<commit_message>
Updated BRD (use case and change request)
</commit_message>
<xml_diff>
--- a/documentation/BRD.docx
+++ b/documentation/BRD.docx
@@ -1954,7 +1954,21 @@
         <w:rPr>
           <w:rFonts w:ascii="Calibri" w:hAnsi="Calibri" w:cs="Calibri"/>
         </w:rPr>
-        <w:t>Our web storefront will be created using HTML, CSS and JavaScript utilizing Bootstrap as a framework tool, Apache with PHP support for the web server middle-ware and MySQL for the database backend.</w:t>
+        <w:t xml:space="preserve">Our web storefront will be created using HTML, CSS and JavaScript utilizing Bootstrap as a framework tool, Apache with PHP support for the web server </w:t>
+      </w:r>
+      <w:proofErr w:type="gramStart"/>
+      <w:r>
+        <w:rPr>
+          <w:rFonts w:ascii="Calibri" w:hAnsi="Calibri" w:cs="Calibri"/>
+        </w:rPr>
+        <w:t>middle-ware</w:t>
+      </w:r>
+      <w:proofErr w:type="gramEnd"/>
+      <w:r>
+        <w:rPr>
+          <w:rFonts w:ascii="Calibri" w:hAnsi="Calibri" w:cs="Calibri"/>
+        </w:rPr>
+        <w:t xml:space="preserve"> and MySQL for the database backend.</w:t>
       </w:r>
     </w:p>
     <w:p>
@@ -2090,11 +2104,16 @@
         <w:ind w:left="720"/>
       </w:pPr>
       <w:bookmarkStart w:id="3" w:name="_Toc145676364"/>
+      <w:proofErr w:type="gramStart"/>
       <w:r>
         <w:t xml:space="preserve">2.1  </w:t>
       </w:r>
       <w:r>
-        <w:t>In Scope</w:t>
+        <w:t>In</w:t>
+      </w:r>
+      <w:proofErr w:type="gramEnd"/>
+      <w:r>
+        <w:t xml:space="preserve"> Scope</w:t>
       </w:r>
       <w:bookmarkEnd w:id="3"/>
     </w:p>
@@ -2122,7 +2141,25 @@
           <w:sz w:val="20"/>
           <w:szCs w:val="20"/>
         </w:rPr>
-        <w:t xml:space="preserve">R01 – The client must be able to log into an admin account </w:t>
+        <w:t xml:space="preserve">R01 – The client must be able to log into an admin </w:t>
+      </w:r>
+      <w:proofErr w:type="gramStart"/>
+      <w:r>
+        <w:rPr>
+          <w:rFonts w:ascii="Calibri" w:eastAsia="Times New Roman" w:hAnsi="Calibri" w:cs="Calibri"/>
+          <w:sz w:val="20"/>
+          <w:szCs w:val="20"/>
+        </w:rPr>
+        <w:t>account</w:t>
+      </w:r>
+      <w:proofErr w:type="gramEnd"/>
+      <w:r>
+        <w:rPr>
+          <w:rFonts w:ascii="Calibri" w:eastAsia="Times New Roman" w:hAnsi="Calibri" w:cs="Calibri"/>
+          <w:sz w:val="20"/>
+          <w:szCs w:val="20"/>
+        </w:rPr>
+        <w:t xml:space="preserve"> </w:t>
       </w:r>
     </w:p>
     <w:p>
@@ -2149,7 +2186,25 @@
           <w:sz w:val="20"/>
           <w:szCs w:val="20"/>
         </w:rPr>
-        <w:t xml:space="preserve">R02 – The admin account must be able to add products to the web site </w:t>
+        <w:t xml:space="preserve">R02 – The admin account must be able to add products to the web </w:t>
+      </w:r>
+      <w:proofErr w:type="gramStart"/>
+      <w:r>
+        <w:rPr>
+          <w:rFonts w:ascii="Calibri" w:eastAsia="Times New Roman" w:hAnsi="Calibri" w:cs="Calibri"/>
+          <w:sz w:val="20"/>
+          <w:szCs w:val="20"/>
+        </w:rPr>
+        <w:t>site</w:t>
+      </w:r>
+      <w:proofErr w:type="gramEnd"/>
+      <w:r>
+        <w:rPr>
+          <w:rFonts w:ascii="Calibri" w:eastAsia="Times New Roman" w:hAnsi="Calibri" w:cs="Calibri"/>
+          <w:sz w:val="20"/>
+          <w:szCs w:val="20"/>
+        </w:rPr>
+        <w:t xml:space="preserve"> </w:t>
       </w:r>
     </w:p>
     <w:p>
@@ -2176,7 +2231,25 @@
           <w:sz w:val="20"/>
           <w:szCs w:val="20"/>
         </w:rPr>
-        <w:t xml:space="preserve">R03 - Must be able to display products by categories </w:t>
+        <w:t xml:space="preserve">R03 - Must be able to display products by </w:t>
+      </w:r>
+      <w:proofErr w:type="gramStart"/>
+      <w:r>
+        <w:rPr>
+          <w:rFonts w:ascii="Calibri" w:eastAsia="Times New Roman" w:hAnsi="Calibri" w:cs="Calibri"/>
+          <w:sz w:val="20"/>
+          <w:szCs w:val="20"/>
+        </w:rPr>
+        <w:t>categories</w:t>
+      </w:r>
+      <w:proofErr w:type="gramEnd"/>
+      <w:r>
+        <w:rPr>
+          <w:rFonts w:ascii="Calibri" w:eastAsia="Times New Roman" w:hAnsi="Calibri" w:cs="Calibri"/>
+          <w:sz w:val="20"/>
+          <w:szCs w:val="20"/>
+        </w:rPr>
+        <w:t xml:space="preserve"> </w:t>
       </w:r>
     </w:p>
     <w:p>
@@ -2203,7 +2276,25 @@
           <w:sz w:val="20"/>
           <w:szCs w:val="20"/>
         </w:rPr>
-        <w:t xml:space="preserve">R04 - Customers must register to place orders </w:t>
+        <w:t xml:space="preserve">R04 - Customers must register to place </w:t>
+      </w:r>
+      <w:proofErr w:type="gramStart"/>
+      <w:r>
+        <w:rPr>
+          <w:rFonts w:ascii="Calibri" w:eastAsia="Times New Roman" w:hAnsi="Calibri" w:cs="Calibri"/>
+          <w:sz w:val="20"/>
+          <w:szCs w:val="20"/>
+        </w:rPr>
+        <w:t>orders</w:t>
+      </w:r>
+      <w:proofErr w:type="gramEnd"/>
+      <w:r>
+        <w:rPr>
+          <w:rFonts w:ascii="Calibri" w:eastAsia="Times New Roman" w:hAnsi="Calibri" w:cs="Calibri"/>
+          <w:sz w:val="20"/>
+          <w:szCs w:val="20"/>
+        </w:rPr>
+        <w:t xml:space="preserve"> </w:t>
       </w:r>
     </w:p>
     <w:p>
@@ -2257,8 +2348,18 @@
           <w:sz w:val="20"/>
           <w:szCs w:val="20"/>
         </w:rPr>
-        <w:t>R05 - display the selected items currently in the cart</w:t>
+        <w:t xml:space="preserve">R05 - display the selected items currently in the </w:t>
       </w:r>
+      <w:proofErr w:type="gramStart"/>
+      <w:r>
+        <w:rPr>
+          <w:rFonts w:ascii="Calibri" w:eastAsia="Times New Roman" w:hAnsi="Calibri" w:cs="Calibri"/>
+          <w:sz w:val="20"/>
+          <w:szCs w:val="20"/>
+        </w:rPr>
+        <w:t>cart</w:t>
+      </w:r>
+      <w:proofErr w:type="gramEnd"/>
     </w:p>
     <w:p>
       <w:pPr>
@@ -2284,8 +2385,18 @@
           <w:sz w:val="20"/>
           <w:szCs w:val="20"/>
         </w:rPr>
-        <w:t>R06 - add selected products to the cart</w:t>
+        <w:t xml:space="preserve">R06 - add selected products to the </w:t>
       </w:r>
+      <w:proofErr w:type="gramStart"/>
+      <w:r>
+        <w:rPr>
+          <w:rFonts w:ascii="Calibri" w:eastAsia="Times New Roman" w:hAnsi="Calibri" w:cs="Calibri"/>
+          <w:sz w:val="20"/>
+          <w:szCs w:val="20"/>
+        </w:rPr>
+        <w:t>cart</w:t>
+      </w:r>
+      <w:proofErr w:type="gramEnd"/>
     </w:p>
     <w:p>
       <w:pPr>
@@ -2311,8 +2422,18 @@
           <w:sz w:val="20"/>
           <w:szCs w:val="20"/>
         </w:rPr>
-        <w:t>R07 - delete products (individually or all) from the cart</w:t>
+        <w:t xml:space="preserve">R07 - delete products (individually or all) from the </w:t>
       </w:r>
+      <w:proofErr w:type="gramStart"/>
+      <w:r>
+        <w:rPr>
+          <w:rFonts w:ascii="Calibri" w:eastAsia="Times New Roman" w:hAnsi="Calibri" w:cs="Calibri"/>
+          <w:sz w:val="20"/>
+          <w:szCs w:val="20"/>
+        </w:rPr>
+        <w:t>cart</w:t>
+      </w:r>
+      <w:proofErr w:type="gramEnd"/>
     </w:p>
     <w:p>
       <w:pPr>
@@ -2338,8 +2459,18 @@
           <w:sz w:val="20"/>
           <w:szCs w:val="20"/>
         </w:rPr>
-        <w:t>R08 - adjust the quantity of a selected product currently in the cart</w:t>
+        <w:t xml:space="preserve">R08 - adjust the quantity of a selected product currently in the </w:t>
       </w:r>
+      <w:proofErr w:type="gramStart"/>
+      <w:r>
+        <w:rPr>
+          <w:rFonts w:ascii="Calibri" w:eastAsia="Times New Roman" w:hAnsi="Calibri" w:cs="Calibri"/>
+          <w:sz w:val="20"/>
+          <w:szCs w:val="20"/>
+        </w:rPr>
+        <w:t>cart</w:t>
+      </w:r>
+      <w:proofErr w:type="gramEnd"/>
     </w:p>
     <w:p>
       <w:pPr>
@@ -2365,8 +2496,18 @@
           <w:sz w:val="20"/>
           <w:szCs w:val="20"/>
         </w:rPr>
-        <w:t>R09 - preserve the contents of the cart if the user’s session is disconnected accidentally</w:t>
+        <w:t xml:space="preserve">R09 - preserve the contents of the cart if the user’s session is disconnected </w:t>
       </w:r>
+      <w:proofErr w:type="gramStart"/>
+      <w:r>
+        <w:rPr>
+          <w:rFonts w:ascii="Calibri" w:eastAsia="Times New Roman" w:hAnsi="Calibri" w:cs="Calibri"/>
+          <w:sz w:val="20"/>
+          <w:szCs w:val="20"/>
+        </w:rPr>
+        <w:t>accidentally</w:t>
+      </w:r>
+      <w:proofErr w:type="gramEnd"/>
     </w:p>
     <w:p>
       <w:pPr>
@@ -2392,8 +2533,18 @@
           <w:sz w:val="20"/>
           <w:szCs w:val="20"/>
         </w:rPr>
-        <w:t>R10 - have the cart accessible regardless from any machine the customer is logging in</w:t>
+        <w:t xml:space="preserve">R10 - have the cart accessible regardless from any machine the customer is logging </w:t>
       </w:r>
+      <w:proofErr w:type="gramStart"/>
+      <w:r>
+        <w:rPr>
+          <w:rFonts w:ascii="Calibri" w:eastAsia="Times New Roman" w:hAnsi="Calibri" w:cs="Calibri"/>
+          <w:sz w:val="20"/>
+          <w:szCs w:val="20"/>
+        </w:rPr>
+        <w:t>in</w:t>
+      </w:r>
+      <w:proofErr w:type="gramEnd"/>
     </w:p>
     <w:p>
       <w:pPr>
@@ -2419,8 +2570,18 @@
           <w:sz w:val="20"/>
           <w:szCs w:val="20"/>
         </w:rPr>
-        <w:t>R11 - provide a confirmation email sent to the client after they place their order</w:t>
+        <w:t xml:space="preserve">R11 - provide a confirmation email sent to the client after they place their </w:t>
       </w:r>
+      <w:proofErr w:type="gramStart"/>
+      <w:r>
+        <w:rPr>
+          <w:rFonts w:ascii="Calibri" w:eastAsia="Times New Roman" w:hAnsi="Calibri" w:cs="Calibri"/>
+          <w:sz w:val="20"/>
+          <w:szCs w:val="20"/>
+        </w:rPr>
+        <w:t>order</w:t>
+      </w:r>
+      <w:proofErr w:type="gramEnd"/>
     </w:p>
     <w:p>
       <w:pPr>
@@ -2446,8 +2607,18 @@
           <w:sz w:val="20"/>
           <w:szCs w:val="20"/>
         </w:rPr>
-        <w:t>R12 - include a secure, online payment process</w:t>
+        <w:t xml:space="preserve">R12 - include a secure, online payment </w:t>
       </w:r>
+      <w:proofErr w:type="gramStart"/>
+      <w:r>
+        <w:rPr>
+          <w:rFonts w:ascii="Calibri" w:eastAsia="Times New Roman" w:hAnsi="Calibri" w:cs="Calibri"/>
+          <w:sz w:val="20"/>
+          <w:szCs w:val="20"/>
+        </w:rPr>
+        <w:t>process</w:t>
+      </w:r>
+      <w:proofErr w:type="gramEnd"/>
     </w:p>
     <w:p>
       <w:pPr>
@@ -2473,7 +2644,25 @@
           <w:sz w:val="20"/>
           <w:szCs w:val="20"/>
         </w:rPr>
-        <w:t xml:space="preserve">R13 - Allow customers to view their order history </w:t>
+        <w:t xml:space="preserve">R13 - Allow customers to view their order </w:t>
+      </w:r>
+      <w:proofErr w:type="gramStart"/>
+      <w:r>
+        <w:rPr>
+          <w:rFonts w:ascii="Calibri" w:eastAsia="Times New Roman" w:hAnsi="Calibri" w:cs="Calibri"/>
+          <w:sz w:val="20"/>
+          <w:szCs w:val="20"/>
+        </w:rPr>
+        <w:t>history</w:t>
+      </w:r>
+      <w:proofErr w:type="gramEnd"/>
+      <w:r>
+        <w:rPr>
+          <w:rFonts w:ascii="Calibri" w:eastAsia="Times New Roman" w:hAnsi="Calibri" w:cs="Calibri"/>
+          <w:sz w:val="20"/>
+          <w:szCs w:val="20"/>
+        </w:rPr>
+        <w:t xml:space="preserve"> </w:t>
       </w:r>
     </w:p>
     <w:p>
@@ -2500,7 +2689,25 @@
           <w:sz w:val="20"/>
           <w:szCs w:val="20"/>
         </w:rPr>
-        <w:t xml:space="preserve">R14 - Provide an intuitive, consistent look and feel to the user interface </w:t>
+        <w:t xml:space="preserve">R14 - Provide an intuitive, consistent look and feel to the user </w:t>
+      </w:r>
+      <w:proofErr w:type="gramStart"/>
+      <w:r>
+        <w:rPr>
+          <w:rFonts w:ascii="Calibri" w:eastAsia="Times New Roman" w:hAnsi="Calibri" w:cs="Calibri"/>
+          <w:sz w:val="20"/>
+          <w:szCs w:val="20"/>
+        </w:rPr>
+        <w:t>interface</w:t>
+      </w:r>
+      <w:proofErr w:type="gramEnd"/>
+      <w:r>
+        <w:rPr>
+          <w:rFonts w:ascii="Calibri" w:eastAsia="Times New Roman" w:hAnsi="Calibri" w:cs="Calibri"/>
+          <w:sz w:val="20"/>
+          <w:szCs w:val="20"/>
+        </w:rPr>
+        <w:t xml:space="preserve"> </w:t>
       </w:r>
     </w:p>
     <w:p>
@@ -2543,7 +2750,25 @@
           <w:sz w:val="20"/>
           <w:szCs w:val="20"/>
         </w:rPr>
-        <w:t xml:space="preserve"> software </w:t>
+        <w:t xml:space="preserve"> </w:t>
+      </w:r>
+      <w:proofErr w:type="gramStart"/>
+      <w:r>
+        <w:rPr>
+          <w:rFonts w:ascii="Calibri" w:eastAsia="Times New Roman" w:hAnsi="Calibri" w:cs="Calibri"/>
+          <w:sz w:val="20"/>
+          <w:szCs w:val="20"/>
+        </w:rPr>
+        <w:t>software</w:t>
+      </w:r>
+      <w:proofErr w:type="gramEnd"/>
+      <w:r>
+        <w:rPr>
+          <w:rFonts w:ascii="Calibri" w:eastAsia="Times New Roman" w:hAnsi="Calibri" w:cs="Calibri"/>
+          <w:sz w:val="20"/>
+          <w:szCs w:val="20"/>
+        </w:rPr>
+        <w:t xml:space="preserve"> </w:t>
       </w:r>
     </w:p>
     <w:p>
@@ -2612,7 +2837,25 @@
           <w:sz w:val="20"/>
           <w:szCs w:val="20"/>
         </w:rPr>
-        <w:t xml:space="preserve">R29 – Must be mobile friendly </w:t>
+        <w:t xml:space="preserve">R29 – Must be mobile </w:t>
+      </w:r>
+      <w:proofErr w:type="gramStart"/>
+      <w:r>
+        <w:rPr>
+          <w:rFonts w:ascii="Calibri" w:eastAsia="Times New Roman" w:hAnsi="Calibri" w:cs="Calibri"/>
+          <w:sz w:val="20"/>
+          <w:szCs w:val="20"/>
+        </w:rPr>
+        <w:t>friendly</w:t>
+      </w:r>
+      <w:proofErr w:type="gramEnd"/>
+      <w:r>
+        <w:rPr>
+          <w:rFonts w:ascii="Calibri" w:eastAsia="Times New Roman" w:hAnsi="Calibri" w:cs="Calibri"/>
+          <w:sz w:val="20"/>
+          <w:szCs w:val="20"/>
+        </w:rPr>
+        <w:t xml:space="preserve"> </w:t>
       </w:r>
     </w:p>
     <w:p>
@@ -2639,7 +2882,25 @@
           <w:sz w:val="20"/>
           <w:szCs w:val="20"/>
         </w:rPr>
-        <w:t xml:space="preserve">R24 - Allow customers to provide reviews for any of the products they have purchased </w:t>
+        <w:t xml:space="preserve">R24 - Allow customers to provide reviews for any of the products they have </w:t>
+      </w:r>
+      <w:proofErr w:type="gramStart"/>
+      <w:r>
+        <w:rPr>
+          <w:rFonts w:ascii="Calibri" w:eastAsia="Times New Roman" w:hAnsi="Calibri" w:cs="Calibri"/>
+          <w:sz w:val="20"/>
+          <w:szCs w:val="20"/>
+        </w:rPr>
+        <w:t>purchased</w:t>
+      </w:r>
+      <w:proofErr w:type="gramEnd"/>
+      <w:r>
+        <w:rPr>
+          <w:rFonts w:ascii="Calibri" w:eastAsia="Times New Roman" w:hAnsi="Calibri" w:cs="Calibri"/>
+          <w:sz w:val="20"/>
+          <w:szCs w:val="20"/>
+        </w:rPr>
+        <w:t xml:space="preserve"> </w:t>
       </w:r>
     </w:p>
     <w:p>
@@ -2666,7 +2927,25 @@
           <w:sz w:val="20"/>
           <w:szCs w:val="20"/>
         </w:rPr>
-        <w:t xml:space="preserve">R25 - Must be able to display the evaluation reviews for any products </w:t>
+        <w:t xml:space="preserve">R25 - Must be able to display the evaluation reviews for any </w:t>
+      </w:r>
+      <w:proofErr w:type="gramStart"/>
+      <w:r>
+        <w:rPr>
+          <w:rFonts w:ascii="Calibri" w:eastAsia="Times New Roman" w:hAnsi="Calibri" w:cs="Calibri"/>
+          <w:sz w:val="20"/>
+          <w:szCs w:val="20"/>
+        </w:rPr>
+        <w:t>products</w:t>
+      </w:r>
+      <w:proofErr w:type="gramEnd"/>
+      <w:r>
+        <w:rPr>
+          <w:rFonts w:ascii="Calibri" w:eastAsia="Times New Roman" w:hAnsi="Calibri" w:cs="Calibri"/>
+          <w:sz w:val="20"/>
+          <w:szCs w:val="20"/>
+        </w:rPr>
+        <w:t xml:space="preserve"> </w:t>
       </w:r>
     </w:p>
     <w:p>
@@ -2693,8 +2972,18 @@
           <w:sz w:val="20"/>
           <w:szCs w:val="20"/>
         </w:rPr>
-        <w:t>R27 - Provide customers with appropriate product recommendations when they log in</w:t>
+        <w:t xml:space="preserve">R27 - Provide customers with appropriate product recommendations when they log </w:t>
       </w:r>
+      <w:proofErr w:type="gramStart"/>
+      <w:r>
+        <w:rPr>
+          <w:rFonts w:ascii="Calibri" w:eastAsia="Times New Roman" w:hAnsi="Calibri" w:cs="Calibri"/>
+          <w:sz w:val="20"/>
+          <w:szCs w:val="20"/>
+        </w:rPr>
+        <w:t>in</w:t>
+      </w:r>
+      <w:proofErr w:type="gramEnd"/>
     </w:p>
     <w:p>
       <w:pPr>
@@ -2731,7 +3020,25 @@
           <w:sz w:val="20"/>
           <w:szCs w:val="20"/>
         </w:rPr>
-        <w:t xml:space="preserve">R20 - Must provide a search facility for the products </w:t>
+        <w:t xml:space="preserve">R20 - Must provide a search facility for the </w:t>
+      </w:r>
+      <w:proofErr w:type="gramStart"/>
+      <w:r>
+        <w:rPr>
+          <w:rFonts w:ascii="Calibri" w:hAnsi="Calibri" w:cs="Calibri"/>
+          <w:sz w:val="20"/>
+          <w:szCs w:val="20"/>
+        </w:rPr>
+        <w:t>products</w:t>
+      </w:r>
+      <w:proofErr w:type="gramEnd"/>
+      <w:r>
+        <w:rPr>
+          <w:rFonts w:ascii="Calibri" w:hAnsi="Calibri" w:cs="Calibri"/>
+          <w:sz w:val="20"/>
+          <w:szCs w:val="20"/>
+        </w:rPr>
+        <w:t xml:space="preserve"> </w:t>
       </w:r>
     </w:p>
     <w:p>
@@ -2752,7 +3059,25 @@
           <w:sz w:val="20"/>
           <w:szCs w:val="20"/>
         </w:rPr>
-        <w:t xml:space="preserve">R28 - allow the order to be shipped to a different address and person other than the user </w:t>
+        <w:t xml:space="preserve">R28 - allow the order to be shipped to a different address and person other than the </w:t>
+      </w:r>
+      <w:proofErr w:type="gramStart"/>
+      <w:r>
+        <w:rPr>
+          <w:rFonts w:ascii="Calibri" w:hAnsi="Calibri" w:cs="Calibri"/>
+          <w:sz w:val="20"/>
+          <w:szCs w:val="20"/>
+        </w:rPr>
+        <w:t>user</w:t>
+      </w:r>
+      <w:proofErr w:type="gramEnd"/>
+      <w:r>
+        <w:rPr>
+          <w:rFonts w:ascii="Calibri" w:hAnsi="Calibri" w:cs="Calibri"/>
+          <w:sz w:val="20"/>
+          <w:szCs w:val="20"/>
+        </w:rPr>
+        <w:t xml:space="preserve"> </w:t>
       </w:r>
     </w:p>
     <w:p>
@@ -2774,7 +3099,25 @@
           <w:sz w:val="20"/>
           <w:szCs w:val="20"/>
         </w:rPr>
-        <w:t xml:space="preserve">R21 - Allow customers to change their order after they have created it </w:t>
+        <w:t xml:space="preserve">R21 - Allow customers to change their order after they have created </w:t>
+      </w:r>
+      <w:proofErr w:type="gramStart"/>
+      <w:r>
+        <w:rPr>
+          <w:rFonts w:ascii="Calibri" w:hAnsi="Calibri" w:cs="Calibri"/>
+          <w:sz w:val="20"/>
+          <w:szCs w:val="20"/>
+        </w:rPr>
+        <w:t>it</w:t>
+      </w:r>
+      <w:proofErr w:type="gramEnd"/>
+      <w:r>
+        <w:rPr>
+          <w:rFonts w:ascii="Calibri" w:hAnsi="Calibri" w:cs="Calibri"/>
+          <w:sz w:val="20"/>
+          <w:szCs w:val="20"/>
+        </w:rPr>
+        <w:t xml:space="preserve"> </w:t>
       </w:r>
     </w:p>
     <w:p>
@@ -2796,7 +3139,25 @@
           <w:sz w:val="20"/>
           <w:szCs w:val="20"/>
         </w:rPr>
-        <w:t xml:space="preserve">R22 - Allow customers to search their order history </w:t>
+        <w:t xml:space="preserve">R22 - Allow customers to search their order </w:t>
+      </w:r>
+      <w:proofErr w:type="gramStart"/>
+      <w:r>
+        <w:rPr>
+          <w:rFonts w:ascii="Calibri" w:hAnsi="Calibri" w:cs="Calibri"/>
+          <w:sz w:val="20"/>
+          <w:szCs w:val="20"/>
+        </w:rPr>
+        <w:t>history</w:t>
+      </w:r>
+      <w:proofErr w:type="gramEnd"/>
+      <w:r>
+        <w:rPr>
+          <w:rFonts w:ascii="Calibri" w:hAnsi="Calibri" w:cs="Calibri"/>
+          <w:sz w:val="20"/>
+          <w:szCs w:val="20"/>
+        </w:rPr>
+        <w:t xml:space="preserve"> </w:t>
       </w:r>
     </w:p>
     <w:p>
@@ -2818,7 +3179,25 @@
           <w:sz w:val="20"/>
           <w:szCs w:val="20"/>
         </w:rPr>
-        <w:t xml:space="preserve">R23 - Allow customers to view the status of their orders </w:t>
+        <w:t xml:space="preserve">R23 - Allow customers to view the status of their </w:t>
+      </w:r>
+      <w:proofErr w:type="gramStart"/>
+      <w:r>
+        <w:rPr>
+          <w:rFonts w:ascii="Calibri" w:hAnsi="Calibri" w:cs="Calibri"/>
+          <w:sz w:val="20"/>
+          <w:szCs w:val="20"/>
+        </w:rPr>
+        <w:t>orders</w:t>
+      </w:r>
+      <w:proofErr w:type="gramEnd"/>
+      <w:r>
+        <w:rPr>
+          <w:rFonts w:ascii="Calibri" w:hAnsi="Calibri" w:cs="Calibri"/>
+          <w:sz w:val="20"/>
+          <w:szCs w:val="20"/>
+        </w:rPr>
+        <w:t xml:space="preserve"> </w:t>
       </w:r>
     </w:p>
     <w:p>
@@ -2839,8 +3218,18 @@
           <w:sz w:val="20"/>
           <w:szCs w:val="20"/>
         </w:rPr>
-        <w:t>R26 - Allow customers to change their registration information</w:t>
+        <w:t xml:space="preserve">R26 - Allow customers to change their registration </w:t>
       </w:r>
+      <w:proofErr w:type="gramStart"/>
+      <w:r>
+        <w:rPr>
+          <w:rFonts w:ascii="Calibri" w:hAnsi="Calibri" w:cs="Calibri"/>
+          <w:sz w:val="20"/>
+          <w:szCs w:val="20"/>
+        </w:rPr>
+        <w:t>information</w:t>
+      </w:r>
+      <w:proofErr w:type="gramEnd"/>
     </w:p>
     <w:p>
       <w:pPr>
@@ -2860,8 +3249,18 @@
           <w:sz w:val="20"/>
           <w:szCs w:val="20"/>
         </w:rPr>
-        <w:t>R28 - Provide customers with any product recommendations when they look at a particular product</w:t>
+        <w:t xml:space="preserve">R28 - Provide customers with any product recommendations when they look at a particular </w:t>
       </w:r>
+      <w:proofErr w:type="gramStart"/>
+      <w:r>
+        <w:rPr>
+          <w:rFonts w:ascii="Calibri" w:hAnsi="Calibri" w:cs="Calibri"/>
+          <w:sz w:val="20"/>
+          <w:szCs w:val="20"/>
+        </w:rPr>
+        <w:t>product</w:t>
+      </w:r>
+      <w:proofErr w:type="gramEnd"/>
     </w:p>
     <w:p>
       <w:pPr>
@@ -2901,7 +3300,25 @@
           <w:sz w:val="20"/>
           <w:szCs w:val="20"/>
         </w:rPr>
-        <w:t xml:space="preserve">R01 – The client must be able to log into an admin account </w:t>
+        <w:t xml:space="preserve">R01 – The client must be able to log into an admin </w:t>
+      </w:r>
+      <w:proofErr w:type="gramStart"/>
+      <w:r>
+        <w:rPr>
+          <w:rFonts w:ascii="Calibri" w:eastAsia="Times New Roman" w:hAnsi="Calibri" w:cs="Calibri"/>
+          <w:sz w:val="20"/>
+          <w:szCs w:val="20"/>
+        </w:rPr>
+        <w:t>account</w:t>
+      </w:r>
+      <w:proofErr w:type="gramEnd"/>
+      <w:r>
+        <w:rPr>
+          <w:rFonts w:ascii="Calibri" w:eastAsia="Times New Roman" w:hAnsi="Calibri" w:cs="Calibri"/>
+          <w:sz w:val="20"/>
+          <w:szCs w:val="20"/>
+        </w:rPr>
+        <w:t xml:space="preserve"> </w:t>
       </w:r>
     </w:p>
     <w:p>
@@ -2928,7 +3345,25 @@
           <w:sz w:val="20"/>
           <w:szCs w:val="20"/>
         </w:rPr>
-        <w:t xml:space="preserve">R02 – The admin account must be able to add products to the web site </w:t>
+        <w:t xml:space="preserve">R02 – The admin account must be able to add products to the web </w:t>
+      </w:r>
+      <w:proofErr w:type="gramStart"/>
+      <w:r>
+        <w:rPr>
+          <w:rFonts w:ascii="Calibri" w:eastAsia="Times New Roman" w:hAnsi="Calibri" w:cs="Calibri"/>
+          <w:sz w:val="20"/>
+          <w:szCs w:val="20"/>
+        </w:rPr>
+        <w:t>site</w:t>
+      </w:r>
+      <w:proofErr w:type="gramEnd"/>
+      <w:r>
+        <w:rPr>
+          <w:rFonts w:ascii="Calibri" w:eastAsia="Times New Roman" w:hAnsi="Calibri" w:cs="Calibri"/>
+          <w:sz w:val="20"/>
+          <w:szCs w:val="20"/>
+        </w:rPr>
+        <w:t xml:space="preserve"> </w:t>
       </w:r>
     </w:p>
     <w:p>
@@ -2955,7 +3390,25 @@
           <w:sz w:val="20"/>
           <w:szCs w:val="20"/>
         </w:rPr>
-        <w:t xml:space="preserve">R03 - Must be able to display products by categories </w:t>
+        <w:t xml:space="preserve">R03 - Must be able to display products by </w:t>
+      </w:r>
+      <w:proofErr w:type="gramStart"/>
+      <w:r>
+        <w:rPr>
+          <w:rFonts w:ascii="Calibri" w:eastAsia="Times New Roman" w:hAnsi="Calibri" w:cs="Calibri"/>
+          <w:sz w:val="20"/>
+          <w:szCs w:val="20"/>
+        </w:rPr>
+        <w:t>categories</w:t>
+      </w:r>
+      <w:proofErr w:type="gramEnd"/>
+      <w:r>
+        <w:rPr>
+          <w:rFonts w:ascii="Calibri" w:eastAsia="Times New Roman" w:hAnsi="Calibri" w:cs="Calibri"/>
+          <w:sz w:val="20"/>
+          <w:szCs w:val="20"/>
+        </w:rPr>
+        <w:t xml:space="preserve"> </w:t>
       </w:r>
     </w:p>
     <w:p>
@@ -2982,7 +3435,25 @@
           <w:sz w:val="20"/>
           <w:szCs w:val="20"/>
         </w:rPr>
-        <w:t xml:space="preserve">R04 - Customers must register to place orders </w:t>
+        <w:t xml:space="preserve">R04 - Customers must register to place </w:t>
+      </w:r>
+      <w:proofErr w:type="gramStart"/>
+      <w:r>
+        <w:rPr>
+          <w:rFonts w:ascii="Calibri" w:eastAsia="Times New Roman" w:hAnsi="Calibri" w:cs="Calibri"/>
+          <w:sz w:val="20"/>
+          <w:szCs w:val="20"/>
+        </w:rPr>
+        <w:t>orders</w:t>
+      </w:r>
+      <w:proofErr w:type="gramEnd"/>
+      <w:r>
+        <w:rPr>
+          <w:rFonts w:ascii="Calibri" w:eastAsia="Times New Roman" w:hAnsi="Calibri" w:cs="Calibri"/>
+          <w:sz w:val="20"/>
+          <w:szCs w:val="20"/>
+        </w:rPr>
+        <w:t xml:space="preserve"> </w:t>
       </w:r>
     </w:p>
     <w:p>
@@ -3036,8 +3507,18 @@
           <w:sz w:val="20"/>
           <w:szCs w:val="20"/>
         </w:rPr>
-        <w:t>R05 - display the selected items currently in the cart</w:t>
+        <w:t xml:space="preserve">R05 - display the selected items currently in the </w:t>
       </w:r>
+      <w:proofErr w:type="gramStart"/>
+      <w:r>
+        <w:rPr>
+          <w:rFonts w:ascii="Calibri" w:eastAsia="Times New Roman" w:hAnsi="Calibri" w:cs="Calibri"/>
+          <w:sz w:val="20"/>
+          <w:szCs w:val="20"/>
+        </w:rPr>
+        <w:t>cart</w:t>
+      </w:r>
+      <w:proofErr w:type="gramEnd"/>
     </w:p>
     <w:p>
       <w:pPr>
@@ -3063,8 +3544,18 @@
           <w:sz w:val="20"/>
           <w:szCs w:val="20"/>
         </w:rPr>
-        <w:t>R06 - add selected products to the cart</w:t>
+        <w:t xml:space="preserve">R06 - add selected products to the </w:t>
       </w:r>
+      <w:proofErr w:type="gramStart"/>
+      <w:r>
+        <w:rPr>
+          <w:rFonts w:ascii="Calibri" w:eastAsia="Times New Roman" w:hAnsi="Calibri" w:cs="Calibri"/>
+          <w:sz w:val="20"/>
+          <w:szCs w:val="20"/>
+        </w:rPr>
+        <w:t>cart</w:t>
+      </w:r>
+      <w:proofErr w:type="gramEnd"/>
     </w:p>
     <w:p>
       <w:pPr>
@@ -3090,8 +3581,18 @@
           <w:sz w:val="20"/>
           <w:szCs w:val="20"/>
         </w:rPr>
-        <w:t>R07 - delete products (individually or all) from the cart</w:t>
+        <w:t xml:space="preserve">R07 - delete products (individually or all) from the </w:t>
       </w:r>
+      <w:proofErr w:type="gramStart"/>
+      <w:r>
+        <w:rPr>
+          <w:rFonts w:ascii="Calibri" w:eastAsia="Times New Roman" w:hAnsi="Calibri" w:cs="Calibri"/>
+          <w:sz w:val="20"/>
+          <w:szCs w:val="20"/>
+        </w:rPr>
+        <w:t>cart</w:t>
+      </w:r>
+      <w:proofErr w:type="gramEnd"/>
     </w:p>
     <w:p>
       <w:pPr>
@@ -3117,8 +3618,18 @@
           <w:sz w:val="20"/>
           <w:szCs w:val="20"/>
         </w:rPr>
-        <w:t>R08 - adjust the quantity of a selected product currently in the cart</w:t>
+        <w:t xml:space="preserve">R08 - adjust the quantity of a selected product currently in the </w:t>
       </w:r>
+      <w:proofErr w:type="gramStart"/>
+      <w:r>
+        <w:rPr>
+          <w:rFonts w:ascii="Calibri" w:eastAsia="Times New Roman" w:hAnsi="Calibri" w:cs="Calibri"/>
+          <w:sz w:val="20"/>
+          <w:szCs w:val="20"/>
+        </w:rPr>
+        <w:t>cart</w:t>
+      </w:r>
+      <w:proofErr w:type="gramEnd"/>
     </w:p>
     <w:p>
       <w:pPr>
@@ -3152,8 +3663,18 @@
           <w:sz w:val="20"/>
           <w:szCs w:val="20"/>
         </w:rPr>
-        <w:t>Create a unique file for each order that contains the order confirmation information so that at a future date, the information in the file can be sent to the client as an email message</w:t>
+        <w:t xml:space="preserve">Create a unique file for each order that contains the order confirmation information so that at a future date, the information in the file can be sent to the client as an email </w:t>
       </w:r>
+      <w:proofErr w:type="gramStart"/>
+      <w:r>
+        <w:rPr>
+          <w:rFonts w:ascii="Calibri" w:eastAsia="Times New Roman" w:hAnsi="Calibri" w:cs="Calibri"/>
+          <w:sz w:val="20"/>
+          <w:szCs w:val="20"/>
+        </w:rPr>
+        <w:t>message</w:t>
+      </w:r>
+      <w:proofErr w:type="gramEnd"/>
     </w:p>
     <w:p>
       <w:pPr>
@@ -3179,8 +3700,18 @@
           <w:sz w:val="20"/>
           <w:szCs w:val="20"/>
         </w:rPr>
-        <w:t>R12 - include a secure, online payment process</w:t>
+        <w:t xml:space="preserve">R12 - include a secure, online payment </w:t>
       </w:r>
+      <w:proofErr w:type="gramStart"/>
+      <w:r>
+        <w:rPr>
+          <w:rFonts w:ascii="Calibri" w:eastAsia="Times New Roman" w:hAnsi="Calibri" w:cs="Calibri"/>
+          <w:sz w:val="20"/>
+          <w:szCs w:val="20"/>
+        </w:rPr>
+        <w:t>process</w:t>
+      </w:r>
+      <w:proofErr w:type="gramEnd"/>
     </w:p>
     <w:p>
       <w:pPr>
@@ -3201,7 +3732,25 @@
           <w:sz w:val="20"/>
           <w:szCs w:val="20"/>
         </w:rPr>
-        <w:t xml:space="preserve">R13 - Allow customers to view their order history </w:t>
+        <w:t xml:space="preserve">R13 - Allow customers to view their order </w:t>
+      </w:r>
+      <w:proofErr w:type="gramStart"/>
+      <w:r>
+        <w:rPr>
+          <w:rFonts w:ascii="Calibri" w:eastAsia="Times New Roman" w:hAnsi="Calibri" w:cs="Calibri"/>
+          <w:sz w:val="20"/>
+          <w:szCs w:val="20"/>
+        </w:rPr>
+        <w:t>history</w:t>
+      </w:r>
+      <w:proofErr w:type="gramEnd"/>
+      <w:r>
+        <w:rPr>
+          <w:rFonts w:ascii="Calibri" w:eastAsia="Times New Roman" w:hAnsi="Calibri" w:cs="Calibri"/>
+          <w:sz w:val="20"/>
+          <w:szCs w:val="20"/>
+        </w:rPr>
+        <w:t xml:space="preserve"> </w:t>
       </w:r>
     </w:p>
     <w:p>
@@ -3313,1525 +3862,12 @@
       </w:r>
       <w:bookmarkEnd w:id="8"/>
     </w:p>
-    <w:p/>
-    <w:tbl>
-      <w:tblPr>
-        <w:tblW w:w="0" w:type="auto"/>
-        <w:tblCellMar>
-          <w:top w:w="15" w:type="dxa"/>
-          <w:left w:w="15" w:type="dxa"/>
-          <w:bottom w:w="15" w:type="dxa"/>
-          <w:right w:w="15" w:type="dxa"/>
-        </w:tblCellMar>
-        <w:tblLook w:val="04A0" w:firstRow="1" w:lastRow="0" w:firstColumn="1" w:lastColumn="0" w:noHBand="0" w:noVBand="1"/>
-      </w:tblPr>
-      <w:tblGrid>
-        <w:gridCol w:w="2154"/>
-        <w:gridCol w:w="3356"/>
-        <w:gridCol w:w="2320"/>
-        <w:gridCol w:w="2797"/>
-      </w:tblGrid>
-      <w:tr>
-        <w:tc>
-          <w:tcPr>
-            <w:tcW w:w="0" w:type="auto"/>
-            <w:tcBorders>
-              <w:top w:val="single" w:sz="4" w:space="0" w:color="000000" w:themeColor="text1"/>
-              <w:left w:val="single" w:sz="4" w:space="0" w:color="000000" w:themeColor="text1"/>
-              <w:bottom w:val="single" w:sz="4" w:space="0" w:color="000000" w:themeColor="text1"/>
-              <w:right w:val="single" w:sz="4" w:space="0" w:color="000000" w:themeColor="text1"/>
-            </w:tcBorders>
-            <w:shd w:val="clear" w:color="auto" w:fill="E6E6E6"/>
-            <w:tcMar>
-              <w:top w:w="0" w:type="dxa"/>
-              <w:left w:w="115" w:type="dxa"/>
-              <w:bottom w:w="0" w:type="dxa"/>
-              <w:right w:w="115" w:type="dxa"/>
-            </w:tcMar>
-            <w:hideMark/>
-          </w:tcPr>
-          <w:p>
-            <w:pPr>
-              <w:spacing w:line="240" w:lineRule="auto"/>
-              <w:rPr>
-                <w:rFonts w:ascii="Times New Roman" w:eastAsia="Times New Roman" w:hAnsi="Times New Roman" w:cs="Times New Roman"/>
-                <w:sz w:val="24"/>
-                <w:szCs w:val="24"/>
-                <w:lang w:eastAsia="en-CA"/>
-              </w:rPr>
-            </w:pPr>
-            <w:r>
-              <w:rPr>
-                <w:rFonts w:ascii="Arial" w:eastAsia="Times New Roman" w:hAnsi="Arial" w:cs="Arial"/>
-                <w:b/>
-                <w:bCs/>
-                <w:color w:val="000000"/>
-                <w:sz w:val="20"/>
-                <w:szCs w:val="20"/>
-                <w:lang w:eastAsia="en-CA"/>
-              </w:rPr>
-              <w:t>Use Case Name:</w:t>
-            </w:r>
-          </w:p>
-        </w:tc>
-        <w:tc>
-          <w:tcPr>
-            <w:tcW w:w="0" w:type="auto"/>
-            <w:tcBorders>
-              <w:top w:val="single" w:sz="4" w:space="0" w:color="000000" w:themeColor="text1"/>
-              <w:left w:val="single" w:sz="4" w:space="0" w:color="000000" w:themeColor="text1"/>
-              <w:bottom w:val="single" w:sz="4" w:space="0" w:color="000000" w:themeColor="text1"/>
-              <w:right w:val="single" w:sz="4" w:space="0" w:color="000000" w:themeColor="text1"/>
-            </w:tcBorders>
-            <w:tcMar>
-              <w:top w:w="0" w:type="dxa"/>
-              <w:left w:w="115" w:type="dxa"/>
-              <w:bottom w:w="0" w:type="dxa"/>
-              <w:right w:w="115" w:type="dxa"/>
-            </w:tcMar>
-            <w:hideMark/>
-          </w:tcPr>
-          <w:p>
-            <w:pPr>
-              <w:spacing w:line="240" w:lineRule="auto"/>
-              <w:rPr>
-                <w:rFonts w:ascii="Times New Roman" w:eastAsia="Times New Roman" w:hAnsi="Times New Roman" w:cs="Times New Roman"/>
-                <w:sz w:val="24"/>
-                <w:szCs w:val="24"/>
-                <w:lang w:eastAsia="en-CA"/>
-              </w:rPr>
-            </w:pPr>
-            <w:r>
-              <w:rPr>
-                <w:rFonts w:ascii="Arial" w:eastAsia="Times New Roman" w:hAnsi="Arial" w:cs="Arial"/>
-                <w:color w:val="000000"/>
-                <w:sz w:val="20"/>
-                <w:szCs w:val="20"/>
-                <w:lang w:eastAsia="en-CA"/>
-              </w:rPr>
-              <w:t>Login to Admin Account</w:t>
-            </w:r>
-          </w:p>
-        </w:tc>
-        <w:tc>
-          <w:tcPr>
-            <w:tcW w:w="0" w:type="auto"/>
-            <w:tcBorders>
-              <w:top w:val="single" w:sz="4" w:space="0" w:color="000000" w:themeColor="text1"/>
-              <w:left w:val="single" w:sz="4" w:space="0" w:color="000000" w:themeColor="text1"/>
-              <w:bottom w:val="single" w:sz="4" w:space="0" w:color="000000" w:themeColor="text1"/>
-              <w:right w:val="single" w:sz="4" w:space="0" w:color="000000" w:themeColor="text1"/>
-            </w:tcBorders>
-            <w:shd w:val="clear" w:color="auto" w:fill="D9D9D9" w:themeFill="background1" w:themeFillShade="D9"/>
-            <w:tcMar>
-              <w:top w:w="0" w:type="dxa"/>
-              <w:left w:w="115" w:type="dxa"/>
-              <w:bottom w:w="0" w:type="dxa"/>
-              <w:right w:w="115" w:type="dxa"/>
-            </w:tcMar>
-            <w:hideMark/>
-          </w:tcPr>
-          <w:p>
-            <w:pPr>
-              <w:spacing w:line="240" w:lineRule="auto"/>
-              <w:rPr>
-                <w:rFonts w:ascii="Times New Roman" w:eastAsia="Times New Roman" w:hAnsi="Times New Roman" w:cs="Times New Roman"/>
-                <w:sz w:val="24"/>
-                <w:szCs w:val="24"/>
-                <w:lang w:eastAsia="en-CA"/>
-              </w:rPr>
-            </w:pPr>
-            <w:r>
-              <w:rPr>
-                <w:rFonts w:ascii="Arial" w:eastAsia="Times New Roman" w:hAnsi="Arial" w:cs="Arial"/>
-                <w:b/>
-                <w:bCs/>
-                <w:color w:val="000000"/>
-                <w:sz w:val="20"/>
-                <w:szCs w:val="20"/>
-                <w:lang w:eastAsia="en-CA"/>
-              </w:rPr>
-              <w:t>Use Case ID:   </w:t>
-            </w:r>
-          </w:p>
-        </w:tc>
-        <w:tc>
-          <w:tcPr>
-            <w:tcW w:w="1953" w:type="dxa"/>
-            <w:tcBorders>
-              <w:top w:val="single" w:sz="4" w:space="0" w:color="000000" w:themeColor="text1"/>
-              <w:left w:val="single" w:sz="4" w:space="0" w:color="000000" w:themeColor="text1"/>
-              <w:bottom w:val="single" w:sz="4" w:space="0" w:color="000000" w:themeColor="text1"/>
-              <w:right w:val="single" w:sz="4" w:space="0" w:color="000000" w:themeColor="text1"/>
-            </w:tcBorders>
-            <w:tcMar>
-              <w:top w:w="0" w:type="dxa"/>
-              <w:left w:w="115" w:type="dxa"/>
-              <w:bottom w:w="0" w:type="dxa"/>
-              <w:right w:w="115" w:type="dxa"/>
-            </w:tcMar>
-            <w:hideMark/>
-          </w:tcPr>
-          <w:p>
-            <w:pPr>
-              <w:spacing w:line="240" w:lineRule="auto"/>
-              <w:rPr>
-                <w:rFonts w:ascii="Times New Roman" w:eastAsia="Times New Roman" w:hAnsi="Times New Roman" w:cs="Times New Roman"/>
-                <w:sz w:val="24"/>
-                <w:szCs w:val="24"/>
-                <w:lang w:eastAsia="en-CA"/>
-              </w:rPr>
-            </w:pPr>
-            <w:r>
-              <w:rPr>
-                <w:rFonts w:ascii="Arial" w:eastAsia="Times New Roman" w:hAnsi="Arial" w:cs="Arial"/>
-                <w:b/>
-                <w:bCs/>
-                <w:color w:val="000000"/>
-                <w:sz w:val="20"/>
-                <w:szCs w:val="20"/>
-                <w:lang w:eastAsia="en-CA"/>
-              </w:rPr>
-              <w:t>UC-001</w:t>
-            </w:r>
-          </w:p>
-        </w:tc>
-      </w:tr>
-      <w:tr>
-        <w:tc>
-          <w:tcPr>
-            <w:tcW w:w="0" w:type="auto"/>
-            <w:tcBorders>
-              <w:top w:val="single" w:sz="4" w:space="0" w:color="000000" w:themeColor="text1"/>
-              <w:left w:val="single" w:sz="4" w:space="0" w:color="000000" w:themeColor="text1"/>
-              <w:bottom w:val="single" w:sz="4" w:space="0" w:color="000000" w:themeColor="text1"/>
-              <w:right w:val="single" w:sz="4" w:space="0" w:color="000000" w:themeColor="text1"/>
-            </w:tcBorders>
-            <w:shd w:val="clear" w:color="auto" w:fill="E6E6E6"/>
-            <w:tcMar>
-              <w:top w:w="0" w:type="dxa"/>
-              <w:left w:w="115" w:type="dxa"/>
-              <w:bottom w:w="0" w:type="dxa"/>
-              <w:right w:w="115" w:type="dxa"/>
-            </w:tcMar>
-            <w:hideMark/>
-          </w:tcPr>
-          <w:p>
-            <w:pPr>
-              <w:spacing w:line="240" w:lineRule="auto"/>
-              <w:rPr>
-                <w:rFonts w:ascii="Times New Roman" w:eastAsia="Times New Roman" w:hAnsi="Times New Roman" w:cs="Times New Roman"/>
-                <w:sz w:val="24"/>
-                <w:szCs w:val="24"/>
-                <w:lang w:eastAsia="en-CA"/>
-              </w:rPr>
-            </w:pPr>
-            <w:r>
-              <w:rPr>
-                <w:rFonts w:ascii="Arial" w:eastAsia="Times New Roman" w:hAnsi="Arial" w:cs="Arial"/>
-                <w:b/>
-                <w:bCs/>
-                <w:color w:val="000000"/>
-                <w:sz w:val="20"/>
-                <w:szCs w:val="20"/>
-                <w:lang w:eastAsia="en-CA"/>
-              </w:rPr>
-              <w:t>Primary Actor:</w:t>
-            </w:r>
-          </w:p>
-        </w:tc>
-        <w:tc>
-          <w:tcPr>
-            <w:tcW w:w="8473" w:type="dxa"/>
-            <w:gridSpan w:val="3"/>
-            <w:tcBorders>
-              <w:top w:val="single" w:sz="4" w:space="0" w:color="000000" w:themeColor="text1"/>
-              <w:left w:val="single" w:sz="4" w:space="0" w:color="000000" w:themeColor="text1"/>
-              <w:bottom w:val="single" w:sz="4" w:space="0" w:color="000000" w:themeColor="text1"/>
-              <w:right w:val="single" w:sz="4" w:space="0" w:color="000000" w:themeColor="text1"/>
-            </w:tcBorders>
-            <w:tcMar>
-              <w:top w:w="0" w:type="dxa"/>
-              <w:left w:w="115" w:type="dxa"/>
-              <w:bottom w:w="0" w:type="dxa"/>
-              <w:right w:w="115" w:type="dxa"/>
-            </w:tcMar>
-            <w:hideMark/>
-          </w:tcPr>
-          <w:p>
-            <w:pPr>
-              <w:spacing w:line="240" w:lineRule="auto"/>
-              <w:rPr>
-                <w:rFonts w:ascii="Times New Roman" w:eastAsia="Times New Roman" w:hAnsi="Times New Roman" w:cs="Times New Roman"/>
-                <w:sz w:val="24"/>
-                <w:szCs w:val="24"/>
-                <w:lang w:eastAsia="en-CA"/>
-              </w:rPr>
-            </w:pPr>
-            <w:r>
-              <w:rPr>
-                <w:rFonts w:ascii="Arial" w:eastAsia="Times New Roman" w:hAnsi="Arial" w:cs="Arial"/>
-                <w:color w:val="000000" w:themeColor="text1"/>
-                <w:sz w:val="20"/>
-                <w:szCs w:val="20"/>
-                <w:lang w:eastAsia="en-CA"/>
-              </w:rPr>
-              <w:t>Admin</w:t>
-            </w:r>
-            <w:r>
-              <w:rPr>
-                <w:rFonts w:ascii="Arial" w:eastAsia="Times New Roman" w:hAnsi="Arial" w:cs="Arial"/>
-                <w:color w:val="000000" w:themeColor="text1"/>
-                <w:sz w:val="20"/>
-                <w:szCs w:val="20"/>
-                <w:lang w:eastAsia="en-CA"/>
-              </w:rPr>
-              <w:t xml:space="preserve"> and Customer</w:t>
-            </w:r>
-          </w:p>
-        </w:tc>
-      </w:tr>
-      <w:tr>
-        <w:tc>
-          <w:tcPr>
-            <w:tcW w:w="0" w:type="auto"/>
-            <w:tcBorders>
-              <w:top w:val="single" w:sz="4" w:space="0" w:color="000000" w:themeColor="text1"/>
-              <w:left w:val="single" w:sz="4" w:space="0" w:color="000000" w:themeColor="text1"/>
-              <w:bottom w:val="single" w:sz="4" w:space="0" w:color="000000" w:themeColor="text1"/>
-              <w:right w:val="single" w:sz="4" w:space="0" w:color="000000" w:themeColor="text1"/>
-            </w:tcBorders>
-            <w:shd w:val="clear" w:color="auto" w:fill="E6E6E6"/>
-            <w:tcMar>
-              <w:top w:w="0" w:type="dxa"/>
-              <w:left w:w="115" w:type="dxa"/>
-              <w:bottom w:w="0" w:type="dxa"/>
-              <w:right w:w="115" w:type="dxa"/>
-            </w:tcMar>
-            <w:hideMark/>
-          </w:tcPr>
-          <w:p>
-            <w:pPr>
-              <w:spacing w:line="240" w:lineRule="auto"/>
-              <w:rPr>
-                <w:rFonts w:ascii="Times New Roman" w:eastAsia="Times New Roman" w:hAnsi="Times New Roman" w:cs="Times New Roman"/>
-                <w:sz w:val="24"/>
-                <w:szCs w:val="24"/>
-                <w:lang w:eastAsia="en-CA"/>
-              </w:rPr>
-            </w:pPr>
-            <w:r>
-              <w:rPr>
-                <w:rFonts w:ascii="Arial" w:eastAsia="Times New Roman" w:hAnsi="Arial" w:cs="Arial"/>
-                <w:b/>
-                <w:bCs/>
-                <w:color w:val="000000"/>
-                <w:sz w:val="20"/>
-                <w:szCs w:val="20"/>
-                <w:lang w:eastAsia="en-CA"/>
-              </w:rPr>
-              <w:t>Description:</w:t>
-            </w:r>
-          </w:p>
-          <w:p>
-            <w:pPr>
-              <w:spacing w:after="0" w:line="240" w:lineRule="auto"/>
-              <w:rPr>
-                <w:rFonts w:ascii="Times New Roman" w:eastAsia="Times New Roman" w:hAnsi="Times New Roman" w:cs="Times New Roman"/>
-                <w:sz w:val="24"/>
-                <w:szCs w:val="24"/>
-                <w:lang w:eastAsia="en-CA"/>
-              </w:rPr>
-            </w:pPr>
-          </w:p>
-        </w:tc>
-        <w:tc>
-          <w:tcPr>
-            <w:tcW w:w="8473" w:type="dxa"/>
-            <w:gridSpan w:val="3"/>
-            <w:tcBorders>
-              <w:top w:val="single" w:sz="4" w:space="0" w:color="000000" w:themeColor="text1"/>
-              <w:left w:val="single" w:sz="4" w:space="0" w:color="000000" w:themeColor="text1"/>
-              <w:bottom w:val="single" w:sz="4" w:space="0" w:color="000000" w:themeColor="text1"/>
-              <w:right w:val="single" w:sz="4" w:space="0" w:color="000000" w:themeColor="text1"/>
-            </w:tcBorders>
-            <w:tcMar>
-              <w:top w:w="0" w:type="dxa"/>
-              <w:left w:w="115" w:type="dxa"/>
-              <w:bottom w:w="0" w:type="dxa"/>
-              <w:right w:w="115" w:type="dxa"/>
-            </w:tcMar>
-            <w:hideMark/>
-          </w:tcPr>
-          <w:p>
-            <w:pPr>
-              <w:spacing w:line="240" w:lineRule="auto"/>
-              <w:rPr>
-                <w:rFonts w:ascii="Arial" w:eastAsia="Times New Roman" w:hAnsi="Arial" w:cs="Arial"/>
-                <w:color w:val="000000" w:themeColor="text1"/>
-                <w:sz w:val="20"/>
-                <w:szCs w:val="20"/>
-                <w:lang w:eastAsia="en-CA"/>
-              </w:rPr>
-            </w:pPr>
-            <w:r>
-              <w:rPr>
-                <w:rFonts w:ascii="Arial" w:eastAsia="Times New Roman" w:hAnsi="Arial" w:cs="Arial"/>
-                <w:color w:val="000000" w:themeColor="text1"/>
-                <w:sz w:val="20"/>
-                <w:szCs w:val="20"/>
-                <w:lang w:eastAsia="en-CA"/>
-              </w:rPr>
-              <w:t>A</w:t>
-            </w:r>
-            <w:r>
-              <w:rPr>
-                <w:rFonts w:ascii="Arial" w:eastAsia="Times New Roman" w:hAnsi="Arial" w:cs="Arial"/>
-                <w:color w:val="000000" w:themeColor="text1"/>
-                <w:sz w:val="20"/>
-                <w:szCs w:val="20"/>
-                <w:lang w:eastAsia="en-CA"/>
-              </w:rPr>
-              <w:t xml:space="preserve">dmin or Customer </w:t>
-            </w:r>
-            <w:r>
-              <w:rPr>
-                <w:rFonts w:ascii="Arial" w:eastAsia="Times New Roman" w:hAnsi="Arial" w:cs="Arial"/>
-                <w:color w:val="000000" w:themeColor="text1"/>
-                <w:sz w:val="20"/>
-                <w:szCs w:val="20"/>
-                <w:lang w:eastAsia="en-CA"/>
-              </w:rPr>
-              <w:t>can log in using special admin credentials to access admin features.</w:t>
-            </w:r>
-          </w:p>
-        </w:tc>
-      </w:tr>
-      <w:tr>
-        <w:tc>
-          <w:tcPr>
-            <w:tcW w:w="0" w:type="auto"/>
-            <w:tcBorders>
-              <w:top w:val="single" w:sz="4" w:space="0" w:color="000000" w:themeColor="text1"/>
-              <w:left w:val="single" w:sz="4" w:space="0" w:color="000000" w:themeColor="text1"/>
-              <w:bottom w:val="single" w:sz="4" w:space="0" w:color="000000" w:themeColor="text1"/>
-              <w:right w:val="single" w:sz="4" w:space="0" w:color="000000" w:themeColor="text1"/>
-            </w:tcBorders>
-            <w:shd w:val="clear" w:color="auto" w:fill="E6E6E6"/>
-            <w:tcMar>
-              <w:top w:w="0" w:type="dxa"/>
-              <w:left w:w="115" w:type="dxa"/>
-              <w:bottom w:w="0" w:type="dxa"/>
-              <w:right w:w="115" w:type="dxa"/>
-            </w:tcMar>
-            <w:hideMark/>
-          </w:tcPr>
-          <w:p>
-            <w:pPr>
-              <w:spacing w:line="240" w:lineRule="auto"/>
-              <w:rPr>
-                <w:rFonts w:ascii="Times New Roman" w:eastAsia="Times New Roman" w:hAnsi="Times New Roman" w:cs="Times New Roman"/>
-                <w:sz w:val="24"/>
-                <w:szCs w:val="24"/>
-                <w:lang w:eastAsia="en-CA"/>
-              </w:rPr>
-            </w:pPr>
-            <w:r>
-              <w:rPr>
-                <w:rFonts w:ascii="Arial" w:eastAsia="Times New Roman" w:hAnsi="Arial" w:cs="Arial"/>
-                <w:b/>
-                <w:bCs/>
-                <w:color w:val="000000"/>
-                <w:sz w:val="20"/>
-                <w:szCs w:val="20"/>
-                <w:lang w:eastAsia="en-CA"/>
-              </w:rPr>
-              <w:t>Triggering Event:</w:t>
-            </w:r>
-          </w:p>
-          <w:p>
-            <w:pPr>
-              <w:spacing w:after="0" w:line="240" w:lineRule="auto"/>
-              <w:rPr>
-                <w:rFonts w:ascii="Times New Roman" w:eastAsia="Times New Roman" w:hAnsi="Times New Roman" w:cs="Times New Roman"/>
-                <w:sz w:val="24"/>
-                <w:szCs w:val="24"/>
-                <w:lang w:eastAsia="en-CA"/>
-              </w:rPr>
-            </w:pPr>
-          </w:p>
-        </w:tc>
-        <w:tc>
-          <w:tcPr>
-            <w:tcW w:w="8473" w:type="dxa"/>
-            <w:gridSpan w:val="3"/>
-            <w:tcBorders>
-              <w:top w:val="single" w:sz="4" w:space="0" w:color="000000" w:themeColor="text1"/>
-              <w:left w:val="single" w:sz="4" w:space="0" w:color="000000" w:themeColor="text1"/>
-              <w:bottom w:val="single" w:sz="4" w:space="0" w:color="000000" w:themeColor="text1"/>
-              <w:right w:val="single" w:sz="4" w:space="0" w:color="000000" w:themeColor="text1"/>
-            </w:tcBorders>
-            <w:tcMar>
-              <w:top w:w="0" w:type="dxa"/>
-              <w:left w:w="115" w:type="dxa"/>
-              <w:bottom w:w="0" w:type="dxa"/>
-              <w:right w:w="115" w:type="dxa"/>
-            </w:tcMar>
-            <w:hideMark/>
-          </w:tcPr>
-          <w:p>
-            <w:pPr>
-              <w:spacing w:line="240" w:lineRule="auto"/>
-              <w:rPr>
-                <w:rFonts w:ascii="Times New Roman" w:eastAsia="Times New Roman" w:hAnsi="Times New Roman" w:cs="Times New Roman"/>
-                <w:sz w:val="24"/>
-                <w:szCs w:val="24"/>
-                <w:lang w:eastAsia="en-CA"/>
-              </w:rPr>
-            </w:pPr>
-            <w:r>
-              <w:rPr>
-                <w:rFonts w:ascii="Arial" w:eastAsia="Times New Roman" w:hAnsi="Arial" w:cs="Arial"/>
-                <w:color w:val="000000"/>
-                <w:sz w:val="20"/>
-                <w:szCs w:val="20"/>
-                <w:lang w:eastAsia="en-CA"/>
-              </w:rPr>
-              <w:t>The Admin needs to login and change things</w:t>
-            </w:r>
-          </w:p>
-        </w:tc>
-      </w:tr>
-      <w:tr>
-        <w:tc>
-          <w:tcPr>
-            <w:tcW w:w="10627" w:type="dxa"/>
-            <w:gridSpan w:val="4"/>
-            <w:tcBorders>
-              <w:top w:val="single" w:sz="4" w:space="0" w:color="000000" w:themeColor="text1"/>
-              <w:left w:val="single" w:sz="4" w:space="0" w:color="000000" w:themeColor="text1"/>
-              <w:bottom w:val="single" w:sz="4" w:space="0" w:color="000000" w:themeColor="text1"/>
-              <w:right w:val="single" w:sz="4" w:space="0" w:color="000000" w:themeColor="text1"/>
-            </w:tcBorders>
-            <w:shd w:val="clear" w:color="auto" w:fill="E6E6E6"/>
-            <w:tcMar>
-              <w:top w:w="0" w:type="dxa"/>
-              <w:left w:w="115" w:type="dxa"/>
-              <w:bottom w:w="0" w:type="dxa"/>
-              <w:right w:w="115" w:type="dxa"/>
-            </w:tcMar>
-            <w:vAlign w:val="bottom"/>
-            <w:hideMark/>
-          </w:tcPr>
-          <w:p>
-            <w:pPr>
-              <w:spacing w:line="240" w:lineRule="auto"/>
-              <w:jc w:val="center"/>
-              <w:rPr>
-                <w:rFonts w:ascii="Times New Roman" w:eastAsia="Times New Roman" w:hAnsi="Times New Roman" w:cs="Times New Roman"/>
-                <w:sz w:val="24"/>
-                <w:szCs w:val="24"/>
-                <w:lang w:eastAsia="en-CA"/>
-              </w:rPr>
-            </w:pPr>
-            <w:r>
-              <w:rPr>
-                <w:rFonts w:ascii="Arial" w:eastAsia="Times New Roman" w:hAnsi="Arial" w:cs="Arial"/>
-                <w:b/>
-                <w:bCs/>
-                <w:color w:val="000000"/>
-                <w:sz w:val="20"/>
-                <w:szCs w:val="20"/>
-                <w:lang w:eastAsia="en-CA"/>
-              </w:rPr>
-              <w:t>Steps Performed (Main Path)</w:t>
-            </w:r>
-          </w:p>
-        </w:tc>
-      </w:tr>
-      <w:tr>
-        <w:tc>
-          <w:tcPr>
-            <w:tcW w:w="10627" w:type="dxa"/>
-            <w:gridSpan w:val="4"/>
-            <w:tcBorders>
-              <w:top w:val="single" w:sz="4" w:space="0" w:color="000000" w:themeColor="text1"/>
-              <w:left w:val="single" w:sz="4" w:space="0" w:color="000000" w:themeColor="text1"/>
-              <w:bottom w:val="single" w:sz="4" w:space="0" w:color="000000" w:themeColor="text1"/>
-              <w:right w:val="single" w:sz="4" w:space="0" w:color="000000" w:themeColor="text1"/>
-            </w:tcBorders>
-            <w:tcMar>
-              <w:top w:w="0" w:type="dxa"/>
-              <w:left w:w="115" w:type="dxa"/>
-              <w:bottom w:w="0" w:type="dxa"/>
-              <w:right w:w="115" w:type="dxa"/>
-            </w:tcMar>
-            <w:hideMark/>
-          </w:tcPr>
-          <w:p>
-            <w:pPr>
-              <w:spacing w:after="0" w:line="240" w:lineRule="auto"/>
-              <w:rPr>
-                <w:rFonts w:ascii="Times New Roman" w:eastAsia="Times New Roman" w:hAnsi="Times New Roman" w:cs="Times New Roman"/>
-                <w:sz w:val="24"/>
-                <w:szCs w:val="24"/>
-                <w:lang w:eastAsia="en-CA"/>
-              </w:rPr>
-            </w:pPr>
-            <w:r>
-              <w:rPr>
-                <w:rFonts w:ascii="Arial" w:eastAsia="Times New Roman" w:hAnsi="Arial" w:cs="Arial"/>
-                <w:color w:val="000000"/>
-                <w:sz w:val="20"/>
-                <w:szCs w:val="20"/>
-                <w:lang w:eastAsia="en-CA"/>
-              </w:rPr>
-              <w:t xml:space="preserve">Click the login navigation tab </w:t>
-            </w:r>
-            <w:r>
-              <w:rPr>
-                <w:rFonts w:ascii="Arial" w:eastAsia="Times New Roman" w:hAnsi="Arial" w:cs="Arial"/>
-                <w:color w:val="000000"/>
-                <w:sz w:val="20"/>
-                <w:szCs w:val="20"/>
-                <w:lang w:eastAsia="en-CA"/>
-              </w:rPr>
-              <w:t>to open the login offcanvas</w:t>
-            </w:r>
-          </w:p>
-        </w:tc>
-      </w:tr>
-      <w:tr>
-        <w:tc>
-          <w:tcPr>
-            <w:tcW w:w="10627" w:type="dxa"/>
-            <w:gridSpan w:val="4"/>
-            <w:tcBorders>
-              <w:top w:val="single" w:sz="4" w:space="0" w:color="000000" w:themeColor="text1"/>
-              <w:left w:val="single" w:sz="4" w:space="0" w:color="000000" w:themeColor="text1"/>
-              <w:bottom w:val="single" w:sz="4" w:space="0" w:color="000000" w:themeColor="text1"/>
-              <w:right w:val="single" w:sz="4" w:space="0" w:color="000000" w:themeColor="text1"/>
-            </w:tcBorders>
-            <w:tcMar>
-              <w:top w:w="0" w:type="dxa"/>
-              <w:left w:w="115" w:type="dxa"/>
-              <w:bottom w:w="0" w:type="dxa"/>
-              <w:right w:w="115" w:type="dxa"/>
-            </w:tcMar>
-            <w:hideMark/>
-          </w:tcPr>
-          <w:p>
-            <w:pPr>
-              <w:spacing w:after="0" w:line="240" w:lineRule="auto"/>
-              <w:rPr>
-                <w:rFonts w:ascii="Times New Roman" w:eastAsia="Times New Roman" w:hAnsi="Times New Roman" w:cs="Times New Roman"/>
-                <w:sz w:val="24"/>
-                <w:szCs w:val="24"/>
-                <w:lang w:eastAsia="en-CA"/>
-              </w:rPr>
-            </w:pPr>
-            <w:r>
-              <w:rPr>
-                <w:rFonts w:ascii="Arial" w:eastAsia="Times New Roman" w:hAnsi="Arial" w:cs="Arial"/>
-                <w:color w:val="000000"/>
-                <w:sz w:val="20"/>
-                <w:szCs w:val="20"/>
-                <w:lang w:eastAsia="en-CA"/>
-              </w:rPr>
-              <w:lastRenderedPageBreak/>
-              <w:t>Type the admin username</w:t>
-            </w:r>
-          </w:p>
-        </w:tc>
-      </w:tr>
-      <w:tr>
-        <w:trPr>
-          <w:trHeight w:val="332"/>
-        </w:trPr>
-        <w:tc>
-          <w:tcPr>
-            <w:tcW w:w="10627" w:type="dxa"/>
-            <w:gridSpan w:val="4"/>
-            <w:tcBorders>
-              <w:top w:val="single" w:sz="4" w:space="0" w:color="000000" w:themeColor="text1"/>
-              <w:left w:val="single" w:sz="4" w:space="0" w:color="000000" w:themeColor="text1"/>
-              <w:bottom w:val="single" w:sz="4" w:space="0" w:color="000000" w:themeColor="text1"/>
-              <w:right w:val="single" w:sz="4" w:space="0" w:color="000000" w:themeColor="text1"/>
-            </w:tcBorders>
-            <w:tcMar>
-              <w:top w:w="0" w:type="dxa"/>
-              <w:left w:w="115" w:type="dxa"/>
-              <w:bottom w:w="0" w:type="dxa"/>
-              <w:right w:w="115" w:type="dxa"/>
-            </w:tcMar>
-            <w:hideMark/>
-          </w:tcPr>
-          <w:p>
-            <w:pPr>
-              <w:spacing w:after="0" w:line="240" w:lineRule="auto"/>
-              <w:rPr>
-                <w:rFonts w:ascii="Times New Roman" w:eastAsia="Times New Roman" w:hAnsi="Times New Roman" w:cs="Times New Roman"/>
-                <w:sz w:val="24"/>
-                <w:szCs w:val="24"/>
-                <w:lang w:eastAsia="en-CA"/>
-              </w:rPr>
-            </w:pPr>
-            <w:r>
-              <w:rPr>
-                <w:rFonts w:ascii="Arial" w:eastAsia="Times New Roman" w:hAnsi="Arial" w:cs="Arial"/>
-                <w:color w:val="000000"/>
-                <w:sz w:val="20"/>
-                <w:szCs w:val="20"/>
-                <w:lang w:eastAsia="en-CA"/>
-              </w:rPr>
-              <w:t>Type the admin password</w:t>
-            </w:r>
-          </w:p>
-        </w:tc>
-      </w:tr>
-      <w:tr>
-        <w:trPr>
-          <w:trHeight w:val="350"/>
-        </w:trPr>
-        <w:tc>
-          <w:tcPr>
-            <w:tcW w:w="10627" w:type="dxa"/>
-            <w:gridSpan w:val="4"/>
-            <w:tcBorders>
-              <w:top w:val="single" w:sz="4" w:space="0" w:color="000000" w:themeColor="text1"/>
-              <w:left w:val="single" w:sz="4" w:space="0" w:color="000000" w:themeColor="text1"/>
-              <w:bottom w:val="single" w:sz="4" w:space="0" w:color="000000" w:themeColor="text1"/>
-              <w:right w:val="single" w:sz="4" w:space="0" w:color="000000" w:themeColor="text1"/>
-            </w:tcBorders>
-            <w:tcMar>
-              <w:top w:w="0" w:type="dxa"/>
-              <w:left w:w="115" w:type="dxa"/>
-              <w:bottom w:w="0" w:type="dxa"/>
-              <w:right w:w="115" w:type="dxa"/>
-            </w:tcMar>
-            <w:hideMark/>
-          </w:tcPr>
-          <w:p>
-            <w:pPr>
-              <w:spacing w:after="0" w:line="240" w:lineRule="auto"/>
-              <w:rPr>
-                <w:rFonts w:ascii="Times New Roman" w:eastAsia="Times New Roman" w:hAnsi="Times New Roman" w:cs="Times New Roman"/>
-                <w:sz w:val="24"/>
-                <w:szCs w:val="24"/>
-                <w:lang w:eastAsia="en-CA"/>
-              </w:rPr>
-            </w:pPr>
-            <w:r>
-              <w:rPr>
-                <w:rFonts w:ascii="Arial" w:eastAsia="Times New Roman" w:hAnsi="Arial" w:cs="Arial"/>
-                <w:color w:val="000000"/>
-                <w:sz w:val="20"/>
-                <w:szCs w:val="20"/>
-                <w:lang w:eastAsia="en-CA"/>
-              </w:rPr>
-              <w:t>click submit login</w:t>
-            </w:r>
-          </w:p>
-        </w:tc>
-      </w:tr>
-      <w:tr>
-        <w:trPr>
-          <w:trHeight w:val="350"/>
-        </w:trPr>
-        <w:tc>
-          <w:tcPr>
-            <w:tcW w:w="10627" w:type="dxa"/>
-            <w:gridSpan w:val="4"/>
-            <w:tcBorders>
-              <w:top w:val="single" w:sz="4" w:space="0" w:color="000000" w:themeColor="text1"/>
-              <w:left w:val="single" w:sz="4" w:space="0" w:color="000000" w:themeColor="text1"/>
-              <w:bottom w:val="single" w:sz="4" w:space="0" w:color="000000" w:themeColor="text1"/>
-              <w:right w:val="single" w:sz="4" w:space="0" w:color="000000" w:themeColor="text1"/>
-            </w:tcBorders>
-            <w:tcMar>
-              <w:top w:w="0" w:type="dxa"/>
-              <w:left w:w="115" w:type="dxa"/>
-              <w:bottom w:w="0" w:type="dxa"/>
-              <w:right w:w="115" w:type="dxa"/>
-            </w:tcMar>
-            <w:hideMark/>
-          </w:tcPr>
-          <w:p>
-            <w:pPr>
-              <w:spacing w:after="0" w:line="240" w:lineRule="auto"/>
-              <w:rPr>
-                <w:rFonts w:ascii="Times New Roman" w:eastAsia="Times New Roman" w:hAnsi="Times New Roman" w:cs="Times New Roman"/>
-                <w:sz w:val="24"/>
-                <w:szCs w:val="24"/>
-                <w:lang w:eastAsia="en-CA"/>
-              </w:rPr>
-            </w:pPr>
-            <w:r>
-              <w:rPr>
-                <w:rFonts w:ascii="Arial" w:eastAsia="Times New Roman" w:hAnsi="Arial" w:cs="Arial"/>
-                <w:color w:val="000000"/>
-                <w:sz w:val="20"/>
-                <w:szCs w:val="20"/>
-                <w:lang w:eastAsia="en-CA"/>
-              </w:rPr>
-              <w:t>admin specific page loads with store information, add to menu form, and listing of all existing items</w:t>
-            </w:r>
-          </w:p>
-        </w:tc>
-      </w:tr>
-      <w:tr>
-        <w:trPr>
-          <w:trHeight w:val="350"/>
-        </w:trPr>
-        <w:tc>
-          <w:tcPr>
-            <w:tcW w:w="10627" w:type="dxa"/>
-            <w:gridSpan w:val="4"/>
-            <w:tcBorders>
-              <w:top w:val="single" w:sz="4" w:space="0" w:color="000000" w:themeColor="text1"/>
-              <w:left w:val="single" w:sz="4" w:space="0" w:color="000000" w:themeColor="text1"/>
-              <w:bottom w:val="single" w:sz="4" w:space="0" w:color="000000" w:themeColor="text1"/>
-              <w:right w:val="single" w:sz="4" w:space="0" w:color="000000" w:themeColor="text1"/>
-            </w:tcBorders>
-            <w:tcMar>
-              <w:top w:w="0" w:type="dxa"/>
-              <w:left w:w="115" w:type="dxa"/>
-              <w:bottom w:w="0" w:type="dxa"/>
-              <w:right w:w="115" w:type="dxa"/>
-            </w:tcMar>
-            <w:hideMark/>
-          </w:tcPr>
-          <w:p>
-            <w:pPr>
-              <w:spacing w:after="0" w:line="240" w:lineRule="auto"/>
-              <w:rPr>
-                <w:rFonts w:ascii="Times New Roman" w:eastAsia="Times New Roman" w:hAnsi="Times New Roman" w:cs="Times New Roman"/>
-                <w:sz w:val="24"/>
-                <w:szCs w:val="24"/>
-                <w:lang w:eastAsia="en-CA"/>
-              </w:rPr>
-            </w:pPr>
-          </w:p>
-        </w:tc>
-      </w:tr>
-      <w:tr>
-        <w:trPr>
-          <w:trHeight w:val="350"/>
-        </w:trPr>
-        <w:tc>
-          <w:tcPr>
-            <w:tcW w:w="10627" w:type="dxa"/>
-            <w:gridSpan w:val="4"/>
-            <w:tcBorders>
-              <w:top w:val="single" w:sz="4" w:space="0" w:color="000000" w:themeColor="text1"/>
-              <w:left w:val="single" w:sz="4" w:space="0" w:color="000000" w:themeColor="text1"/>
-              <w:bottom w:val="single" w:sz="4" w:space="0" w:color="000000" w:themeColor="text1"/>
-              <w:right w:val="single" w:sz="4" w:space="0" w:color="000000" w:themeColor="text1"/>
-            </w:tcBorders>
-            <w:shd w:val="clear" w:color="auto" w:fill="D9D9D9" w:themeFill="background1" w:themeFillShade="D9"/>
-            <w:tcMar>
-              <w:top w:w="0" w:type="dxa"/>
-              <w:left w:w="115" w:type="dxa"/>
-              <w:bottom w:w="0" w:type="dxa"/>
-              <w:right w:w="115" w:type="dxa"/>
-            </w:tcMar>
-            <w:hideMark/>
-          </w:tcPr>
-          <w:p>
-            <w:pPr>
-              <w:spacing w:line="240" w:lineRule="auto"/>
-              <w:jc w:val="center"/>
-              <w:rPr>
-                <w:rFonts w:ascii="Times New Roman" w:eastAsia="Times New Roman" w:hAnsi="Times New Roman" w:cs="Times New Roman"/>
-                <w:sz w:val="24"/>
-                <w:szCs w:val="24"/>
-                <w:lang w:eastAsia="en-CA"/>
-              </w:rPr>
-            </w:pPr>
-            <w:r>
-              <w:rPr>
-                <w:rFonts w:ascii="Arial" w:eastAsia="Times New Roman" w:hAnsi="Arial" w:cs="Arial"/>
-                <w:b/>
-                <w:bCs/>
-                <w:color w:val="000000"/>
-                <w:sz w:val="20"/>
-                <w:szCs w:val="20"/>
-                <w:lang w:eastAsia="en-CA"/>
-              </w:rPr>
-              <w:t>Extensions or Alternate Scenarios</w:t>
-            </w:r>
-          </w:p>
-        </w:tc>
-      </w:tr>
-      <w:tr>
-        <w:trPr>
-          <w:trHeight w:val="300"/>
-        </w:trPr>
-        <w:tc>
-          <w:tcPr>
-            <w:tcW w:w="10627" w:type="dxa"/>
-            <w:gridSpan w:val="4"/>
-            <w:tcBorders>
-              <w:top w:val="single" w:sz="4" w:space="0" w:color="000000" w:themeColor="text1"/>
-              <w:left w:val="single" w:sz="4" w:space="0" w:color="000000" w:themeColor="text1"/>
-              <w:bottom w:val="single" w:sz="4" w:space="0" w:color="000000" w:themeColor="text1"/>
-              <w:right w:val="single" w:sz="4" w:space="0" w:color="000000" w:themeColor="text1"/>
-            </w:tcBorders>
-            <w:tcMar>
-              <w:top w:w="0" w:type="dxa"/>
-              <w:left w:w="115" w:type="dxa"/>
-              <w:bottom w:w="0" w:type="dxa"/>
-              <w:right w:w="115" w:type="dxa"/>
-            </w:tcMar>
-            <w:hideMark/>
-          </w:tcPr>
-          <w:p>
-            <w:pPr>
-              <w:spacing w:after="0" w:line="240" w:lineRule="auto"/>
-              <w:rPr>
-                <w:rFonts w:ascii="Times New Roman" w:eastAsia="Times New Roman" w:hAnsi="Times New Roman" w:cs="Times New Roman"/>
-                <w:sz w:val="24"/>
-                <w:szCs w:val="24"/>
-                <w:lang w:eastAsia="en-CA"/>
-              </w:rPr>
-            </w:pPr>
-          </w:p>
-        </w:tc>
-      </w:tr>
-      <w:tr>
-        <w:trPr>
-          <w:trHeight w:val="368"/>
-        </w:trPr>
-        <w:tc>
-          <w:tcPr>
-            <w:tcW w:w="10627" w:type="dxa"/>
-            <w:gridSpan w:val="4"/>
-            <w:tcBorders>
-              <w:top w:val="single" w:sz="4" w:space="0" w:color="000000" w:themeColor="text1"/>
-              <w:left w:val="single" w:sz="4" w:space="0" w:color="000000" w:themeColor="text1"/>
-              <w:bottom w:val="single" w:sz="4" w:space="0" w:color="000000" w:themeColor="text1"/>
-              <w:right w:val="single" w:sz="4" w:space="0" w:color="000000" w:themeColor="text1"/>
-            </w:tcBorders>
-            <w:tcMar>
-              <w:top w:w="0" w:type="dxa"/>
-              <w:left w:w="115" w:type="dxa"/>
-              <w:bottom w:w="0" w:type="dxa"/>
-              <w:right w:w="115" w:type="dxa"/>
-            </w:tcMar>
-            <w:hideMark/>
-          </w:tcPr>
-          <w:p>
-            <w:pPr>
-              <w:spacing w:after="0" w:line="240" w:lineRule="auto"/>
-              <w:rPr>
-                <w:rFonts w:ascii="Times New Roman" w:eastAsia="Times New Roman" w:hAnsi="Times New Roman" w:cs="Times New Roman"/>
-                <w:sz w:val="24"/>
-                <w:szCs w:val="24"/>
-                <w:lang w:eastAsia="en-CA"/>
-              </w:rPr>
-            </w:pPr>
-          </w:p>
-        </w:tc>
-      </w:tr>
-      <w:tr>
-        <w:trPr>
-          <w:trHeight w:val="368"/>
-        </w:trPr>
-        <w:tc>
-          <w:tcPr>
-            <w:tcW w:w="10627" w:type="dxa"/>
-            <w:gridSpan w:val="4"/>
-            <w:tcBorders>
-              <w:top w:val="single" w:sz="4" w:space="0" w:color="000000" w:themeColor="text1"/>
-              <w:left w:val="single" w:sz="4" w:space="0" w:color="000000" w:themeColor="text1"/>
-              <w:bottom w:val="single" w:sz="4" w:space="0" w:color="000000" w:themeColor="text1"/>
-              <w:right w:val="single" w:sz="4" w:space="0" w:color="000000" w:themeColor="text1"/>
-            </w:tcBorders>
-            <w:tcMar>
-              <w:top w:w="0" w:type="dxa"/>
-              <w:left w:w="115" w:type="dxa"/>
-              <w:bottom w:w="0" w:type="dxa"/>
-              <w:right w:w="115" w:type="dxa"/>
-            </w:tcMar>
-            <w:hideMark/>
-          </w:tcPr>
-          <w:p>
-            <w:pPr>
-              <w:spacing w:after="0" w:line="240" w:lineRule="auto"/>
-              <w:rPr>
-                <w:rFonts w:ascii="Times New Roman" w:eastAsia="Times New Roman" w:hAnsi="Times New Roman" w:cs="Times New Roman"/>
-                <w:sz w:val="24"/>
-                <w:szCs w:val="24"/>
-                <w:lang w:eastAsia="en-CA"/>
-              </w:rPr>
-            </w:pPr>
-          </w:p>
-        </w:tc>
-      </w:tr>
-      <w:tr>
-        <w:trPr>
-          <w:trHeight w:val="368"/>
-        </w:trPr>
-        <w:tc>
-          <w:tcPr>
-            <w:tcW w:w="10627" w:type="dxa"/>
-            <w:gridSpan w:val="4"/>
-            <w:tcBorders>
-              <w:top w:val="single" w:sz="4" w:space="0" w:color="000000" w:themeColor="text1"/>
-              <w:left w:val="single" w:sz="4" w:space="0" w:color="000000" w:themeColor="text1"/>
-              <w:bottom w:val="single" w:sz="4" w:space="0" w:color="000000" w:themeColor="text1"/>
-              <w:right w:val="single" w:sz="4" w:space="0" w:color="000000" w:themeColor="text1"/>
-            </w:tcBorders>
-            <w:tcMar>
-              <w:top w:w="0" w:type="dxa"/>
-              <w:left w:w="115" w:type="dxa"/>
-              <w:bottom w:w="0" w:type="dxa"/>
-              <w:right w:w="115" w:type="dxa"/>
-            </w:tcMar>
-            <w:hideMark/>
-          </w:tcPr>
-          <w:p>
-            <w:pPr>
-              <w:spacing w:after="0" w:line="240" w:lineRule="auto"/>
-              <w:rPr>
-                <w:rFonts w:ascii="Times New Roman" w:eastAsia="Times New Roman" w:hAnsi="Times New Roman" w:cs="Times New Roman"/>
-                <w:sz w:val="24"/>
-                <w:szCs w:val="24"/>
-                <w:lang w:eastAsia="en-CA"/>
-              </w:rPr>
-            </w:pPr>
-          </w:p>
-        </w:tc>
-      </w:tr>
-      <w:tr>
-        <w:trPr>
-          <w:trHeight w:val="368"/>
-        </w:trPr>
-        <w:tc>
-          <w:tcPr>
-            <w:tcW w:w="0" w:type="auto"/>
-            <w:tcBorders>
-              <w:top w:val="single" w:sz="4" w:space="0" w:color="000000" w:themeColor="text1"/>
-              <w:left w:val="single" w:sz="4" w:space="0" w:color="000000" w:themeColor="text1"/>
-              <w:bottom w:val="single" w:sz="4" w:space="0" w:color="000000" w:themeColor="text1"/>
-              <w:right w:val="single" w:sz="4" w:space="0" w:color="000000" w:themeColor="text1"/>
-            </w:tcBorders>
-            <w:shd w:val="clear" w:color="auto" w:fill="E6E6E6"/>
-            <w:tcMar>
-              <w:top w:w="0" w:type="dxa"/>
-              <w:left w:w="115" w:type="dxa"/>
-              <w:bottom w:w="0" w:type="dxa"/>
-              <w:right w:w="115" w:type="dxa"/>
-            </w:tcMar>
-            <w:hideMark/>
-          </w:tcPr>
-          <w:p>
-            <w:pPr>
-              <w:spacing w:line="240" w:lineRule="auto"/>
-              <w:rPr>
-                <w:rFonts w:ascii="Times New Roman" w:eastAsia="Times New Roman" w:hAnsi="Times New Roman" w:cs="Times New Roman"/>
-                <w:sz w:val="24"/>
-                <w:szCs w:val="24"/>
-                <w:lang w:eastAsia="en-CA"/>
-              </w:rPr>
-            </w:pPr>
-            <w:r>
-              <w:rPr>
-                <w:rFonts w:ascii="Arial" w:eastAsia="Times New Roman" w:hAnsi="Arial" w:cs="Arial"/>
-                <w:b/>
-                <w:bCs/>
-                <w:color w:val="000000"/>
-                <w:sz w:val="20"/>
-                <w:szCs w:val="20"/>
-                <w:lang w:eastAsia="en-CA"/>
-              </w:rPr>
-              <w:t>Pre-Conditions:</w:t>
-            </w:r>
-          </w:p>
-        </w:tc>
-        <w:tc>
-          <w:tcPr>
-            <w:tcW w:w="8473" w:type="dxa"/>
-            <w:gridSpan w:val="3"/>
-            <w:tcBorders>
-              <w:top w:val="single" w:sz="4" w:space="0" w:color="000000" w:themeColor="text1"/>
-              <w:left w:val="single" w:sz="4" w:space="0" w:color="000000" w:themeColor="text1"/>
-              <w:bottom w:val="single" w:sz="4" w:space="0" w:color="000000" w:themeColor="text1"/>
-              <w:right w:val="single" w:sz="4" w:space="0" w:color="000000" w:themeColor="text1"/>
-            </w:tcBorders>
-            <w:tcMar>
-              <w:top w:w="0" w:type="dxa"/>
-              <w:left w:w="115" w:type="dxa"/>
-              <w:bottom w:w="0" w:type="dxa"/>
-              <w:right w:w="115" w:type="dxa"/>
-            </w:tcMar>
-            <w:hideMark/>
-          </w:tcPr>
-          <w:p>
-            <w:pPr>
-              <w:spacing w:after="0" w:line="240" w:lineRule="auto"/>
-              <w:rPr>
-                <w:rFonts w:ascii="Times New Roman" w:eastAsia="Times New Roman" w:hAnsi="Times New Roman" w:cs="Times New Roman"/>
-                <w:sz w:val="24"/>
-                <w:szCs w:val="24"/>
-                <w:lang w:eastAsia="en-CA"/>
-              </w:rPr>
-            </w:pPr>
-            <w:r>
-              <w:rPr>
-                <w:rFonts w:ascii="Arial" w:eastAsia="Times New Roman" w:hAnsi="Arial" w:cs="Arial"/>
-                <w:color w:val="000000"/>
-                <w:sz w:val="20"/>
-                <w:szCs w:val="20"/>
-                <w:lang w:eastAsia="en-CA"/>
-              </w:rPr>
-              <w:t>the admin must have internet access</w:t>
-            </w:r>
-          </w:p>
-        </w:tc>
-      </w:tr>
-      <w:tr>
-        <w:tc>
-          <w:tcPr>
-            <w:tcW w:w="0" w:type="auto"/>
-            <w:tcBorders>
-              <w:top w:val="single" w:sz="4" w:space="0" w:color="000000" w:themeColor="text1"/>
-              <w:left w:val="single" w:sz="4" w:space="0" w:color="000000" w:themeColor="text1"/>
-              <w:bottom w:val="single" w:sz="4" w:space="0" w:color="000000" w:themeColor="text1"/>
-              <w:right w:val="single" w:sz="4" w:space="0" w:color="000000" w:themeColor="text1"/>
-            </w:tcBorders>
-            <w:shd w:val="clear" w:color="auto" w:fill="E6E6E6"/>
-            <w:tcMar>
-              <w:top w:w="0" w:type="dxa"/>
-              <w:left w:w="115" w:type="dxa"/>
-              <w:bottom w:w="0" w:type="dxa"/>
-              <w:right w:w="115" w:type="dxa"/>
-            </w:tcMar>
-            <w:hideMark/>
-          </w:tcPr>
-          <w:p>
-            <w:pPr>
-              <w:spacing w:line="240" w:lineRule="auto"/>
-              <w:rPr>
-                <w:rFonts w:ascii="Times New Roman" w:eastAsia="Times New Roman" w:hAnsi="Times New Roman" w:cs="Times New Roman"/>
-                <w:sz w:val="24"/>
-                <w:szCs w:val="24"/>
-                <w:lang w:eastAsia="en-CA"/>
-              </w:rPr>
-            </w:pPr>
-            <w:r>
-              <w:rPr>
-                <w:rFonts w:ascii="Arial" w:eastAsia="Times New Roman" w:hAnsi="Arial" w:cs="Arial"/>
-                <w:b/>
-                <w:bCs/>
-                <w:color w:val="000000"/>
-                <w:sz w:val="20"/>
-                <w:szCs w:val="20"/>
-                <w:lang w:eastAsia="en-CA"/>
-              </w:rPr>
-              <w:t>Post-Conditions:</w:t>
-            </w:r>
-          </w:p>
-        </w:tc>
-        <w:tc>
-          <w:tcPr>
-            <w:tcW w:w="8473" w:type="dxa"/>
-            <w:gridSpan w:val="3"/>
-            <w:tcBorders>
-              <w:top w:val="single" w:sz="4" w:space="0" w:color="000000" w:themeColor="text1"/>
-              <w:left w:val="single" w:sz="4" w:space="0" w:color="000000" w:themeColor="text1"/>
-              <w:bottom w:val="single" w:sz="4" w:space="0" w:color="000000" w:themeColor="text1"/>
-              <w:right w:val="single" w:sz="4" w:space="0" w:color="000000" w:themeColor="text1"/>
-            </w:tcBorders>
-            <w:tcMar>
-              <w:top w:w="0" w:type="dxa"/>
-              <w:left w:w="115" w:type="dxa"/>
-              <w:bottom w:w="0" w:type="dxa"/>
-              <w:right w:w="115" w:type="dxa"/>
-            </w:tcMar>
-            <w:hideMark/>
-          </w:tcPr>
-          <w:p>
-            <w:pPr>
-              <w:spacing w:line="240" w:lineRule="auto"/>
-              <w:rPr>
-                <w:rFonts w:ascii="Times New Roman" w:eastAsia="Times New Roman" w:hAnsi="Times New Roman" w:cs="Times New Roman"/>
-                <w:sz w:val="24"/>
-                <w:szCs w:val="24"/>
-                <w:lang w:eastAsia="en-CA"/>
-              </w:rPr>
-            </w:pPr>
-            <w:r>
-              <w:rPr>
-                <w:rFonts w:ascii="Arial" w:eastAsia="Times New Roman" w:hAnsi="Arial" w:cs="Arial"/>
-                <w:color w:val="000000"/>
-                <w:sz w:val="20"/>
-                <w:szCs w:val="20"/>
-                <w:lang w:eastAsia="en-CA"/>
-              </w:rPr>
-              <w:t>the admin has logged in</w:t>
-            </w:r>
-          </w:p>
-        </w:tc>
-      </w:tr>
-      <w:tr>
-        <w:tc>
-          <w:tcPr>
-            <w:tcW w:w="0" w:type="auto"/>
-            <w:tcBorders>
-              <w:top w:val="single" w:sz="4" w:space="0" w:color="000000" w:themeColor="text1"/>
-              <w:left w:val="single" w:sz="4" w:space="0" w:color="000000" w:themeColor="text1"/>
-              <w:bottom w:val="single" w:sz="4" w:space="0" w:color="000000" w:themeColor="text1"/>
-              <w:right w:val="single" w:sz="4" w:space="0" w:color="000000" w:themeColor="text1"/>
-            </w:tcBorders>
-            <w:shd w:val="clear" w:color="auto" w:fill="E6E6E6"/>
-            <w:tcMar>
-              <w:top w:w="0" w:type="dxa"/>
-              <w:left w:w="115" w:type="dxa"/>
-              <w:bottom w:w="0" w:type="dxa"/>
-              <w:right w:w="115" w:type="dxa"/>
-            </w:tcMar>
-            <w:hideMark/>
-          </w:tcPr>
-          <w:p>
-            <w:pPr>
-              <w:spacing w:line="240" w:lineRule="auto"/>
-              <w:rPr>
-                <w:rFonts w:ascii="Times New Roman" w:eastAsia="Times New Roman" w:hAnsi="Times New Roman" w:cs="Times New Roman"/>
-                <w:sz w:val="24"/>
-                <w:szCs w:val="24"/>
-                <w:lang w:eastAsia="en-CA"/>
-              </w:rPr>
-            </w:pPr>
-            <w:r>
-              <w:rPr>
-                <w:rFonts w:ascii="Arial" w:eastAsia="Times New Roman" w:hAnsi="Arial" w:cs="Arial"/>
-                <w:b/>
-                <w:bCs/>
-                <w:color w:val="000000"/>
-                <w:sz w:val="20"/>
-                <w:szCs w:val="20"/>
-                <w:lang w:eastAsia="en-CA"/>
-              </w:rPr>
-              <w:t>Assumptions:</w:t>
-            </w:r>
-          </w:p>
-        </w:tc>
-        <w:tc>
-          <w:tcPr>
-            <w:tcW w:w="8473" w:type="dxa"/>
-            <w:gridSpan w:val="3"/>
-            <w:tcBorders>
-              <w:top w:val="single" w:sz="4" w:space="0" w:color="000000" w:themeColor="text1"/>
-              <w:left w:val="single" w:sz="4" w:space="0" w:color="000000" w:themeColor="text1"/>
-              <w:bottom w:val="single" w:sz="4" w:space="0" w:color="000000" w:themeColor="text1"/>
-              <w:right w:val="single" w:sz="4" w:space="0" w:color="000000" w:themeColor="text1"/>
-            </w:tcBorders>
-            <w:tcMar>
-              <w:top w:w="0" w:type="dxa"/>
-              <w:left w:w="115" w:type="dxa"/>
-              <w:bottom w:w="0" w:type="dxa"/>
-              <w:right w:w="115" w:type="dxa"/>
-            </w:tcMar>
-            <w:hideMark/>
-          </w:tcPr>
-          <w:p>
-            <w:pPr>
-              <w:spacing w:line="240" w:lineRule="auto"/>
-              <w:rPr>
-                <w:rFonts w:ascii="Times New Roman" w:eastAsia="Times New Roman" w:hAnsi="Times New Roman" w:cs="Times New Roman"/>
-                <w:sz w:val="24"/>
-                <w:szCs w:val="24"/>
-                <w:lang w:eastAsia="en-CA"/>
-              </w:rPr>
-            </w:pPr>
-            <w:r>
-              <w:rPr>
-                <w:rFonts w:ascii="Arial" w:eastAsia="Times New Roman" w:hAnsi="Arial" w:cs="Arial"/>
-                <w:color w:val="000000"/>
-                <w:sz w:val="20"/>
-                <w:szCs w:val="20"/>
-                <w:lang w:eastAsia="en-CA"/>
-              </w:rPr>
-              <w:t>the administrator has valid credentials </w:t>
-            </w:r>
-          </w:p>
-        </w:tc>
-      </w:tr>
-      <w:tr>
-        <w:tc>
-          <w:tcPr>
-            <w:tcW w:w="0" w:type="auto"/>
-            <w:tcBorders>
-              <w:top w:val="single" w:sz="4" w:space="0" w:color="000000" w:themeColor="text1"/>
-              <w:left w:val="single" w:sz="4" w:space="0" w:color="000000" w:themeColor="text1"/>
-              <w:bottom w:val="single" w:sz="4" w:space="0" w:color="000000" w:themeColor="text1"/>
-              <w:right w:val="single" w:sz="4" w:space="0" w:color="000000" w:themeColor="text1"/>
-            </w:tcBorders>
-            <w:shd w:val="clear" w:color="auto" w:fill="E6E6E6"/>
-            <w:tcMar>
-              <w:top w:w="0" w:type="dxa"/>
-              <w:left w:w="115" w:type="dxa"/>
-              <w:bottom w:w="0" w:type="dxa"/>
-              <w:right w:w="115" w:type="dxa"/>
-            </w:tcMar>
-            <w:hideMark/>
-          </w:tcPr>
-          <w:p>
-            <w:pPr>
-              <w:spacing w:line="240" w:lineRule="auto"/>
-              <w:rPr>
-                <w:rFonts w:ascii="Times New Roman" w:eastAsia="Times New Roman" w:hAnsi="Times New Roman" w:cs="Times New Roman"/>
-                <w:sz w:val="24"/>
-                <w:szCs w:val="24"/>
-                <w:lang w:eastAsia="en-CA"/>
-              </w:rPr>
-            </w:pPr>
-            <w:r>
-              <w:rPr>
-                <w:rFonts w:ascii="Arial" w:eastAsia="Times New Roman" w:hAnsi="Arial" w:cs="Arial"/>
-                <w:b/>
-                <w:bCs/>
-                <w:color w:val="000000"/>
-                <w:sz w:val="20"/>
-                <w:szCs w:val="20"/>
-                <w:lang w:eastAsia="en-CA"/>
-              </w:rPr>
-              <w:t>Success Guarantee:</w:t>
-            </w:r>
-          </w:p>
-        </w:tc>
-        <w:tc>
-          <w:tcPr>
-            <w:tcW w:w="8473" w:type="dxa"/>
-            <w:gridSpan w:val="3"/>
-            <w:tcBorders>
-              <w:top w:val="single" w:sz="4" w:space="0" w:color="000000" w:themeColor="text1"/>
-              <w:left w:val="single" w:sz="4" w:space="0" w:color="000000" w:themeColor="text1"/>
-              <w:bottom w:val="single" w:sz="4" w:space="0" w:color="000000" w:themeColor="text1"/>
-              <w:right w:val="single" w:sz="4" w:space="0" w:color="000000" w:themeColor="text1"/>
-            </w:tcBorders>
-            <w:tcMar>
-              <w:top w:w="0" w:type="dxa"/>
-              <w:left w:w="115" w:type="dxa"/>
-              <w:bottom w:w="0" w:type="dxa"/>
-              <w:right w:w="115" w:type="dxa"/>
-            </w:tcMar>
-            <w:hideMark/>
-          </w:tcPr>
-          <w:p>
-            <w:pPr>
-              <w:spacing w:after="0" w:line="240" w:lineRule="auto"/>
-              <w:rPr>
-                <w:rFonts w:ascii="Times New Roman" w:eastAsia="Times New Roman" w:hAnsi="Times New Roman" w:cs="Times New Roman"/>
-                <w:sz w:val="24"/>
-                <w:szCs w:val="24"/>
-                <w:lang w:eastAsia="en-CA"/>
-              </w:rPr>
-            </w:pPr>
-            <w:r>
-              <w:rPr>
-                <w:rFonts w:ascii="Arial" w:eastAsia="Times New Roman" w:hAnsi="Arial" w:cs="Arial"/>
-                <w:color w:val="000000"/>
-                <w:sz w:val="20"/>
-                <w:szCs w:val="20"/>
-                <w:lang w:eastAsia="en-CA"/>
-              </w:rPr>
-              <w:t>they login to their admin account</w:t>
-            </w:r>
-          </w:p>
-        </w:tc>
-      </w:tr>
-      <w:tr>
-        <w:tc>
-          <w:tcPr>
-            <w:tcW w:w="0" w:type="auto"/>
-            <w:tcBorders>
-              <w:top w:val="single" w:sz="4" w:space="0" w:color="000000" w:themeColor="text1"/>
-              <w:left w:val="single" w:sz="4" w:space="0" w:color="000000" w:themeColor="text1"/>
-              <w:bottom w:val="single" w:sz="4" w:space="0" w:color="000000" w:themeColor="text1"/>
-              <w:right w:val="single" w:sz="4" w:space="0" w:color="000000" w:themeColor="text1"/>
-            </w:tcBorders>
-            <w:shd w:val="clear" w:color="auto" w:fill="E6E6E6"/>
-            <w:tcMar>
-              <w:top w:w="0" w:type="dxa"/>
-              <w:left w:w="115" w:type="dxa"/>
-              <w:bottom w:w="0" w:type="dxa"/>
-              <w:right w:w="115" w:type="dxa"/>
-            </w:tcMar>
-            <w:hideMark/>
-          </w:tcPr>
-          <w:p>
-            <w:pPr>
-              <w:spacing w:line="240" w:lineRule="auto"/>
-              <w:rPr>
-                <w:rFonts w:ascii="Times New Roman" w:eastAsia="Times New Roman" w:hAnsi="Times New Roman" w:cs="Times New Roman"/>
-                <w:sz w:val="24"/>
-                <w:szCs w:val="24"/>
-                <w:lang w:eastAsia="en-CA"/>
-              </w:rPr>
-            </w:pPr>
-            <w:r>
-              <w:rPr>
-                <w:rFonts w:ascii="Arial" w:eastAsia="Times New Roman" w:hAnsi="Arial" w:cs="Arial"/>
-                <w:b/>
-                <w:bCs/>
-                <w:color w:val="000000"/>
-                <w:sz w:val="20"/>
-                <w:szCs w:val="20"/>
-                <w:lang w:eastAsia="en-CA"/>
-              </w:rPr>
-              <w:t>Outstanding Issues:</w:t>
-            </w:r>
-          </w:p>
-        </w:tc>
-        <w:tc>
-          <w:tcPr>
-            <w:tcW w:w="8473" w:type="dxa"/>
-            <w:gridSpan w:val="3"/>
-            <w:tcBorders>
-              <w:top w:val="single" w:sz="4" w:space="0" w:color="000000" w:themeColor="text1"/>
-              <w:left w:val="single" w:sz="4" w:space="0" w:color="000000" w:themeColor="text1"/>
-              <w:bottom w:val="single" w:sz="4" w:space="0" w:color="000000" w:themeColor="text1"/>
-              <w:right w:val="single" w:sz="4" w:space="0" w:color="000000" w:themeColor="text1"/>
-            </w:tcBorders>
-            <w:tcMar>
-              <w:top w:w="0" w:type="dxa"/>
-              <w:left w:w="115" w:type="dxa"/>
-              <w:bottom w:w="0" w:type="dxa"/>
-              <w:right w:w="115" w:type="dxa"/>
-            </w:tcMar>
-            <w:hideMark/>
-          </w:tcPr>
-          <w:p>
-            <w:pPr>
-              <w:spacing w:after="0" w:line="240" w:lineRule="auto"/>
-              <w:rPr>
-                <w:rFonts w:ascii="Times New Roman" w:eastAsia="Times New Roman" w:hAnsi="Times New Roman" w:cs="Times New Roman"/>
-                <w:sz w:val="24"/>
-                <w:szCs w:val="24"/>
-                <w:lang w:eastAsia="en-CA"/>
-              </w:rPr>
-            </w:pPr>
-            <w:r>
-              <w:rPr>
-                <w:rFonts w:ascii="Arial" w:eastAsia="Times New Roman" w:hAnsi="Arial" w:cs="Arial"/>
-                <w:color w:val="000000"/>
-                <w:sz w:val="20"/>
-                <w:szCs w:val="20"/>
-                <w:lang w:eastAsia="en-CA"/>
-              </w:rPr>
-              <w:t>Did their credentials work? Do we break up the page if the menu is very long?</w:t>
-            </w:r>
-          </w:p>
-        </w:tc>
-      </w:tr>
-      <w:tr>
-        <w:tc>
-          <w:tcPr>
-            <w:tcW w:w="0" w:type="auto"/>
-            <w:tcBorders>
-              <w:top w:val="single" w:sz="4" w:space="0" w:color="000000" w:themeColor="text1"/>
-              <w:left w:val="single" w:sz="4" w:space="0" w:color="000000" w:themeColor="text1"/>
-              <w:bottom w:val="single" w:sz="4" w:space="0" w:color="000000" w:themeColor="text1"/>
-              <w:right w:val="single" w:sz="4" w:space="0" w:color="000000" w:themeColor="text1"/>
-            </w:tcBorders>
-            <w:shd w:val="clear" w:color="auto" w:fill="DFDFDF"/>
-            <w:tcMar>
-              <w:top w:w="0" w:type="dxa"/>
-              <w:left w:w="115" w:type="dxa"/>
-              <w:bottom w:w="0" w:type="dxa"/>
-              <w:right w:w="115" w:type="dxa"/>
-            </w:tcMar>
-            <w:hideMark/>
-          </w:tcPr>
-          <w:p>
-            <w:pPr>
-              <w:spacing w:line="240" w:lineRule="auto"/>
-              <w:rPr>
-                <w:rFonts w:ascii="Times New Roman" w:eastAsia="Times New Roman" w:hAnsi="Times New Roman" w:cs="Times New Roman"/>
-                <w:sz w:val="24"/>
-                <w:szCs w:val="24"/>
-                <w:lang w:eastAsia="en-CA"/>
-              </w:rPr>
-            </w:pPr>
-            <w:r>
-              <w:rPr>
-                <w:rFonts w:ascii="Arial" w:eastAsia="Times New Roman" w:hAnsi="Arial" w:cs="Arial"/>
-                <w:b/>
-                <w:bCs/>
-                <w:color w:val="000000"/>
-                <w:sz w:val="20"/>
-                <w:szCs w:val="20"/>
-                <w:lang w:eastAsia="en-CA"/>
-              </w:rPr>
-              <w:t>Priority:</w:t>
-            </w:r>
-          </w:p>
-        </w:tc>
-        <w:tc>
-          <w:tcPr>
-            <w:tcW w:w="8473" w:type="dxa"/>
-            <w:gridSpan w:val="3"/>
-            <w:tcBorders>
-              <w:top w:val="single" w:sz="4" w:space="0" w:color="000000" w:themeColor="text1"/>
-              <w:left w:val="single" w:sz="4" w:space="0" w:color="000000" w:themeColor="text1"/>
-              <w:bottom w:val="single" w:sz="4" w:space="0" w:color="000000" w:themeColor="text1"/>
-              <w:right w:val="single" w:sz="4" w:space="0" w:color="000000" w:themeColor="text1"/>
-            </w:tcBorders>
-            <w:tcMar>
-              <w:top w:w="0" w:type="dxa"/>
-              <w:left w:w="115" w:type="dxa"/>
-              <w:bottom w:w="0" w:type="dxa"/>
-              <w:right w:w="115" w:type="dxa"/>
-            </w:tcMar>
-            <w:hideMark/>
-          </w:tcPr>
-          <w:p>
-            <w:pPr>
-              <w:spacing w:line="240" w:lineRule="auto"/>
-              <w:rPr>
-                <w:rFonts w:ascii="Times New Roman" w:eastAsia="Times New Roman" w:hAnsi="Times New Roman" w:cs="Times New Roman"/>
-                <w:sz w:val="24"/>
-                <w:szCs w:val="24"/>
-                <w:lang w:eastAsia="en-CA"/>
-              </w:rPr>
-            </w:pPr>
-            <w:r>
-              <w:rPr>
-                <w:rFonts w:ascii="Arial" w:eastAsia="Times New Roman" w:hAnsi="Arial" w:cs="Arial"/>
-                <w:color w:val="000000"/>
-                <w:sz w:val="20"/>
-                <w:szCs w:val="20"/>
-                <w:lang w:eastAsia="en-CA"/>
-              </w:rPr>
-              <w:t>Medium</w:t>
-            </w:r>
-          </w:p>
-        </w:tc>
-      </w:tr>
-    </w:tbl>
     <w:p>
       <w:pPr>
         <w:spacing w:after="240" w:line="240" w:lineRule="auto"/>
       </w:pPr>
       <w:r>
-        <w:rPr>
-          <w:rFonts w:ascii="Times New Roman" w:eastAsia="Times New Roman" w:hAnsi="Times New Roman" w:cs="Times New Roman"/>
-          <w:sz w:val="24"/>
-          <w:szCs w:val="24"/>
-          <w:lang w:eastAsia="en-CA"/>
-        </w:rPr>
-        <w:br/>
-      </w:r>
-      <w:r>
-        <w:rPr>
-          <w:rFonts w:ascii="Times New Roman" w:eastAsia="Times New Roman" w:hAnsi="Times New Roman" w:cs="Times New Roman"/>
-          <w:sz w:val="24"/>
-          <w:szCs w:val="24"/>
-          <w:lang w:eastAsia="en-CA"/>
-        </w:rPr>
-        <w:br/>
+        <w:t xml:space="preserve"> </w:t>
       </w:r>
     </w:p>
     <w:tbl>
@@ -5217,6 +4253,7 @@
                 <w:rFonts w:ascii="Calibri" w:eastAsia="Calibri" w:hAnsi="Calibri" w:cs="Calibri"/>
                 <w:color w:val="000000" w:themeColor="text1"/>
               </w:rPr>
+              <w:lastRenderedPageBreak/>
               <w:t>Admin decides to make changes to the restaurant's information</w:t>
             </w:r>
           </w:p>
@@ -5384,8 +4421,17 @@
                 <w:rFonts w:ascii="Calibri" w:eastAsia="Calibri" w:hAnsi="Calibri" w:cs="Calibri"/>
                 <w:color w:val="000000" w:themeColor="text1"/>
               </w:rPr>
-              <w:t>Store info form opens up</w:t>
-            </w:r>
+              <w:t xml:space="preserve">Store info form </w:t>
+            </w:r>
+            <w:proofErr w:type="gramStart"/>
+            <w:r>
+              <w:rPr>
+                <w:rFonts w:ascii="Calibri" w:eastAsia="Calibri" w:hAnsi="Calibri" w:cs="Calibri"/>
+                <w:color w:val="000000" w:themeColor="text1"/>
+              </w:rPr>
+              <w:t>opens up</w:t>
+            </w:r>
+            <w:proofErr w:type="gramEnd"/>
           </w:p>
         </w:tc>
       </w:tr>
@@ -5550,7 +4596,6 @@
                 <w:bCs/>
                 <w:color w:val="000000" w:themeColor="text1"/>
               </w:rPr>
-              <w:lastRenderedPageBreak/>
               <w:t>Extensions or Alternate Scenarios</w:t>
             </w:r>
           </w:p>
@@ -5588,7 +4633,23 @@
                 <w:rFonts w:ascii="Calibri" w:eastAsia="Calibri" w:hAnsi="Calibri" w:cs="Calibri"/>
                 <w:color w:val="000000" w:themeColor="text1"/>
               </w:rPr>
-              <w:t>5b. If the Admin attempts to save incomplete or invalid information, the website displays an error message and prompts the Admin to correct the information</w:t>
+              <w:t xml:space="preserve">5b. If the Admin attempts to save incomplete or invalid information, the website displays an error message and prompts the </w:t>
+            </w:r>
+            <w:proofErr w:type="gramStart"/>
+            <w:r>
+              <w:rPr>
+                <w:rFonts w:ascii="Calibri" w:eastAsia="Calibri" w:hAnsi="Calibri" w:cs="Calibri"/>
+                <w:color w:val="000000" w:themeColor="text1"/>
+              </w:rPr>
+              <w:t>Admin</w:t>
+            </w:r>
+            <w:proofErr w:type="gramEnd"/>
+            <w:r>
+              <w:rPr>
+                <w:rFonts w:ascii="Calibri" w:eastAsia="Calibri" w:hAnsi="Calibri" w:cs="Calibri"/>
+                <w:color w:val="000000" w:themeColor="text1"/>
+              </w:rPr>
+              <w:t xml:space="preserve"> to correct the information</w:t>
             </w:r>
           </w:p>
         </w:tc>
@@ -6573,6 +5634,7 @@
                 <w:rFonts w:ascii="Calibri" w:eastAsia="Calibri" w:hAnsi="Calibri" w:cs="Calibri"/>
                 <w:color w:val="000000" w:themeColor="text1"/>
               </w:rPr>
+              <w:lastRenderedPageBreak/>
               <w:t>Admin Navigates to menu items table</w:t>
             </w:r>
           </w:p>
@@ -6657,7 +5719,23 @@
                 <w:rFonts w:ascii="Calibri" w:eastAsia="Calibri" w:hAnsi="Calibri" w:cs="Calibri"/>
                 <w:color w:val="000000" w:themeColor="text1"/>
               </w:rPr>
-              <w:t xml:space="preserve">Change menu item form opens up </w:t>
+              <w:t xml:space="preserve">Change menu item form </w:t>
+            </w:r>
+            <w:proofErr w:type="gramStart"/>
+            <w:r>
+              <w:rPr>
+                <w:rFonts w:ascii="Calibri" w:eastAsia="Calibri" w:hAnsi="Calibri" w:cs="Calibri"/>
+                <w:color w:val="000000" w:themeColor="text1"/>
+              </w:rPr>
+              <w:t>opens up</w:t>
+            </w:r>
+            <w:proofErr w:type="gramEnd"/>
+            <w:r>
+              <w:rPr>
+                <w:rFonts w:ascii="Calibri" w:eastAsia="Calibri" w:hAnsi="Calibri" w:cs="Calibri"/>
+                <w:color w:val="000000" w:themeColor="text1"/>
+              </w:rPr>
+              <w:t xml:space="preserve"> </w:t>
             </w:r>
           </w:p>
         </w:tc>
@@ -6741,7 +5819,23 @@
                 <w:rFonts w:ascii="Calibri" w:eastAsia="Calibri" w:hAnsi="Calibri" w:cs="Calibri"/>
                 <w:color w:val="000000" w:themeColor="text1"/>
               </w:rPr>
-              <w:t>The Admin confirms the changes by clicking save</w:t>
+              <w:t xml:space="preserve">The </w:t>
+            </w:r>
+            <w:proofErr w:type="gramStart"/>
+            <w:r>
+              <w:rPr>
+                <w:rFonts w:ascii="Calibri" w:eastAsia="Calibri" w:hAnsi="Calibri" w:cs="Calibri"/>
+                <w:color w:val="000000" w:themeColor="text1"/>
+              </w:rPr>
+              <w:t>Admin</w:t>
+            </w:r>
+            <w:proofErr w:type="gramEnd"/>
+            <w:r>
+              <w:rPr>
+                <w:rFonts w:ascii="Calibri" w:eastAsia="Calibri" w:hAnsi="Calibri" w:cs="Calibri"/>
+                <w:color w:val="000000" w:themeColor="text1"/>
+              </w:rPr>
+              <w:t xml:space="preserve"> confirms the changes by clicking save</w:t>
             </w:r>
           </w:p>
         </w:tc>
@@ -6867,7 +5961,6 @@
                 <w:rFonts w:ascii="Calibri" w:eastAsia="Calibri" w:hAnsi="Calibri" w:cs="Calibri"/>
                 <w:color w:val="000000" w:themeColor="text1"/>
               </w:rPr>
-              <w:lastRenderedPageBreak/>
               <w:t>The system updates the menu item on the admin page</w:t>
             </w:r>
           </w:p>
@@ -7946,6 +7039,7 @@
                 <w:rFonts w:ascii="Calibri" w:eastAsia="Calibri" w:hAnsi="Calibri" w:cs="Calibri"/>
                 <w:color w:val="000000" w:themeColor="text1"/>
               </w:rPr>
+              <w:lastRenderedPageBreak/>
               <w:t>Admin clicks the delete menu item button in the table row for the specific item</w:t>
             </w:r>
           </w:p>
@@ -8180,7 +7274,23 @@
                 <w:rFonts w:ascii="Calibri" w:eastAsia="Calibri" w:hAnsi="Calibri" w:cs="Calibri"/>
                 <w:color w:val="000000" w:themeColor="text1"/>
               </w:rPr>
-              <w:t>2b. If they do not want to delete the item they can click the disable item button in the same row</w:t>
+              <w:t xml:space="preserve">2b. If they do not want to delete the </w:t>
+            </w:r>
+            <w:proofErr w:type="gramStart"/>
+            <w:r>
+              <w:rPr>
+                <w:rFonts w:ascii="Calibri" w:eastAsia="Calibri" w:hAnsi="Calibri" w:cs="Calibri"/>
+                <w:color w:val="000000" w:themeColor="text1"/>
+              </w:rPr>
+              <w:t>item</w:t>
+            </w:r>
+            <w:proofErr w:type="gramEnd"/>
+            <w:r>
+              <w:rPr>
+                <w:rFonts w:ascii="Calibri" w:eastAsia="Calibri" w:hAnsi="Calibri" w:cs="Calibri"/>
+                <w:color w:val="000000" w:themeColor="text1"/>
+              </w:rPr>
+              <w:t xml:space="preserve"> they can click the disable item button in the same row</w:t>
             </w:r>
           </w:p>
         </w:tc>
@@ -8272,7 +7382,6 @@
                 <w:bCs/>
                 <w:color w:val="000000" w:themeColor="text1"/>
               </w:rPr>
-              <w:lastRenderedPageBreak/>
               <w:t>Pre-Conditions:</w:t>
             </w:r>
           </w:p>
@@ -9440,6 +8549,7 @@
                 <w:bCs/>
                 <w:color w:val="000000" w:themeColor="text1"/>
               </w:rPr>
+              <w:lastRenderedPageBreak/>
               <w:t>Extensions or Alternate Scenarios</w:t>
             </w:r>
           </w:p>
@@ -9825,7 +8935,6 @@
                 <w:bCs/>
                 <w:color w:val="000000" w:themeColor="text1"/>
               </w:rPr>
-              <w:lastRenderedPageBreak/>
               <w:t>Outstanding Issues:</w:t>
             </w:r>
           </w:p>
@@ -10914,7 +10023,23 @@
                 <w:rFonts w:ascii="Calibri" w:eastAsia="Calibri" w:hAnsi="Calibri" w:cs="Calibri"/>
                 <w:color w:val="000000" w:themeColor="text1"/>
               </w:rPr>
-              <w:t>7b. If there is a match for an admin user the system starts a session and redirects to the admin page</w:t>
+              <w:t xml:space="preserve">7b. If there is a match for an admin </w:t>
+            </w:r>
+            <w:proofErr w:type="gramStart"/>
+            <w:r>
+              <w:rPr>
+                <w:rFonts w:ascii="Calibri" w:eastAsia="Calibri" w:hAnsi="Calibri" w:cs="Calibri"/>
+                <w:color w:val="000000" w:themeColor="text1"/>
+              </w:rPr>
+              <w:t>user</w:t>
+            </w:r>
+            <w:proofErr w:type="gramEnd"/>
+            <w:r>
+              <w:rPr>
+                <w:rFonts w:ascii="Calibri" w:eastAsia="Calibri" w:hAnsi="Calibri" w:cs="Calibri"/>
+                <w:color w:val="000000" w:themeColor="text1"/>
+              </w:rPr>
+              <w:t xml:space="preserve"> the system starts a session and redirects to the admin page</w:t>
             </w:r>
           </w:p>
         </w:tc>
@@ -10953,6 +10078,7 @@
                 <w:bCs/>
                 <w:color w:val="000000" w:themeColor="text1"/>
               </w:rPr>
+              <w:lastRenderedPageBreak/>
               <w:t>Pre-Conditions:</w:t>
             </w:r>
           </w:p>
@@ -12242,7 +11368,25 @@
                 <w:color w:val="000000"/>
                 <w:lang w:eastAsia="en-CA"/>
               </w:rPr>
-              <w:t xml:space="preserve">Customer must accept it to proceed or it will close login </w:t>
+              <w:t xml:space="preserve">Customer must accept it to </w:t>
+            </w:r>
+            <w:proofErr w:type="gramStart"/>
+            <w:r>
+              <w:rPr>
+                <w:rFonts w:ascii="Calibri" w:eastAsia="Times New Roman" w:hAnsi="Calibri" w:cs="Calibri"/>
+                <w:color w:val="000000"/>
+                <w:lang w:eastAsia="en-CA"/>
+              </w:rPr>
+              <w:t>proceed</w:t>
+            </w:r>
+            <w:proofErr w:type="gramEnd"/>
+            <w:r>
+              <w:rPr>
+                <w:rFonts w:ascii="Calibri" w:eastAsia="Times New Roman" w:hAnsi="Calibri" w:cs="Calibri"/>
+                <w:color w:val="000000"/>
+                <w:lang w:eastAsia="en-CA"/>
+              </w:rPr>
+              <w:t xml:space="preserve"> or it will close login </w:t>
             </w:r>
             <w:proofErr w:type="spellStart"/>
             <w:r>
@@ -12415,7 +11559,16 @@
                 <w:color w:val="000000"/>
                 <w:lang w:eastAsia="en-CA"/>
               </w:rPr>
-              <w:t xml:space="preserve"> address, home address,</w:t>
+              <w:t xml:space="preserve"> address, home </w:t>
+            </w:r>
+            <w:proofErr w:type="gramStart"/>
+            <w:r>
+              <w:rPr>
+                <w:rFonts w:ascii="Calibri" w:eastAsia="Times New Roman" w:hAnsi="Calibri" w:cs="Calibri"/>
+                <w:color w:val="000000"/>
+                <w:lang w:eastAsia="en-CA"/>
+              </w:rPr>
+              <w:t>address,</w:t>
             </w:r>
             <w:r>
               <w:rPr>
@@ -12431,7 +11584,16 @@
                 <w:color w:val="000000"/>
                 <w:lang w:eastAsia="en-CA"/>
               </w:rPr>
-              <w:t xml:space="preserve"> and password (retype), then click “Register” button. </w:t>
+              <w:t xml:space="preserve"> and</w:t>
+            </w:r>
+            <w:proofErr w:type="gramEnd"/>
+            <w:r>
+              <w:rPr>
+                <w:rFonts w:ascii="Calibri" w:eastAsia="Times New Roman" w:hAnsi="Calibri" w:cs="Calibri"/>
+                <w:color w:val="000000"/>
+                <w:lang w:eastAsia="en-CA"/>
+              </w:rPr>
+              <w:t xml:space="preserve"> password (retype), then click “Register” button. </w:t>
             </w:r>
           </w:p>
           <w:p>
@@ -12566,6 +11728,7 @@
                 <w:color w:val="000000"/>
                 <w:lang w:eastAsia="en-CA"/>
               </w:rPr>
+              <w:lastRenderedPageBreak/>
               <w:t xml:space="preserve">Password is secure enough, not too simple  </w:t>
             </w:r>
           </w:p>
@@ -12614,6 +11777,7 @@
                 <w:color w:val="000000"/>
                 <w:lang w:eastAsia="en-CA"/>
               </w:rPr>
+              <w:lastRenderedPageBreak/>
               <w:t>When the information is valid, the system inserts a new customer account in the database</w:t>
             </w:r>
           </w:p>
@@ -12861,7 +12025,6 @@
                 <w:color w:val="000000"/>
                 <w:lang w:eastAsia="en-CA"/>
               </w:rPr>
-              <w:lastRenderedPageBreak/>
               <w:t>Pre-Conditions:</w:t>
             </w:r>
           </w:p>
@@ -14015,6 +13178,7 @@
           </w:tcPr>
           <w:p>
             <w:r>
+              <w:lastRenderedPageBreak/>
               <w:t xml:space="preserve">6. </w:t>
             </w:r>
             <w:r>
@@ -14293,8 +13457,13 @@
               <w:t xml:space="preserve"> </w:t>
             </w:r>
             <w:r>
-              <w:t>The customer cancels the addition of a food item to the cart. The system prompts the customer to confirm the cancellation and returns to step 2</w:t>
-            </w:r>
+              <w:t xml:space="preserve">The customer cancels the addition of a food item to the cart. The system prompts the customer to confirm the cancellation and returns to step </w:t>
+            </w:r>
+            <w:proofErr w:type="gramStart"/>
+            <w:r>
+              <w:t>2</w:t>
+            </w:r>
+            <w:proofErr w:type="gramEnd"/>
           </w:p>
           <w:p>
             <w:r>
@@ -14303,7 +13472,6 @@
           </w:p>
           <w:p>
             <w:r>
-              <w:lastRenderedPageBreak/>
               <w:t xml:space="preserve">8a. </w:t>
             </w:r>
             <w:r>
@@ -14352,7 +13520,6 @@
                 <w:color w:val="000000"/>
                 <w:lang w:eastAsia="en-CA"/>
               </w:rPr>
-              <w:lastRenderedPageBreak/>
               <w:t>Pre-Conditions:</w:t>
             </w:r>
           </w:p>
@@ -14390,7 +13557,25 @@
                 <w:color w:val="000000"/>
                 <w:lang w:eastAsia="en-CA"/>
               </w:rPr>
-              <w:t xml:space="preserve">The customer is logged in their account </w:t>
+              <w:t xml:space="preserve">The customer is logged in their </w:t>
+            </w:r>
+            <w:proofErr w:type="gramStart"/>
+            <w:r>
+              <w:rPr>
+                <w:rFonts w:ascii="Calibri" w:eastAsia="Times New Roman" w:hAnsi="Calibri" w:cs="Calibri"/>
+                <w:color w:val="000000"/>
+                <w:lang w:eastAsia="en-CA"/>
+              </w:rPr>
+              <w:t>account</w:t>
+            </w:r>
+            <w:proofErr w:type="gramEnd"/>
+            <w:r>
+              <w:rPr>
+                <w:rFonts w:ascii="Calibri" w:eastAsia="Times New Roman" w:hAnsi="Calibri" w:cs="Calibri"/>
+                <w:color w:val="000000"/>
+                <w:lang w:eastAsia="en-CA"/>
+              </w:rPr>
+              <w:t xml:space="preserve"> </w:t>
             </w:r>
           </w:p>
           <w:p>
@@ -15592,6 +14777,7 @@
                 <w:color w:val="000000"/>
                 <w:lang w:eastAsia="en-CA"/>
               </w:rPr>
+              <w:lastRenderedPageBreak/>
               <w:t> </w:t>
             </w:r>
           </w:p>
@@ -16037,7 +15223,6 @@
                 <w:color w:val="000000"/>
                 <w:lang w:eastAsia="en-CA"/>
               </w:rPr>
-              <w:lastRenderedPageBreak/>
               <w:t>Priority:</w:t>
             </w:r>
           </w:p>
@@ -16653,7 +15838,15 @@
               <w:t>Customer selects an item by clicking on it</w:t>
             </w:r>
             <w:r>
-              <w:t xml:space="preserve">, can view item picture, description and a price   </w:t>
+              <w:t xml:space="preserve">, can view item picture, </w:t>
+            </w:r>
+            <w:proofErr w:type="gramStart"/>
+            <w:r>
+              <w:t>description</w:t>
+            </w:r>
+            <w:proofErr w:type="gramEnd"/>
+            <w:r>
+              <w:t xml:space="preserve"> and a price   </w:t>
             </w:r>
           </w:p>
         </w:tc>
@@ -16931,8 +16124,13 @@
           </w:tcPr>
           <w:p>
             <w:r>
-              <w:t>5a. The customer can adjust quantity of cart</w:t>
-            </w:r>
+              <w:t xml:space="preserve">5a. The customer can adjust quantity of </w:t>
+            </w:r>
+            <w:proofErr w:type="gramStart"/>
+            <w:r>
+              <w:t>cart</w:t>
+            </w:r>
+            <w:proofErr w:type="gramEnd"/>
           </w:p>
           <w:p>
             <w:r>
@@ -16944,6 +16142,7 @@
           </w:p>
           <w:p>
             <w:r>
+              <w:lastRenderedPageBreak/>
               <w:t xml:space="preserve">7a. </w:t>
             </w:r>
             <w:r>
@@ -16992,6 +16191,7 @@
                 <w:color w:val="000000"/>
                 <w:lang w:eastAsia="en-CA"/>
               </w:rPr>
+              <w:lastRenderedPageBreak/>
               <w:t>Pre-Conditions:</w:t>
             </w:r>
           </w:p>
@@ -17390,7 +16590,6 @@
                 <w:color w:val="000000"/>
                 <w:lang w:eastAsia="en-CA"/>
               </w:rPr>
-              <w:lastRenderedPageBreak/>
               <w:t>Priority:</w:t>
             </w:r>
           </w:p>
@@ -18413,6 +17612,7 @@
               </w:rPr>
             </w:pPr>
             <w:r>
+              <w:lastRenderedPageBreak/>
               <w:t xml:space="preserve"> </w:t>
             </w:r>
           </w:p>
@@ -18500,7 +17700,25 @@
                 <w:color w:val="000000"/>
                 <w:lang w:eastAsia="en-CA"/>
               </w:rPr>
-              <w:t xml:space="preserve">The customer is logged in their account </w:t>
+              <w:t xml:space="preserve">The customer is logged in their </w:t>
+            </w:r>
+            <w:proofErr w:type="gramStart"/>
+            <w:r>
+              <w:rPr>
+                <w:rFonts w:ascii="Calibri" w:eastAsia="Times New Roman" w:hAnsi="Calibri" w:cs="Calibri"/>
+                <w:color w:val="000000"/>
+                <w:lang w:eastAsia="en-CA"/>
+              </w:rPr>
+              <w:t>account</w:t>
+            </w:r>
+            <w:proofErr w:type="gramEnd"/>
+            <w:r>
+              <w:rPr>
+                <w:rFonts w:ascii="Calibri" w:eastAsia="Times New Roman" w:hAnsi="Calibri" w:cs="Calibri"/>
+                <w:color w:val="000000"/>
+                <w:lang w:eastAsia="en-CA"/>
+              </w:rPr>
+              <w:t xml:space="preserve"> </w:t>
             </w:r>
           </w:p>
           <w:p>
@@ -18779,7 +17997,6 @@
                 <w:color w:val="000000"/>
                 <w:lang w:eastAsia="en-CA"/>
               </w:rPr>
-              <w:lastRenderedPageBreak/>
               <w:t>Outstanding Issues:</w:t>
             </w:r>
           </w:p>
@@ -19251,7 +18468,15 @@
               <w:t xml:space="preserve">individually </w:t>
             </w:r>
             <w:r>
-              <w:t xml:space="preserve">or all items at once  from their shopping cart while using the Nom </w:t>
+              <w:t xml:space="preserve">or all items at </w:t>
+            </w:r>
+            <w:proofErr w:type="gramStart"/>
+            <w:r>
+              <w:t>once  from</w:t>
+            </w:r>
+            <w:proofErr w:type="gramEnd"/>
+            <w:r>
+              <w:t xml:space="preserve"> their shopping cart while using the Nom </w:t>
             </w:r>
             <w:proofErr w:type="spellStart"/>
             <w:r>
@@ -19940,16 +19165,26 @@
               <w:t>s</w:t>
             </w:r>
             <w:r>
-              <w:t xml:space="preserve"> to remove all items from the cart by clicking the "Clear Cart" button</w:t>
-            </w:r>
+              <w:t xml:space="preserve"> to remove all items from the cart by clicking the "Clear Cart" </w:t>
+            </w:r>
+            <w:proofErr w:type="gramStart"/>
+            <w:r>
+              <w:t>button</w:t>
+            </w:r>
+            <w:proofErr w:type="gramEnd"/>
           </w:p>
           <w:p>
             <w:r>
               <w:t xml:space="preserve">2b. The </w:t>
             </w:r>
             <w:r>
-              <w:t>system clears the entire cart</w:t>
-            </w:r>
+              <w:t xml:space="preserve">system clears the entire </w:t>
+            </w:r>
+            <w:proofErr w:type="gramStart"/>
+            <w:r>
+              <w:t>cart</w:t>
+            </w:r>
+            <w:proofErr w:type="gramEnd"/>
           </w:p>
           <w:p>
             <w:r>
@@ -20044,7 +19279,25 @@
                 <w:color w:val="000000"/>
                 <w:lang w:eastAsia="en-CA"/>
               </w:rPr>
-              <w:t xml:space="preserve">The customer is logged in their account </w:t>
+              <w:t xml:space="preserve">The customer is logged in their </w:t>
+            </w:r>
+            <w:proofErr w:type="gramStart"/>
+            <w:r>
+              <w:rPr>
+                <w:rFonts w:ascii="Calibri" w:eastAsia="Times New Roman" w:hAnsi="Calibri" w:cs="Calibri"/>
+                <w:color w:val="000000"/>
+                <w:lang w:eastAsia="en-CA"/>
+              </w:rPr>
+              <w:t>account</w:t>
+            </w:r>
+            <w:proofErr w:type="gramEnd"/>
+            <w:r>
+              <w:rPr>
+                <w:rFonts w:ascii="Calibri" w:eastAsia="Times New Roman" w:hAnsi="Calibri" w:cs="Calibri"/>
+                <w:color w:val="000000"/>
+                <w:lang w:eastAsia="en-CA"/>
+              </w:rPr>
+              <w:t xml:space="preserve"> </w:t>
             </w:r>
           </w:p>
           <w:p>
@@ -20100,7 +19353,6 @@
                 <w:color w:val="000000"/>
                 <w:lang w:eastAsia="en-CA"/>
               </w:rPr>
-              <w:lastRenderedPageBreak/>
               <w:t>Post-Conditions:</w:t>
             </w:r>
           </w:p>
@@ -21231,6 +20483,7 @@
                 <w:color w:val="000000"/>
                 <w:lang w:eastAsia="en-CA"/>
               </w:rPr>
+              <w:lastRenderedPageBreak/>
               <w:t>‘Payment Details’ modal window displays payment form</w:t>
             </w:r>
           </w:p>
@@ -21386,7 +20639,25 @@
                 <w:color w:val="000000"/>
                 <w:lang w:eastAsia="en-CA"/>
               </w:rPr>
-              <w:t>‘Delivery Details’ modal window displays customer address, phone and email information (per registration)</w:t>
+              <w:t xml:space="preserve">‘Delivery Details’ modal window displays customer address, </w:t>
+            </w:r>
+            <w:proofErr w:type="gramStart"/>
+            <w:r>
+              <w:rPr>
+                <w:rFonts w:ascii="Calibri" w:eastAsia="Times New Roman" w:hAnsi="Calibri" w:cs="Calibri"/>
+                <w:color w:val="000000"/>
+                <w:lang w:eastAsia="en-CA"/>
+              </w:rPr>
+              <w:t>phone</w:t>
+            </w:r>
+            <w:proofErr w:type="gramEnd"/>
+            <w:r>
+              <w:rPr>
+                <w:rFonts w:ascii="Calibri" w:eastAsia="Times New Roman" w:hAnsi="Calibri" w:cs="Calibri"/>
+                <w:color w:val="000000"/>
+                <w:lang w:eastAsia="en-CA"/>
+              </w:rPr>
+              <w:t xml:space="preserve"> and email information (per registration)</w:t>
             </w:r>
           </w:p>
         </w:tc>
@@ -21483,7 +20754,25 @@
                 <w:color w:val="000000"/>
                 <w:lang w:eastAsia="en-CA"/>
               </w:rPr>
-              <w:t>‘Order Confirmation’ modal window displays order details including shipping fees, taxes and total amount to be charged to payment method</w:t>
+              <w:t xml:space="preserve">‘Order Confirmation’ modal window displays order details including shipping fees, </w:t>
+            </w:r>
+            <w:proofErr w:type="gramStart"/>
+            <w:r>
+              <w:rPr>
+                <w:rFonts w:ascii="Calibri" w:eastAsia="Times New Roman" w:hAnsi="Calibri" w:cs="Calibri"/>
+                <w:color w:val="000000"/>
+                <w:lang w:eastAsia="en-CA"/>
+              </w:rPr>
+              <w:t>taxes</w:t>
+            </w:r>
+            <w:proofErr w:type="gramEnd"/>
+            <w:r>
+              <w:rPr>
+                <w:rFonts w:ascii="Calibri" w:eastAsia="Times New Roman" w:hAnsi="Calibri" w:cs="Calibri"/>
+                <w:color w:val="000000"/>
+                <w:lang w:eastAsia="en-CA"/>
+              </w:rPr>
+              <w:t xml:space="preserve"> and total amount to be charged to payment method</w:t>
             </w:r>
           </w:p>
         </w:tc>
@@ -21581,7 +20870,6 @@
                 <w:color w:val="000000"/>
                 <w:lang w:eastAsia="en-CA"/>
               </w:rPr>
-              <w:lastRenderedPageBreak/>
               <w:t>‘Processing’ modal window displays ‘Processing Payment’ while sending order and waiting for payment results; Once payment processed successfully modal window displays ‘Order Successful’</w:t>
             </w:r>
           </w:p>
@@ -22091,7 +21379,25 @@
                 <w:color w:val="000000"/>
                 <w:lang w:eastAsia="en-CA"/>
               </w:rPr>
-              <w:t xml:space="preserve">Modal window displays ‘Order Successful’ and </w:t>
+              <w:t>Modal window displays ‘Order Successful</w:t>
+            </w:r>
+            <w:proofErr w:type="gramStart"/>
+            <w:r>
+              <w:rPr>
+                <w:rFonts w:ascii="Calibri" w:eastAsia="Times New Roman" w:hAnsi="Calibri" w:cs="Calibri"/>
+                <w:color w:val="000000"/>
+                <w:lang w:eastAsia="en-CA"/>
+              </w:rPr>
+              <w:t>’</w:t>
+            </w:r>
+            <w:proofErr w:type="gramEnd"/>
+            <w:r>
+              <w:rPr>
+                <w:rFonts w:ascii="Calibri" w:eastAsia="Times New Roman" w:hAnsi="Calibri" w:cs="Calibri"/>
+                <w:color w:val="000000"/>
+                <w:lang w:eastAsia="en-CA"/>
+              </w:rPr>
+              <w:t xml:space="preserve"> and </w:t>
             </w:r>
             <w:r>
               <w:rPr>
@@ -22433,6 +21739,7 @@
         </w:tc>
       </w:tr>
     </w:tbl>
+    <w:p/>
     <w:p/>
     <w:p/>
     <w:tbl>
@@ -22489,6 +21796,7 @@
                 <w:color w:val="000000"/>
                 <w:lang w:eastAsia="en-CA"/>
               </w:rPr>
+              <w:lastRenderedPageBreak/>
               <w:t>Use Case Name:</w:t>
             </w:r>
           </w:p>
@@ -23189,7 +22497,6 @@
                 <w:color w:val="000000"/>
                 <w:lang w:eastAsia="en-CA"/>
               </w:rPr>
-              <w:lastRenderedPageBreak/>
               <w:t xml:space="preserve">Customer can select any order </w:t>
             </w:r>
             <w:r>
@@ -23222,7 +22529,16 @@
                 <w:color w:val="000000"/>
                 <w:lang w:eastAsia="en-CA"/>
               </w:rPr>
-              <w:t>full order details</w:t>
+              <w:t xml:space="preserve">full order </w:t>
+            </w:r>
+            <w:proofErr w:type="gramStart"/>
+            <w:r>
+              <w:rPr>
+                <w:rFonts w:ascii="Calibri" w:eastAsia="Times New Roman" w:hAnsi="Calibri" w:cs="Calibri"/>
+                <w:color w:val="000000"/>
+                <w:lang w:eastAsia="en-CA"/>
+              </w:rPr>
+              <w:t>details</w:t>
             </w:r>
             <w:r>
               <w:rPr>
@@ -23232,6 +22548,7 @@
               </w:rPr>
               <w:t>;</w:t>
             </w:r>
+            <w:proofErr w:type="gramEnd"/>
           </w:p>
           <w:p>
             <w:pPr>
@@ -23251,7 +22568,25 @@
                 <w:color w:val="000000"/>
                 <w:lang w:eastAsia="en-CA"/>
               </w:rPr>
-              <w:t xml:space="preserve">Additional rows appear below summary row: one row per item including item name, quantity and cost, plus one more row displaying </w:t>
+              <w:t xml:space="preserve">Additional rows appear below summary row: one row per item including item name, </w:t>
+            </w:r>
+            <w:proofErr w:type="gramStart"/>
+            <w:r>
+              <w:rPr>
+                <w:rFonts w:ascii="Calibri" w:eastAsia="Times New Roman" w:hAnsi="Calibri" w:cs="Calibri"/>
+                <w:color w:val="000000"/>
+                <w:lang w:eastAsia="en-CA"/>
+              </w:rPr>
+              <w:t>quantity</w:t>
+            </w:r>
+            <w:proofErr w:type="gramEnd"/>
+            <w:r>
+              <w:rPr>
+                <w:rFonts w:ascii="Calibri" w:eastAsia="Times New Roman" w:hAnsi="Calibri" w:cs="Calibri"/>
+                <w:color w:val="000000"/>
+                <w:lang w:eastAsia="en-CA"/>
+              </w:rPr>
+              <w:t xml:space="preserve"> and cost, plus one more row displaying </w:t>
             </w:r>
             <w:r>
               <w:rPr>
@@ -23509,7 +22844,25 @@
                 <w:color w:val="000000"/>
                 <w:lang w:eastAsia="en-CA"/>
               </w:rPr>
-              <w:t>A system error message is generated, displayed to the Customer and sent to the appropriate authority.</w:t>
+              <w:t xml:space="preserve">A system error message is generated, displayed to the </w:t>
+            </w:r>
+            <w:proofErr w:type="gramStart"/>
+            <w:r>
+              <w:rPr>
+                <w:rFonts w:ascii="Calibri" w:eastAsia="Times New Roman" w:hAnsi="Calibri" w:cs="Calibri"/>
+                <w:color w:val="000000"/>
+                <w:lang w:eastAsia="en-CA"/>
+              </w:rPr>
+              <w:t>Customer</w:t>
+            </w:r>
+            <w:proofErr w:type="gramEnd"/>
+            <w:r>
+              <w:rPr>
+                <w:rFonts w:ascii="Calibri" w:eastAsia="Times New Roman" w:hAnsi="Calibri" w:cs="Calibri"/>
+                <w:color w:val="000000"/>
+                <w:lang w:eastAsia="en-CA"/>
+              </w:rPr>
+              <w:t xml:space="preserve"> and sent to the appropriate authority.</w:t>
             </w:r>
           </w:p>
         </w:tc>
@@ -24014,30 +23367,10 @@
         </w:tc>
       </w:tr>
     </w:tbl>
-    <w:p/>
     <w:p>
       <w:pPr>
         <w:spacing w:after="240" w:line="240" w:lineRule="auto"/>
       </w:pPr>
-      <w:r>
-        <w:rPr>
-          <w:rFonts w:ascii="Times New Roman" w:eastAsia="Times New Roman" w:hAnsi="Times New Roman" w:cs="Times New Roman"/>
-          <w:sz w:val="24"/>
-          <w:szCs w:val="24"/>
-          <w:lang w:eastAsia="en-CA"/>
-        </w:rPr>
-        <w:br/>
-      </w:r>
-      <w:r>
-        <w:rPr>
-          <w:rFonts w:ascii="Calibri" w:eastAsia="Times New Roman" w:hAnsi="Calibri" w:cs="Calibri"/>
-          <w:b/>
-          <w:bCs/>
-          <w:color w:val="000000"/>
-          <w:lang w:eastAsia="en-CA"/>
-        </w:rPr>
-        <w:t xml:space="preserve"> </w:t>
-      </w:r>
     </w:p>
     <w:p>
       <w:pPr>
@@ -24073,8 +23406,18 @@
           <w:sz w:val="20"/>
           <w:szCs w:val="20"/>
         </w:rPr>
-        <w:t>R09 - preserve the contents of the cart if the user’s session is disconnected accidentally</w:t>
+        <w:t xml:space="preserve">R09 - preserve the contents of the cart if the user’s session is disconnected </w:t>
       </w:r>
+      <w:proofErr w:type="gramStart"/>
+      <w:r>
+        <w:rPr>
+          <w:rFonts w:ascii="Calibri" w:eastAsia="Times New Roman" w:hAnsi="Calibri" w:cs="Calibri"/>
+          <w:sz w:val="20"/>
+          <w:szCs w:val="20"/>
+        </w:rPr>
+        <w:t>accidentally</w:t>
+      </w:r>
+      <w:proofErr w:type="gramEnd"/>
     </w:p>
     <w:p>
       <w:pPr>
@@ -24095,8 +23438,18 @@
           <w:sz w:val="20"/>
           <w:szCs w:val="20"/>
         </w:rPr>
-        <w:t>R10 - have the cart accessible regardless from any machine the customer is logging in</w:t>
+        <w:t xml:space="preserve">R10 - have the cart accessible regardless from any machine the customer is logging </w:t>
       </w:r>
+      <w:proofErr w:type="gramStart"/>
+      <w:r>
+        <w:rPr>
+          <w:rFonts w:ascii="Calibri" w:eastAsia="Times New Roman" w:hAnsi="Calibri" w:cs="Calibri"/>
+          <w:sz w:val="20"/>
+          <w:szCs w:val="20"/>
+        </w:rPr>
+        <w:t>in</w:t>
+      </w:r>
+      <w:proofErr w:type="gramEnd"/>
     </w:p>
     <w:p>
       <w:pPr>
@@ -24117,7 +23470,25 @@
           <w:sz w:val="20"/>
           <w:szCs w:val="20"/>
         </w:rPr>
-        <w:t xml:space="preserve">R14 - Provide an intuitive, consistent look and feel to the user interface </w:t>
+        <w:t xml:space="preserve">R14 - Provide an intuitive, consistent look and feel to the user </w:t>
+      </w:r>
+      <w:proofErr w:type="gramStart"/>
+      <w:r>
+        <w:rPr>
+          <w:rFonts w:ascii="Calibri" w:eastAsia="Times New Roman" w:hAnsi="Calibri" w:cs="Calibri"/>
+          <w:sz w:val="20"/>
+          <w:szCs w:val="20"/>
+        </w:rPr>
+        <w:t>interface</w:t>
+      </w:r>
+      <w:proofErr w:type="gramEnd"/>
+      <w:r>
+        <w:rPr>
+          <w:rFonts w:ascii="Calibri" w:eastAsia="Times New Roman" w:hAnsi="Calibri" w:cs="Calibri"/>
+          <w:sz w:val="20"/>
+          <w:szCs w:val="20"/>
+        </w:rPr>
+        <w:t xml:space="preserve"> </w:t>
       </w:r>
     </w:p>
     <w:p>
@@ -24139,8 +23510,18 @@
           <w:sz w:val="20"/>
           <w:szCs w:val="20"/>
         </w:rPr>
-        <w:t>R15 - Use free open-source software</w:t>
+        <w:t xml:space="preserve">R15 - Use free open-source </w:t>
       </w:r>
+      <w:proofErr w:type="gramStart"/>
+      <w:r>
+        <w:rPr>
+          <w:rFonts w:ascii="Calibri" w:eastAsia="Times New Roman" w:hAnsi="Calibri" w:cs="Calibri"/>
+          <w:sz w:val="20"/>
+          <w:szCs w:val="20"/>
+        </w:rPr>
+        <w:t>software</w:t>
+      </w:r>
+      <w:proofErr w:type="gramEnd"/>
     </w:p>
     <w:p>
       <w:pPr>
@@ -24174,46 +23555,6 @@
     </w:p>
     <w:p>
       <w:pPr>
-        <w:rPr>
-          <w:i/>
-          <w:color w:val="FF0000"/>
-        </w:rPr>
-      </w:pPr>
-    </w:p>
-    <w:p>
-      <w:pPr>
-        <w:rPr>
-          <w:i/>
-          <w:color w:val="FF0000"/>
-        </w:rPr>
-      </w:pPr>
-    </w:p>
-    <w:p>
-      <w:pPr>
-        <w:rPr>
-          <w:i/>
-          <w:color w:val="FF0000"/>
-        </w:rPr>
-      </w:pPr>
-    </w:p>
-    <w:p>
-      <w:pPr>
-        <w:rPr>
-          <w:i/>
-          <w:color w:val="FF0000"/>
-        </w:rPr>
-      </w:pPr>
-    </w:p>
-    <w:p>
-      <w:pPr>
-        <w:rPr>
-          <w:i/>
-          <w:color w:val="FF0000"/>
-        </w:rPr>
-      </w:pPr>
-    </w:p>
-    <w:p>
-      <w:pPr>
         <w:pStyle w:val="2"/>
         <w:numPr>
           <w:ilvl w:val="0"/>
@@ -24222,6 +23563,7 @@
       </w:pPr>
       <w:bookmarkStart w:id="10" w:name="_Toc145676370"/>
       <w:r>
+        <w:lastRenderedPageBreak/>
         <w:t>Data Model</w:t>
       </w:r>
       <w:bookmarkEnd w:id="10"/>
@@ -24249,7 +23591,12 @@
         <w:rPr>
           <w:noProof/>
         </w:rPr>
-        <w:lastRenderedPageBreak/>
+        <w:t xml:space="preserve"> </w:t>
+      </w:r>
+      <w:r>
+        <w:rPr>
+          <w:noProof/>
+        </w:rPr>
         <w:t xml:space="preserve"> </w:t>
       </w:r>
       <w:r>
@@ -24257,10 +23604,10 @@
           <w:noProof/>
         </w:rPr>
         <w:drawing>
-          <wp:inline distT="0" distB="0" distL="0" distR="0" wp14:anchorId="5335A0A7" wp14:editId="197F4C06">
-            <wp:extent cx="6858000" cy="6206133"/>
-            <wp:effectExtent l="0" t="0" r="0" b="4445"/>
-            <wp:docPr id="1050375055" name="Рисунок 1050375055" descr="Изображение выглядит как текст, снимок экрана, число, Шрифт&#10;&#10;Автоматически созданное описание"/>
+          <wp:inline distT="0" distB="0" distL="0" distR="0" wp14:anchorId="587851FC" wp14:editId="54A7BC61">
+            <wp:extent cx="6858000" cy="6153293"/>
+            <wp:effectExtent l="0" t="0" r="0" b="0"/>
+            <wp:docPr id="1" name="Рисунок 1" descr="Изображение выглядит как текст, снимок экрана, Шрифт, число&#10;&#10;Автоматически созданное описание"/>
             <wp:cNvGraphicFramePr>
               <a:graphicFrameLocks xmlns:a="http://schemas.openxmlformats.org/drawingml/2006/main" noChangeAspect="1"/>
             </wp:cNvGraphicFramePr>
@@ -24268,7 +23615,7 @@
               <a:graphicData uri="http://schemas.openxmlformats.org/drawingml/2006/picture">
                 <pic:pic xmlns:pic="http://schemas.openxmlformats.org/drawingml/2006/picture">
                   <pic:nvPicPr>
-                    <pic:cNvPr id="1050375055" name="Рисунок 1050375055" descr="Изображение выглядит как текст, снимок экрана, число, Шрифт&#10;&#10;Автоматически созданное описание"/>
+                    <pic:cNvPr id="1" name="Рисунок 1" descr="Изображение выглядит как текст, снимок экрана, Шрифт, число&#10;&#10;Автоматически созданное описание"/>
                     <pic:cNvPicPr>
                       <a:picLocks noChangeAspect="1" noChangeArrowheads="1"/>
                     </pic:cNvPicPr>
@@ -24289,7 +23636,7 @@
                   <pic:spPr bwMode="auto">
                     <a:xfrm>
                       <a:off x="0" y="0"/>
-                      <a:ext cx="6858000" cy="6206133"/>
+                      <a:ext cx="6858000" cy="6153293"/>
                     </a:xfrm>
                     <a:prstGeom prst="rect">
                       <a:avLst/>
@@ -24669,12 +24016,14 @@
           <w:iCs/>
         </w:rPr>
       </w:pPr>
+      <w:proofErr w:type="gramStart"/>
       <w:r>
         <w:rPr>
           <w:iCs/>
         </w:rPr>
         <w:t>6.2  The</w:t>
       </w:r>
+      <w:proofErr w:type="gramEnd"/>
       <w:r>
         <w:rPr>
           <w:rFonts w:ascii="Calibri" w:eastAsia="Calibri" w:hAnsi="Calibri" w:cs="Times New Roman"/>
@@ -25152,8 +24501,18 @@
           <w:bCs/>
           <w:iCs/>
         </w:rPr>
-        <w:t xml:space="preserve"> and shows a general customer registration form with name, address, and email fields</w:t>
+        <w:t xml:space="preserve"> and shows a general customer registration form with name, address, and email </w:t>
       </w:r>
+      <w:proofErr w:type="gramStart"/>
+      <w:r>
+        <w:rPr>
+          <w:rFonts w:ascii="Calibri" w:eastAsia="Calibri" w:hAnsi="Calibri" w:cs="Times New Roman"/>
+          <w:bCs/>
+          <w:iCs/>
+        </w:rPr>
+        <w:t>fields</w:t>
+      </w:r>
+      <w:proofErr w:type="gramEnd"/>
     </w:p>
     <w:p>
       <w:pPr>
@@ -25245,8 +24604,13 @@
     <w:p/>
     <w:p>
       <w:r>
-        <w:t>6.5 The following screen is for use case UC-012 and shows the general checkout process modal</w:t>
+        <w:t xml:space="preserve">6.5 The following screen is for use case UC-012 and shows the general checkout process </w:t>
       </w:r>
+      <w:proofErr w:type="gramStart"/>
+      <w:r>
+        <w:t>modal</w:t>
+      </w:r>
+      <w:proofErr w:type="gramEnd"/>
     </w:p>
     <w:p>
       <w:pPr>
@@ -25344,8 +24708,13 @@
         <w:t>6.6 The following screen is for use case UC-00</w:t>
       </w:r>
       <w:r>
-        <w:t>2 – UC-005 and shows what the general layout for the admin page menu items will be</w:t>
+        <w:t xml:space="preserve">2 – UC-005 and shows what the general layout for the admin page menu items will </w:t>
       </w:r>
+      <w:proofErr w:type="gramStart"/>
+      <w:r>
+        <w:t>be</w:t>
+      </w:r>
+      <w:proofErr w:type="gramEnd"/>
     </w:p>
     <w:p>
       <w:pPr>
@@ -25637,6 +25006,9 @@
             <w:pPr>
               <w:jc w:val="center"/>
             </w:pPr>
+            <w:r>
+              <w:t>02</w:t>
+            </w:r>
           </w:p>
         </w:tc>
         <w:tc>
@@ -25647,6 +25019,19 @@
             <w:pPr>
               <w:jc w:val="center"/>
             </w:pPr>
+          </w:p>
+          <w:p>
+            <w:pPr>
+              <w:jc w:val="center"/>
+            </w:pPr>
+          </w:p>
+          <w:p>
+            <w:pPr>
+              <w:jc w:val="center"/>
+            </w:pPr>
+            <w:r>
+              <w:t>2023-10-02</w:t>
+            </w:r>
           </w:p>
         </w:tc>
         <w:tc>
@@ -25655,9 +25040,15 @@
             <w:vAlign w:val="center"/>
           </w:tcPr>
           <w:p>
-            <w:pPr>
-              <w:jc w:val="center"/>
-            </w:pPr>
+            <w:r>
+              <w:t>All users must be shown a new privacy page informing them of this new law,</w:t>
+            </w:r>
+            <w:r>
+              <w:t xml:space="preserve"> </w:t>
+            </w:r>
+            <w:r>
+              <w:t>what personal information is being collected on them and how that information will be used. Users must either accept the terms or decline them. Users that decline the terms will not be allowed to login to the main site.</w:t>
+            </w:r>
           </w:p>
         </w:tc>
       </w:tr>

</xml_diff>

<commit_message>
Updated UC-006 and Project Requirements
</commit_message>
<xml_diff>
--- a/documentation/BRD.docx
+++ b/documentation/BRD.docx
@@ -1996,21 +1996,7 @@
         <w:rPr>
           <w:rFonts w:ascii="Calibri" w:hAnsi="Calibri" w:cs="Calibri"/>
         </w:rPr>
-        <w:t xml:space="preserve">Our web storefront will be created using HTML, CSS and JavaScript utilizing Bootstrap as a framework tool, Apache with PHP support for the web server </w:t>
-      </w:r>
-      <w:proofErr w:type="gramStart"/>
-      <w:r>
-        <w:rPr>
-          <w:rFonts w:ascii="Calibri" w:hAnsi="Calibri" w:cs="Calibri"/>
-        </w:rPr>
-        <w:t>middle-ware</w:t>
-      </w:r>
-      <w:proofErr w:type="gramEnd"/>
-      <w:r>
-        <w:rPr>
-          <w:rFonts w:ascii="Calibri" w:hAnsi="Calibri" w:cs="Calibri"/>
-        </w:rPr>
-        <w:t xml:space="preserve"> and MySQL for the database backend.</w:t>
+        <w:t>Our web storefront will be created using HTML, CSS and JavaScript utilizing Bootstrap as a framework tool, Apache with PHP support for the web server middle-ware and MySQL for the database backend.</w:t>
       </w:r>
     </w:p>
     <w:p>
@@ -2183,25 +2169,7 @@
           <w:sz w:val="20"/>
           <w:szCs w:val="20"/>
         </w:rPr>
-        <w:t xml:space="preserve">R01 – The client must be able to log into an admin </w:t>
-      </w:r>
-      <w:proofErr w:type="gramStart"/>
-      <w:r>
-        <w:rPr>
-          <w:rFonts w:ascii="Calibri" w:eastAsia="Times New Roman" w:hAnsi="Calibri" w:cs="Calibri"/>
-          <w:sz w:val="20"/>
-          <w:szCs w:val="20"/>
-        </w:rPr>
-        <w:t>account</w:t>
-      </w:r>
-      <w:proofErr w:type="gramEnd"/>
-      <w:r>
-        <w:rPr>
-          <w:rFonts w:ascii="Calibri" w:eastAsia="Times New Roman" w:hAnsi="Calibri" w:cs="Calibri"/>
-          <w:sz w:val="20"/>
-          <w:szCs w:val="20"/>
-        </w:rPr>
-        <w:t xml:space="preserve"> </w:t>
+        <w:t xml:space="preserve">R01 – The client must be able to log into an admin account </w:t>
       </w:r>
     </w:p>
     <w:p>
@@ -2228,25 +2196,7 @@
           <w:sz w:val="20"/>
           <w:szCs w:val="20"/>
         </w:rPr>
-        <w:t xml:space="preserve">R02 – The admin account must be able to add products to the web </w:t>
-      </w:r>
-      <w:proofErr w:type="gramStart"/>
-      <w:r>
-        <w:rPr>
-          <w:rFonts w:ascii="Calibri" w:eastAsia="Times New Roman" w:hAnsi="Calibri" w:cs="Calibri"/>
-          <w:sz w:val="20"/>
-          <w:szCs w:val="20"/>
-        </w:rPr>
-        <w:t>site</w:t>
-      </w:r>
-      <w:proofErr w:type="gramEnd"/>
-      <w:r>
-        <w:rPr>
-          <w:rFonts w:ascii="Calibri" w:eastAsia="Times New Roman" w:hAnsi="Calibri" w:cs="Calibri"/>
-          <w:sz w:val="20"/>
-          <w:szCs w:val="20"/>
-        </w:rPr>
-        <w:t xml:space="preserve"> </w:t>
+        <w:t xml:space="preserve">R02 – The admin account must be able to add products to the web site </w:t>
       </w:r>
     </w:p>
     <w:p>
@@ -2273,25 +2223,7 @@
           <w:sz w:val="20"/>
           <w:szCs w:val="20"/>
         </w:rPr>
-        <w:t xml:space="preserve">R03 - Must be able to display products by </w:t>
-      </w:r>
-      <w:proofErr w:type="gramStart"/>
-      <w:r>
-        <w:rPr>
-          <w:rFonts w:ascii="Calibri" w:eastAsia="Times New Roman" w:hAnsi="Calibri" w:cs="Calibri"/>
-          <w:sz w:val="20"/>
-          <w:szCs w:val="20"/>
-        </w:rPr>
-        <w:t>categories</w:t>
-      </w:r>
-      <w:proofErr w:type="gramEnd"/>
-      <w:r>
-        <w:rPr>
-          <w:rFonts w:ascii="Calibri" w:eastAsia="Times New Roman" w:hAnsi="Calibri" w:cs="Calibri"/>
-          <w:sz w:val="20"/>
-          <w:szCs w:val="20"/>
-        </w:rPr>
-        <w:t xml:space="preserve"> </w:t>
+        <w:t xml:space="preserve">R03 - Must be able to display products by categories </w:t>
       </w:r>
     </w:p>
     <w:p>
@@ -2318,25 +2250,7 @@
           <w:sz w:val="20"/>
           <w:szCs w:val="20"/>
         </w:rPr>
-        <w:t xml:space="preserve">R04 - Customers must register to place </w:t>
-      </w:r>
-      <w:proofErr w:type="gramStart"/>
-      <w:r>
-        <w:rPr>
-          <w:rFonts w:ascii="Calibri" w:eastAsia="Times New Roman" w:hAnsi="Calibri" w:cs="Calibri"/>
-          <w:sz w:val="20"/>
-          <w:szCs w:val="20"/>
-        </w:rPr>
-        <w:t>orders</w:t>
-      </w:r>
-      <w:proofErr w:type="gramEnd"/>
-      <w:r>
-        <w:rPr>
-          <w:rFonts w:ascii="Calibri" w:eastAsia="Times New Roman" w:hAnsi="Calibri" w:cs="Calibri"/>
-          <w:sz w:val="20"/>
-          <w:szCs w:val="20"/>
-        </w:rPr>
-        <w:t xml:space="preserve"> </w:t>
+        <w:t xml:space="preserve">R04 - Customers must register to place orders </w:t>
       </w:r>
     </w:p>
     <w:p>
@@ -2390,18 +2304,8 @@
           <w:sz w:val="20"/>
           <w:szCs w:val="20"/>
         </w:rPr>
-        <w:t xml:space="preserve">R05 - display the selected items currently in the </w:t>
+        <w:t>R05 - display the selected items currently in the cart</w:t>
       </w:r>
-      <w:proofErr w:type="gramStart"/>
-      <w:r>
-        <w:rPr>
-          <w:rFonts w:ascii="Calibri" w:eastAsia="Times New Roman" w:hAnsi="Calibri" w:cs="Calibri"/>
-          <w:sz w:val="20"/>
-          <w:szCs w:val="20"/>
-        </w:rPr>
-        <w:t>cart</w:t>
-      </w:r>
-      <w:proofErr w:type="gramEnd"/>
     </w:p>
     <w:p>
       <w:pPr>
@@ -2427,18 +2331,8 @@
           <w:sz w:val="20"/>
           <w:szCs w:val="20"/>
         </w:rPr>
-        <w:t xml:space="preserve">R06 - add selected products to the </w:t>
+        <w:t>R06 - add selected products to the cart</w:t>
       </w:r>
-      <w:proofErr w:type="gramStart"/>
-      <w:r>
-        <w:rPr>
-          <w:rFonts w:ascii="Calibri" w:eastAsia="Times New Roman" w:hAnsi="Calibri" w:cs="Calibri"/>
-          <w:sz w:val="20"/>
-          <w:szCs w:val="20"/>
-        </w:rPr>
-        <w:t>cart</w:t>
-      </w:r>
-      <w:proofErr w:type="gramEnd"/>
     </w:p>
     <w:p>
       <w:pPr>
@@ -2464,18 +2358,8 @@
           <w:sz w:val="20"/>
           <w:szCs w:val="20"/>
         </w:rPr>
-        <w:t xml:space="preserve">R07 - delete products (individually or all) from the </w:t>
+        <w:t>R07 - delete products (individually or all) from the cart</w:t>
       </w:r>
-      <w:proofErr w:type="gramStart"/>
-      <w:r>
-        <w:rPr>
-          <w:rFonts w:ascii="Calibri" w:eastAsia="Times New Roman" w:hAnsi="Calibri" w:cs="Calibri"/>
-          <w:sz w:val="20"/>
-          <w:szCs w:val="20"/>
-        </w:rPr>
-        <w:t>cart</w:t>
-      </w:r>
-      <w:proofErr w:type="gramEnd"/>
     </w:p>
     <w:p>
       <w:pPr>
@@ -2501,18 +2385,8 @@
           <w:sz w:val="20"/>
           <w:szCs w:val="20"/>
         </w:rPr>
-        <w:t xml:space="preserve">R08 - adjust the quantity of a selected product currently in the </w:t>
+        <w:t>R08 - adjust the quantity of a selected product currently in the cart</w:t>
       </w:r>
-      <w:proofErr w:type="gramStart"/>
-      <w:r>
-        <w:rPr>
-          <w:rFonts w:ascii="Calibri" w:eastAsia="Times New Roman" w:hAnsi="Calibri" w:cs="Calibri"/>
-          <w:sz w:val="20"/>
-          <w:szCs w:val="20"/>
-        </w:rPr>
-        <w:t>cart</w:t>
-      </w:r>
-      <w:proofErr w:type="gramEnd"/>
     </w:p>
     <w:p>
       <w:pPr>
@@ -2538,18 +2412,8 @@
           <w:sz w:val="20"/>
           <w:szCs w:val="20"/>
         </w:rPr>
-        <w:t xml:space="preserve">R09 - preserve the contents of the cart if the user’s session is disconnected </w:t>
+        <w:t>R09 - preserve the contents of the cart if the user’s session is disconnected accidentally</w:t>
       </w:r>
-      <w:proofErr w:type="gramStart"/>
-      <w:r>
-        <w:rPr>
-          <w:rFonts w:ascii="Calibri" w:eastAsia="Times New Roman" w:hAnsi="Calibri" w:cs="Calibri"/>
-          <w:sz w:val="20"/>
-          <w:szCs w:val="20"/>
-        </w:rPr>
-        <w:t>accidentally</w:t>
-      </w:r>
-      <w:proofErr w:type="gramEnd"/>
     </w:p>
     <w:p>
       <w:pPr>
@@ -2575,55 +2439,58 @@
           <w:sz w:val="20"/>
           <w:szCs w:val="20"/>
         </w:rPr>
-        <w:t xml:space="preserve">R10 - have the cart accessible regardless from any machine the customer is logging </w:t>
+        <w:t>R10 - have the cart accessible regardless from any machine the customer is logging in</w:t>
       </w:r>
-      <w:proofErr w:type="gramStart"/>
+    </w:p>
+    <w:p>
+      <w:pPr>
+        <w:numPr>
+          <w:ilvl w:val="2"/>
+          <w:numId w:val="13"/>
+        </w:numPr>
+        <w:spacing w:before="100" w:beforeAutospacing="1" w:after="100" w:afterAutospacing="1" w:line="240" w:lineRule="auto"/>
+        <w:rPr>
+          <w:rFonts w:ascii="SymbolMT" w:eastAsia="Times New Roman" w:hAnsi="SymbolMT" w:cs="Times New Roman"/>
+        </w:rPr>
+      </w:pPr>
       <w:r>
         <w:rPr>
           <w:rFonts w:ascii="Calibri" w:eastAsia="Times New Roman" w:hAnsi="Calibri" w:cs="Calibri"/>
-          <w:sz w:val="20"/>
-          <w:szCs w:val="20"/>
+          <w:strike/>
         </w:rPr>
-        <w:t>in</w:t>
+        <w:t>R11 –</w:t>
       </w:r>
-      <w:proofErr w:type="gramEnd"/>
-    </w:p>
-    <w:p>
-      <w:pPr>
-        <w:numPr>
-          <w:ilvl w:val="1"/>
-          <w:numId w:val="13"/>
-        </w:numPr>
-        <w:tabs>
-          <w:tab w:val="clear" w:pos="1440"/>
-          <w:tab w:val="num" w:pos="2160"/>
-        </w:tabs>
-        <w:spacing w:before="100" w:beforeAutospacing="1" w:after="100" w:afterAutospacing="1" w:line="240" w:lineRule="auto"/>
-        <w:ind w:left="2160"/>
-        <w:rPr>
-          <w:rFonts w:ascii="SymbolMT" w:eastAsia="Times New Roman" w:hAnsi="SymbolMT" w:cs="Times New Roman"/>
-          <w:sz w:val="18"/>
-          <w:szCs w:val="20"/>
-        </w:rPr>
-      </w:pPr>
       <w:r>
         <w:rPr>
           <w:rFonts w:ascii="Calibri" w:eastAsia="Times New Roman" w:hAnsi="Calibri" w:cs="Calibri"/>
-          <w:sz w:val="20"/>
-          <w:szCs w:val="20"/>
         </w:rPr>
-        <w:t xml:space="preserve">R11 - provide a confirmation email sent to the client after they place their </w:t>
+        <w:t xml:space="preserve"> </w:t>
       </w:r>
-      <w:proofErr w:type="gramStart"/>
       <w:r>
         <w:rPr>
           <w:rFonts w:ascii="Calibri" w:eastAsia="Times New Roman" w:hAnsi="Calibri" w:cs="Calibri"/>
-          <w:sz w:val="20"/>
-          <w:szCs w:val="20"/>
+          <w:strike/>
         </w:rPr>
-        <w:t>order</w:t>
+        <w:t>provide a confirmation email sent to the client after they place their order</w:t>
       </w:r>
-      <w:proofErr w:type="gramEnd"/>
+    </w:p>
+    <w:p>
+      <w:pPr>
+        <w:numPr>
+          <w:ilvl w:val="2"/>
+          <w:numId w:val="13"/>
+        </w:numPr>
+        <w:spacing w:before="100" w:beforeAutospacing="1" w:after="100" w:afterAutospacing="1" w:line="240" w:lineRule="auto"/>
+        <w:rPr>
+          <w:rFonts w:ascii="SymbolMT" w:eastAsia="Times New Roman" w:hAnsi="SymbolMT" w:cs="Times New Roman"/>
+        </w:rPr>
+      </w:pPr>
+      <w:r>
+        <w:rPr>
+          <w:rFonts w:ascii="Calibri" w:eastAsia="Times New Roman" w:hAnsi="Calibri" w:cs="Calibri"/>
+        </w:rPr>
+        <w:t>R11 (CR01) – Create a unique file for each order that contains the order confirmation information so that at a future date, the information in the file can be sent to the client as an email message.</w:t>
+      </w:r>
     </w:p>
     <w:p>
       <w:pPr>
@@ -2649,18 +2516,8 @@
           <w:sz w:val="20"/>
           <w:szCs w:val="20"/>
         </w:rPr>
-        <w:t xml:space="preserve">R12 - include a secure, online payment </w:t>
+        <w:t>R12 - include a secure, online payment process</w:t>
       </w:r>
-      <w:proofErr w:type="gramStart"/>
-      <w:r>
-        <w:rPr>
-          <w:rFonts w:ascii="Calibri" w:eastAsia="Times New Roman" w:hAnsi="Calibri" w:cs="Calibri"/>
-          <w:sz w:val="20"/>
-          <w:szCs w:val="20"/>
-        </w:rPr>
-        <w:t>process</w:t>
-      </w:r>
-      <w:proofErr w:type="gramEnd"/>
     </w:p>
     <w:p>
       <w:pPr>
@@ -2686,25 +2543,7 @@
           <w:sz w:val="20"/>
           <w:szCs w:val="20"/>
         </w:rPr>
-        <w:t xml:space="preserve">R13 - Allow customers to view their order </w:t>
-      </w:r>
-      <w:proofErr w:type="gramStart"/>
-      <w:r>
-        <w:rPr>
-          <w:rFonts w:ascii="Calibri" w:eastAsia="Times New Roman" w:hAnsi="Calibri" w:cs="Calibri"/>
-          <w:sz w:val="20"/>
-          <w:szCs w:val="20"/>
-        </w:rPr>
-        <w:t>history</w:t>
-      </w:r>
-      <w:proofErr w:type="gramEnd"/>
-      <w:r>
-        <w:rPr>
-          <w:rFonts w:ascii="Calibri" w:eastAsia="Times New Roman" w:hAnsi="Calibri" w:cs="Calibri"/>
-          <w:sz w:val="20"/>
-          <w:szCs w:val="20"/>
-        </w:rPr>
-        <w:t xml:space="preserve"> </w:t>
+        <w:t xml:space="preserve">R13 - Allow customers to view their order history </w:t>
       </w:r>
     </w:p>
     <w:p>
@@ -2731,25 +2570,7 @@
           <w:sz w:val="20"/>
           <w:szCs w:val="20"/>
         </w:rPr>
-        <w:t xml:space="preserve">R14 - Provide an intuitive, consistent look and feel to the user </w:t>
-      </w:r>
-      <w:proofErr w:type="gramStart"/>
-      <w:r>
-        <w:rPr>
-          <w:rFonts w:ascii="Calibri" w:eastAsia="Times New Roman" w:hAnsi="Calibri" w:cs="Calibri"/>
-          <w:sz w:val="20"/>
-          <w:szCs w:val="20"/>
-        </w:rPr>
-        <w:t>interface</w:t>
-      </w:r>
-      <w:proofErr w:type="gramEnd"/>
-      <w:r>
-        <w:rPr>
-          <w:rFonts w:ascii="Calibri" w:eastAsia="Times New Roman" w:hAnsi="Calibri" w:cs="Calibri"/>
-          <w:sz w:val="20"/>
-          <w:szCs w:val="20"/>
-        </w:rPr>
-        <w:t xml:space="preserve"> </w:t>
+        <w:t xml:space="preserve">R14 - Provide an intuitive, consistent look and feel to the user interface </w:t>
       </w:r>
     </w:p>
     <w:p>
@@ -2792,25 +2613,7 @@
           <w:sz w:val="20"/>
           <w:szCs w:val="20"/>
         </w:rPr>
-        <w:t xml:space="preserve"> </w:t>
-      </w:r>
-      <w:proofErr w:type="gramStart"/>
-      <w:r>
-        <w:rPr>
-          <w:rFonts w:ascii="Calibri" w:eastAsia="Times New Roman" w:hAnsi="Calibri" w:cs="Calibri"/>
-          <w:sz w:val="20"/>
-          <w:szCs w:val="20"/>
-        </w:rPr>
-        <w:t>software</w:t>
-      </w:r>
-      <w:proofErr w:type="gramEnd"/>
-      <w:r>
-        <w:rPr>
-          <w:rFonts w:ascii="Calibri" w:eastAsia="Times New Roman" w:hAnsi="Calibri" w:cs="Calibri"/>
-          <w:sz w:val="20"/>
-          <w:szCs w:val="20"/>
-        </w:rPr>
-        <w:t xml:space="preserve"> </w:t>
+        <w:t xml:space="preserve"> software </w:t>
       </w:r>
     </w:p>
     <w:p>
@@ -2823,7 +2626,7 @@
           <w:tab w:val="clear" w:pos="720"/>
           <w:tab w:val="num" w:pos="1440"/>
         </w:tabs>
-        <w:spacing w:before="100" w:beforeAutospacing="1" w:after="120" w:line="240" w:lineRule="auto"/>
+        <w:spacing w:before="100" w:beforeAutospacing="1" w:after="0" w:line="240" w:lineRule="auto"/>
         <w:ind w:left="1434" w:hanging="357"/>
         <w:rPr>
           <w:rFonts w:ascii="SymbolMT" w:eastAsia="Times New Roman" w:hAnsi="SymbolMT" w:cs="Times New Roman"/>
@@ -2838,6 +2641,113 @@
           <w:szCs w:val="20"/>
         </w:rPr>
         <w:t xml:space="preserve">R16 - Have the system fully tested and up and running in 8 weeks (this is a firm deadline) </w:t>
+      </w:r>
+    </w:p>
+    <w:p>
+      <w:pPr>
+        <w:numPr>
+          <w:ilvl w:val="1"/>
+          <w:numId w:val="14"/>
+        </w:numPr>
+        <w:spacing w:after="100" w:afterAutospacing="1" w:line="240" w:lineRule="auto"/>
+        <w:ind w:left="1434" w:hanging="357"/>
+        <w:rPr>
+          <w:rFonts w:ascii="SymbolMT" w:eastAsia="Times New Roman" w:hAnsi="SymbolMT" w:cs="Times New Roman"/>
+          <w:sz w:val="18"/>
+          <w:szCs w:val="20"/>
+        </w:rPr>
+      </w:pPr>
+      <w:r>
+        <w:rPr>
+          <w:sz w:val="20"/>
+          <w:szCs w:val="20"/>
+        </w:rPr>
+        <w:t>R50 (CR02)</w:t>
+      </w:r>
+    </w:p>
+    <w:p>
+      <w:pPr>
+        <w:numPr>
+          <w:ilvl w:val="2"/>
+          <w:numId w:val="14"/>
+        </w:numPr>
+        <w:spacing w:before="100" w:beforeAutospacing="1" w:after="100" w:afterAutospacing="1" w:line="240" w:lineRule="auto"/>
+        <w:rPr>
+          <w:rFonts w:ascii="SymbolMT" w:eastAsia="Times New Roman" w:hAnsi="SymbolMT" w:cs="Times New Roman"/>
+          <w:sz w:val="18"/>
+          <w:szCs w:val="20"/>
+        </w:rPr>
+      </w:pPr>
+      <w:r>
+        <w:rPr>
+          <w:sz w:val="20"/>
+          <w:szCs w:val="20"/>
+        </w:rPr>
+        <w:t xml:space="preserve">A. All users must be shown a new privacy page informing them of this new law, what personal information is being collected on them and how that information will be used. </w:t>
+      </w:r>
+    </w:p>
+    <w:p>
+      <w:pPr>
+        <w:numPr>
+          <w:ilvl w:val="2"/>
+          <w:numId w:val="14"/>
+        </w:numPr>
+        <w:spacing w:before="100" w:beforeAutospacing="1" w:after="100" w:afterAutospacing="1" w:line="240" w:lineRule="auto"/>
+        <w:rPr>
+          <w:rFonts w:ascii="SymbolMT" w:eastAsia="Times New Roman" w:hAnsi="SymbolMT" w:cs="Times New Roman"/>
+          <w:sz w:val="18"/>
+          <w:szCs w:val="20"/>
+        </w:rPr>
+      </w:pPr>
+      <w:r>
+        <w:rPr>
+          <w:sz w:val="20"/>
+          <w:szCs w:val="20"/>
+        </w:rPr>
+        <w:lastRenderedPageBreak/>
+        <w:t xml:space="preserve">B. Users must either accept the terms or decline them. </w:t>
+      </w:r>
+    </w:p>
+    <w:p>
+      <w:pPr>
+        <w:numPr>
+          <w:ilvl w:val="2"/>
+          <w:numId w:val="14"/>
+        </w:numPr>
+        <w:spacing w:before="100" w:beforeAutospacing="1" w:after="100" w:afterAutospacing="1" w:line="240" w:lineRule="auto"/>
+        <w:rPr>
+          <w:rFonts w:ascii="SymbolMT" w:eastAsia="Times New Roman" w:hAnsi="SymbolMT" w:cs="Times New Roman"/>
+          <w:sz w:val="18"/>
+          <w:szCs w:val="20"/>
+        </w:rPr>
+      </w:pPr>
+      <w:r>
+        <w:rPr>
+          <w:sz w:val="20"/>
+          <w:szCs w:val="20"/>
+        </w:rPr>
+        <w:t xml:space="preserve">C. Users must be able to change their mind on accepting or declining the terms later on. </w:t>
+      </w:r>
+    </w:p>
+    <w:p>
+      <w:pPr>
+        <w:numPr>
+          <w:ilvl w:val="2"/>
+          <w:numId w:val="14"/>
+        </w:numPr>
+        <w:spacing w:before="100" w:beforeAutospacing="1" w:after="100" w:afterAutospacing="1" w:line="240" w:lineRule="auto"/>
+        <w:rPr>
+          <w:rFonts w:ascii="SymbolMT" w:eastAsia="Times New Roman" w:hAnsi="SymbolMT" w:cs="Times New Roman"/>
+          <w:sz w:val="18"/>
+          <w:szCs w:val="20"/>
+        </w:rPr>
+      </w:pPr>
+      <w:r>
+        <w:rPr>
+          <w:sz w:val="20"/>
+          <w:szCs w:val="20"/>
+        </w:rPr>
+        <w:t>D. Users that decline the terms will not be allowed to login to the main site.</w:t>
       </w:r>
     </w:p>
     <w:p>
@@ -2879,25 +2789,7 @@
           <w:sz w:val="20"/>
           <w:szCs w:val="20"/>
         </w:rPr>
-        <w:t xml:space="preserve">R29 – Must be mobile </w:t>
-      </w:r>
-      <w:proofErr w:type="gramStart"/>
-      <w:r>
-        <w:rPr>
-          <w:rFonts w:ascii="Calibri" w:eastAsia="Times New Roman" w:hAnsi="Calibri" w:cs="Calibri"/>
-          <w:sz w:val="20"/>
-          <w:szCs w:val="20"/>
-        </w:rPr>
-        <w:t>friendly</w:t>
-      </w:r>
-      <w:proofErr w:type="gramEnd"/>
-      <w:r>
-        <w:rPr>
-          <w:rFonts w:ascii="Calibri" w:eastAsia="Times New Roman" w:hAnsi="Calibri" w:cs="Calibri"/>
-          <w:sz w:val="20"/>
-          <w:szCs w:val="20"/>
-        </w:rPr>
-        <w:t xml:space="preserve"> </w:t>
+        <w:t xml:space="preserve">R29 – Must be mobile friendly </w:t>
       </w:r>
     </w:p>
     <w:p>
@@ -2924,25 +2816,7 @@
           <w:sz w:val="20"/>
           <w:szCs w:val="20"/>
         </w:rPr>
-        <w:t xml:space="preserve">R24 - Allow customers to provide reviews for any of the products they have </w:t>
-      </w:r>
-      <w:proofErr w:type="gramStart"/>
-      <w:r>
-        <w:rPr>
-          <w:rFonts w:ascii="Calibri" w:eastAsia="Times New Roman" w:hAnsi="Calibri" w:cs="Calibri"/>
-          <w:sz w:val="20"/>
-          <w:szCs w:val="20"/>
-        </w:rPr>
-        <w:t>purchased</w:t>
-      </w:r>
-      <w:proofErr w:type="gramEnd"/>
-      <w:r>
-        <w:rPr>
-          <w:rFonts w:ascii="Calibri" w:eastAsia="Times New Roman" w:hAnsi="Calibri" w:cs="Calibri"/>
-          <w:sz w:val="20"/>
-          <w:szCs w:val="20"/>
-        </w:rPr>
-        <w:t xml:space="preserve"> </w:t>
+        <w:t xml:space="preserve">R24 - Allow customers to provide reviews for any of the products they have purchased </w:t>
       </w:r>
     </w:p>
     <w:p>
@@ -2969,25 +2843,7 @@
           <w:sz w:val="20"/>
           <w:szCs w:val="20"/>
         </w:rPr>
-        <w:t xml:space="preserve">R25 - Must be able to display the evaluation reviews for any </w:t>
-      </w:r>
-      <w:proofErr w:type="gramStart"/>
-      <w:r>
-        <w:rPr>
-          <w:rFonts w:ascii="Calibri" w:eastAsia="Times New Roman" w:hAnsi="Calibri" w:cs="Calibri"/>
-          <w:sz w:val="20"/>
-          <w:szCs w:val="20"/>
-        </w:rPr>
-        <w:t>products</w:t>
-      </w:r>
-      <w:proofErr w:type="gramEnd"/>
-      <w:r>
-        <w:rPr>
-          <w:rFonts w:ascii="Calibri" w:eastAsia="Times New Roman" w:hAnsi="Calibri" w:cs="Calibri"/>
-          <w:sz w:val="20"/>
-          <w:szCs w:val="20"/>
-        </w:rPr>
-        <w:t xml:space="preserve"> </w:t>
+        <w:t xml:space="preserve">R25 - Must be able to display the evaluation reviews for any products </w:t>
       </w:r>
     </w:p>
     <w:p>
@@ -3014,25 +2870,14 @@
           <w:sz w:val="20"/>
           <w:szCs w:val="20"/>
         </w:rPr>
-        <w:t xml:space="preserve">R27 - Provide customers with appropriate product recommendations when they log </w:t>
+        <w:t>R27 - Provide customers with appropriate product recommendations when they log in</w:t>
       </w:r>
-      <w:proofErr w:type="gramStart"/>
-      <w:r>
-        <w:rPr>
-          <w:rFonts w:ascii="Calibri" w:eastAsia="Times New Roman" w:hAnsi="Calibri" w:cs="Calibri"/>
-          <w:sz w:val="20"/>
-          <w:szCs w:val="20"/>
-        </w:rPr>
-        <w:t>in</w:t>
-      </w:r>
-      <w:proofErr w:type="gramEnd"/>
     </w:p>
     <w:p>
       <w:pPr>
         <w:pStyle w:val="Heading3"/>
       </w:pPr>
       <w:r>
-        <w:lastRenderedPageBreak/>
         <w:tab/>
       </w:r>
       <w:bookmarkStart w:id="4" w:name="_Toc145676365"/>
@@ -3062,25 +2907,7 @@
           <w:sz w:val="20"/>
           <w:szCs w:val="20"/>
         </w:rPr>
-        <w:t xml:space="preserve">R20 - Must provide a search facility for the </w:t>
-      </w:r>
-      <w:proofErr w:type="gramStart"/>
-      <w:r>
-        <w:rPr>
-          <w:rFonts w:ascii="Calibri" w:hAnsi="Calibri" w:cs="Calibri"/>
-          <w:sz w:val="20"/>
-          <w:szCs w:val="20"/>
-        </w:rPr>
-        <w:t>products</w:t>
-      </w:r>
-      <w:proofErr w:type="gramEnd"/>
-      <w:r>
-        <w:rPr>
-          <w:rFonts w:ascii="Calibri" w:hAnsi="Calibri" w:cs="Calibri"/>
-          <w:sz w:val="20"/>
-          <w:szCs w:val="20"/>
-        </w:rPr>
-        <w:t xml:space="preserve"> </w:t>
+        <w:t xml:space="preserve">R20 - Must provide a search facility for the products </w:t>
       </w:r>
     </w:p>
     <w:p>
@@ -3101,25 +2928,7 @@
           <w:sz w:val="20"/>
           <w:szCs w:val="20"/>
         </w:rPr>
-        <w:t xml:space="preserve">R28 - allow the order to be shipped to a different address and person other than the </w:t>
-      </w:r>
-      <w:proofErr w:type="gramStart"/>
-      <w:r>
-        <w:rPr>
-          <w:rFonts w:ascii="Calibri" w:hAnsi="Calibri" w:cs="Calibri"/>
-          <w:sz w:val="20"/>
-          <w:szCs w:val="20"/>
-        </w:rPr>
-        <w:t>user</w:t>
-      </w:r>
-      <w:proofErr w:type="gramEnd"/>
-      <w:r>
-        <w:rPr>
-          <w:rFonts w:ascii="Calibri" w:hAnsi="Calibri" w:cs="Calibri"/>
-          <w:sz w:val="20"/>
-          <w:szCs w:val="20"/>
-        </w:rPr>
-        <w:t xml:space="preserve"> </w:t>
+        <w:t xml:space="preserve">R28 - allow the order to be shipped to a different address and person other than the user </w:t>
       </w:r>
     </w:p>
     <w:p>
@@ -3141,25 +2950,7 @@
           <w:sz w:val="20"/>
           <w:szCs w:val="20"/>
         </w:rPr>
-        <w:t xml:space="preserve">R21 - Allow customers to change their order after they have created </w:t>
-      </w:r>
-      <w:proofErr w:type="gramStart"/>
-      <w:r>
-        <w:rPr>
-          <w:rFonts w:ascii="Calibri" w:hAnsi="Calibri" w:cs="Calibri"/>
-          <w:sz w:val="20"/>
-          <w:szCs w:val="20"/>
-        </w:rPr>
-        <w:t>it</w:t>
-      </w:r>
-      <w:proofErr w:type="gramEnd"/>
-      <w:r>
-        <w:rPr>
-          <w:rFonts w:ascii="Calibri" w:hAnsi="Calibri" w:cs="Calibri"/>
-          <w:sz w:val="20"/>
-          <w:szCs w:val="20"/>
-        </w:rPr>
-        <w:t xml:space="preserve"> </w:t>
+        <w:t xml:space="preserve">R21 - Allow customers to change their order after they have created it </w:t>
       </w:r>
     </w:p>
     <w:p>
@@ -3181,25 +2972,7 @@
           <w:sz w:val="20"/>
           <w:szCs w:val="20"/>
         </w:rPr>
-        <w:t xml:space="preserve">R22 - Allow customers to search their order </w:t>
-      </w:r>
-      <w:proofErr w:type="gramStart"/>
-      <w:r>
-        <w:rPr>
-          <w:rFonts w:ascii="Calibri" w:hAnsi="Calibri" w:cs="Calibri"/>
-          <w:sz w:val="20"/>
-          <w:szCs w:val="20"/>
-        </w:rPr>
-        <w:t>history</w:t>
-      </w:r>
-      <w:proofErr w:type="gramEnd"/>
-      <w:r>
-        <w:rPr>
-          <w:rFonts w:ascii="Calibri" w:hAnsi="Calibri" w:cs="Calibri"/>
-          <w:sz w:val="20"/>
-          <w:szCs w:val="20"/>
-        </w:rPr>
-        <w:t xml:space="preserve"> </w:t>
+        <w:t xml:space="preserve">R22 - Allow customers to search their order history </w:t>
       </w:r>
     </w:p>
     <w:p>
@@ -3221,25 +2994,7 @@
           <w:sz w:val="20"/>
           <w:szCs w:val="20"/>
         </w:rPr>
-        <w:t xml:space="preserve">R23 - Allow customers to view the status of their </w:t>
-      </w:r>
-      <w:proofErr w:type="gramStart"/>
-      <w:r>
-        <w:rPr>
-          <w:rFonts w:ascii="Calibri" w:hAnsi="Calibri" w:cs="Calibri"/>
-          <w:sz w:val="20"/>
-          <w:szCs w:val="20"/>
-        </w:rPr>
-        <w:t>orders</w:t>
-      </w:r>
-      <w:proofErr w:type="gramEnd"/>
-      <w:r>
-        <w:rPr>
-          <w:rFonts w:ascii="Calibri" w:hAnsi="Calibri" w:cs="Calibri"/>
-          <w:sz w:val="20"/>
-          <w:szCs w:val="20"/>
-        </w:rPr>
-        <w:t xml:space="preserve"> </w:t>
+        <w:t xml:space="preserve">R23 - Allow customers to view the status of their orders </w:t>
       </w:r>
     </w:p>
     <w:p>
@@ -3260,18 +3015,8 @@
           <w:sz w:val="20"/>
           <w:szCs w:val="20"/>
         </w:rPr>
-        <w:t xml:space="preserve">R26 - Allow customers to change their registration </w:t>
+        <w:t>R26 - Allow customers to change their registration information</w:t>
       </w:r>
-      <w:proofErr w:type="gramStart"/>
-      <w:r>
-        <w:rPr>
-          <w:rFonts w:ascii="Calibri" w:hAnsi="Calibri" w:cs="Calibri"/>
-          <w:sz w:val="20"/>
-          <w:szCs w:val="20"/>
-        </w:rPr>
-        <w:t>information</w:t>
-      </w:r>
-      <w:proofErr w:type="gramEnd"/>
     </w:p>
     <w:p>
       <w:pPr>
@@ -3291,18 +3036,8 @@
           <w:sz w:val="20"/>
           <w:szCs w:val="20"/>
         </w:rPr>
-        <w:t xml:space="preserve">R28 - Provide customers with any product recommendations when they look at a particular </w:t>
+        <w:t>R28 - Provide customers with any product recommendations when they look at a particular product</w:t>
       </w:r>
-      <w:proofErr w:type="gramStart"/>
-      <w:r>
-        <w:rPr>
-          <w:rFonts w:ascii="Calibri" w:hAnsi="Calibri" w:cs="Calibri"/>
-          <w:sz w:val="20"/>
-          <w:szCs w:val="20"/>
-        </w:rPr>
-        <w:t>product</w:t>
-      </w:r>
-      <w:proofErr w:type="gramEnd"/>
     </w:p>
     <w:p>
       <w:pPr>
@@ -3342,25 +3077,7 @@
           <w:sz w:val="20"/>
           <w:szCs w:val="20"/>
         </w:rPr>
-        <w:t xml:space="preserve">R01 – The client must be able to log into an admin </w:t>
-      </w:r>
-      <w:proofErr w:type="gramStart"/>
-      <w:r>
-        <w:rPr>
-          <w:rFonts w:ascii="Calibri" w:eastAsia="Times New Roman" w:hAnsi="Calibri" w:cs="Calibri"/>
-          <w:sz w:val="20"/>
-          <w:szCs w:val="20"/>
-        </w:rPr>
-        <w:t>account</w:t>
-      </w:r>
-      <w:proofErr w:type="gramEnd"/>
-      <w:r>
-        <w:rPr>
-          <w:rFonts w:ascii="Calibri" w:eastAsia="Times New Roman" w:hAnsi="Calibri" w:cs="Calibri"/>
-          <w:sz w:val="20"/>
-          <w:szCs w:val="20"/>
-        </w:rPr>
-        <w:t xml:space="preserve"> </w:t>
+        <w:t xml:space="preserve">R01 – The client must be able to log into an admin account </w:t>
       </w:r>
     </w:p>
     <w:p>
@@ -3387,25 +3104,7 @@
           <w:sz w:val="20"/>
           <w:szCs w:val="20"/>
         </w:rPr>
-        <w:t xml:space="preserve">R02 – The admin account must be able to add products to the web </w:t>
-      </w:r>
-      <w:proofErr w:type="gramStart"/>
-      <w:r>
-        <w:rPr>
-          <w:rFonts w:ascii="Calibri" w:eastAsia="Times New Roman" w:hAnsi="Calibri" w:cs="Calibri"/>
-          <w:sz w:val="20"/>
-          <w:szCs w:val="20"/>
-        </w:rPr>
-        <w:t>site</w:t>
-      </w:r>
-      <w:proofErr w:type="gramEnd"/>
-      <w:r>
-        <w:rPr>
-          <w:rFonts w:ascii="Calibri" w:eastAsia="Times New Roman" w:hAnsi="Calibri" w:cs="Calibri"/>
-          <w:sz w:val="20"/>
-          <w:szCs w:val="20"/>
-        </w:rPr>
-        <w:t xml:space="preserve"> </w:t>
+        <w:t xml:space="preserve">R02 – The admin account must be able to add products to the web site </w:t>
       </w:r>
     </w:p>
     <w:p>
@@ -3432,25 +3131,7 @@
           <w:sz w:val="20"/>
           <w:szCs w:val="20"/>
         </w:rPr>
-        <w:t xml:space="preserve">R03 - Must be able to display products by </w:t>
-      </w:r>
-      <w:proofErr w:type="gramStart"/>
-      <w:r>
-        <w:rPr>
-          <w:rFonts w:ascii="Calibri" w:eastAsia="Times New Roman" w:hAnsi="Calibri" w:cs="Calibri"/>
-          <w:sz w:val="20"/>
-          <w:szCs w:val="20"/>
-        </w:rPr>
-        <w:t>categories</w:t>
-      </w:r>
-      <w:proofErr w:type="gramEnd"/>
-      <w:r>
-        <w:rPr>
-          <w:rFonts w:ascii="Calibri" w:eastAsia="Times New Roman" w:hAnsi="Calibri" w:cs="Calibri"/>
-          <w:sz w:val="20"/>
-          <w:szCs w:val="20"/>
-        </w:rPr>
-        <w:t xml:space="preserve"> </w:t>
+        <w:t xml:space="preserve">R03 - Must be able to display products by categories </w:t>
       </w:r>
     </w:p>
     <w:p>
@@ -3477,25 +3158,7 @@
           <w:sz w:val="20"/>
           <w:szCs w:val="20"/>
         </w:rPr>
-        <w:t xml:space="preserve">R04 - Customers must register to place </w:t>
-      </w:r>
-      <w:proofErr w:type="gramStart"/>
-      <w:r>
-        <w:rPr>
-          <w:rFonts w:ascii="Calibri" w:eastAsia="Times New Roman" w:hAnsi="Calibri" w:cs="Calibri"/>
-          <w:sz w:val="20"/>
-          <w:szCs w:val="20"/>
-        </w:rPr>
-        <w:t>orders</w:t>
-      </w:r>
-      <w:proofErr w:type="gramEnd"/>
-      <w:r>
-        <w:rPr>
-          <w:rFonts w:ascii="Calibri" w:eastAsia="Times New Roman" w:hAnsi="Calibri" w:cs="Calibri"/>
-          <w:sz w:val="20"/>
-          <w:szCs w:val="20"/>
-        </w:rPr>
-        <w:t xml:space="preserve"> </w:t>
+        <w:t xml:space="preserve">R04 - Customers must register to place orders </w:t>
       </w:r>
     </w:p>
     <w:p>
@@ -3549,18 +3212,8 @@
           <w:sz w:val="20"/>
           <w:szCs w:val="20"/>
         </w:rPr>
-        <w:t xml:space="preserve">R05 - display the selected items currently in the </w:t>
+        <w:t>R05 - display the selected items currently in the cart</w:t>
       </w:r>
-      <w:proofErr w:type="gramStart"/>
-      <w:r>
-        <w:rPr>
-          <w:rFonts w:ascii="Calibri" w:eastAsia="Times New Roman" w:hAnsi="Calibri" w:cs="Calibri"/>
-          <w:sz w:val="20"/>
-          <w:szCs w:val="20"/>
-        </w:rPr>
-        <w:t>cart</w:t>
-      </w:r>
-      <w:proofErr w:type="gramEnd"/>
     </w:p>
     <w:p>
       <w:pPr>
@@ -3586,18 +3239,8 @@
           <w:sz w:val="20"/>
           <w:szCs w:val="20"/>
         </w:rPr>
-        <w:t xml:space="preserve">R06 - add selected products to the </w:t>
+        <w:t>R06 - add selected products to the cart</w:t>
       </w:r>
-      <w:proofErr w:type="gramStart"/>
-      <w:r>
-        <w:rPr>
-          <w:rFonts w:ascii="Calibri" w:eastAsia="Times New Roman" w:hAnsi="Calibri" w:cs="Calibri"/>
-          <w:sz w:val="20"/>
-          <w:szCs w:val="20"/>
-        </w:rPr>
-        <w:t>cart</w:t>
-      </w:r>
-      <w:proofErr w:type="gramEnd"/>
     </w:p>
     <w:p>
       <w:pPr>
@@ -3623,18 +3266,8 @@
           <w:sz w:val="20"/>
           <w:szCs w:val="20"/>
         </w:rPr>
-        <w:t xml:space="preserve">R07 - delete products (individually or all) from the </w:t>
+        <w:t>R07 - delete products (individually or all) from the cart</w:t>
       </w:r>
-      <w:proofErr w:type="gramStart"/>
-      <w:r>
-        <w:rPr>
-          <w:rFonts w:ascii="Calibri" w:eastAsia="Times New Roman" w:hAnsi="Calibri" w:cs="Calibri"/>
-          <w:sz w:val="20"/>
-          <w:szCs w:val="20"/>
-        </w:rPr>
-        <w:t>cart</w:t>
-      </w:r>
-      <w:proofErr w:type="gramEnd"/>
     </w:p>
     <w:p>
       <w:pPr>
@@ -3660,18 +3293,8 @@
           <w:sz w:val="20"/>
           <w:szCs w:val="20"/>
         </w:rPr>
-        <w:t xml:space="preserve">R08 - adjust the quantity of a selected product currently in the </w:t>
+        <w:t>R08 - adjust the quantity of a selected product currently in the cart</w:t>
       </w:r>
-      <w:proofErr w:type="gramStart"/>
-      <w:r>
-        <w:rPr>
-          <w:rFonts w:ascii="Calibri" w:eastAsia="Times New Roman" w:hAnsi="Calibri" w:cs="Calibri"/>
-          <w:sz w:val="20"/>
-          <w:szCs w:val="20"/>
-        </w:rPr>
-        <w:t>cart</w:t>
-      </w:r>
-      <w:proofErr w:type="gramEnd"/>
     </w:p>
     <w:p>
       <w:pPr>
@@ -3697,7 +3320,13 @@
           <w:sz w:val="20"/>
           <w:szCs w:val="20"/>
         </w:rPr>
-        <w:t xml:space="preserve">R11 - </w:t>
+        <w:t xml:space="preserve">R11 </w:t>
+      </w:r>
+      <w:r>
+        <w:rPr>
+          <w:rFonts w:ascii="Calibri" w:eastAsia="Times New Roman" w:hAnsi="Calibri" w:cs="Calibri"/>
+        </w:rPr>
+        <w:t xml:space="preserve">(CR01) </w:t>
       </w:r>
       <w:r>
         <w:rPr>
@@ -3705,18 +3334,16 @@
           <w:sz w:val="20"/>
           <w:szCs w:val="20"/>
         </w:rPr>
-        <w:t xml:space="preserve">Create a unique file for each order that contains the order confirmation information so that at a future date, the information in the file can be sent to the client as an email </w:t>
+        <w:t xml:space="preserve">- </w:t>
       </w:r>
-      <w:proofErr w:type="gramStart"/>
       <w:r>
         <w:rPr>
           <w:rFonts w:ascii="Calibri" w:eastAsia="Times New Roman" w:hAnsi="Calibri" w:cs="Calibri"/>
           <w:sz w:val="20"/>
           <w:szCs w:val="20"/>
         </w:rPr>
-        <w:t>message</w:t>
+        <w:t>Create a unique file for each order that contains the order confirmation information so that at a future date, the information in the file can be sent to the client as an email message</w:t>
       </w:r>
-      <w:proofErr w:type="gramEnd"/>
     </w:p>
     <w:p>
       <w:pPr>
@@ -3742,18 +3369,8 @@
           <w:sz w:val="20"/>
           <w:szCs w:val="20"/>
         </w:rPr>
-        <w:t xml:space="preserve">R12 - include a secure, online payment </w:t>
+        <w:t>R12 - include a secure, online payment process</w:t>
       </w:r>
-      <w:proofErr w:type="gramStart"/>
-      <w:r>
-        <w:rPr>
-          <w:rFonts w:ascii="Calibri" w:eastAsia="Times New Roman" w:hAnsi="Calibri" w:cs="Calibri"/>
-          <w:sz w:val="20"/>
-          <w:szCs w:val="20"/>
-        </w:rPr>
-        <w:t>process</w:t>
-      </w:r>
-      <w:proofErr w:type="gramEnd"/>
     </w:p>
     <w:p>
       <w:pPr>
@@ -3774,25 +3391,113 @@
           <w:sz w:val="20"/>
           <w:szCs w:val="20"/>
         </w:rPr>
-        <w:t xml:space="preserve">R13 - Allow customers to view their order </w:t>
+        <w:t>R13 - Allow customers to view their order history</w:t>
       </w:r>
-      <w:proofErr w:type="gramStart"/>
+    </w:p>
+    <w:p>
+      <w:pPr>
+        <w:numPr>
+          <w:ilvl w:val="1"/>
+          <w:numId w:val="14"/>
+        </w:numPr>
+        <w:spacing w:after="100" w:afterAutospacing="1" w:line="240" w:lineRule="auto"/>
+        <w:ind w:left="1434" w:hanging="357"/>
+        <w:rPr>
+          <w:rFonts w:ascii="SymbolMT" w:eastAsia="Times New Roman" w:hAnsi="SymbolMT" w:cs="Times New Roman"/>
+          <w:sz w:val="18"/>
+          <w:szCs w:val="20"/>
+        </w:rPr>
+      </w:pPr>
       <w:r>
         <w:rPr>
-          <w:rFonts w:ascii="Calibri" w:eastAsia="Times New Roman" w:hAnsi="Calibri" w:cs="Calibri"/>
           <w:sz w:val="20"/>
           <w:szCs w:val="20"/>
         </w:rPr>
-        <w:t>history</w:t>
+        <w:t>R50 (CR02)</w:t>
       </w:r>
-      <w:proofErr w:type="gramEnd"/>
+    </w:p>
+    <w:p>
+      <w:pPr>
+        <w:numPr>
+          <w:ilvl w:val="2"/>
+          <w:numId w:val="14"/>
+        </w:numPr>
+        <w:spacing w:before="100" w:beforeAutospacing="1" w:after="100" w:afterAutospacing="1" w:line="240" w:lineRule="auto"/>
+        <w:rPr>
+          <w:rFonts w:ascii="SymbolMT" w:eastAsia="Times New Roman" w:hAnsi="SymbolMT" w:cs="Times New Roman"/>
+          <w:sz w:val="18"/>
+          <w:szCs w:val="20"/>
+        </w:rPr>
+      </w:pPr>
       <w:r>
         <w:rPr>
-          <w:rFonts w:ascii="Calibri" w:eastAsia="Times New Roman" w:hAnsi="Calibri" w:cs="Calibri"/>
           <w:sz w:val="20"/>
           <w:szCs w:val="20"/>
         </w:rPr>
-        <w:t xml:space="preserve"> </w:t>
+        <w:t xml:space="preserve">A. All users must be shown a new privacy page informing them of this new law, what personal information is being collected on them and how that information will be used. </w:t>
+      </w:r>
+    </w:p>
+    <w:p>
+      <w:pPr>
+        <w:numPr>
+          <w:ilvl w:val="2"/>
+          <w:numId w:val="14"/>
+        </w:numPr>
+        <w:spacing w:before="100" w:beforeAutospacing="1" w:after="100" w:afterAutospacing="1" w:line="240" w:lineRule="auto"/>
+        <w:rPr>
+          <w:rFonts w:ascii="SymbolMT" w:eastAsia="Times New Roman" w:hAnsi="SymbolMT" w:cs="Times New Roman"/>
+          <w:sz w:val="18"/>
+          <w:szCs w:val="20"/>
+        </w:rPr>
+      </w:pPr>
+      <w:r>
+        <w:rPr>
+          <w:sz w:val="20"/>
+          <w:szCs w:val="20"/>
+        </w:rPr>
+        <w:t xml:space="preserve">B. Users must either accept the terms or decline them. </w:t>
+      </w:r>
+    </w:p>
+    <w:p>
+      <w:pPr>
+        <w:numPr>
+          <w:ilvl w:val="2"/>
+          <w:numId w:val="14"/>
+        </w:numPr>
+        <w:spacing w:before="100" w:beforeAutospacing="1" w:after="100" w:afterAutospacing="1" w:line="240" w:lineRule="auto"/>
+        <w:rPr>
+          <w:rFonts w:ascii="SymbolMT" w:eastAsia="Times New Roman" w:hAnsi="SymbolMT" w:cs="Times New Roman"/>
+          <w:sz w:val="18"/>
+          <w:szCs w:val="20"/>
+        </w:rPr>
+      </w:pPr>
+      <w:r>
+        <w:rPr>
+          <w:sz w:val="20"/>
+          <w:szCs w:val="20"/>
+        </w:rPr>
+        <w:t xml:space="preserve">C. Users must be able to change their mind on accepting or declining the terms later on. </w:t>
+      </w:r>
+    </w:p>
+    <w:p>
+      <w:pPr>
+        <w:numPr>
+          <w:ilvl w:val="2"/>
+          <w:numId w:val="14"/>
+        </w:numPr>
+        <w:spacing w:before="100" w:beforeAutospacing="1" w:after="100" w:afterAutospacing="1" w:line="240" w:lineRule="auto"/>
+        <w:rPr>
+          <w:rFonts w:ascii="SymbolMT" w:eastAsia="Times New Roman" w:hAnsi="SymbolMT" w:cs="Times New Roman"/>
+          <w:sz w:val="18"/>
+          <w:szCs w:val="20"/>
+        </w:rPr>
+      </w:pPr>
+      <w:r>
+        <w:rPr>
+          <w:sz w:val="20"/>
+          <w:szCs w:val="20"/>
+        </w:rPr>
+        <w:t>D. Users that decline the terms will not be allowed to login to the main site.</w:t>
       </w:r>
     </w:p>
     <w:p>
@@ -3835,7 +3540,7 @@
           <w:noProof/>
         </w:rPr>
         <w:drawing>
-          <wp:inline distT="0" distB="0" distL="0" distR="0" wp14:anchorId="580EE866" wp14:editId="3A602809">
+          <wp:inline distT="0" distB="0" distL="0" distR="0" wp14:anchorId="580EE866" wp14:editId="5A53206D">
             <wp:extent cx="5554494" cy="6189661"/>
             <wp:effectExtent l="0" t="0" r="0" b="0"/>
             <wp:docPr id="163647623" name="Picture 1" descr="A diagram of a person with text&#10;&#10;Description automatically generated"/>
@@ -4493,17 +4198,8 @@
                 <w:rFonts w:ascii="Calibri" w:eastAsia="Calibri" w:hAnsi="Calibri" w:cs="Calibri"/>
                 <w:color w:val="000000" w:themeColor="text1"/>
               </w:rPr>
-              <w:t xml:space="preserve">Store info form </w:t>
-            </w:r>
-            <w:proofErr w:type="gramStart"/>
-            <w:r>
-              <w:rPr>
-                <w:rFonts w:ascii="Calibri" w:eastAsia="Calibri" w:hAnsi="Calibri" w:cs="Calibri"/>
-                <w:color w:val="000000" w:themeColor="text1"/>
-              </w:rPr>
-              <w:t>opens up</w:t>
-            </w:r>
-            <w:proofErr w:type="gramEnd"/>
+              <w:t>Store info form opens up</w:t>
+            </w:r>
           </w:p>
         </w:tc>
       </w:tr>
@@ -7111,23 +6807,7 @@
                 <w:rFonts w:ascii="Calibri" w:eastAsia="Calibri" w:hAnsi="Calibri" w:cs="Calibri"/>
                 <w:color w:val="000000" w:themeColor="text1"/>
               </w:rPr>
-              <w:t xml:space="preserve">Change menu item form </w:t>
-            </w:r>
-            <w:proofErr w:type="gramStart"/>
-            <w:r>
-              <w:rPr>
-                <w:rFonts w:ascii="Calibri" w:eastAsia="Calibri" w:hAnsi="Calibri" w:cs="Calibri"/>
-                <w:color w:val="000000" w:themeColor="text1"/>
-              </w:rPr>
-              <w:t>opens up</w:t>
-            </w:r>
-            <w:proofErr w:type="gramEnd"/>
-            <w:r>
-              <w:rPr>
-                <w:rFonts w:ascii="Calibri" w:eastAsia="Calibri" w:hAnsi="Calibri" w:cs="Calibri"/>
-                <w:color w:val="000000" w:themeColor="text1"/>
-              </w:rPr>
-              <w:t xml:space="preserve"> </w:t>
+              <w:t xml:space="preserve">Change menu item form opens up </w:t>
             </w:r>
           </w:p>
         </w:tc>
@@ -10165,23 +9845,7 @@
                 <w:rFonts w:ascii="Calibri" w:eastAsia="Calibri" w:hAnsi="Calibri" w:cs="Calibri"/>
                 <w:color w:val="000000" w:themeColor="text1"/>
               </w:rPr>
-              <w:t xml:space="preserve">7b. If there is a match for an admin </w:t>
-            </w:r>
-            <w:proofErr w:type="gramStart"/>
-            <w:r>
-              <w:rPr>
-                <w:rFonts w:ascii="Calibri" w:eastAsia="Calibri" w:hAnsi="Calibri" w:cs="Calibri"/>
-                <w:color w:val="000000" w:themeColor="text1"/>
-              </w:rPr>
-              <w:t>user</w:t>
-            </w:r>
-            <w:proofErr w:type="gramEnd"/>
-            <w:r>
-              <w:rPr>
-                <w:rFonts w:ascii="Calibri" w:eastAsia="Calibri" w:hAnsi="Calibri" w:cs="Calibri"/>
-                <w:color w:val="000000" w:themeColor="text1"/>
-              </w:rPr>
-              <w:t xml:space="preserve"> the system starts a session and redirects to the admin page</w:t>
+              <w:t>7b. If there is a match for an admin user the system starts a session and redirects to the admin page</w:t>
             </w:r>
           </w:p>
         </w:tc>
@@ -10660,10 +10324,10 @@
         <w:tblLook w:val="04A0" w:firstRow="1" w:lastRow="0" w:firstColumn="1" w:lastColumn="0" w:noHBand="0" w:noVBand="1"/>
       </w:tblPr>
       <w:tblGrid>
-        <w:gridCol w:w="2456"/>
-        <w:gridCol w:w="2502"/>
-        <w:gridCol w:w="3620"/>
-        <w:gridCol w:w="2212"/>
+        <w:gridCol w:w="2607"/>
+        <w:gridCol w:w="2528"/>
+        <w:gridCol w:w="3486"/>
+        <w:gridCol w:w="2169"/>
       </w:tblGrid>
       <w:tr>
         <w:tc>
@@ -11270,7 +10934,7 @@
                 <w:color w:val="000000"/>
                 <w:lang w:eastAsia="en-CA"/>
               </w:rPr>
-              <w:t>Customer clicks the login button on the top left of the navigation bar</w:t>
+              <w:t>Customer clicks the login button on the navigation bar</w:t>
             </w:r>
           </w:p>
         </w:tc>
@@ -11317,28 +10981,19 @@
               </w:rPr>
               <w:t xml:space="preserve">Login </w:t>
             </w:r>
-            <w:proofErr w:type="spellStart"/>
             <w:r>
               <w:rPr>
                 <w:rFonts w:eastAsia="Times New Roman" w:cstheme="minorHAnsi"/>
                 <w:lang w:eastAsia="en-CA"/>
               </w:rPr>
-              <w:t>offcanvas</w:t>
-            </w:r>
-            <w:proofErr w:type="spellEnd"/>
+              <w:t>modal</w:t>
+            </w:r>
             <w:r>
               <w:rPr>
                 <w:rFonts w:eastAsia="Times New Roman" w:cstheme="minorHAnsi"/>
                 <w:lang w:eastAsia="en-CA"/>
               </w:rPr>
-              <w:t>/modal</w:t>
-            </w:r>
-            <w:r>
-              <w:rPr>
-                <w:rFonts w:eastAsia="Times New Roman" w:cstheme="minorHAnsi"/>
-                <w:lang w:eastAsia="en-CA"/>
-              </w:rPr>
-              <w:t xml:space="preserve"> will pop up from left </w:t>
+              <w:t xml:space="preserve"> will pop up from left</w:t>
             </w:r>
           </w:p>
         </w:tc>
@@ -11404,23 +11059,21 @@
               </w:rPr>
               <w:t xml:space="preserve">s the “Register an account" option at the bottom of the </w:t>
             </w:r>
-            <w:proofErr w:type="spellStart"/>
-            <w:r>
-              <w:rPr>
-                <w:rFonts w:ascii="Calibri" w:eastAsia="Times New Roman" w:hAnsi="Calibri" w:cs="Calibri"/>
-                <w:color w:val="000000"/>
-                <w:lang w:eastAsia="en-CA"/>
-              </w:rPr>
-              <w:t>offcanvas</w:t>
-            </w:r>
-            <w:proofErr w:type="spellEnd"/>
-            <w:r>
-              <w:rPr>
-                <w:rFonts w:ascii="Calibri" w:eastAsia="Times New Roman" w:hAnsi="Calibri" w:cs="Calibri"/>
-                <w:color w:val="000000"/>
-                <w:lang w:eastAsia="en-CA"/>
-              </w:rPr>
-              <w:t>/modal</w:t>
+            <w:r>
+              <w:rPr>
+                <w:rFonts w:ascii="Calibri" w:eastAsia="Times New Roman" w:hAnsi="Calibri" w:cs="Calibri"/>
+                <w:color w:val="000000"/>
+                <w:lang w:eastAsia="en-CA"/>
+              </w:rPr>
+              <w:t xml:space="preserve">login </w:t>
+            </w:r>
+            <w:r>
+              <w:rPr>
+                <w:rFonts w:ascii="Calibri" w:eastAsia="Times New Roman" w:hAnsi="Calibri" w:cs="Calibri"/>
+                <w:color w:val="000000"/>
+                <w:lang w:eastAsia="en-CA"/>
+              </w:rPr>
+              <w:t>modal</w:t>
             </w:r>
           </w:p>
         </w:tc>
@@ -11466,15 +11119,7 @@
                 <w:color w:val="000000"/>
                 <w:lang w:eastAsia="en-CA"/>
               </w:rPr>
-              <w:t>Privacy Policy modal appears.</w:t>
-            </w:r>
-            <w:r>
-              <w:rPr>
-                <w:rFonts w:ascii="Calibri" w:eastAsia="Times New Roman" w:hAnsi="Calibri" w:cs="Calibri"/>
-                <w:color w:val="000000"/>
-                <w:lang w:eastAsia="en-CA"/>
-              </w:rPr>
-              <w:t xml:space="preserve"> </w:t>
+              <w:t>Privacy Policy modal appears</w:t>
             </w:r>
           </w:p>
         </w:tc>
@@ -11520,43 +11165,39 @@
                 <w:color w:val="000000"/>
                 <w:lang w:eastAsia="en-CA"/>
               </w:rPr>
-              <w:t xml:space="preserve">Customer must accept it to </w:t>
-            </w:r>
-            <w:proofErr w:type="gramStart"/>
-            <w:r>
-              <w:rPr>
-                <w:rFonts w:ascii="Calibri" w:eastAsia="Times New Roman" w:hAnsi="Calibri" w:cs="Calibri"/>
-                <w:color w:val="000000"/>
-                <w:lang w:eastAsia="en-CA"/>
-              </w:rPr>
-              <w:t>proceed</w:t>
-            </w:r>
-            <w:proofErr w:type="gramEnd"/>
-            <w:r>
-              <w:rPr>
-                <w:rFonts w:ascii="Calibri" w:eastAsia="Times New Roman" w:hAnsi="Calibri" w:cs="Calibri"/>
-                <w:color w:val="000000"/>
-                <w:lang w:eastAsia="en-CA"/>
-              </w:rPr>
-              <w:t xml:space="preserve"> or it will close login </w:t>
-            </w:r>
-            <w:proofErr w:type="spellStart"/>
-            <w:r>
-              <w:rPr>
-                <w:rFonts w:ascii="Calibri" w:eastAsia="Times New Roman" w:hAnsi="Calibri" w:cs="Calibri"/>
-                <w:color w:val="000000"/>
-                <w:lang w:eastAsia="en-CA"/>
-              </w:rPr>
-              <w:t>offcanvas</w:t>
-            </w:r>
-            <w:proofErr w:type="spellEnd"/>
-            <w:r>
-              <w:rPr>
-                <w:rFonts w:ascii="Calibri" w:eastAsia="Times New Roman" w:hAnsi="Calibri" w:cs="Calibri"/>
-                <w:color w:val="000000"/>
-                <w:lang w:eastAsia="en-CA"/>
-              </w:rPr>
-              <w:t>/modal.</w:t>
+              <w:t>Customer must accept it to proceed</w:t>
+            </w:r>
+            <w:r>
+              <w:rPr>
+                <w:rFonts w:ascii="Calibri" w:eastAsia="Times New Roman" w:hAnsi="Calibri" w:cs="Calibri"/>
+                <w:color w:val="000000"/>
+                <w:lang w:eastAsia="en-CA"/>
+              </w:rPr>
+              <w:t>, clicking ‘Decline’</w:t>
+            </w:r>
+            <w:r>
+              <w:rPr>
+                <w:rFonts w:ascii="Calibri" w:eastAsia="Times New Roman" w:hAnsi="Calibri" w:cs="Calibri"/>
+                <w:color w:val="000000"/>
+                <w:lang w:eastAsia="en-CA"/>
+              </w:rPr>
+              <w:t xml:space="preserve"> will close </w:t>
+            </w:r>
+            <w:r>
+              <w:rPr>
+                <w:rFonts w:ascii="Calibri" w:eastAsia="Times New Roman" w:hAnsi="Calibri" w:cs="Calibri"/>
+                <w:color w:val="000000"/>
+                <w:lang w:eastAsia="en-CA"/>
+              </w:rPr>
+              <w:t>the Privacy Policy</w:t>
+            </w:r>
+            <w:r>
+              <w:rPr>
+                <w:rFonts w:ascii="Calibri" w:eastAsia="Times New Roman" w:hAnsi="Calibri" w:cs="Calibri"/>
+                <w:color w:val="000000"/>
+                <w:lang w:eastAsia="en-CA"/>
+              </w:rPr>
+              <w:t xml:space="preserve"> modal</w:t>
             </w:r>
           </w:p>
         </w:tc>
@@ -11604,7 +11245,7 @@
                 <w:color w:val="000000"/>
                 <w:lang w:eastAsia="en-CA"/>
               </w:rPr>
-              <w:t xml:space="preserve">The website presents a registration form on another page </w:t>
+              <w:t>The website presents a registration form on another page</w:t>
             </w:r>
           </w:p>
         </w:tc>
@@ -11640,118 +11281,6 @@
               </w:numPr>
               <w:spacing w:line="240" w:lineRule="auto"/>
               <w:rPr>
-                <w:rFonts w:ascii="Calibri" w:eastAsia="Times New Roman" w:hAnsi="Calibri" w:cs="Calibri"/>
-                <w:color w:val="000000"/>
-                <w:lang w:eastAsia="en-CA"/>
-              </w:rPr>
-            </w:pPr>
-            <w:r>
-              <w:rPr>
-                <w:rFonts w:ascii="Calibri" w:eastAsia="Times New Roman" w:hAnsi="Calibri" w:cs="Calibri"/>
-                <w:color w:val="000000"/>
-                <w:lang w:eastAsia="en-CA"/>
-              </w:rPr>
-              <w:t xml:space="preserve">Customer enters their </w:t>
-            </w:r>
-            <w:proofErr w:type="spellStart"/>
-            <w:r>
-              <w:rPr>
-                <w:rFonts w:ascii="Calibri" w:eastAsia="Times New Roman" w:hAnsi="Calibri" w:cs="Calibri"/>
-                <w:color w:val="000000"/>
-                <w:lang w:eastAsia="en-CA"/>
-              </w:rPr>
-              <w:t>firstname</w:t>
-            </w:r>
-            <w:proofErr w:type="spellEnd"/>
-            <w:r>
-              <w:rPr>
-                <w:rFonts w:ascii="Calibri" w:eastAsia="Times New Roman" w:hAnsi="Calibri" w:cs="Calibri"/>
-                <w:color w:val="000000"/>
-                <w:lang w:eastAsia="en-CA"/>
-              </w:rPr>
-              <w:t xml:space="preserve">, </w:t>
-            </w:r>
-            <w:proofErr w:type="spellStart"/>
-            <w:r>
-              <w:rPr>
-                <w:rFonts w:ascii="Calibri" w:eastAsia="Times New Roman" w:hAnsi="Calibri" w:cs="Calibri"/>
-                <w:color w:val="000000"/>
-                <w:lang w:eastAsia="en-CA"/>
-              </w:rPr>
-              <w:t>lastname</w:t>
-            </w:r>
-            <w:proofErr w:type="spellEnd"/>
-            <w:r>
-              <w:rPr>
-                <w:rFonts w:ascii="Calibri" w:eastAsia="Times New Roman" w:hAnsi="Calibri" w:cs="Calibri"/>
-                <w:color w:val="000000"/>
-                <w:lang w:eastAsia="en-CA"/>
-              </w:rPr>
-              <w:t xml:space="preserve">, </w:t>
-            </w:r>
-            <w:r>
-              <w:rPr>
-                <w:rFonts w:ascii="Calibri" w:eastAsia="Times New Roman" w:hAnsi="Calibri" w:cs="Calibri"/>
-                <w:color w:val="000000"/>
-                <w:lang w:eastAsia="en-CA"/>
-              </w:rPr>
-              <w:t xml:space="preserve">username, </w:t>
-            </w:r>
-            <w:r>
-              <w:rPr>
-                <w:rFonts w:ascii="Calibri" w:eastAsia="Times New Roman" w:hAnsi="Calibri" w:cs="Calibri"/>
-                <w:color w:val="000000"/>
-                <w:lang w:eastAsia="en-CA"/>
-              </w:rPr>
-              <w:t>phone number, email</w:t>
-            </w:r>
-            <w:r>
-              <w:rPr>
-                <w:rFonts w:ascii="Calibri" w:eastAsia="Times New Roman" w:hAnsi="Calibri" w:cs="Calibri"/>
-                <w:color w:val="000000"/>
-                <w:lang w:eastAsia="en-CA"/>
-              </w:rPr>
-              <w:t xml:space="preserve"> address, home </w:t>
-            </w:r>
-            <w:proofErr w:type="gramStart"/>
-            <w:r>
-              <w:rPr>
-                <w:rFonts w:ascii="Calibri" w:eastAsia="Times New Roman" w:hAnsi="Calibri" w:cs="Calibri"/>
-                <w:color w:val="000000"/>
-                <w:lang w:eastAsia="en-CA"/>
-              </w:rPr>
-              <w:t>address,</w:t>
-            </w:r>
-            <w:r>
-              <w:rPr>
-                <w:rFonts w:ascii="Calibri" w:eastAsia="Times New Roman" w:hAnsi="Calibri" w:cs="Calibri"/>
-                <w:color w:val="000000"/>
-                <w:lang w:eastAsia="en-CA"/>
-              </w:rPr>
-              <w:t xml:space="preserve"> </w:t>
-            </w:r>
-            <w:r>
-              <w:rPr>
-                <w:rFonts w:ascii="Calibri" w:eastAsia="Times New Roman" w:hAnsi="Calibri" w:cs="Calibri"/>
-                <w:color w:val="000000"/>
-                <w:lang w:eastAsia="en-CA"/>
-              </w:rPr>
-              <w:t xml:space="preserve"> and</w:t>
-            </w:r>
-            <w:proofErr w:type="gramEnd"/>
-            <w:r>
-              <w:rPr>
-                <w:rFonts w:ascii="Calibri" w:eastAsia="Times New Roman" w:hAnsi="Calibri" w:cs="Calibri"/>
-                <w:color w:val="000000"/>
-                <w:lang w:eastAsia="en-CA"/>
-              </w:rPr>
-              <w:t xml:space="preserve"> password (retype), then click “Register” button. </w:t>
-            </w:r>
-          </w:p>
-          <w:p>
-            <w:pPr>
-              <w:spacing w:line="240" w:lineRule="auto"/>
-              <w:rPr>
                 <w:rFonts w:ascii="Times New Roman" w:eastAsia="Times New Roman" w:hAnsi="Times New Roman" w:cs="Times New Roman"/>
                 <w:sz w:val="24"/>
                 <w:szCs w:val="24"/>
@@ -11764,7 +11293,195 @@
                 <w:color w:val="000000"/>
                 <w:lang w:eastAsia="en-CA"/>
               </w:rPr>
-              <w:t xml:space="preserve">               Home address form should have Province, City, Street address, and Postal Code.</w:t>
+              <w:t xml:space="preserve">Customer enters their </w:t>
+            </w:r>
+            <w:proofErr w:type="spellStart"/>
+            <w:r>
+              <w:rPr>
+                <w:rFonts w:ascii="Calibri" w:eastAsia="Times New Roman" w:hAnsi="Calibri" w:cs="Calibri"/>
+                <w:color w:val="000000"/>
+                <w:lang w:eastAsia="en-CA"/>
+              </w:rPr>
+              <w:t>firstname</w:t>
+            </w:r>
+            <w:proofErr w:type="spellEnd"/>
+            <w:r>
+              <w:rPr>
+                <w:rFonts w:ascii="Calibri" w:eastAsia="Times New Roman" w:hAnsi="Calibri" w:cs="Calibri"/>
+                <w:color w:val="000000"/>
+                <w:lang w:eastAsia="en-CA"/>
+              </w:rPr>
+              <w:t xml:space="preserve">, </w:t>
+            </w:r>
+            <w:proofErr w:type="spellStart"/>
+            <w:r>
+              <w:rPr>
+                <w:rFonts w:ascii="Calibri" w:eastAsia="Times New Roman" w:hAnsi="Calibri" w:cs="Calibri"/>
+                <w:color w:val="000000"/>
+                <w:lang w:eastAsia="en-CA"/>
+              </w:rPr>
+              <w:t>lastname</w:t>
+            </w:r>
+            <w:proofErr w:type="spellEnd"/>
+            <w:r>
+              <w:rPr>
+                <w:rFonts w:ascii="Calibri" w:eastAsia="Times New Roman" w:hAnsi="Calibri" w:cs="Calibri"/>
+                <w:color w:val="000000"/>
+                <w:lang w:eastAsia="en-CA"/>
+              </w:rPr>
+              <w:t xml:space="preserve">, </w:t>
+            </w:r>
+            <w:r>
+              <w:rPr>
+                <w:rFonts w:ascii="Calibri" w:eastAsia="Times New Roman" w:hAnsi="Calibri" w:cs="Calibri"/>
+                <w:color w:val="000000"/>
+                <w:lang w:eastAsia="en-CA"/>
+              </w:rPr>
+              <w:t>phone number, email</w:t>
+            </w:r>
+            <w:r>
+              <w:rPr>
+                <w:rFonts w:ascii="Calibri" w:eastAsia="Times New Roman" w:hAnsi="Calibri" w:cs="Calibri"/>
+                <w:color w:val="000000"/>
+                <w:lang w:eastAsia="en-CA"/>
+              </w:rPr>
+              <w:t xml:space="preserve"> address, home </w:t>
+            </w:r>
+            <w:r>
+              <w:rPr>
+                <w:rFonts w:ascii="Calibri" w:eastAsia="Times New Roman" w:hAnsi="Calibri" w:cs="Calibri"/>
+                <w:color w:val="000000"/>
+                <w:lang w:eastAsia="en-CA"/>
+              </w:rPr>
+              <w:t>address</w:t>
+            </w:r>
+            <w:r>
+              <w:rPr>
+                <w:rFonts w:ascii="Calibri" w:eastAsia="Times New Roman" w:hAnsi="Calibri" w:cs="Calibri"/>
+                <w:color w:val="000000"/>
+                <w:lang w:eastAsia="en-CA"/>
+              </w:rPr>
+              <w:t xml:space="preserve"> (</w:t>
+            </w:r>
+            <w:r>
+              <w:rPr>
+                <w:rFonts w:ascii="Calibri" w:eastAsia="Times New Roman" w:hAnsi="Calibri" w:cs="Calibri"/>
+                <w:color w:val="000000"/>
+                <w:lang w:eastAsia="en-CA"/>
+              </w:rPr>
+              <w:t>Street address, City</w:t>
+            </w:r>
+            <w:r>
+              <w:rPr>
+                <w:rFonts w:ascii="Calibri" w:eastAsia="Times New Roman" w:hAnsi="Calibri" w:cs="Calibri"/>
+                <w:color w:val="000000"/>
+                <w:lang w:eastAsia="en-CA"/>
+              </w:rPr>
+              <w:t xml:space="preserve">, </w:t>
+            </w:r>
+            <w:r>
+              <w:rPr>
+                <w:rFonts w:ascii="Calibri" w:eastAsia="Times New Roman" w:hAnsi="Calibri" w:cs="Calibri"/>
+                <w:color w:val="000000"/>
+                <w:lang w:eastAsia="en-CA"/>
+              </w:rPr>
+              <w:t>Province</w:t>
+            </w:r>
+            <w:r>
+              <w:rPr>
+                <w:rFonts w:ascii="Calibri" w:eastAsia="Times New Roman" w:hAnsi="Calibri" w:cs="Calibri"/>
+                <w:color w:val="000000"/>
+                <w:lang w:eastAsia="en-CA"/>
+              </w:rPr>
+              <w:t xml:space="preserve">, </w:t>
+            </w:r>
+            <w:r>
+              <w:rPr>
+                <w:rFonts w:ascii="Calibri" w:eastAsia="Times New Roman" w:hAnsi="Calibri" w:cs="Calibri"/>
+                <w:color w:val="000000"/>
+                <w:lang w:eastAsia="en-CA"/>
+              </w:rPr>
+              <w:t>and Postal Code</w:t>
+            </w:r>
+            <w:r>
+              <w:rPr>
+                <w:rFonts w:ascii="Calibri" w:eastAsia="Times New Roman" w:hAnsi="Calibri" w:cs="Calibri"/>
+                <w:color w:val="000000"/>
+                <w:lang w:eastAsia="en-CA"/>
+              </w:rPr>
+              <w:t>)</w:t>
+            </w:r>
+            <w:r>
+              <w:rPr>
+                <w:rFonts w:ascii="Calibri" w:eastAsia="Times New Roman" w:hAnsi="Calibri" w:cs="Calibri"/>
+                <w:color w:val="000000"/>
+                <w:lang w:eastAsia="en-CA"/>
+              </w:rPr>
+              <w:t>,</w:t>
+            </w:r>
+            <w:r>
+              <w:rPr>
+                <w:rFonts w:ascii="Calibri" w:eastAsia="Times New Roman" w:hAnsi="Calibri" w:cs="Calibri"/>
+                <w:color w:val="000000"/>
+                <w:lang w:eastAsia="en-CA"/>
+              </w:rPr>
+              <w:t xml:space="preserve"> </w:t>
+            </w:r>
+            <w:r>
+              <w:rPr>
+                <w:rFonts w:ascii="Calibri" w:eastAsia="Times New Roman" w:hAnsi="Calibri" w:cs="Calibri"/>
+                <w:color w:val="000000"/>
+                <w:lang w:eastAsia="en-CA"/>
+              </w:rPr>
+              <w:t>username</w:t>
+            </w:r>
+            <w:r>
+              <w:rPr>
+                <w:rFonts w:ascii="Calibri" w:eastAsia="Times New Roman" w:hAnsi="Calibri" w:cs="Calibri"/>
+                <w:color w:val="000000"/>
+                <w:lang w:eastAsia="en-CA"/>
+              </w:rPr>
+              <w:t>,</w:t>
+            </w:r>
+            <w:r>
+              <w:rPr>
+                <w:rFonts w:ascii="Calibri" w:eastAsia="Times New Roman" w:hAnsi="Calibri" w:cs="Calibri"/>
+                <w:color w:val="000000"/>
+                <w:lang w:eastAsia="en-CA"/>
+              </w:rPr>
+              <w:t xml:space="preserve"> </w:t>
+            </w:r>
+            <w:r>
+              <w:rPr>
+                <w:rFonts w:ascii="Calibri" w:eastAsia="Times New Roman" w:hAnsi="Calibri" w:cs="Calibri"/>
+                <w:color w:val="000000"/>
+                <w:lang w:eastAsia="en-CA"/>
+              </w:rPr>
+              <w:t>password</w:t>
+            </w:r>
+            <w:r>
+              <w:rPr>
+                <w:rFonts w:ascii="Calibri" w:eastAsia="Times New Roman" w:hAnsi="Calibri" w:cs="Calibri"/>
+                <w:color w:val="000000"/>
+                <w:lang w:eastAsia="en-CA"/>
+              </w:rPr>
+              <w:t>, and confirm password</w:t>
+            </w:r>
+            <w:r>
+              <w:rPr>
+                <w:rFonts w:ascii="Calibri" w:eastAsia="Times New Roman" w:hAnsi="Calibri" w:cs="Calibri"/>
+                <w:color w:val="000000"/>
+                <w:lang w:eastAsia="en-CA"/>
+              </w:rPr>
+              <w:t>, then click “Register” button.</w:t>
+            </w:r>
+            <w:r>
+              <w:rPr>
+                <w:rFonts w:ascii="Calibri" w:eastAsia="Times New Roman" w:hAnsi="Calibri" w:cs="Calibri"/>
+                <w:color w:val="000000"/>
+                <w:lang w:eastAsia="en-CA"/>
+              </w:rPr>
+              <w:t xml:space="preserve"> </w:t>
             </w:r>
           </w:p>
         </w:tc>
@@ -11811,7 +11528,7 @@
                 <w:color w:val="000000"/>
                 <w:lang w:eastAsia="en-CA"/>
               </w:rPr>
-              <w:t>The system validates the registration information whether if:</w:t>
+              <w:t>The system validates the registration information whether if</w:t>
             </w:r>
           </w:p>
           <w:p>
@@ -11834,7 +11551,47 @@
                 <w:color w:val="000000"/>
                 <w:lang w:eastAsia="en-CA"/>
               </w:rPr>
-              <w:t>The username and email address are unique.</w:t>
+              <w:t xml:space="preserve">The </w:t>
+            </w:r>
+            <w:r>
+              <w:rPr>
+                <w:rFonts w:ascii="Calibri" w:eastAsia="Times New Roman" w:hAnsi="Calibri" w:cs="Calibri"/>
+                <w:color w:val="000000"/>
+                <w:lang w:eastAsia="en-CA"/>
+              </w:rPr>
+              <w:t>first name</w:t>
+            </w:r>
+            <w:r>
+              <w:rPr>
+                <w:rFonts w:ascii="Calibri" w:eastAsia="Times New Roman" w:hAnsi="Calibri" w:cs="Calibri"/>
+                <w:color w:val="000000"/>
+                <w:lang w:eastAsia="en-CA"/>
+              </w:rPr>
+              <w:t>, last name, and city are</w:t>
+            </w:r>
+            <w:r>
+              <w:rPr>
+                <w:rFonts w:ascii="Calibri" w:eastAsia="Times New Roman" w:hAnsi="Calibri" w:cs="Calibri"/>
+                <w:color w:val="000000"/>
+                <w:lang w:eastAsia="en-CA"/>
+              </w:rPr>
+              <w:t xml:space="preserve"> </w:t>
+            </w:r>
+            <w:r>
+              <w:rPr>
+                <w:rFonts w:ascii="Calibri" w:eastAsia="Times New Roman" w:hAnsi="Calibri" w:cs="Calibri"/>
+                <w:color w:val="000000"/>
+                <w:lang w:eastAsia="en-CA"/>
+              </w:rPr>
+              <w:t>at least 2 characters</w:t>
+            </w:r>
+            <w:r>
+              <w:rPr>
+                <w:rFonts w:ascii="Calibri" w:eastAsia="Times New Roman" w:hAnsi="Calibri" w:cs="Calibri"/>
+                <w:color w:val="000000"/>
+                <w:lang w:eastAsia="en-CA"/>
+              </w:rPr>
+              <w:t>;</w:t>
             </w:r>
           </w:p>
           <w:p>
@@ -11857,7 +11614,7 @@
                 <w:color w:val="000000"/>
                 <w:lang w:eastAsia="en-CA"/>
               </w:rPr>
-              <w:t>Phone Number, Email and home address are valid (maybe just regex?)</w:t>
+              <w:t>Address line 1 is at least 5 characters;</w:t>
             </w:r>
           </w:p>
           <w:p>
@@ -11880,7 +11637,93 @@
                 <w:color w:val="000000"/>
                 <w:lang w:eastAsia="en-CA"/>
               </w:rPr>
-              <w:t xml:space="preserve">Password is secure enough, not too simple  </w:t>
+              <w:t>Province is equal to ‘BC’;</w:t>
+            </w:r>
+          </w:p>
+          <w:p>
+            <w:pPr>
+              <w:pStyle w:val="ListParagraph"/>
+              <w:numPr>
+                <w:ilvl w:val="0"/>
+                <w:numId w:val="45"/>
+              </w:numPr>
+              <w:spacing w:line="240" w:lineRule="auto"/>
+              <w:rPr>
+                <w:rFonts w:ascii="Calibri" w:eastAsia="Times New Roman" w:hAnsi="Calibri" w:cs="Calibri"/>
+                <w:color w:val="000000"/>
+                <w:lang w:eastAsia="en-CA"/>
+              </w:rPr>
+            </w:pPr>
+            <w:r>
+              <w:rPr>
+                <w:rFonts w:ascii="Calibri" w:eastAsia="Times New Roman" w:hAnsi="Calibri" w:cs="Calibri"/>
+                <w:color w:val="000000"/>
+                <w:lang w:eastAsia="en-CA"/>
+              </w:rPr>
+              <w:t xml:space="preserve">The </w:t>
+            </w:r>
+            <w:r>
+              <w:rPr>
+                <w:rFonts w:ascii="Calibri" w:eastAsia="Times New Roman" w:hAnsi="Calibri" w:cs="Calibri"/>
+                <w:color w:val="000000"/>
+                <w:lang w:eastAsia="en-CA"/>
+              </w:rPr>
+              <w:t>username</w:t>
+            </w:r>
+            <w:r>
+              <w:rPr>
+                <w:rFonts w:ascii="Calibri" w:eastAsia="Times New Roman" w:hAnsi="Calibri" w:cs="Calibri"/>
+                <w:color w:val="000000"/>
+                <w:lang w:eastAsia="en-CA"/>
+              </w:rPr>
+              <w:t xml:space="preserve"> is unique</w:t>
+            </w:r>
+            <w:r>
+              <w:rPr>
+                <w:rFonts w:ascii="Calibri" w:eastAsia="Times New Roman" w:hAnsi="Calibri" w:cs="Calibri"/>
+                <w:color w:val="000000"/>
+                <w:lang w:eastAsia="en-CA"/>
+              </w:rPr>
+              <w:t xml:space="preserve"> and at least 5 characters;</w:t>
+            </w:r>
+          </w:p>
+          <w:p>
+            <w:pPr>
+              <w:pStyle w:val="ListParagraph"/>
+              <w:numPr>
+                <w:ilvl w:val="0"/>
+                <w:numId w:val="45"/>
+              </w:numPr>
+              <w:spacing w:line="240" w:lineRule="auto"/>
+              <w:rPr>
+                <w:rFonts w:ascii="Calibri" w:eastAsia="Times New Roman" w:hAnsi="Calibri" w:cs="Calibri"/>
+                <w:color w:val="000000"/>
+                <w:lang w:eastAsia="en-CA"/>
+              </w:rPr>
+            </w:pPr>
+            <w:r>
+              <w:rPr>
+                <w:rFonts w:ascii="Calibri" w:eastAsia="Times New Roman" w:hAnsi="Calibri" w:cs="Calibri"/>
+                <w:color w:val="000000"/>
+                <w:lang w:eastAsia="en-CA"/>
+              </w:rPr>
+              <w:t xml:space="preserve">Password is secure enough, </w:t>
+            </w:r>
+            <w:r>
+              <w:rPr>
+                <w:rFonts w:ascii="Calibri" w:eastAsia="Times New Roman" w:hAnsi="Calibri" w:cs="Calibri"/>
+                <w:color w:val="000000"/>
+                <w:lang w:eastAsia="en-CA"/>
+              </w:rPr>
+              <w:t>at least 6 characters</w:t>
+            </w:r>
+            <w:r>
+              <w:rPr>
+                <w:rFonts w:ascii="Calibri" w:eastAsia="Times New Roman" w:hAnsi="Calibri" w:cs="Calibri"/>
+                <w:color w:val="000000"/>
+                <w:lang w:eastAsia="en-CA"/>
+              </w:rPr>
+              <w:t>.</w:t>
             </w:r>
           </w:p>
         </w:tc>
@@ -11930,6 +11773,14 @@
               </w:rPr>
               <w:t>When the information is valid, the system inserts a new customer account in the database</w:t>
             </w:r>
+            <w:r>
+              <w:rPr>
+                <w:rFonts w:ascii="Calibri" w:eastAsia="Times New Roman" w:hAnsi="Calibri" w:cs="Calibri"/>
+                <w:color w:val="000000"/>
+                <w:lang w:eastAsia="en-CA"/>
+              </w:rPr>
+              <w:t>, with all entered information and defaults Role as ‘U’ and Privacy as ‘Y’</w:t>
+            </w:r>
           </w:p>
         </w:tc>
       </w:tr>
@@ -11974,7 +11825,31 @@
                 <w:color w:val="000000"/>
                 <w:lang w:eastAsia="en-CA"/>
               </w:rPr>
-              <w:t>Customer is redirected back to the original view with logged in already (same as when login)</w:t>
+              <w:t xml:space="preserve">Customer is redirected back to the original </w:t>
+            </w:r>
+            <w:r>
+              <w:rPr>
+                <w:rFonts w:ascii="Calibri" w:eastAsia="Times New Roman" w:hAnsi="Calibri" w:cs="Calibri"/>
+                <w:color w:val="000000"/>
+                <w:lang w:eastAsia="en-CA"/>
+              </w:rPr>
+              <w:t xml:space="preserve">main page </w:t>
+            </w:r>
+            <w:r>
+              <w:rPr>
+                <w:rFonts w:ascii="Calibri" w:eastAsia="Times New Roman" w:hAnsi="Calibri" w:cs="Calibri"/>
+                <w:color w:val="000000"/>
+                <w:lang w:eastAsia="en-CA"/>
+              </w:rPr>
+              <w:t xml:space="preserve">logged in </w:t>
+            </w:r>
+            <w:r>
+              <w:rPr>
+                <w:rFonts w:ascii="Calibri" w:eastAsia="Times New Roman" w:hAnsi="Calibri" w:cs="Calibri"/>
+                <w:color w:val="000000"/>
+                <w:lang w:eastAsia="en-CA"/>
+              </w:rPr>
+              <w:t>with active ‘Add to Cart’ button on each menu item</w:t>
             </w:r>
           </w:p>
         </w:tc>
@@ -12071,31 +11946,23 @@
                 <w:color w:val="000000"/>
                 <w:lang w:eastAsia="en-CA"/>
               </w:rPr>
-              <w:t xml:space="preserve">7a. </w:t>
-            </w:r>
-            <w:r>
-              <w:rPr>
-                <w:rFonts w:ascii="Calibri" w:eastAsia="Times New Roman" w:hAnsi="Calibri" w:cs="Calibri"/>
-                <w:color w:val="000000"/>
-                <w:lang w:eastAsia="en-CA"/>
-              </w:rPr>
-              <w:t xml:space="preserve">If the customer's registration information is not valid, the app displays an error message and </w:t>
-            </w:r>
-            <w:r>
-              <w:rPr>
-                <w:rFonts w:ascii="Calibri" w:eastAsia="Times New Roman" w:hAnsi="Calibri" w:cs="Calibri"/>
-                <w:color w:val="000000"/>
-                <w:lang w:eastAsia="en-CA"/>
-              </w:rPr>
-              <w:t xml:space="preserve">               </w:t>
-            </w:r>
-            <w:r>
-              <w:rPr>
-                <w:rFonts w:ascii="Calibri" w:eastAsia="Times New Roman" w:hAnsi="Calibri" w:cs="Calibri"/>
-                <w:color w:val="000000"/>
-                <w:lang w:eastAsia="en-CA"/>
-              </w:rPr>
-              <w:t>prompts the customer to correct the information</w:t>
+              <w:t>9</w:t>
+            </w:r>
+            <w:r>
+              <w:rPr>
+                <w:rFonts w:ascii="Calibri" w:eastAsia="Times New Roman" w:hAnsi="Calibri" w:cs="Calibri"/>
+                <w:color w:val="000000"/>
+                <w:lang w:eastAsia="en-CA"/>
+              </w:rPr>
+              <w:t xml:space="preserve">a. </w:t>
+            </w:r>
+            <w:r>
+              <w:rPr>
+                <w:rFonts w:ascii="Calibri" w:eastAsia="Times New Roman" w:hAnsi="Calibri" w:cs="Calibri"/>
+                <w:color w:val="000000"/>
+                <w:lang w:eastAsia="en-CA"/>
+              </w:rPr>
+              <w:t>If the customer's registration information is not valid, the app displays an error message and prompts the customer to correct the information</w:t>
             </w:r>
           </w:p>
         </w:tc>
@@ -12375,6 +12242,14 @@
               </w:rPr>
               <w:t>The customer has the necessary information to register for the service</w:t>
             </w:r>
+            <w:r>
+              <w:rPr>
+                <w:rFonts w:ascii="Calibri" w:eastAsia="Times New Roman" w:hAnsi="Calibri" w:cs="Calibri"/>
+                <w:color w:val="000000"/>
+                <w:lang w:eastAsia="en-CA"/>
+              </w:rPr>
+              <w:t xml:space="preserve"> (address is in BC)</w:t>
+            </w:r>
           </w:p>
         </w:tc>
       </w:tr>
@@ -12453,7 +12328,15 @@
                 <w:color w:val="000000"/>
                 <w:lang w:eastAsia="en-CA"/>
               </w:rPr>
-              <w:t>Customer can effectively log in to their existing account or create a new one</w:t>
+              <w:t xml:space="preserve">Customer can effectively create a new </w:t>
+            </w:r>
+            <w:r>
+              <w:rPr>
+                <w:rFonts w:ascii="Calibri" w:eastAsia="Times New Roman" w:hAnsi="Calibri" w:cs="Calibri"/>
+                <w:color w:val="000000"/>
+                <w:lang w:eastAsia="en-CA"/>
+              </w:rPr>
+              <w:t>account</w:t>
             </w:r>
           </w:p>
         </w:tc>
@@ -14487,6 +14370,7 @@
               </w:numPr>
             </w:pPr>
             <w:r>
+              <w:lastRenderedPageBreak/>
               <w:t>Customer browses the online menu, viewing available items and their descriptions</w:t>
             </w:r>
           </w:p>
@@ -14522,19 +14406,10 @@
               </w:numPr>
             </w:pPr>
             <w:r>
-              <w:lastRenderedPageBreak/>
               <w:t>Customer selects an item by clicking on it</w:t>
             </w:r>
             <w:r>
-              <w:t xml:space="preserve">, can view item picture, </w:t>
-            </w:r>
-            <w:proofErr w:type="gramStart"/>
-            <w:r>
-              <w:t>description</w:t>
-            </w:r>
-            <w:proofErr w:type="gramEnd"/>
-            <w:r>
-              <w:t xml:space="preserve"> and a price   </w:t>
+              <w:t xml:space="preserve">, can view item picture, description and a price   </w:t>
             </w:r>
           </w:p>
         </w:tc>
@@ -14812,13 +14687,8 @@
           </w:tcPr>
           <w:p>
             <w:r>
-              <w:t xml:space="preserve">5a. The customer can adjust quantity of </w:t>
-            </w:r>
-            <w:proofErr w:type="gramStart"/>
-            <w:r>
-              <w:t>cart</w:t>
-            </w:r>
-            <w:proofErr w:type="gramEnd"/>
+              <w:t>5a. The customer can adjust quantity of cart</w:t>
+            </w:r>
           </w:p>
           <w:p>
             <w:r>
@@ -16392,25 +16262,7 @@
                 <w:color w:val="000000"/>
                 <w:lang w:eastAsia="en-CA"/>
               </w:rPr>
-              <w:t xml:space="preserve">The customer is logged in their </w:t>
-            </w:r>
-            <w:proofErr w:type="gramStart"/>
-            <w:r>
-              <w:rPr>
-                <w:rFonts w:ascii="Calibri" w:eastAsia="Times New Roman" w:hAnsi="Calibri" w:cs="Calibri"/>
-                <w:color w:val="000000"/>
-                <w:lang w:eastAsia="en-CA"/>
-              </w:rPr>
-              <w:t>account</w:t>
-            </w:r>
-            <w:proofErr w:type="gramEnd"/>
-            <w:r>
-              <w:rPr>
-                <w:rFonts w:ascii="Calibri" w:eastAsia="Times New Roman" w:hAnsi="Calibri" w:cs="Calibri"/>
-                <w:color w:val="000000"/>
-                <w:lang w:eastAsia="en-CA"/>
-              </w:rPr>
-              <w:t xml:space="preserve"> </w:t>
+              <w:t xml:space="preserve">The customer is logged in their account </w:t>
             </w:r>
           </w:p>
           <w:p>
@@ -17868,26 +17720,16 @@
               <w:t>s</w:t>
             </w:r>
             <w:r>
-              <w:t xml:space="preserve"> to remove all items from the cart by clicking the "Clear Cart" </w:t>
-            </w:r>
-            <w:proofErr w:type="gramStart"/>
-            <w:r>
-              <w:t>button</w:t>
-            </w:r>
-            <w:proofErr w:type="gramEnd"/>
+              <w:t xml:space="preserve"> to remove all items from the cart by clicking the "Clear Cart" button</w:t>
+            </w:r>
           </w:p>
           <w:p>
             <w:r>
               <w:t xml:space="preserve">2b. The </w:t>
             </w:r>
             <w:r>
-              <w:t xml:space="preserve">system clears the entire </w:t>
-            </w:r>
-            <w:proofErr w:type="gramStart"/>
-            <w:r>
-              <w:t>cart</w:t>
-            </w:r>
-            <w:proofErr w:type="gramEnd"/>
+              <w:t>system clears the entire cart</w:t>
+            </w:r>
           </w:p>
           <w:p>
             <w:r>
@@ -17982,25 +17824,7 @@
                 <w:color w:val="000000"/>
                 <w:lang w:eastAsia="en-CA"/>
               </w:rPr>
-              <w:t xml:space="preserve">The customer is logged in their </w:t>
-            </w:r>
-            <w:proofErr w:type="gramStart"/>
-            <w:r>
-              <w:rPr>
-                <w:rFonts w:ascii="Calibri" w:eastAsia="Times New Roman" w:hAnsi="Calibri" w:cs="Calibri"/>
-                <w:color w:val="000000"/>
-                <w:lang w:eastAsia="en-CA"/>
-              </w:rPr>
-              <w:t>account</w:t>
-            </w:r>
-            <w:proofErr w:type="gramEnd"/>
-            <w:r>
-              <w:rPr>
-                <w:rFonts w:ascii="Calibri" w:eastAsia="Times New Roman" w:hAnsi="Calibri" w:cs="Calibri"/>
-                <w:color w:val="000000"/>
-                <w:lang w:eastAsia="en-CA"/>
-              </w:rPr>
-              <w:t xml:space="preserve"> </w:t>
+              <w:t xml:space="preserve">The customer is logged in their account </w:t>
             </w:r>
           </w:p>
           <w:p>
@@ -19351,25 +19175,7 @@
                 <w:color w:val="000000"/>
                 <w:lang w:eastAsia="en-CA"/>
               </w:rPr>
-              <w:t xml:space="preserve">‘Delivery Details’ modal window displays customer address, </w:t>
-            </w:r>
-            <w:proofErr w:type="gramStart"/>
-            <w:r>
-              <w:rPr>
-                <w:rFonts w:ascii="Calibri" w:eastAsia="Times New Roman" w:hAnsi="Calibri" w:cs="Calibri"/>
-                <w:color w:val="000000"/>
-                <w:lang w:eastAsia="en-CA"/>
-              </w:rPr>
-              <w:t>phone</w:t>
-            </w:r>
-            <w:proofErr w:type="gramEnd"/>
-            <w:r>
-              <w:rPr>
-                <w:rFonts w:ascii="Calibri" w:eastAsia="Times New Roman" w:hAnsi="Calibri" w:cs="Calibri"/>
-                <w:color w:val="000000"/>
-                <w:lang w:eastAsia="en-CA"/>
-              </w:rPr>
-              <w:t xml:space="preserve"> and email information (per registration)</w:t>
+              <w:t>‘Delivery Details’ modal window displays customer address, phone and email information (per registration)</w:t>
             </w:r>
           </w:p>
         </w:tc>
@@ -19466,25 +19272,7 @@
                 <w:color w:val="000000"/>
                 <w:lang w:eastAsia="en-CA"/>
               </w:rPr>
-              <w:t xml:space="preserve">‘Order Confirmation’ modal window displays order details including shipping fees, </w:t>
-            </w:r>
-            <w:proofErr w:type="gramStart"/>
-            <w:r>
-              <w:rPr>
-                <w:rFonts w:ascii="Calibri" w:eastAsia="Times New Roman" w:hAnsi="Calibri" w:cs="Calibri"/>
-                <w:color w:val="000000"/>
-                <w:lang w:eastAsia="en-CA"/>
-              </w:rPr>
-              <w:t>taxes</w:t>
-            </w:r>
-            <w:proofErr w:type="gramEnd"/>
-            <w:r>
-              <w:rPr>
-                <w:rFonts w:ascii="Calibri" w:eastAsia="Times New Roman" w:hAnsi="Calibri" w:cs="Calibri"/>
-                <w:color w:val="000000"/>
-                <w:lang w:eastAsia="en-CA"/>
-              </w:rPr>
-              <w:t xml:space="preserve"> and total amount to be charged to payment method</w:t>
+              <w:t>‘Order Confirmation’ modal window displays order details including shipping fees, taxes and total amount to be charged to payment method</w:t>
             </w:r>
           </w:p>
         </w:tc>
@@ -20092,25 +19880,7 @@
                 <w:color w:val="000000"/>
                 <w:lang w:eastAsia="en-CA"/>
               </w:rPr>
-              <w:t>Modal window displays ‘Order Successful</w:t>
-            </w:r>
-            <w:proofErr w:type="gramStart"/>
-            <w:r>
-              <w:rPr>
-                <w:rFonts w:ascii="Calibri" w:eastAsia="Times New Roman" w:hAnsi="Calibri" w:cs="Calibri"/>
-                <w:color w:val="000000"/>
-                <w:lang w:eastAsia="en-CA"/>
-              </w:rPr>
-              <w:t>’</w:t>
-            </w:r>
-            <w:proofErr w:type="gramEnd"/>
-            <w:r>
-              <w:rPr>
-                <w:rFonts w:ascii="Calibri" w:eastAsia="Times New Roman" w:hAnsi="Calibri" w:cs="Calibri"/>
-                <w:color w:val="000000"/>
-                <w:lang w:eastAsia="en-CA"/>
-              </w:rPr>
-              <w:t xml:space="preserve"> and </w:t>
+              <w:t xml:space="preserve">Modal window displays ‘Order Successful’ and </w:t>
             </w:r>
             <w:r>
               <w:rPr>
@@ -21251,16 +21021,7 @@
                 <w:color w:val="000000"/>
                 <w:lang w:eastAsia="en-CA"/>
               </w:rPr>
-              <w:t xml:space="preserve">full order </w:t>
-            </w:r>
-            <w:proofErr w:type="gramStart"/>
-            <w:r>
-              <w:rPr>
-                <w:rFonts w:ascii="Calibri" w:eastAsia="Times New Roman" w:hAnsi="Calibri" w:cs="Calibri"/>
-                <w:color w:val="000000"/>
-                <w:lang w:eastAsia="en-CA"/>
-              </w:rPr>
-              <w:t>details</w:t>
+              <w:t>full order details</w:t>
             </w:r>
             <w:r>
               <w:rPr>
@@ -21270,7 +21031,6 @@
               </w:rPr>
               <w:t>;</w:t>
             </w:r>
-            <w:proofErr w:type="gramEnd"/>
           </w:p>
           <w:p>
             <w:pPr>
@@ -21290,25 +21050,7 @@
                 <w:color w:val="000000"/>
                 <w:lang w:eastAsia="en-CA"/>
               </w:rPr>
-              <w:t xml:space="preserve">Additional rows appear below summary row: one row per item including item name, </w:t>
-            </w:r>
-            <w:proofErr w:type="gramStart"/>
-            <w:r>
-              <w:rPr>
-                <w:rFonts w:ascii="Calibri" w:eastAsia="Times New Roman" w:hAnsi="Calibri" w:cs="Calibri"/>
-                <w:color w:val="000000"/>
-                <w:lang w:eastAsia="en-CA"/>
-              </w:rPr>
-              <w:t>quantity</w:t>
-            </w:r>
-            <w:proofErr w:type="gramEnd"/>
-            <w:r>
-              <w:rPr>
-                <w:rFonts w:ascii="Calibri" w:eastAsia="Times New Roman" w:hAnsi="Calibri" w:cs="Calibri"/>
-                <w:color w:val="000000"/>
-                <w:lang w:eastAsia="en-CA"/>
-              </w:rPr>
-              <w:t xml:space="preserve"> and cost, plus one more row displaying </w:t>
+              <w:t xml:space="preserve">Additional rows appear below summary row: one row per item including item name, quantity and cost, plus one more row displaying </w:t>
             </w:r>
             <w:r>
               <w:rPr>
@@ -21566,25 +21308,7 @@
                 <w:color w:val="000000"/>
                 <w:lang w:eastAsia="en-CA"/>
               </w:rPr>
-              <w:t xml:space="preserve">A system error message is generated, displayed to the </w:t>
-            </w:r>
-            <w:proofErr w:type="gramStart"/>
-            <w:r>
-              <w:rPr>
-                <w:rFonts w:ascii="Calibri" w:eastAsia="Times New Roman" w:hAnsi="Calibri" w:cs="Calibri"/>
-                <w:color w:val="000000"/>
-                <w:lang w:eastAsia="en-CA"/>
-              </w:rPr>
-              <w:t>Customer</w:t>
-            </w:r>
-            <w:proofErr w:type="gramEnd"/>
-            <w:r>
-              <w:rPr>
-                <w:rFonts w:ascii="Calibri" w:eastAsia="Times New Roman" w:hAnsi="Calibri" w:cs="Calibri"/>
-                <w:color w:val="000000"/>
-                <w:lang w:eastAsia="en-CA"/>
-              </w:rPr>
-              <w:t xml:space="preserve"> and sent to the appropriate authority.</w:t>
+              <w:t>A system error message is generated, displayed to the Customer and sent to the appropriate authority.</w:t>
             </w:r>
           </w:p>
         </w:tc>
@@ -22129,18 +21853,8 @@
           <w:sz w:val="20"/>
           <w:szCs w:val="20"/>
         </w:rPr>
-        <w:t xml:space="preserve">R09 - preserve the contents of the cart if the user’s session is disconnected </w:t>
+        <w:t>R09 - preserve the contents of the cart if the user’s session is disconnected accidentally</w:t>
       </w:r>
-      <w:proofErr w:type="gramStart"/>
-      <w:r>
-        <w:rPr>
-          <w:rFonts w:ascii="Calibri" w:eastAsia="Times New Roman" w:hAnsi="Calibri" w:cs="Calibri"/>
-          <w:sz w:val="20"/>
-          <w:szCs w:val="20"/>
-        </w:rPr>
-        <w:t>accidentally</w:t>
-      </w:r>
-      <w:proofErr w:type="gramEnd"/>
     </w:p>
     <w:p>
       <w:pPr>
@@ -22161,18 +21875,8 @@
           <w:sz w:val="20"/>
           <w:szCs w:val="20"/>
         </w:rPr>
-        <w:t xml:space="preserve">R10 - have the cart accessible regardless from any machine the customer is logging </w:t>
+        <w:t>R10 - have the cart accessible regardless from any machine the customer is logging in</w:t>
       </w:r>
-      <w:proofErr w:type="gramStart"/>
-      <w:r>
-        <w:rPr>
-          <w:rFonts w:ascii="Calibri" w:eastAsia="Times New Roman" w:hAnsi="Calibri" w:cs="Calibri"/>
-          <w:sz w:val="20"/>
-          <w:szCs w:val="20"/>
-        </w:rPr>
-        <w:t>in</w:t>
-      </w:r>
-      <w:proofErr w:type="gramEnd"/>
     </w:p>
     <w:p>
       <w:pPr>
@@ -22193,25 +21897,7 @@
           <w:sz w:val="20"/>
           <w:szCs w:val="20"/>
         </w:rPr>
-        <w:t xml:space="preserve">R14 - Provide an intuitive, consistent look and feel to the user </w:t>
-      </w:r>
-      <w:proofErr w:type="gramStart"/>
-      <w:r>
-        <w:rPr>
-          <w:rFonts w:ascii="Calibri" w:eastAsia="Times New Roman" w:hAnsi="Calibri" w:cs="Calibri"/>
-          <w:sz w:val="20"/>
-          <w:szCs w:val="20"/>
-        </w:rPr>
-        <w:t>interface</w:t>
-      </w:r>
-      <w:proofErr w:type="gramEnd"/>
-      <w:r>
-        <w:rPr>
-          <w:rFonts w:ascii="Calibri" w:eastAsia="Times New Roman" w:hAnsi="Calibri" w:cs="Calibri"/>
-          <w:sz w:val="20"/>
-          <w:szCs w:val="20"/>
-        </w:rPr>
-        <w:t xml:space="preserve"> </w:t>
+        <w:t xml:space="preserve">R14 - Provide an intuitive, consistent look and feel to the user interface </w:t>
       </w:r>
     </w:p>
     <w:p>
@@ -22233,18 +21919,8 @@
           <w:sz w:val="20"/>
           <w:szCs w:val="20"/>
         </w:rPr>
-        <w:t xml:space="preserve">R15 - Use free open-source </w:t>
+        <w:t>R15 - Use free open-source software</w:t>
       </w:r>
-      <w:proofErr w:type="gramStart"/>
-      <w:r>
-        <w:rPr>
-          <w:rFonts w:ascii="Calibri" w:eastAsia="Times New Roman" w:hAnsi="Calibri" w:cs="Calibri"/>
-          <w:sz w:val="20"/>
-          <w:szCs w:val="20"/>
-        </w:rPr>
-        <w:t>software</w:t>
-      </w:r>
-      <w:proofErr w:type="gramEnd"/>
     </w:p>
     <w:p>
       <w:pPr>
@@ -23277,18 +22953,8 @@
           <w:bCs/>
           <w:iCs/>
         </w:rPr>
-        <w:t xml:space="preserve"> and shows a general customer registration form with name, address, and email </w:t>
+        <w:t xml:space="preserve"> and shows a general customer registration form with name, address, and email fields</w:t>
       </w:r>
-      <w:proofErr w:type="gramStart"/>
-      <w:r>
-        <w:rPr>
-          <w:rFonts w:ascii="Calibri" w:eastAsia="Calibri" w:hAnsi="Calibri" w:cs="Times New Roman"/>
-          <w:bCs/>
-          <w:iCs/>
-        </w:rPr>
-        <w:t>fields</w:t>
-      </w:r>
-      <w:proofErr w:type="gramEnd"/>
     </w:p>
     <w:p>
       <w:pPr>
@@ -23365,13 +23031,8 @@
     <w:p/>
     <w:p>
       <w:r>
-        <w:t xml:space="preserve">6.5 The following screen is for use case UC-012 and shows the general checkout process </w:t>
+        <w:t>6.5 The following screen is for use case UC-012 and shows the general checkout process modal</w:t>
       </w:r>
-      <w:proofErr w:type="gramStart"/>
-      <w:r>
-        <w:t>modal</w:t>
-      </w:r>
-      <w:proofErr w:type="gramEnd"/>
     </w:p>
     <w:p>
       <w:pPr>
@@ -23450,13 +23111,8 @@
         <w:t>6.6 The following screen is for use case UC-00</w:t>
       </w:r>
       <w:r>
-        <w:t xml:space="preserve">2 – UC-005 and shows what the general layout for the admin page menu items will </w:t>
+        <w:t>2 – UC-005 and shows what the general layout for the admin page menu items will be</w:t>
       </w:r>
-      <w:proofErr w:type="gramStart"/>
-      <w:r>
-        <w:t>be</w:t>
-      </w:r>
-      <w:proofErr w:type="gramEnd"/>
     </w:p>
     <w:p>
       <w:pPr>
@@ -25899,7 +25555,7 @@
         <w:sz w:val="20"/>
       </w:rPr>
     </w:lvl>
-    <w:lvl w:ilvl="2" w:tentative="1">
+    <w:lvl w:ilvl="2">
       <w:start w:val="1"/>
       <w:numFmt w:val="bullet"/>
       <w:lvlText w:val=""/>
@@ -27529,7 +27185,7 @@
       <w:lvlText w:val=""/>
       <w:lvlJc w:val="left"/>
       <w:pPr>
-        <w:ind w:left="720" w:hanging="360"/>
+        <w:ind w:left="1080" w:hanging="360"/>
       </w:pPr>
       <w:rPr>
         <w:rFonts w:ascii="Symbol" w:hAnsi="Symbol" w:hint="default"/>
@@ -27541,7 +27197,7 @@
       <w:lvlText w:val="o"/>
       <w:lvlJc w:val="left"/>
       <w:pPr>
-        <w:ind w:left="1440" w:hanging="360"/>
+        <w:ind w:left="1800" w:hanging="360"/>
       </w:pPr>
       <w:rPr>
         <w:rFonts w:ascii="Courier New" w:hAnsi="Courier New" w:cs="Courier New" w:hint="default"/>
@@ -27553,7 +27209,7 @@
       <w:lvlText w:val=""/>
       <w:lvlJc w:val="left"/>
       <w:pPr>
-        <w:ind w:left="2160" w:hanging="360"/>
+        <w:ind w:left="2520" w:hanging="360"/>
       </w:pPr>
       <w:rPr>
         <w:rFonts w:ascii="Wingdings" w:hAnsi="Wingdings" w:hint="default"/>
@@ -27565,7 +27221,7 @@
       <w:lvlText w:val=""/>
       <w:lvlJc w:val="left"/>
       <w:pPr>
-        <w:ind w:left="2880" w:hanging="360"/>
+        <w:ind w:left="3240" w:hanging="360"/>
       </w:pPr>
       <w:rPr>
         <w:rFonts w:ascii="Symbol" w:hAnsi="Symbol" w:hint="default"/>
@@ -27577,7 +27233,7 @@
       <w:lvlText w:val="o"/>
       <w:lvlJc w:val="left"/>
       <w:pPr>
-        <w:ind w:left="3600" w:hanging="360"/>
+        <w:ind w:left="3960" w:hanging="360"/>
       </w:pPr>
       <w:rPr>
         <w:rFonts w:ascii="Courier New" w:hAnsi="Courier New" w:cs="Courier New" w:hint="default"/>
@@ -27589,7 +27245,7 @@
       <w:lvlText w:val=""/>
       <w:lvlJc w:val="left"/>
       <w:pPr>
-        <w:ind w:left="4320" w:hanging="360"/>
+        <w:ind w:left="4680" w:hanging="360"/>
       </w:pPr>
       <w:rPr>
         <w:rFonts w:ascii="Wingdings" w:hAnsi="Wingdings" w:hint="default"/>
@@ -27601,7 +27257,7 @@
       <w:lvlText w:val=""/>
       <w:lvlJc w:val="left"/>
       <w:pPr>
-        <w:ind w:left="5040" w:hanging="360"/>
+        <w:ind w:left="5400" w:hanging="360"/>
       </w:pPr>
       <w:rPr>
         <w:rFonts w:ascii="Symbol" w:hAnsi="Symbol" w:hint="default"/>
@@ -27613,7 +27269,7 @@
       <w:lvlText w:val="o"/>
       <w:lvlJc w:val="left"/>
       <w:pPr>
-        <w:ind w:left="5760" w:hanging="360"/>
+        <w:ind w:left="6120" w:hanging="360"/>
       </w:pPr>
       <w:rPr>
         <w:rFonts w:ascii="Courier New" w:hAnsi="Courier New" w:cs="Courier New" w:hint="default"/>
@@ -27625,7 +27281,7 @@
       <w:lvlText w:val=""/>
       <w:lvlJc w:val="left"/>
       <w:pPr>
-        <w:ind w:left="6480" w:hanging="360"/>
+        <w:ind w:left="6840" w:hanging="360"/>
       </w:pPr>
       <w:rPr>
         <w:rFonts w:ascii="Wingdings" w:hAnsi="Wingdings" w:hint="default"/>

</xml_diff>

<commit_message>
Updated UC-011 & UC-012
</commit_message>
<xml_diff>
--- a/documentation/BRD.docx
+++ b/documentation/BRD.docx
@@ -3540,7 +3540,7 @@
           <w:noProof/>
         </w:rPr>
         <w:drawing>
-          <wp:inline distT="0" distB="0" distL="0" distR="0" wp14:anchorId="580EE866" wp14:editId="5A53206D">
+          <wp:inline distT="0" distB="0" distL="0" distR="0" wp14:anchorId="580EE866" wp14:editId="55CD5970">
             <wp:extent cx="5554494" cy="6189661"/>
             <wp:effectExtent l="0" t="0" r="0" b="0"/>
             <wp:docPr id="163647623" name="Picture 1" descr="A diagram of a person with text&#10;&#10;Description automatically generated"/>
@@ -11361,55 +11361,7 @@
                 <w:color w:val="000000"/>
                 <w:lang w:eastAsia="en-CA"/>
               </w:rPr>
-              <w:t xml:space="preserve"> (</w:t>
-            </w:r>
-            <w:r>
-              <w:rPr>
-                <w:rFonts w:ascii="Calibri" w:eastAsia="Times New Roman" w:hAnsi="Calibri" w:cs="Calibri"/>
-                <w:color w:val="000000"/>
-                <w:lang w:eastAsia="en-CA"/>
-              </w:rPr>
-              <w:t>Street address, City</w:t>
-            </w:r>
-            <w:r>
-              <w:rPr>
-                <w:rFonts w:ascii="Calibri" w:eastAsia="Times New Roman" w:hAnsi="Calibri" w:cs="Calibri"/>
-                <w:color w:val="000000"/>
-                <w:lang w:eastAsia="en-CA"/>
-              </w:rPr>
-              <w:t xml:space="preserve">, </w:t>
-            </w:r>
-            <w:r>
-              <w:rPr>
-                <w:rFonts w:ascii="Calibri" w:eastAsia="Times New Roman" w:hAnsi="Calibri" w:cs="Calibri"/>
-                <w:color w:val="000000"/>
-                <w:lang w:eastAsia="en-CA"/>
-              </w:rPr>
-              <w:t>Province</w:t>
-            </w:r>
-            <w:r>
-              <w:rPr>
-                <w:rFonts w:ascii="Calibri" w:eastAsia="Times New Roman" w:hAnsi="Calibri" w:cs="Calibri"/>
-                <w:color w:val="000000"/>
-                <w:lang w:eastAsia="en-CA"/>
-              </w:rPr>
-              <w:t xml:space="preserve">, </w:t>
-            </w:r>
-            <w:r>
-              <w:rPr>
-                <w:rFonts w:ascii="Calibri" w:eastAsia="Times New Roman" w:hAnsi="Calibri" w:cs="Calibri"/>
-                <w:color w:val="000000"/>
-                <w:lang w:eastAsia="en-CA"/>
-              </w:rPr>
-              <w:t>and Postal Code</w:t>
-            </w:r>
-            <w:r>
-              <w:rPr>
-                <w:rFonts w:ascii="Calibri" w:eastAsia="Times New Roman" w:hAnsi="Calibri" w:cs="Calibri"/>
-                <w:color w:val="000000"/>
-                <w:lang w:eastAsia="en-CA"/>
-              </w:rPr>
-              <w:t>)</w:t>
+              <w:t xml:space="preserve"> (Street address, City, Province, and Postal Code)</w:t>
             </w:r>
             <w:r>
               <w:rPr>
@@ -16691,9 +16643,9 @@
       </w:tblPr>
       <w:tblGrid>
         <w:gridCol w:w="2181"/>
-        <w:gridCol w:w="2691"/>
-        <w:gridCol w:w="1697"/>
-        <w:gridCol w:w="4204"/>
+        <w:gridCol w:w="2584"/>
+        <w:gridCol w:w="1728"/>
+        <w:gridCol w:w="4280"/>
       </w:tblGrid>
       <w:tr>
         <w:trPr>
@@ -16768,9 +16720,8 @@
             </w:pPr>
             <w:r>
               <w:rPr>
-                <w:rFonts w:ascii="Times New Roman" w:eastAsia="Times New Roman" w:hAnsi="Times New Roman" w:cs="Times New Roman"/>
-                <w:sz w:val="24"/>
-                <w:szCs w:val="24"/>
+                <w:rFonts w:ascii="Calibri" w:eastAsia="Times New Roman" w:hAnsi="Calibri" w:cs="Calibri"/>
+                <w:color w:val="000000"/>
                 <w:lang w:eastAsia="en-CA"/>
               </w:rPr>
               <w:t>Delete items from cart</w:t>
@@ -17024,11 +16975,9 @@
             <w:r>
               <w:t xml:space="preserve">or all items at </w:t>
             </w:r>
-            <w:proofErr w:type="gramStart"/>
-            <w:r>
-              <w:t>once  from</w:t>
-            </w:r>
-            <w:proofErr w:type="gramEnd"/>
+            <w:r>
+              <w:t>once from</w:t>
+            </w:r>
             <w:r>
               <w:t xml:space="preserve"> their shopping cart while using the Nom </w:t>
             </w:r>
@@ -18284,10 +18233,10 @@
         <w:tblLook w:val="04A0" w:firstRow="1" w:lastRow="0" w:firstColumn="1" w:lastColumn="0" w:noHBand="0" w:noVBand="1"/>
       </w:tblPr>
       <w:tblGrid>
-        <w:gridCol w:w="1713"/>
-        <w:gridCol w:w="3773"/>
-        <w:gridCol w:w="3266"/>
-        <w:gridCol w:w="2038"/>
+        <w:gridCol w:w="2505"/>
+        <w:gridCol w:w="3459"/>
+        <w:gridCol w:w="2961"/>
+        <w:gridCol w:w="1865"/>
       </w:tblGrid>
       <w:tr>
         <w:tc>
@@ -18633,23 +18582,15 @@
                 <w:color w:val="000000"/>
                 <w:lang w:eastAsia="en-CA"/>
               </w:rPr>
-              <w:t>Customer checks out their order, reviews order details &amp; submits for payment processing.  Once payment is processed the order is complete and an order confirmation</w:t>
-            </w:r>
-            <w:r>
-              <w:rPr>
-                <w:rFonts w:ascii="Calibri" w:eastAsia="Times New Roman" w:hAnsi="Calibri" w:cs="Calibri"/>
-                <w:color w:val="000000"/>
-                <w:lang w:eastAsia="en-CA"/>
-              </w:rPr>
-              <w:t xml:space="preserve"> file is saved</w:t>
-            </w:r>
-            <w:r>
-              <w:rPr>
-                <w:rFonts w:ascii="Calibri" w:eastAsia="Times New Roman" w:hAnsi="Calibri" w:cs="Calibri"/>
-                <w:color w:val="000000"/>
-                <w:lang w:eastAsia="en-CA"/>
-              </w:rPr>
-              <w:t>.</w:t>
+              <w:t xml:space="preserve">Customer </w:t>
+            </w:r>
+            <w:r>
+              <w:rPr>
+                <w:rFonts w:ascii="Calibri" w:eastAsia="Times New Roman" w:hAnsi="Calibri" w:cs="Calibri"/>
+                <w:color w:val="000000"/>
+                <w:lang w:eastAsia="en-CA"/>
+              </w:rPr>
+              <w:t>reviews order details in cart, when ready proceeds with payment</w:t>
             </w:r>
           </w:p>
         </w:tc>
@@ -18740,7 +18681,41 @@
                 <w:color w:val="000000"/>
                 <w:lang w:eastAsia="en-CA"/>
               </w:rPr>
-              <w:t xml:space="preserve">Customer clicks ‘Checkout’ </w:t>
+              <w:t>Customer clicks ‘</w:t>
+            </w:r>
+            <w:r>
+              <w:rPr>
+                <w:rFonts w:ascii="Calibri" w:eastAsia="Times New Roman" w:hAnsi="Calibri" w:cs="Calibri"/>
+                <w:color w:val="000000"/>
+                <w:lang w:eastAsia="en-CA"/>
+              </w:rPr>
+              <w:t xml:space="preserve">Pay </w:t>
+            </w:r>
+            <w:proofErr w:type="gramStart"/>
+            <w:r>
+              <w:rPr>
+                <w:rFonts w:ascii="Calibri" w:eastAsia="Times New Roman" w:hAnsi="Calibri" w:cs="Calibri"/>
+                <w:color w:val="000000"/>
+                <w:lang w:eastAsia="en-CA"/>
+              </w:rPr>
+              <w:t>With</w:t>
+            </w:r>
+            <w:proofErr w:type="gramEnd"/>
+            <w:r>
+              <w:rPr>
+                <w:rFonts w:ascii="Calibri" w:eastAsia="Times New Roman" w:hAnsi="Calibri" w:cs="Calibri"/>
+                <w:color w:val="000000"/>
+                <w:lang w:eastAsia="en-CA"/>
+              </w:rPr>
+              <w:t xml:space="preserve"> Card’</w:t>
+            </w:r>
+            <w:r>
+              <w:rPr>
+                <w:rFonts w:ascii="Calibri" w:eastAsia="Times New Roman" w:hAnsi="Calibri" w:cs="Calibri"/>
+                <w:color w:val="000000"/>
+                <w:lang w:eastAsia="en-CA"/>
+              </w:rPr>
+              <w:t xml:space="preserve"> </w:t>
             </w:r>
             <w:r>
               <w:rPr>
@@ -18873,7 +18848,41 @@
                 <w:color w:val="000000"/>
                 <w:lang w:eastAsia="en-CA"/>
               </w:rPr>
-              <w:t>, customer selects ‘Checkout’ button</w:t>
+              <w:t>, customer selects ‘</w:t>
+            </w:r>
+            <w:r>
+              <w:rPr>
+                <w:rFonts w:ascii="Calibri" w:eastAsia="Times New Roman" w:hAnsi="Calibri" w:cs="Calibri"/>
+                <w:color w:val="000000"/>
+                <w:lang w:eastAsia="en-CA"/>
+              </w:rPr>
+              <w:t xml:space="preserve">Pay </w:t>
+            </w:r>
+            <w:proofErr w:type="gramStart"/>
+            <w:r>
+              <w:rPr>
+                <w:rFonts w:ascii="Calibri" w:eastAsia="Times New Roman" w:hAnsi="Calibri" w:cs="Calibri"/>
+                <w:color w:val="000000"/>
+                <w:lang w:eastAsia="en-CA"/>
+              </w:rPr>
+              <w:t>With</w:t>
+            </w:r>
+            <w:proofErr w:type="gramEnd"/>
+            <w:r>
+              <w:rPr>
+                <w:rFonts w:ascii="Calibri" w:eastAsia="Times New Roman" w:hAnsi="Calibri" w:cs="Calibri"/>
+                <w:color w:val="000000"/>
+                <w:lang w:eastAsia="en-CA"/>
+              </w:rPr>
+              <w:t xml:space="preserve"> Card’</w:t>
+            </w:r>
+            <w:r>
+              <w:rPr>
+                <w:rFonts w:ascii="Calibri" w:eastAsia="Times New Roman" w:hAnsi="Calibri" w:cs="Calibri"/>
+                <w:color w:val="000000"/>
+                <w:lang w:eastAsia="en-CA"/>
+              </w:rPr>
+              <w:t xml:space="preserve"> button</w:t>
             </w:r>
           </w:p>
         </w:tc>
@@ -18922,7 +18931,31 @@
                 <w:color w:val="000000"/>
                 <w:lang w:eastAsia="en-CA"/>
               </w:rPr>
-              <w:t>‘Order Details’ modal window displays items in order including price per item and subtotal</w:t>
+              <w:t>‘</w:t>
+            </w:r>
+            <w:r>
+              <w:rPr>
+                <w:rFonts w:ascii="Calibri" w:eastAsia="Times New Roman" w:hAnsi="Calibri" w:cs="Calibri"/>
+                <w:color w:val="000000"/>
+                <w:lang w:eastAsia="en-CA"/>
+              </w:rPr>
+              <w:t>Order Payment</w:t>
+            </w:r>
+            <w:r>
+              <w:rPr>
+                <w:rFonts w:ascii="Calibri" w:eastAsia="Times New Roman" w:hAnsi="Calibri" w:cs="Calibri"/>
+                <w:color w:val="000000"/>
+                <w:lang w:eastAsia="en-CA"/>
+              </w:rPr>
+              <w:t xml:space="preserve">’ modal window </w:t>
+            </w:r>
+            <w:r>
+              <w:rPr>
+                <w:rFonts w:ascii="Calibri" w:eastAsia="Times New Roman" w:hAnsi="Calibri" w:cs="Calibri"/>
+                <w:color w:val="000000"/>
+                <w:lang w:eastAsia="en-CA"/>
+              </w:rPr>
+              <w:t>opens for customer to enter email, credit card number, expiry month/year and CVC code</w:t>
             </w:r>
           </w:p>
         </w:tc>
@@ -18971,7 +19004,15 @@
                 <w:color w:val="000000"/>
                 <w:lang w:eastAsia="en-CA"/>
               </w:rPr>
-              <w:t>Customer confirms order details by clicking ‘Next’ button; ‘Order Details’ modal window closes</w:t>
+              <w:t xml:space="preserve">Customer confirms </w:t>
+            </w:r>
+            <w:r>
+              <w:rPr>
+                <w:rFonts w:ascii="Calibri" w:eastAsia="Times New Roman" w:hAnsi="Calibri" w:cs="Calibri"/>
+                <w:color w:val="000000"/>
+                <w:lang w:eastAsia="en-CA"/>
+              </w:rPr>
+              <w:t>payment by clicking the ‘Pay $[order total]’ button</w:t>
             </w:r>
           </w:p>
         </w:tc>
@@ -19020,7 +19061,15 @@
                 <w:color w:val="000000"/>
                 <w:lang w:eastAsia="en-CA"/>
               </w:rPr>
-              <w:t>‘Payment Details’ modal window displays payment form</w:t>
+              <w:t>System</w:t>
+            </w:r>
+            <w:r>
+              <w:rPr>
+                <w:rFonts w:ascii="Calibri" w:eastAsia="Times New Roman" w:hAnsi="Calibri" w:cs="Calibri"/>
+                <w:color w:val="000000"/>
+                <w:lang w:eastAsia="en-CA"/>
+              </w:rPr>
+              <w:t xml:space="preserve"> sends payment information to Stripe</w:t>
             </w:r>
           </w:p>
         </w:tc>
@@ -19069,7 +19118,25 @@
                 <w:color w:val="000000"/>
                 <w:lang w:eastAsia="en-CA"/>
               </w:rPr>
-              <w:t>Customer enters info; when all fields have valid entries, ‘Next’ button is enabled</w:t>
+              <w:t xml:space="preserve">When payment successful the system loads </w:t>
+            </w:r>
+            <w:proofErr w:type="gramStart"/>
+            <w:r>
+              <w:rPr>
+                <w:rFonts w:ascii="Calibri" w:eastAsia="Times New Roman" w:hAnsi="Calibri" w:cs="Calibri"/>
+                <w:color w:val="000000"/>
+                <w:lang w:eastAsia="en-CA"/>
+              </w:rPr>
+              <w:t>a</w:t>
+            </w:r>
+            <w:proofErr w:type="gramEnd"/>
+            <w:r>
+              <w:rPr>
+                <w:rFonts w:ascii="Calibri" w:eastAsia="Times New Roman" w:hAnsi="Calibri" w:cs="Calibri"/>
+                <w:color w:val="000000"/>
+                <w:lang w:eastAsia="en-CA"/>
+              </w:rPr>
+              <w:t xml:space="preserve"> Order Complete page, providing details of the order and a thank you message.</w:t>
             </w:r>
           </w:p>
         </w:tc>
@@ -19113,20 +19180,10 @@
               </w:rPr>
             </w:pPr>
             <w:r>
-              <w:rPr>
-                <w:rFonts w:ascii="Calibri" w:eastAsia="Times New Roman" w:hAnsi="Calibri" w:cs="Calibri"/>
-                <w:color w:val="000000"/>
-                <w:lang w:eastAsia="en-CA"/>
-              </w:rPr>
-              <w:t>Customer confirms payment information by clicking ‘Next’ button; ‘Payment Details’ modal window closes</w:t>
-            </w:r>
-            <w:r>
-              <w:rPr>
-                <w:rFonts w:ascii="Calibri" w:eastAsia="Times New Roman" w:hAnsi="Calibri" w:cs="Calibri"/>
-                <w:color w:val="000000"/>
-                <w:lang w:eastAsia="en-CA"/>
-              </w:rPr>
-              <w:t>, payment information is temporarily saved in preparation for processing</w:t>
+              <w:t>System creates a unique file for each order that contains the order confirmation information so that at a future date</w:t>
+            </w:r>
+            <w:r>
+              <w:t>, the information in the file can be sent to the client as an email message per CR01</w:t>
             </w:r>
           </w:p>
         </w:tc>
@@ -19151,7 +19208,6 @@
               <w:bottom w:w="0" w:type="dxa"/>
               <w:right w:w="115" w:type="dxa"/>
             </w:tcMar>
-            <w:hideMark/>
           </w:tcPr>
           <w:p>
             <w:pPr>
@@ -19163,6 +19219,141 @@
               <w:spacing w:line="240" w:lineRule="auto"/>
               <w:ind w:left="309"/>
               <w:rPr>
+                <w:rFonts w:ascii="Calibri" w:eastAsia="Times New Roman" w:hAnsi="Calibri" w:cs="Calibri"/>
+                <w:color w:val="000000"/>
+                <w:lang w:eastAsia="en-CA"/>
+              </w:rPr>
+            </w:pPr>
+            <w:r>
+              <w:rPr>
+                <w:rFonts w:ascii="Calibri" w:eastAsia="Times New Roman" w:hAnsi="Calibri" w:cs="Calibri"/>
+                <w:color w:val="000000"/>
+                <w:lang w:eastAsia="en-CA"/>
+              </w:rPr>
+              <w:t>System inserts order details into the order</w:t>
+            </w:r>
+            <w:r>
+              <w:rPr>
+                <w:rFonts w:ascii="Calibri" w:eastAsia="Times New Roman" w:hAnsi="Calibri" w:cs="Calibri"/>
+                <w:color w:val="000000"/>
+                <w:lang w:eastAsia="en-CA"/>
+              </w:rPr>
+              <w:t>s</w:t>
+            </w:r>
+            <w:r>
+              <w:rPr>
+                <w:rFonts w:ascii="Calibri" w:eastAsia="Times New Roman" w:hAnsi="Calibri" w:cs="Calibri"/>
+                <w:color w:val="000000"/>
+                <w:lang w:eastAsia="en-CA"/>
+              </w:rPr>
+              <w:t xml:space="preserve"> table</w:t>
+            </w:r>
+            <w:r>
+              <w:rPr>
+                <w:rFonts w:ascii="Calibri" w:eastAsia="Times New Roman" w:hAnsi="Calibri" w:cs="Calibri"/>
+                <w:color w:val="000000"/>
+                <w:lang w:eastAsia="en-CA"/>
+              </w:rPr>
+              <w:t xml:space="preserve">, </w:t>
+            </w:r>
+            <w:proofErr w:type="spellStart"/>
+            <w:r>
+              <w:rPr>
+                <w:rFonts w:ascii="Calibri" w:eastAsia="Times New Roman" w:hAnsi="Calibri" w:cs="Calibri"/>
+                <w:color w:val="000000"/>
+                <w:lang w:eastAsia="en-CA"/>
+              </w:rPr>
+              <w:t>order_items</w:t>
+            </w:r>
+            <w:proofErr w:type="spellEnd"/>
+            <w:r>
+              <w:rPr>
+                <w:rFonts w:ascii="Calibri" w:eastAsia="Times New Roman" w:hAnsi="Calibri" w:cs="Calibri"/>
+                <w:color w:val="000000"/>
+                <w:lang w:eastAsia="en-CA"/>
+              </w:rPr>
+              <w:t xml:space="preserve"> table,</w:t>
+            </w:r>
+            <w:r>
+              <w:rPr>
+                <w:rFonts w:ascii="Calibri" w:eastAsia="Times New Roman" w:hAnsi="Calibri" w:cs="Calibri"/>
+                <w:color w:val="000000"/>
+                <w:lang w:eastAsia="en-CA"/>
+              </w:rPr>
+              <w:t xml:space="preserve"> and deletes the </w:t>
+            </w:r>
+            <w:r>
+              <w:rPr>
+                <w:rFonts w:ascii="Calibri" w:eastAsia="Times New Roman" w:hAnsi="Calibri" w:cs="Calibri"/>
+                <w:color w:val="000000"/>
+                <w:lang w:eastAsia="en-CA"/>
+              </w:rPr>
+              <w:t>applicable</w:t>
+            </w:r>
+            <w:r>
+              <w:rPr>
+                <w:rFonts w:ascii="Calibri" w:eastAsia="Times New Roman" w:hAnsi="Calibri" w:cs="Calibri"/>
+                <w:color w:val="000000"/>
+                <w:lang w:eastAsia="en-CA"/>
+              </w:rPr>
+              <w:t xml:space="preserve"> items from the </w:t>
+            </w:r>
+            <w:proofErr w:type="spellStart"/>
+            <w:r>
+              <w:rPr>
+                <w:rFonts w:ascii="Calibri" w:eastAsia="Times New Roman" w:hAnsi="Calibri" w:cs="Calibri"/>
+                <w:color w:val="000000"/>
+                <w:lang w:eastAsia="en-CA"/>
+              </w:rPr>
+              <w:t>cart</w:t>
+            </w:r>
+            <w:r>
+              <w:rPr>
+                <w:rFonts w:ascii="Calibri" w:eastAsia="Times New Roman" w:hAnsi="Calibri" w:cs="Calibri"/>
+                <w:color w:val="000000"/>
+                <w:lang w:eastAsia="en-CA"/>
+              </w:rPr>
+              <w:t>_items</w:t>
+            </w:r>
+            <w:proofErr w:type="spellEnd"/>
+            <w:r>
+              <w:rPr>
+                <w:rFonts w:ascii="Calibri" w:eastAsia="Times New Roman" w:hAnsi="Calibri" w:cs="Calibri"/>
+                <w:color w:val="000000"/>
+                <w:lang w:eastAsia="en-CA"/>
+              </w:rPr>
+              <w:t xml:space="preserve"> table</w:t>
+            </w:r>
+          </w:p>
+        </w:tc>
+      </w:tr>
+      <w:tr>
+        <w:trPr>
+          <w:trHeight w:val="350"/>
+        </w:trPr>
+        <w:tc>
+          <w:tcPr>
+            <w:tcW w:w="0" w:type="auto"/>
+            <w:gridSpan w:val="4"/>
+            <w:tcBorders>
+              <w:top w:val="single" w:sz="4" w:space="0" w:color="000000"/>
+              <w:left w:val="single" w:sz="4" w:space="0" w:color="000000"/>
+              <w:bottom w:val="single" w:sz="4" w:space="0" w:color="000000"/>
+              <w:right w:val="single" w:sz="4" w:space="0" w:color="000000"/>
+            </w:tcBorders>
+            <w:shd w:val="clear" w:color="auto" w:fill="D9D9D9"/>
+            <w:tcMar>
+              <w:top w:w="0" w:type="dxa"/>
+              <w:left w:w="115" w:type="dxa"/>
+              <w:bottom w:w="0" w:type="dxa"/>
+              <w:right w:w="115" w:type="dxa"/>
+            </w:tcMar>
+            <w:hideMark/>
+          </w:tcPr>
+          <w:p>
+            <w:pPr>
+              <w:spacing w:line="240" w:lineRule="auto"/>
+              <w:rPr>
                 <w:rFonts w:ascii="Times New Roman" w:eastAsia="Times New Roman" w:hAnsi="Times New Roman" w:cs="Times New Roman"/>
                 <w:sz w:val="24"/>
                 <w:szCs w:val="24"/>
@@ -19172,10 +19363,71 @@
             <w:r>
               <w:rPr>
                 <w:rFonts w:ascii="Calibri" w:eastAsia="Times New Roman" w:hAnsi="Calibri" w:cs="Calibri"/>
-                <w:color w:val="000000"/>
-                <w:lang w:eastAsia="en-CA"/>
-              </w:rPr>
-              <w:t>‘Delivery Details’ modal window displays customer address, phone and email information (per registration)</w:t>
+                <w:b/>
+                <w:bCs/>
+                <w:color w:val="000000"/>
+                <w:lang w:eastAsia="en-CA"/>
+              </w:rPr>
+              <w:t>Extensions or Alternate Scenarios</w:t>
+            </w:r>
+          </w:p>
+        </w:tc>
+      </w:tr>
+      <w:tr>
+        <w:trPr>
+          <w:trHeight w:val="242"/>
+        </w:trPr>
+        <w:tc>
+          <w:tcPr>
+            <w:tcW w:w="0" w:type="auto"/>
+            <w:gridSpan w:val="4"/>
+            <w:tcBorders>
+              <w:top w:val="single" w:sz="4" w:space="0" w:color="000000"/>
+              <w:left w:val="single" w:sz="4" w:space="0" w:color="000000"/>
+              <w:bottom w:val="single" w:sz="4" w:space="0" w:color="000000"/>
+              <w:right w:val="single" w:sz="4" w:space="0" w:color="000000"/>
+            </w:tcBorders>
+            <w:tcMar>
+              <w:top w:w="0" w:type="dxa"/>
+              <w:left w:w="115" w:type="dxa"/>
+              <w:bottom w:w="0" w:type="dxa"/>
+              <w:right w:w="115" w:type="dxa"/>
+            </w:tcMar>
+            <w:hideMark/>
+          </w:tcPr>
+          <w:p>
+            <w:pPr>
+              <w:spacing w:line="240" w:lineRule="auto"/>
+              <w:rPr>
+                <w:rFonts w:ascii="Times New Roman" w:eastAsia="Times New Roman" w:hAnsi="Times New Roman" w:cs="Times New Roman"/>
+                <w:sz w:val="24"/>
+                <w:szCs w:val="24"/>
+                <w:lang w:eastAsia="en-CA"/>
+              </w:rPr>
+            </w:pPr>
+            <w:r>
+              <w:rPr>
+                <w:rFonts w:ascii="Calibri" w:eastAsia="Times New Roman" w:hAnsi="Calibri" w:cs="Calibri"/>
+                <w:color w:val="000000"/>
+                <w:lang w:eastAsia="en-CA"/>
+              </w:rPr>
+              <w:t>2</w:t>
+            </w:r>
+            <w:r>
+              <w:rPr>
+                <w:rFonts w:ascii="Calibri" w:eastAsia="Times New Roman" w:hAnsi="Calibri" w:cs="Calibri"/>
+                <w:color w:val="000000"/>
+                <w:lang w:eastAsia="en-CA"/>
+              </w:rPr>
+              <w:t xml:space="preserve">a. </w:t>
+            </w:r>
+            <w:r>
+              <w:rPr>
+                <w:rFonts w:ascii="Calibri" w:eastAsia="Times New Roman" w:hAnsi="Calibri" w:cs="Calibri"/>
+                <w:color w:val="000000"/>
+                <w:lang w:eastAsia="en-CA"/>
+              </w:rPr>
+              <w:t>Customer enters invalid information.  The field will display an error message until valid information is entered.</w:t>
             </w:r>
           </w:p>
         </w:tc>
@@ -19204,13 +19456,7 @@
           </w:tcPr>
           <w:p>
             <w:pPr>
-              <w:pStyle w:val="ListParagraph"/>
-              <w:numPr>
-                <w:ilvl w:val="0"/>
-                <w:numId w:val="48"/>
-              </w:numPr>
-              <w:spacing w:line="240" w:lineRule="auto"/>
-              <w:ind w:left="309"/>
+              <w:spacing w:line="240" w:lineRule="auto"/>
               <w:rPr>
                 <w:rFonts w:ascii="Times New Roman" w:eastAsia="Times New Roman" w:hAnsi="Times New Roman" w:cs="Times New Roman"/>
                 <w:sz w:val="24"/>
@@ -19224,7 +19470,57 @@
                 <w:color w:val="000000"/>
                 <w:lang w:eastAsia="en-CA"/>
               </w:rPr>
-              <w:t>Customer confirms Delivery details by clicking ‘Next’ button; ‘Payment Details’ modal window closes</w:t>
+              <w:t>5</w:t>
+            </w:r>
+            <w:r>
+              <w:rPr>
+                <w:rFonts w:ascii="Calibri" w:eastAsia="Times New Roman" w:hAnsi="Calibri" w:cs="Calibri"/>
+                <w:color w:val="000000"/>
+                <w:lang w:eastAsia="en-CA"/>
+              </w:rPr>
+              <w:t xml:space="preserve">a. </w:t>
+            </w:r>
+            <w:r>
+              <w:rPr>
+                <w:rFonts w:ascii="Calibri" w:eastAsia="Times New Roman" w:hAnsi="Calibri" w:cs="Calibri"/>
+                <w:color w:val="000000"/>
+                <w:lang w:eastAsia="en-CA"/>
+              </w:rPr>
+              <w:t xml:space="preserve">Payment is not processed successfully.  The modal window displays ‘Payment invalid’ and an error message if available. Customers can return to payment form and </w:t>
+            </w:r>
+            <w:r>
+              <w:rPr>
+                <w:rFonts w:ascii="Calibri" w:eastAsia="Times New Roman" w:hAnsi="Calibri" w:cs="Calibri"/>
+                <w:color w:val="000000"/>
+                <w:lang w:eastAsia="en-CA"/>
+              </w:rPr>
+              <w:t xml:space="preserve">click ‘Pay </w:t>
+            </w:r>
+            <w:proofErr w:type="gramStart"/>
+            <w:r>
+              <w:rPr>
+                <w:rFonts w:ascii="Calibri" w:eastAsia="Times New Roman" w:hAnsi="Calibri" w:cs="Calibri"/>
+                <w:color w:val="000000"/>
+                <w:lang w:eastAsia="en-CA"/>
+              </w:rPr>
+              <w:t>With</w:t>
+            </w:r>
+            <w:proofErr w:type="gramEnd"/>
+            <w:r>
+              <w:rPr>
+                <w:rFonts w:ascii="Calibri" w:eastAsia="Times New Roman" w:hAnsi="Calibri" w:cs="Calibri"/>
+                <w:color w:val="000000"/>
+                <w:lang w:eastAsia="en-CA"/>
+              </w:rPr>
+              <w:t xml:space="preserve"> Card’ button again</w:t>
+            </w:r>
+            <w:r>
+              <w:rPr>
+                <w:rFonts w:ascii="Calibri" w:eastAsia="Times New Roman" w:hAnsi="Calibri" w:cs="Calibri"/>
+                <w:color w:val="000000"/>
+                <w:lang w:eastAsia="en-CA"/>
+              </w:rPr>
+              <w:t>.</w:t>
             </w:r>
           </w:p>
         </w:tc>
@@ -19236,13 +19532,13 @@
         <w:tc>
           <w:tcPr>
             <w:tcW w:w="0" w:type="auto"/>
-            <w:gridSpan w:val="4"/>
             <w:tcBorders>
               <w:top w:val="single" w:sz="4" w:space="0" w:color="000000"/>
               <w:left w:val="single" w:sz="4" w:space="0" w:color="000000"/>
               <w:bottom w:val="single" w:sz="4" w:space="0" w:color="000000"/>
               <w:right w:val="single" w:sz="4" w:space="0" w:color="000000"/>
             </w:tcBorders>
+            <w:shd w:val="clear" w:color="auto" w:fill="E6E6E6"/>
             <w:tcMar>
               <w:top w:w="0" w:type="dxa"/>
               <w:left w:w="115" w:type="dxa"/>
@@ -19253,38 +19549,30 @@
           </w:tcPr>
           <w:p>
             <w:pPr>
-              <w:pStyle w:val="ListParagraph"/>
-              <w:numPr>
-                <w:ilvl w:val="0"/>
-                <w:numId w:val="48"/>
-              </w:numPr>
-              <w:spacing w:line="240" w:lineRule="auto"/>
-              <w:ind w:left="309"/>
-              <w:rPr>
-                <w:rFonts w:ascii="Calibri" w:eastAsia="Times New Roman" w:hAnsi="Calibri" w:cs="Calibri"/>
-                <w:color w:val="000000"/>
-                <w:lang w:eastAsia="en-CA"/>
-              </w:rPr>
-            </w:pPr>
-            <w:r>
-              <w:rPr>
-                <w:rFonts w:ascii="Calibri" w:eastAsia="Times New Roman" w:hAnsi="Calibri" w:cs="Calibri"/>
-                <w:color w:val="000000"/>
-                <w:lang w:eastAsia="en-CA"/>
-              </w:rPr>
-              <w:t>‘Order Confirmation’ modal window displays order details including shipping fees, taxes and total amount to be charged to payment method</w:t>
-            </w:r>
-          </w:p>
-        </w:tc>
-      </w:tr>
-      <w:tr>
-        <w:trPr>
-          <w:trHeight w:val="368"/>
-        </w:trPr>
+              <w:spacing w:line="240" w:lineRule="auto"/>
+              <w:rPr>
+                <w:rFonts w:ascii="Times New Roman" w:eastAsia="Times New Roman" w:hAnsi="Times New Roman" w:cs="Times New Roman"/>
+                <w:sz w:val="24"/>
+                <w:szCs w:val="24"/>
+                <w:lang w:eastAsia="en-CA"/>
+              </w:rPr>
+            </w:pPr>
+            <w:r>
+              <w:rPr>
+                <w:rFonts w:ascii="Calibri" w:eastAsia="Times New Roman" w:hAnsi="Calibri" w:cs="Calibri"/>
+                <w:b/>
+                <w:bCs/>
+                <w:color w:val="000000"/>
+                <w:lang w:eastAsia="en-CA"/>
+              </w:rPr>
+              <w:t>Pre-Conditions:</w:t>
+            </w:r>
+          </w:p>
+        </w:tc>
         <w:tc>
           <w:tcPr>
             <w:tcW w:w="0" w:type="auto"/>
-            <w:gridSpan w:val="4"/>
+            <w:gridSpan w:val="3"/>
             <w:tcBorders>
               <w:top w:val="single" w:sz="4" w:space="0" w:color="000000"/>
               <w:left w:val="single" w:sz="4" w:space="0" w:color="000000"/>
@@ -19301,13 +19589,7 @@
           </w:tcPr>
           <w:p>
             <w:pPr>
-              <w:pStyle w:val="ListParagraph"/>
-              <w:numPr>
-                <w:ilvl w:val="0"/>
-                <w:numId w:val="48"/>
-              </w:numPr>
-              <w:spacing w:line="240" w:lineRule="auto"/>
-              <w:ind w:left="309"/>
+              <w:spacing w:line="240" w:lineRule="auto"/>
               <w:rPr>
                 <w:rFonts w:ascii="Times New Roman" w:eastAsia="Times New Roman" w:hAnsi="Times New Roman" w:cs="Times New Roman"/>
                 <w:sz w:val="24"/>
@@ -19321,25 +19603,46 @@
                 <w:color w:val="000000"/>
                 <w:lang w:eastAsia="en-CA"/>
               </w:rPr>
-              <w:t>Customer confirms placing order by clicking ‘Submit Order’ button; ‘Order Confirmation’ modal window closes</w:t>
+              <w:t xml:space="preserve">Customer </w:t>
+            </w:r>
+            <w:r>
+              <w:rPr>
+                <w:rFonts w:ascii="Calibri" w:eastAsia="Times New Roman" w:hAnsi="Calibri" w:cs="Calibri"/>
+                <w:color w:val="000000"/>
+                <w:lang w:eastAsia="en-CA"/>
+              </w:rPr>
+              <w:t>is</w:t>
+            </w:r>
+            <w:r>
+              <w:rPr>
+                <w:rFonts w:ascii="Calibri" w:eastAsia="Times New Roman" w:hAnsi="Calibri" w:cs="Calibri"/>
+                <w:color w:val="000000"/>
+                <w:lang w:eastAsia="en-CA"/>
+              </w:rPr>
+              <w:t xml:space="preserve"> logged in</w:t>
+            </w:r>
+            <w:r>
+              <w:rPr>
+                <w:rFonts w:ascii="Calibri" w:eastAsia="Times New Roman" w:hAnsi="Calibri" w:cs="Calibri"/>
+                <w:color w:val="000000"/>
+                <w:lang w:eastAsia="en-CA"/>
+              </w:rPr>
+              <w:t>, with items in their Order (cart)</w:t>
             </w:r>
           </w:p>
         </w:tc>
       </w:tr>
       <w:tr>
-        <w:trPr>
-          <w:trHeight w:val="368"/>
-        </w:trPr>
         <w:tc>
           <w:tcPr>
             <w:tcW w:w="0" w:type="auto"/>
-            <w:gridSpan w:val="4"/>
             <w:tcBorders>
               <w:top w:val="single" w:sz="4" w:space="0" w:color="000000"/>
               <w:left w:val="single" w:sz="4" w:space="0" w:color="000000"/>
               <w:bottom w:val="single" w:sz="4" w:space="0" w:color="000000"/>
               <w:right w:val="single" w:sz="4" w:space="0" w:color="000000"/>
             </w:tcBorders>
+            <w:shd w:val="clear" w:color="auto" w:fill="E6E6E6"/>
             <w:tcMar>
               <w:top w:w="0" w:type="dxa"/>
               <w:left w:w="115" w:type="dxa"/>
@@ -19350,13 +19653,7 @@
           </w:tcPr>
           <w:p>
             <w:pPr>
-              <w:pStyle w:val="ListParagraph"/>
-              <w:numPr>
-                <w:ilvl w:val="0"/>
-                <w:numId w:val="48"/>
-              </w:numPr>
-              <w:spacing w:line="240" w:lineRule="auto"/>
-              <w:ind w:left="309"/>
+              <w:spacing w:line="240" w:lineRule="auto"/>
               <w:rPr>
                 <w:rFonts w:ascii="Times New Roman" w:eastAsia="Times New Roman" w:hAnsi="Times New Roman" w:cs="Times New Roman"/>
                 <w:sz w:val="24"/>
@@ -19367,22 +19664,19 @@
             <w:r>
               <w:rPr>
                 <w:rFonts w:ascii="Calibri" w:eastAsia="Times New Roman" w:hAnsi="Calibri" w:cs="Calibri"/>
-                <w:color w:val="000000"/>
-                <w:lang w:eastAsia="en-CA"/>
-              </w:rPr>
-              <w:t>‘Processing’ modal window displays ‘Processing Payment’ while sending order and waiting for payment results; Once payment processed successfully modal window displays ‘Order Successful’</w:t>
-            </w:r>
-          </w:p>
-        </w:tc>
-      </w:tr>
-      <w:tr>
-        <w:trPr>
-          <w:trHeight w:val="368"/>
-        </w:trPr>
+                <w:b/>
+                <w:bCs/>
+                <w:color w:val="000000"/>
+                <w:lang w:eastAsia="en-CA"/>
+              </w:rPr>
+              <w:t>Post-Conditions:</w:t>
+            </w:r>
+          </w:p>
+        </w:tc>
         <w:tc>
           <w:tcPr>
             <w:tcW w:w="0" w:type="auto"/>
-            <w:gridSpan w:val="4"/>
+            <w:gridSpan w:val="3"/>
             <w:tcBorders>
               <w:top w:val="single" w:sz="4" w:space="0" w:color="000000"/>
               <w:left w:val="single" w:sz="4" w:space="0" w:color="000000"/>
@@ -19399,61 +19693,7 @@
           </w:tcPr>
           <w:p>
             <w:pPr>
-              <w:pStyle w:val="ListParagraph"/>
-              <w:numPr>
-                <w:ilvl w:val="0"/>
-                <w:numId w:val="48"/>
-              </w:numPr>
-              <w:spacing w:line="240" w:lineRule="auto"/>
-              <w:ind w:left="309"/>
-              <w:rPr>
-                <w:rFonts w:ascii="Calibri" w:eastAsia="Times New Roman" w:hAnsi="Calibri" w:cs="Calibri"/>
-                <w:color w:val="000000"/>
-                <w:lang w:eastAsia="en-CA"/>
-              </w:rPr>
-            </w:pPr>
-            <w:r>
-              <w:rPr>
-                <w:rFonts w:ascii="Calibri" w:eastAsia="Times New Roman" w:hAnsi="Calibri" w:cs="Calibri"/>
-                <w:color w:val="000000"/>
-                <w:lang w:eastAsia="en-CA"/>
-              </w:rPr>
-              <w:t>Customer clicks ‘ok’ button to close modal window</w:t>
-            </w:r>
-          </w:p>
-        </w:tc>
-      </w:tr>
-      <w:tr>
-        <w:trPr>
-          <w:trHeight w:val="368"/>
-        </w:trPr>
-        <w:tc>
-          <w:tcPr>
-            <w:tcW w:w="0" w:type="auto"/>
-            <w:gridSpan w:val="4"/>
-            <w:tcBorders>
-              <w:top w:val="single" w:sz="4" w:space="0" w:color="000000"/>
-              <w:left w:val="single" w:sz="4" w:space="0" w:color="000000"/>
-              <w:bottom w:val="single" w:sz="4" w:space="0" w:color="000000"/>
-              <w:right w:val="single" w:sz="4" w:space="0" w:color="000000"/>
-            </w:tcBorders>
-            <w:tcMar>
-              <w:top w:w="0" w:type="dxa"/>
-              <w:left w:w="115" w:type="dxa"/>
-              <w:bottom w:w="0" w:type="dxa"/>
-              <w:right w:w="115" w:type="dxa"/>
-            </w:tcMar>
-            <w:hideMark/>
-          </w:tcPr>
-          <w:p>
-            <w:pPr>
-              <w:pStyle w:val="ListParagraph"/>
-              <w:numPr>
-                <w:ilvl w:val="0"/>
-                <w:numId w:val="48"/>
-              </w:numPr>
-              <w:spacing w:line="240" w:lineRule="auto"/>
-              <w:ind w:left="309"/>
+              <w:spacing w:line="240" w:lineRule="auto"/>
               <w:rPr>
                 <w:rFonts w:ascii="Times New Roman" w:eastAsia="Times New Roman" w:hAnsi="Times New Roman" w:cs="Times New Roman"/>
                 <w:sz w:val="24"/>
@@ -19462,425 +19702,44 @@
               </w:rPr>
             </w:pPr>
             <w:r>
-              <w:t>System creates a unique file for each order that contains the order confirmation information so that at a future date</w:t>
-            </w:r>
-            <w:r>
-              <w:t>, the information in the file can be sent to the client as an email message per CR01</w:t>
-            </w:r>
-          </w:p>
-        </w:tc>
-      </w:tr>
-      <w:tr>
-        <w:trPr>
-          <w:trHeight w:val="368"/>
-        </w:trPr>
-        <w:tc>
-          <w:tcPr>
-            <w:tcW w:w="0" w:type="auto"/>
-            <w:gridSpan w:val="4"/>
-            <w:tcBorders>
-              <w:top w:val="single" w:sz="4" w:space="0" w:color="000000"/>
-              <w:left w:val="single" w:sz="4" w:space="0" w:color="000000"/>
-              <w:bottom w:val="single" w:sz="4" w:space="0" w:color="000000"/>
-              <w:right w:val="single" w:sz="4" w:space="0" w:color="000000"/>
-            </w:tcBorders>
-            <w:tcMar>
-              <w:top w:w="0" w:type="dxa"/>
-              <w:left w:w="115" w:type="dxa"/>
-              <w:bottom w:w="0" w:type="dxa"/>
-              <w:right w:w="115" w:type="dxa"/>
-            </w:tcMar>
-          </w:tcPr>
-          <w:p>
-            <w:pPr>
-              <w:pStyle w:val="ListParagraph"/>
-              <w:numPr>
-                <w:ilvl w:val="0"/>
-                <w:numId w:val="48"/>
-              </w:numPr>
-              <w:spacing w:line="240" w:lineRule="auto"/>
-              <w:ind w:left="309"/>
-              <w:rPr>
-                <w:rFonts w:ascii="Calibri" w:eastAsia="Times New Roman" w:hAnsi="Calibri" w:cs="Calibri"/>
-                <w:color w:val="000000"/>
-                <w:lang w:eastAsia="en-CA"/>
-              </w:rPr>
-            </w:pPr>
-            <w:r>
-              <w:rPr>
-                <w:rFonts w:ascii="Calibri" w:eastAsia="Times New Roman" w:hAnsi="Calibri" w:cs="Calibri"/>
-                <w:color w:val="000000"/>
-                <w:lang w:eastAsia="en-CA"/>
-              </w:rPr>
-              <w:t>System inserts order details into the order</w:t>
-            </w:r>
-            <w:r>
-              <w:rPr>
-                <w:rFonts w:ascii="Calibri" w:eastAsia="Times New Roman" w:hAnsi="Calibri" w:cs="Calibri"/>
-                <w:color w:val="000000"/>
-                <w:lang w:eastAsia="en-CA"/>
-              </w:rPr>
-              <w:t>s</w:t>
-            </w:r>
-            <w:r>
-              <w:rPr>
-                <w:rFonts w:ascii="Calibri" w:eastAsia="Times New Roman" w:hAnsi="Calibri" w:cs="Calibri"/>
-                <w:color w:val="000000"/>
-                <w:lang w:eastAsia="en-CA"/>
-              </w:rPr>
-              <w:t xml:space="preserve"> table and deletes the </w:t>
-            </w:r>
-            <w:r>
-              <w:rPr>
-                <w:rFonts w:ascii="Calibri" w:eastAsia="Times New Roman" w:hAnsi="Calibri" w:cs="Calibri"/>
-                <w:color w:val="000000"/>
-                <w:lang w:eastAsia="en-CA"/>
-              </w:rPr>
-              <w:t>applicable</w:t>
-            </w:r>
-            <w:r>
-              <w:rPr>
-                <w:rFonts w:ascii="Calibri" w:eastAsia="Times New Roman" w:hAnsi="Calibri" w:cs="Calibri"/>
-                <w:color w:val="000000"/>
-                <w:lang w:eastAsia="en-CA"/>
-              </w:rPr>
-              <w:t xml:space="preserve"> items from the cart table</w:t>
-            </w:r>
-          </w:p>
-        </w:tc>
-      </w:tr>
-      <w:tr>
-        <w:trPr>
-          <w:trHeight w:val="350"/>
-        </w:trPr>
-        <w:tc>
-          <w:tcPr>
-            <w:tcW w:w="0" w:type="auto"/>
-            <w:gridSpan w:val="4"/>
-            <w:tcBorders>
-              <w:top w:val="single" w:sz="4" w:space="0" w:color="000000"/>
-              <w:left w:val="single" w:sz="4" w:space="0" w:color="000000"/>
-              <w:bottom w:val="single" w:sz="4" w:space="0" w:color="000000"/>
-              <w:right w:val="single" w:sz="4" w:space="0" w:color="000000"/>
-            </w:tcBorders>
-            <w:shd w:val="clear" w:color="auto" w:fill="D9D9D9"/>
-            <w:tcMar>
-              <w:top w:w="0" w:type="dxa"/>
-              <w:left w:w="115" w:type="dxa"/>
-              <w:bottom w:w="0" w:type="dxa"/>
-              <w:right w:w="115" w:type="dxa"/>
-            </w:tcMar>
-            <w:hideMark/>
-          </w:tcPr>
-          <w:p>
-            <w:pPr>
-              <w:spacing w:line="240" w:lineRule="auto"/>
-              <w:rPr>
-                <w:rFonts w:ascii="Times New Roman" w:eastAsia="Times New Roman" w:hAnsi="Times New Roman" w:cs="Times New Roman"/>
-                <w:sz w:val="24"/>
-                <w:szCs w:val="24"/>
-                <w:lang w:eastAsia="en-CA"/>
-              </w:rPr>
-            </w:pPr>
-            <w:r>
-              <w:rPr>
-                <w:rFonts w:ascii="Calibri" w:eastAsia="Times New Roman" w:hAnsi="Calibri" w:cs="Calibri"/>
-                <w:b/>
-                <w:bCs/>
-                <w:color w:val="000000"/>
-                <w:lang w:eastAsia="en-CA"/>
-              </w:rPr>
-              <w:t>Extensions or Alternate Scenarios</w:t>
-            </w:r>
-          </w:p>
-        </w:tc>
-      </w:tr>
-      <w:tr>
-        <w:trPr>
-          <w:trHeight w:val="242"/>
-        </w:trPr>
-        <w:tc>
-          <w:tcPr>
-            <w:tcW w:w="0" w:type="auto"/>
-            <w:gridSpan w:val="4"/>
-            <w:tcBorders>
-              <w:top w:val="single" w:sz="4" w:space="0" w:color="000000"/>
-              <w:left w:val="single" w:sz="4" w:space="0" w:color="000000"/>
-              <w:bottom w:val="single" w:sz="4" w:space="0" w:color="000000"/>
-              <w:right w:val="single" w:sz="4" w:space="0" w:color="000000"/>
-            </w:tcBorders>
-            <w:tcMar>
-              <w:top w:w="0" w:type="dxa"/>
-              <w:left w:w="115" w:type="dxa"/>
-              <w:bottom w:w="0" w:type="dxa"/>
-              <w:right w:w="115" w:type="dxa"/>
-            </w:tcMar>
-            <w:hideMark/>
-          </w:tcPr>
-          <w:p>
-            <w:pPr>
-              <w:spacing w:line="240" w:lineRule="auto"/>
-              <w:rPr>
-                <w:rFonts w:ascii="Times New Roman" w:eastAsia="Times New Roman" w:hAnsi="Times New Roman" w:cs="Times New Roman"/>
-                <w:sz w:val="24"/>
-                <w:szCs w:val="24"/>
-                <w:lang w:eastAsia="en-CA"/>
-              </w:rPr>
-            </w:pPr>
-            <w:r>
-              <w:rPr>
-                <w:rFonts w:ascii="Calibri" w:eastAsia="Times New Roman" w:hAnsi="Calibri" w:cs="Calibri"/>
-                <w:color w:val="000000"/>
-                <w:lang w:eastAsia="en-CA"/>
-              </w:rPr>
-              <w:t xml:space="preserve">5a. </w:t>
-            </w:r>
-            <w:r>
-              <w:rPr>
-                <w:rFonts w:ascii="Calibri" w:eastAsia="Times New Roman" w:hAnsi="Calibri" w:cs="Calibri"/>
-                <w:color w:val="000000"/>
-                <w:lang w:eastAsia="en-CA"/>
-              </w:rPr>
-              <w:t>Customer enters invalid information.  The field will display an error message until valid information is entered.</w:t>
-            </w:r>
-          </w:p>
-        </w:tc>
-      </w:tr>
-      <w:tr>
-        <w:trPr>
-          <w:trHeight w:val="368"/>
-        </w:trPr>
-        <w:tc>
-          <w:tcPr>
-            <w:tcW w:w="0" w:type="auto"/>
-            <w:gridSpan w:val="4"/>
-            <w:tcBorders>
-              <w:top w:val="single" w:sz="4" w:space="0" w:color="000000"/>
-              <w:left w:val="single" w:sz="4" w:space="0" w:color="000000"/>
-              <w:bottom w:val="single" w:sz="4" w:space="0" w:color="000000"/>
-              <w:right w:val="single" w:sz="4" w:space="0" w:color="000000"/>
-            </w:tcBorders>
-            <w:tcMar>
-              <w:top w:w="0" w:type="dxa"/>
-              <w:left w:w="115" w:type="dxa"/>
-              <w:bottom w:w="0" w:type="dxa"/>
-              <w:right w:w="115" w:type="dxa"/>
-            </w:tcMar>
-            <w:hideMark/>
-          </w:tcPr>
-          <w:p>
-            <w:pPr>
-              <w:spacing w:line="240" w:lineRule="auto"/>
-              <w:rPr>
-                <w:rFonts w:ascii="Times New Roman" w:eastAsia="Times New Roman" w:hAnsi="Times New Roman" w:cs="Times New Roman"/>
-                <w:sz w:val="24"/>
-                <w:szCs w:val="24"/>
-                <w:lang w:eastAsia="en-CA"/>
-              </w:rPr>
-            </w:pPr>
-            <w:r>
-              <w:rPr>
-                <w:rFonts w:ascii="Calibri" w:eastAsia="Times New Roman" w:hAnsi="Calibri" w:cs="Calibri"/>
-                <w:color w:val="000000"/>
-                <w:lang w:eastAsia="en-CA"/>
-              </w:rPr>
-              <w:t xml:space="preserve">11a. </w:t>
-            </w:r>
-            <w:r>
-              <w:rPr>
-                <w:rFonts w:ascii="Calibri" w:eastAsia="Times New Roman" w:hAnsi="Calibri" w:cs="Calibri"/>
-                <w:color w:val="000000"/>
-                <w:lang w:eastAsia="en-CA"/>
-              </w:rPr>
-              <w:t>Payment is not processed successfully.  The modal window displays ‘Payment invalid’ and an error message if available. Customers can return to payment form and repeat steps 5-13.</w:t>
-            </w:r>
-          </w:p>
-        </w:tc>
-      </w:tr>
-      <w:tr>
-        <w:trPr>
-          <w:trHeight w:val="368"/>
-        </w:trPr>
-        <w:tc>
-          <w:tcPr>
-            <w:tcW w:w="0" w:type="auto"/>
-            <w:tcBorders>
-              <w:top w:val="single" w:sz="4" w:space="0" w:color="000000"/>
-              <w:left w:val="single" w:sz="4" w:space="0" w:color="000000"/>
-              <w:bottom w:val="single" w:sz="4" w:space="0" w:color="000000"/>
-              <w:right w:val="single" w:sz="4" w:space="0" w:color="000000"/>
-            </w:tcBorders>
-            <w:shd w:val="clear" w:color="auto" w:fill="E6E6E6"/>
-            <w:tcMar>
-              <w:top w:w="0" w:type="dxa"/>
-              <w:left w:w="115" w:type="dxa"/>
-              <w:bottom w:w="0" w:type="dxa"/>
-              <w:right w:w="115" w:type="dxa"/>
-            </w:tcMar>
-            <w:hideMark/>
-          </w:tcPr>
-          <w:p>
-            <w:pPr>
-              <w:spacing w:line="240" w:lineRule="auto"/>
-              <w:rPr>
-                <w:rFonts w:ascii="Times New Roman" w:eastAsia="Times New Roman" w:hAnsi="Times New Roman" w:cs="Times New Roman"/>
-                <w:sz w:val="24"/>
-                <w:szCs w:val="24"/>
-                <w:lang w:eastAsia="en-CA"/>
-              </w:rPr>
-            </w:pPr>
-            <w:r>
-              <w:rPr>
-                <w:rFonts w:ascii="Calibri" w:eastAsia="Times New Roman" w:hAnsi="Calibri" w:cs="Calibri"/>
-                <w:b/>
-                <w:bCs/>
-                <w:color w:val="000000"/>
-                <w:lang w:eastAsia="en-CA"/>
-              </w:rPr>
-              <w:t>Pre-Conditions:</w:t>
-            </w:r>
-          </w:p>
-        </w:tc>
-        <w:tc>
-          <w:tcPr>
-            <w:tcW w:w="0" w:type="auto"/>
-            <w:gridSpan w:val="3"/>
-            <w:tcBorders>
-              <w:top w:val="single" w:sz="4" w:space="0" w:color="000000"/>
-              <w:left w:val="single" w:sz="4" w:space="0" w:color="000000"/>
-              <w:bottom w:val="single" w:sz="4" w:space="0" w:color="000000"/>
-              <w:right w:val="single" w:sz="4" w:space="0" w:color="000000"/>
-            </w:tcBorders>
-            <w:tcMar>
-              <w:top w:w="0" w:type="dxa"/>
-              <w:left w:w="115" w:type="dxa"/>
-              <w:bottom w:w="0" w:type="dxa"/>
-              <w:right w:w="115" w:type="dxa"/>
-            </w:tcMar>
-            <w:hideMark/>
-          </w:tcPr>
-          <w:p>
-            <w:pPr>
-              <w:spacing w:line="240" w:lineRule="auto"/>
-              <w:rPr>
-                <w:rFonts w:ascii="Times New Roman" w:eastAsia="Times New Roman" w:hAnsi="Times New Roman" w:cs="Times New Roman"/>
-                <w:sz w:val="24"/>
-                <w:szCs w:val="24"/>
-                <w:lang w:eastAsia="en-CA"/>
-              </w:rPr>
-            </w:pPr>
-            <w:r>
-              <w:rPr>
-                <w:rFonts w:ascii="Calibri" w:eastAsia="Times New Roman" w:hAnsi="Calibri" w:cs="Calibri"/>
-                <w:color w:val="000000"/>
-                <w:lang w:eastAsia="en-CA"/>
-              </w:rPr>
-              <w:t xml:space="preserve">Customer </w:t>
-            </w:r>
-            <w:r>
-              <w:rPr>
-                <w:rFonts w:ascii="Calibri" w:eastAsia="Times New Roman" w:hAnsi="Calibri" w:cs="Calibri"/>
-                <w:color w:val="000000"/>
-                <w:lang w:eastAsia="en-CA"/>
-              </w:rPr>
-              <w:t>is</w:t>
-            </w:r>
-            <w:r>
-              <w:rPr>
-                <w:rFonts w:ascii="Calibri" w:eastAsia="Times New Roman" w:hAnsi="Calibri" w:cs="Calibri"/>
-                <w:color w:val="000000"/>
-                <w:lang w:eastAsia="en-CA"/>
-              </w:rPr>
-              <w:t xml:space="preserve"> logged in</w:t>
-            </w:r>
-            <w:r>
-              <w:rPr>
-                <w:rFonts w:ascii="Calibri" w:eastAsia="Times New Roman" w:hAnsi="Calibri" w:cs="Calibri"/>
-                <w:color w:val="000000"/>
-                <w:lang w:eastAsia="en-CA"/>
-              </w:rPr>
-              <w:t>, with items in their Order (cart)</w:t>
-            </w:r>
-          </w:p>
-        </w:tc>
-      </w:tr>
-      <w:tr>
-        <w:tc>
-          <w:tcPr>
-            <w:tcW w:w="0" w:type="auto"/>
-            <w:tcBorders>
-              <w:top w:val="single" w:sz="4" w:space="0" w:color="000000"/>
-              <w:left w:val="single" w:sz="4" w:space="0" w:color="000000"/>
-              <w:bottom w:val="single" w:sz="4" w:space="0" w:color="000000"/>
-              <w:right w:val="single" w:sz="4" w:space="0" w:color="000000"/>
-            </w:tcBorders>
-            <w:shd w:val="clear" w:color="auto" w:fill="E6E6E6"/>
-            <w:tcMar>
-              <w:top w:w="0" w:type="dxa"/>
-              <w:left w:w="115" w:type="dxa"/>
-              <w:bottom w:w="0" w:type="dxa"/>
-              <w:right w:w="115" w:type="dxa"/>
-            </w:tcMar>
-            <w:hideMark/>
-          </w:tcPr>
-          <w:p>
-            <w:pPr>
-              <w:spacing w:line="240" w:lineRule="auto"/>
-              <w:rPr>
-                <w:rFonts w:ascii="Times New Roman" w:eastAsia="Times New Roman" w:hAnsi="Times New Roman" w:cs="Times New Roman"/>
-                <w:sz w:val="24"/>
-                <w:szCs w:val="24"/>
-                <w:lang w:eastAsia="en-CA"/>
-              </w:rPr>
-            </w:pPr>
-            <w:r>
-              <w:rPr>
-                <w:rFonts w:ascii="Calibri" w:eastAsia="Times New Roman" w:hAnsi="Calibri" w:cs="Calibri"/>
-                <w:b/>
-                <w:bCs/>
-                <w:color w:val="000000"/>
-                <w:lang w:eastAsia="en-CA"/>
-              </w:rPr>
-              <w:lastRenderedPageBreak/>
-              <w:t>Post-Conditions:</w:t>
-            </w:r>
-          </w:p>
-        </w:tc>
-        <w:tc>
-          <w:tcPr>
-            <w:tcW w:w="0" w:type="auto"/>
-            <w:gridSpan w:val="3"/>
-            <w:tcBorders>
-              <w:top w:val="single" w:sz="4" w:space="0" w:color="000000"/>
-              <w:left w:val="single" w:sz="4" w:space="0" w:color="000000"/>
-              <w:bottom w:val="single" w:sz="4" w:space="0" w:color="000000"/>
-              <w:right w:val="single" w:sz="4" w:space="0" w:color="000000"/>
-            </w:tcBorders>
-            <w:tcMar>
-              <w:top w:w="0" w:type="dxa"/>
-              <w:left w:w="115" w:type="dxa"/>
-              <w:bottom w:w="0" w:type="dxa"/>
-              <w:right w:w="115" w:type="dxa"/>
-            </w:tcMar>
-            <w:hideMark/>
-          </w:tcPr>
-          <w:p>
-            <w:pPr>
-              <w:spacing w:line="240" w:lineRule="auto"/>
-              <w:rPr>
-                <w:rFonts w:ascii="Times New Roman" w:eastAsia="Times New Roman" w:hAnsi="Times New Roman" w:cs="Times New Roman"/>
-                <w:sz w:val="24"/>
-                <w:szCs w:val="24"/>
-                <w:lang w:eastAsia="en-CA"/>
-              </w:rPr>
-            </w:pPr>
-            <w:r>
-              <w:rPr>
-                <w:rFonts w:ascii="Calibri" w:eastAsia="Times New Roman" w:hAnsi="Calibri" w:cs="Calibri"/>
-                <w:color w:val="000000"/>
-                <w:lang w:eastAsia="en-CA"/>
-              </w:rPr>
-              <w:t xml:space="preserve">Modal window displays ‘Order Successful’ and </w:t>
+              <w:rPr>
+                <w:rFonts w:ascii="Calibri" w:eastAsia="Times New Roman" w:hAnsi="Calibri" w:cs="Calibri"/>
+                <w:color w:val="000000"/>
+                <w:lang w:eastAsia="en-CA"/>
+              </w:rPr>
+              <w:t xml:space="preserve">‘Order </w:t>
+            </w:r>
+            <w:r>
+              <w:rPr>
+                <w:rFonts w:ascii="Calibri" w:eastAsia="Times New Roman" w:hAnsi="Calibri" w:cs="Calibri"/>
+                <w:color w:val="000000"/>
+                <w:lang w:eastAsia="en-CA"/>
+              </w:rPr>
+              <w:t>Complete</w:t>
+            </w:r>
+            <w:r>
+              <w:rPr>
+                <w:rFonts w:ascii="Calibri" w:eastAsia="Times New Roman" w:hAnsi="Calibri" w:cs="Calibri"/>
+                <w:color w:val="000000"/>
+                <w:lang w:eastAsia="en-CA"/>
+              </w:rPr>
+              <w:t xml:space="preserve">’ </w:t>
+            </w:r>
+            <w:r>
+              <w:rPr>
+                <w:rFonts w:ascii="Calibri" w:eastAsia="Times New Roman" w:hAnsi="Calibri" w:cs="Calibri"/>
+                <w:color w:val="000000"/>
+                <w:lang w:eastAsia="en-CA"/>
+              </w:rPr>
+              <w:t>page</w:t>
+            </w:r>
+            <w:r>
+              <w:rPr>
+                <w:rFonts w:ascii="Calibri" w:eastAsia="Times New Roman" w:hAnsi="Calibri" w:cs="Calibri"/>
+                <w:color w:val="000000"/>
+                <w:lang w:eastAsia="en-CA"/>
+              </w:rPr>
+              <w:t xml:space="preserve"> displays and </w:t>
             </w:r>
             <w:r>
               <w:rPr>
@@ -20237,10 +20096,10 @@
         <w:tblLook w:val="04A0" w:firstRow="1" w:lastRow="0" w:firstColumn="1" w:lastColumn="0" w:noHBand="0" w:noVBand="1"/>
       </w:tblPr>
       <w:tblGrid>
-        <w:gridCol w:w="2192"/>
-        <w:gridCol w:w="3818"/>
-        <w:gridCol w:w="2956"/>
-        <w:gridCol w:w="1824"/>
+        <w:gridCol w:w="2326"/>
+        <w:gridCol w:w="3748"/>
+        <w:gridCol w:w="2898"/>
+        <w:gridCol w:w="1818"/>
       </w:tblGrid>
       <w:tr>
         <w:tc>
@@ -20827,39 +20686,63 @@
                 <w:color w:val="000000"/>
                 <w:lang w:eastAsia="en-CA"/>
               </w:rPr>
-              <w:t xml:space="preserve">Customer scrolls to order history </w:t>
-            </w:r>
-            <w:r>
-              <w:rPr>
-                <w:rFonts w:ascii="Calibri" w:eastAsia="Times New Roman" w:hAnsi="Calibri" w:cs="Calibri"/>
-                <w:color w:val="000000"/>
-                <w:lang w:eastAsia="en-CA"/>
-              </w:rPr>
-              <w:t xml:space="preserve">section </w:t>
-            </w:r>
-            <w:r>
-              <w:rPr>
-                <w:rFonts w:ascii="Calibri" w:eastAsia="Times New Roman" w:hAnsi="Calibri" w:cs="Calibri"/>
-                <w:color w:val="000000"/>
-                <w:lang w:eastAsia="en-CA"/>
-              </w:rPr>
-              <w:t>(past registration information</w:t>
-            </w:r>
-            <w:r>
-              <w:rPr>
-                <w:rFonts w:ascii="Calibri" w:eastAsia="Times New Roman" w:hAnsi="Calibri" w:cs="Calibri"/>
-                <w:color w:val="000000"/>
-                <w:lang w:eastAsia="en-CA"/>
-              </w:rPr>
-              <w:t xml:space="preserve"> section</w:t>
-            </w:r>
-            <w:r>
-              <w:rPr>
-                <w:rFonts w:ascii="Calibri" w:eastAsia="Times New Roman" w:hAnsi="Calibri" w:cs="Calibri"/>
-                <w:color w:val="000000"/>
-                <w:lang w:eastAsia="en-CA"/>
-              </w:rPr>
-              <w:t>)</w:t>
+              <w:t>Customer is presented a list of</w:t>
+            </w:r>
+            <w:r>
+              <w:rPr>
+                <w:rFonts w:ascii="Calibri" w:eastAsia="Times New Roman" w:hAnsi="Calibri" w:cs="Calibri"/>
+                <w:color w:val="000000"/>
+                <w:lang w:eastAsia="en-CA"/>
+              </w:rPr>
+              <w:t xml:space="preserve"> their</w:t>
+            </w:r>
+            <w:r>
+              <w:rPr>
+                <w:rFonts w:ascii="Calibri" w:eastAsia="Times New Roman" w:hAnsi="Calibri" w:cs="Calibri"/>
+                <w:color w:val="000000"/>
+                <w:lang w:eastAsia="en-CA"/>
+              </w:rPr>
+              <w:t xml:space="preserve"> orders with summary info visible</w:t>
+            </w:r>
+            <w:r>
+              <w:rPr>
+                <w:rFonts w:ascii="Calibri" w:eastAsia="Times New Roman" w:hAnsi="Calibri" w:cs="Calibri"/>
+                <w:color w:val="000000"/>
+                <w:lang w:eastAsia="en-CA"/>
+              </w:rPr>
+              <w:t xml:space="preserve"> (order number, order date, </w:t>
+            </w:r>
+            <w:r>
+              <w:rPr>
+                <w:rFonts w:ascii="Calibri" w:eastAsia="Times New Roman" w:hAnsi="Calibri" w:cs="Calibri"/>
+                <w:color w:val="000000"/>
+                <w:lang w:eastAsia="en-CA"/>
+              </w:rPr>
+              <w:t xml:space="preserve">delivery fee, taxes, </w:t>
+            </w:r>
+            <w:r>
+              <w:rPr>
+                <w:rFonts w:ascii="Calibri" w:eastAsia="Times New Roman" w:hAnsi="Calibri" w:cs="Calibri"/>
+                <w:color w:val="000000"/>
+                <w:lang w:eastAsia="en-CA"/>
+              </w:rPr>
+              <w:t>total)</w:t>
+            </w:r>
+            <w:r>
+              <w:rPr>
+                <w:rFonts w:ascii="Calibri" w:eastAsia="Times New Roman" w:hAnsi="Calibri" w:cs="Calibri"/>
+                <w:color w:val="000000"/>
+                <w:lang w:eastAsia="en-CA"/>
+              </w:rPr>
+              <w:t>, sorted to most recent on top</w:t>
+            </w:r>
+            <w:r>
+              <w:rPr>
+                <w:rFonts w:ascii="Calibri" w:eastAsia="Times New Roman" w:hAnsi="Calibri" w:cs="Calibri"/>
+                <w:color w:val="000000"/>
+                <w:lang w:eastAsia="en-CA"/>
+              </w:rPr>
+              <w:t>.  Registration information is displayed to the right of this list.</w:t>
             </w:r>
           </w:p>
         </w:tc>
@@ -20908,39 +20791,100 @@
                 <w:color w:val="000000"/>
                 <w:lang w:eastAsia="en-CA"/>
               </w:rPr>
-              <w:t>Customer is presented a list of</w:t>
-            </w:r>
-            <w:r>
-              <w:rPr>
-                <w:rFonts w:ascii="Calibri" w:eastAsia="Times New Roman" w:hAnsi="Calibri" w:cs="Calibri"/>
-                <w:color w:val="000000"/>
-                <w:lang w:eastAsia="en-CA"/>
-              </w:rPr>
-              <w:t xml:space="preserve"> their</w:t>
-            </w:r>
-            <w:r>
-              <w:rPr>
-                <w:rFonts w:ascii="Calibri" w:eastAsia="Times New Roman" w:hAnsi="Calibri" w:cs="Calibri"/>
-                <w:color w:val="000000"/>
-                <w:lang w:eastAsia="en-CA"/>
-              </w:rPr>
-              <w:t xml:space="preserve"> orders with summary info visible</w:t>
-            </w:r>
-            <w:r>
-              <w:rPr>
-                <w:rFonts w:ascii="Calibri" w:eastAsia="Times New Roman" w:hAnsi="Calibri" w:cs="Calibri"/>
-                <w:color w:val="000000"/>
-                <w:lang w:eastAsia="en-CA"/>
-              </w:rPr>
-              <w:t xml:space="preserve"> (order number, order date, total)</w:t>
-            </w:r>
-            <w:r>
-              <w:rPr>
-                <w:rFonts w:ascii="Calibri" w:eastAsia="Times New Roman" w:hAnsi="Calibri" w:cs="Calibri"/>
-                <w:color w:val="000000"/>
-                <w:lang w:eastAsia="en-CA"/>
-              </w:rPr>
-              <w:t>, sorted to most recent on top</w:t>
+              <w:t xml:space="preserve">Customer can select any order </w:t>
+            </w:r>
+            <w:r>
+              <w:rPr>
+                <w:rFonts w:ascii="Calibri" w:eastAsia="Times New Roman" w:hAnsi="Calibri" w:cs="Calibri"/>
+                <w:color w:val="000000"/>
+                <w:lang w:eastAsia="en-CA"/>
+              </w:rPr>
+              <w:t xml:space="preserve">(by clicking the row) </w:t>
+            </w:r>
+            <w:r>
+              <w:rPr>
+                <w:rFonts w:ascii="Calibri" w:eastAsia="Times New Roman" w:hAnsi="Calibri" w:cs="Calibri"/>
+                <w:color w:val="000000"/>
+                <w:lang w:eastAsia="en-CA"/>
+              </w:rPr>
+              <w:t xml:space="preserve">to expand </w:t>
+            </w:r>
+            <w:r>
+              <w:rPr>
+                <w:rFonts w:ascii="Calibri" w:eastAsia="Times New Roman" w:hAnsi="Calibri" w:cs="Calibri"/>
+                <w:color w:val="000000"/>
+                <w:lang w:eastAsia="en-CA"/>
+              </w:rPr>
+              <w:t xml:space="preserve">to </w:t>
+            </w:r>
+            <w:r>
+              <w:rPr>
+                <w:rFonts w:ascii="Calibri" w:eastAsia="Times New Roman" w:hAnsi="Calibri" w:cs="Calibri"/>
+                <w:color w:val="000000"/>
+                <w:lang w:eastAsia="en-CA"/>
+              </w:rPr>
+              <w:t>full order details</w:t>
+            </w:r>
+            <w:r>
+              <w:rPr>
+                <w:rFonts w:ascii="Calibri" w:eastAsia="Times New Roman" w:hAnsi="Calibri" w:cs="Calibri"/>
+                <w:color w:val="000000"/>
+                <w:lang w:eastAsia="en-CA"/>
+              </w:rPr>
+              <w:t>;</w:t>
+            </w:r>
+          </w:p>
+          <w:p>
+            <w:pPr>
+              <w:pStyle w:val="ListParagraph"/>
+              <w:spacing w:line="240" w:lineRule="auto"/>
+              <w:ind w:left="309"/>
+              <w:rPr>
+                <w:rFonts w:ascii="Times New Roman" w:eastAsia="Times New Roman" w:hAnsi="Times New Roman" w:cs="Times New Roman"/>
+                <w:sz w:val="24"/>
+                <w:szCs w:val="24"/>
+                <w:lang w:eastAsia="en-CA"/>
+              </w:rPr>
+            </w:pPr>
+            <w:r>
+              <w:rPr>
+                <w:rFonts w:ascii="Calibri" w:eastAsia="Times New Roman" w:hAnsi="Calibri" w:cs="Calibri"/>
+                <w:color w:val="000000"/>
+                <w:lang w:eastAsia="en-CA"/>
+              </w:rPr>
+              <w:t xml:space="preserve">Additional rows appear below summary row: one row per item including item name, quantity and cost, plus one more row displaying </w:t>
+            </w:r>
+            <w:r>
+              <w:rPr>
+                <w:rFonts w:ascii="Calibri" w:eastAsia="Times New Roman" w:hAnsi="Calibri" w:cs="Calibri"/>
+                <w:color w:val="000000"/>
+                <w:lang w:eastAsia="en-CA"/>
+              </w:rPr>
+              <w:t>shipping fee</w:t>
+            </w:r>
+            <w:r>
+              <w:rPr>
+                <w:rFonts w:ascii="Calibri" w:eastAsia="Times New Roman" w:hAnsi="Calibri" w:cs="Calibri"/>
+                <w:color w:val="000000"/>
+                <w:lang w:eastAsia="en-CA"/>
+              </w:rPr>
+              <w:t xml:space="preserve"> &amp;</w:t>
+            </w:r>
+            <w:r>
+              <w:rPr>
+                <w:rFonts w:ascii="Calibri" w:eastAsia="Times New Roman" w:hAnsi="Calibri" w:cs="Calibri"/>
+                <w:color w:val="000000"/>
+                <w:lang w:eastAsia="en-CA"/>
+              </w:rPr>
+              <w:t xml:space="preserve"> taxes</w:t>
+            </w:r>
+            <w:r>
+              <w:rPr>
+                <w:rFonts w:ascii="Calibri" w:eastAsia="Times New Roman" w:hAnsi="Calibri" w:cs="Calibri"/>
+                <w:color w:val="000000"/>
+                <w:lang w:eastAsia="en-CA"/>
+              </w:rPr>
+              <w:t xml:space="preserve"> for the order</w:t>
             </w:r>
           </w:p>
         </w:tc>
@@ -20975,7 +20919,7 @@
                 <w:numId w:val="49"/>
               </w:numPr>
               <w:spacing w:line="240" w:lineRule="auto"/>
-              <w:ind w:left="309"/>
+              <w:ind w:left="300"/>
               <w:rPr>
                 <w:rFonts w:ascii="Times New Roman" w:eastAsia="Times New Roman" w:hAnsi="Times New Roman" w:cs="Times New Roman"/>
                 <w:sz w:val="24"/>
@@ -20989,54 +20933,37 @@
                 <w:color w:val="000000"/>
                 <w:lang w:eastAsia="en-CA"/>
               </w:rPr>
-              <w:t xml:space="preserve">Customer can select any order </w:t>
-            </w:r>
-            <w:r>
-              <w:rPr>
-                <w:rFonts w:ascii="Calibri" w:eastAsia="Times New Roman" w:hAnsi="Calibri" w:cs="Calibri"/>
-                <w:color w:val="000000"/>
-                <w:lang w:eastAsia="en-CA"/>
-              </w:rPr>
-              <w:t xml:space="preserve">(by clicking the row) </w:t>
-            </w:r>
-            <w:r>
-              <w:rPr>
-                <w:rFonts w:ascii="Calibri" w:eastAsia="Times New Roman" w:hAnsi="Calibri" w:cs="Calibri"/>
-                <w:color w:val="000000"/>
-                <w:lang w:eastAsia="en-CA"/>
-              </w:rPr>
-              <w:t xml:space="preserve">to expand </w:t>
-            </w:r>
-            <w:r>
-              <w:rPr>
-                <w:rFonts w:ascii="Calibri" w:eastAsia="Times New Roman" w:hAnsi="Calibri" w:cs="Calibri"/>
-                <w:color w:val="000000"/>
-                <w:lang w:eastAsia="en-CA"/>
-              </w:rPr>
-              <w:t xml:space="preserve">to </w:t>
-            </w:r>
-            <w:r>
-              <w:rPr>
-                <w:rFonts w:ascii="Calibri" w:eastAsia="Times New Roman" w:hAnsi="Calibri" w:cs="Calibri"/>
-                <w:color w:val="000000"/>
-                <w:lang w:eastAsia="en-CA"/>
-              </w:rPr>
-              <w:t>full order details</w:t>
-            </w:r>
-            <w:r>
-              <w:rPr>
-                <w:rFonts w:ascii="Calibri" w:eastAsia="Times New Roman" w:hAnsi="Calibri" w:cs="Calibri"/>
-                <w:color w:val="000000"/>
-                <w:lang w:eastAsia="en-CA"/>
-              </w:rPr>
-              <w:t>;</w:t>
-            </w:r>
-          </w:p>
-          <w:p>
-            <w:pPr>
-              <w:pStyle w:val="ListParagraph"/>
-              <w:spacing w:line="240" w:lineRule="auto"/>
-              <w:ind w:left="309"/>
+              <w:t>Customer can collapse full details by clicking order summary row again</w:t>
+            </w:r>
+          </w:p>
+        </w:tc>
+      </w:tr>
+      <w:tr>
+        <w:trPr>
+          <w:trHeight w:val="350"/>
+        </w:trPr>
+        <w:tc>
+          <w:tcPr>
+            <w:tcW w:w="0" w:type="auto"/>
+            <w:gridSpan w:val="4"/>
+            <w:tcBorders>
+              <w:top w:val="single" w:sz="4" w:space="0" w:color="000000"/>
+              <w:left w:val="single" w:sz="4" w:space="0" w:color="000000"/>
+              <w:bottom w:val="single" w:sz="4" w:space="0" w:color="000000"/>
+              <w:right w:val="single" w:sz="4" w:space="0" w:color="000000"/>
+            </w:tcBorders>
+            <w:shd w:val="clear" w:color="auto" w:fill="D9D9D9"/>
+            <w:tcMar>
+              <w:top w:w="0" w:type="dxa"/>
+              <w:left w:w="115" w:type="dxa"/>
+              <w:bottom w:w="0" w:type="dxa"/>
+              <w:right w:w="115" w:type="dxa"/>
+            </w:tcMar>
+            <w:hideMark/>
+          </w:tcPr>
+          <w:p>
+            <w:pPr>
+              <w:spacing w:line="240" w:lineRule="auto"/>
               <w:rPr>
                 <w:rFonts w:ascii="Times New Roman" w:eastAsia="Times New Roman" w:hAnsi="Times New Roman" w:cs="Times New Roman"/>
                 <w:sz w:val="24"/>
@@ -21047,42 +20974,71 @@
             <w:r>
               <w:rPr>
                 <w:rFonts w:ascii="Calibri" w:eastAsia="Times New Roman" w:hAnsi="Calibri" w:cs="Calibri"/>
-                <w:color w:val="000000"/>
-                <w:lang w:eastAsia="en-CA"/>
-              </w:rPr>
-              <w:t xml:space="preserve">Additional rows appear below summary row: one row per item including item name, quantity and cost, plus one more row displaying </w:t>
-            </w:r>
-            <w:r>
-              <w:rPr>
-                <w:rFonts w:ascii="Calibri" w:eastAsia="Times New Roman" w:hAnsi="Calibri" w:cs="Calibri"/>
-                <w:color w:val="000000"/>
-                <w:lang w:eastAsia="en-CA"/>
-              </w:rPr>
-              <w:t>shipping fee</w:t>
-            </w:r>
-            <w:r>
-              <w:rPr>
-                <w:rFonts w:ascii="Calibri" w:eastAsia="Times New Roman" w:hAnsi="Calibri" w:cs="Calibri"/>
-                <w:color w:val="000000"/>
-                <w:lang w:eastAsia="en-CA"/>
-              </w:rPr>
-              <w:t xml:space="preserve"> &amp;</w:t>
-            </w:r>
-            <w:r>
-              <w:rPr>
-                <w:rFonts w:ascii="Calibri" w:eastAsia="Times New Roman" w:hAnsi="Calibri" w:cs="Calibri"/>
-                <w:color w:val="000000"/>
-                <w:lang w:eastAsia="en-CA"/>
-              </w:rPr>
-              <w:t xml:space="preserve"> taxes</w:t>
-            </w:r>
-            <w:r>
-              <w:rPr>
-                <w:rFonts w:ascii="Calibri" w:eastAsia="Times New Roman" w:hAnsi="Calibri" w:cs="Calibri"/>
-                <w:color w:val="000000"/>
-                <w:lang w:eastAsia="en-CA"/>
-              </w:rPr>
-              <w:t xml:space="preserve"> for the order</w:t>
+                <w:b/>
+                <w:bCs/>
+                <w:color w:val="000000"/>
+                <w:lang w:eastAsia="en-CA"/>
+              </w:rPr>
+              <w:t>Extensions or Alternate Scenarios</w:t>
+            </w:r>
+          </w:p>
+        </w:tc>
+      </w:tr>
+      <w:tr>
+        <w:trPr>
+          <w:trHeight w:val="242"/>
+        </w:trPr>
+        <w:tc>
+          <w:tcPr>
+            <w:tcW w:w="0" w:type="auto"/>
+            <w:gridSpan w:val="4"/>
+            <w:tcBorders>
+              <w:top w:val="single" w:sz="4" w:space="0" w:color="000000"/>
+              <w:left w:val="single" w:sz="4" w:space="0" w:color="000000"/>
+              <w:bottom w:val="single" w:sz="4" w:space="0" w:color="000000"/>
+              <w:right w:val="single" w:sz="4" w:space="0" w:color="000000"/>
+            </w:tcBorders>
+            <w:tcMar>
+              <w:top w:w="0" w:type="dxa"/>
+              <w:left w:w="115" w:type="dxa"/>
+              <w:bottom w:w="0" w:type="dxa"/>
+              <w:right w:w="115" w:type="dxa"/>
+            </w:tcMar>
+            <w:hideMark/>
+          </w:tcPr>
+          <w:p>
+            <w:pPr>
+              <w:spacing w:line="240" w:lineRule="auto"/>
+              <w:rPr>
+                <w:rFonts w:ascii="Times New Roman" w:eastAsia="Times New Roman" w:hAnsi="Times New Roman" w:cs="Times New Roman"/>
+                <w:sz w:val="24"/>
+                <w:szCs w:val="24"/>
+                <w:lang w:eastAsia="en-CA"/>
+              </w:rPr>
+            </w:pPr>
+            <w:r>
+              <w:rPr>
+                <w:rFonts w:ascii="Calibri" w:eastAsia="Times New Roman" w:hAnsi="Calibri" w:cs="Calibri"/>
+                <w:color w:val="000000"/>
+                <w:lang w:eastAsia="en-CA"/>
+              </w:rPr>
+              <w:t>2</w:t>
+            </w:r>
+            <w:r>
+              <w:rPr>
+                <w:rFonts w:ascii="Calibri" w:eastAsia="Times New Roman" w:hAnsi="Calibri" w:cs="Calibri"/>
+                <w:color w:val="000000"/>
+                <w:lang w:eastAsia="en-CA"/>
+              </w:rPr>
+              <w:t xml:space="preserve">a. </w:t>
+            </w:r>
+            <w:r>
+              <w:rPr>
+                <w:rFonts w:ascii="Calibri" w:eastAsia="Times New Roman" w:hAnsi="Calibri" w:cs="Calibri"/>
+                <w:color w:val="000000"/>
+                <w:lang w:eastAsia="en-CA"/>
+              </w:rPr>
+              <w:t>Customer has not placed any orders to date.  The message “No Orders Yet” will be displayed in lieu of order list.</w:t>
             </w:r>
           </w:p>
         </w:tc>
@@ -21125,50 +21081,25 @@
                 <w:color w:val="000000"/>
                 <w:lang w:eastAsia="en-CA"/>
               </w:rPr>
-              <w:t>Customer can collapse full details by clicking order</w:t>
-            </w:r>
-            <w:r>
-              <w:rPr>
-                <w:rFonts w:ascii="Calibri" w:eastAsia="Times New Roman" w:hAnsi="Calibri" w:cs="Calibri"/>
-                <w:color w:val="000000"/>
-                <w:lang w:eastAsia="en-CA"/>
-              </w:rPr>
-              <w:t xml:space="preserve"> summary row</w:t>
-            </w:r>
-            <w:r>
-              <w:rPr>
-                <w:rFonts w:ascii="Calibri" w:eastAsia="Times New Roman" w:hAnsi="Calibri" w:cs="Calibri"/>
-                <w:color w:val="000000"/>
-                <w:lang w:eastAsia="en-CA"/>
-              </w:rPr>
-              <w:t xml:space="preserve"> again</w:t>
-            </w:r>
-          </w:p>
-        </w:tc>
-      </w:tr>
-      <w:tr>
-        <w:trPr>
-          <w:trHeight w:val="350"/>
-        </w:trPr>
-        <w:tc>
-          <w:tcPr>
-            <w:tcW w:w="0" w:type="auto"/>
-            <w:gridSpan w:val="4"/>
-            <w:tcBorders>
-              <w:top w:val="single" w:sz="4" w:space="0" w:color="000000"/>
-              <w:left w:val="single" w:sz="4" w:space="0" w:color="000000"/>
-              <w:bottom w:val="single" w:sz="4" w:space="0" w:color="000000"/>
-              <w:right w:val="single" w:sz="4" w:space="0" w:color="000000"/>
-            </w:tcBorders>
-            <w:shd w:val="clear" w:color="auto" w:fill="D9D9D9"/>
-            <w:tcMar>
-              <w:top w:w="0" w:type="dxa"/>
-              <w:left w:w="115" w:type="dxa"/>
-              <w:bottom w:w="0" w:type="dxa"/>
-              <w:right w:w="115" w:type="dxa"/>
-            </w:tcMar>
-            <w:hideMark/>
-          </w:tcPr>
+              <w:t>2</w:t>
+            </w:r>
+            <w:r>
+              <w:rPr>
+                <w:rFonts w:ascii="Calibri" w:eastAsia="Times New Roman" w:hAnsi="Calibri" w:cs="Calibri"/>
+                <w:color w:val="000000"/>
+                <w:lang w:eastAsia="en-CA"/>
+              </w:rPr>
+              <w:t xml:space="preserve">b. </w:t>
+            </w:r>
+            <w:r>
+              <w:rPr>
+                <w:rFonts w:ascii="Calibri" w:eastAsia="Times New Roman" w:hAnsi="Calibri" w:cs="Calibri"/>
+                <w:color w:val="000000"/>
+                <w:lang w:eastAsia="en-CA"/>
+              </w:rPr>
+              <w:t>The system is unable to display the order history for some reason.</w:t>
+            </w:r>
+          </w:p>
           <w:p>
             <w:pPr>
               <w:spacing w:line="240" w:lineRule="auto"/>
@@ -21182,63 +21113,10 @@
             <w:r>
               <w:rPr>
                 <w:rFonts w:ascii="Calibri" w:eastAsia="Times New Roman" w:hAnsi="Calibri" w:cs="Calibri"/>
-                <w:b/>
-                <w:bCs/>
-                <w:color w:val="000000"/>
-                <w:lang w:eastAsia="en-CA"/>
-              </w:rPr>
-              <w:t>Extensions or Alternate Scenarios</w:t>
-            </w:r>
-          </w:p>
-        </w:tc>
-      </w:tr>
-      <w:tr>
-        <w:trPr>
-          <w:trHeight w:val="242"/>
-        </w:trPr>
-        <w:tc>
-          <w:tcPr>
-            <w:tcW w:w="0" w:type="auto"/>
-            <w:gridSpan w:val="4"/>
-            <w:tcBorders>
-              <w:top w:val="single" w:sz="4" w:space="0" w:color="000000"/>
-              <w:left w:val="single" w:sz="4" w:space="0" w:color="000000"/>
-              <w:bottom w:val="single" w:sz="4" w:space="0" w:color="000000"/>
-              <w:right w:val="single" w:sz="4" w:space="0" w:color="000000"/>
-            </w:tcBorders>
-            <w:tcMar>
-              <w:top w:w="0" w:type="dxa"/>
-              <w:left w:w="115" w:type="dxa"/>
-              <w:bottom w:w="0" w:type="dxa"/>
-              <w:right w:w="115" w:type="dxa"/>
-            </w:tcMar>
-            <w:hideMark/>
-          </w:tcPr>
-          <w:p>
-            <w:pPr>
-              <w:spacing w:line="240" w:lineRule="auto"/>
-              <w:rPr>
-                <w:rFonts w:ascii="Times New Roman" w:eastAsia="Times New Roman" w:hAnsi="Times New Roman" w:cs="Times New Roman"/>
-                <w:sz w:val="24"/>
-                <w:szCs w:val="24"/>
-                <w:lang w:eastAsia="en-CA"/>
-              </w:rPr>
-            </w:pPr>
-            <w:r>
-              <w:rPr>
-                <w:rFonts w:ascii="Calibri" w:eastAsia="Times New Roman" w:hAnsi="Calibri" w:cs="Calibri"/>
-                <w:color w:val="000000"/>
-                <w:lang w:eastAsia="en-CA"/>
-              </w:rPr>
-              <w:t xml:space="preserve">3a. </w:t>
-            </w:r>
-            <w:r>
-              <w:rPr>
-                <w:rFonts w:ascii="Calibri" w:eastAsia="Times New Roman" w:hAnsi="Calibri" w:cs="Calibri"/>
-                <w:color w:val="000000"/>
-                <w:lang w:eastAsia="en-CA"/>
-              </w:rPr>
-              <w:t>Customer has not placed any orders to date.  The message “No Orders Yet” will be displayed in lieu of order list.</w:t>
+                <w:color w:val="000000"/>
+                <w:lang w:eastAsia="en-CA"/>
+              </w:rPr>
+              <w:t>A system error message is generated, displayed to the Customer and sent to the appropriate authority.</w:t>
             </w:r>
           </w:p>
         </w:tc>
@@ -21250,13 +21128,13 @@
         <w:tc>
           <w:tcPr>
             <w:tcW w:w="0" w:type="auto"/>
-            <w:gridSpan w:val="4"/>
             <w:tcBorders>
               <w:top w:val="single" w:sz="4" w:space="0" w:color="000000"/>
               <w:left w:val="single" w:sz="4" w:space="0" w:color="000000"/>
               <w:bottom w:val="single" w:sz="4" w:space="0" w:color="000000"/>
               <w:right w:val="single" w:sz="4" w:space="0" w:color="000000"/>
             </w:tcBorders>
+            <w:shd w:val="clear" w:color="auto" w:fill="E6E6E6"/>
             <w:tcMar>
               <w:top w:w="0" w:type="dxa"/>
               <w:left w:w="115" w:type="dxa"/>
@@ -21278,55 +21156,25 @@
             <w:r>
               <w:rPr>
                 <w:rFonts w:ascii="Calibri" w:eastAsia="Times New Roman" w:hAnsi="Calibri" w:cs="Calibri"/>
-                <w:color w:val="000000"/>
-                <w:lang w:eastAsia="en-CA"/>
-              </w:rPr>
-              <w:t xml:space="preserve">3b. </w:t>
-            </w:r>
-            <w:r>
-              <w:rPr>
-                <w:rFonts w:ascii="Calibri" w:eastAsia="Times New Roman" w:hAnsi="Calibri" w:cs="Calibri"/>
-                <w:color w:val="000000"/>
-                <w:lang w:eastAsia="en-CA"/>
-              </w:rPr>
-              <w:t>The system is unable to display the order history for some reason.</w:t>
-            </w:r>
-          </w:p>
-          <w:p>
-            <w:pPr>
-              <w:spacing w:line="240" w:lineRule="auto"/>
-              <w:rPr>
-                <w:rFonts w:ascii="Times New Roman" w:eastAsia="Times New Roman" w:hAnsi="Times New Roman" w:cs="Times New Roman"/>
-                <w:sz w:val="24"/>
-                <w:szCs w:val="24"/>
-                <w:lang w:eastAsia="en-CA"/>
-              </w:rPr>
-            </w:pPr>
-            <w:r>
-              <w:rPr>
-                <w:rFonts w:ascii="Calibri" w:eastAsia="Times New Roman" w:hAnsi="Calibri" w:cs="Calibri"/>
-                <w:color w:val="000000"/>
-                <w:lang w:eastAsia="en-CA"/>
-              </w:rPr>
-              <w:t>A system error message is generated, displayed to the Customer and sent to the appropriate authority.</w:t>
-            </w:r>
-          </w:p>
-        </w:tc>
-      </w:tr>
-      <w:tr>
-        <w:trPr>
-          <w:trHeight w:val="368"/>
-        </w:trPr>
+                <w:b/>
+                <w:bCs/>
+                <w:color w:val="000000"/>
+                <w:lang w:eastAsia="en-CA"/>
+              </w:rPr>
+              <w:t>Pre-Conditions:</w:t>
+            </w:r>
+          </w:p>
+        </w:tc>
         <w:tc>
           <w:tcPr>
             <w:tcW w:w="0" w:type="auto"/>
+            <w:gridSpan w:val="3"/>
             <w:tcBorders>
               <w:top w:val="single" w:sz="4" w:space="0" w:color="000000"/>
               <w:left w:val="single" w:sz="4" w:space="0" w:color="000000"/>
               <w:bottom w:val="single" w:sz="4" w:space="0" w:color="000000"/>
               <w:right w:val="single" w:sz="4" w:space="0" w:color="000000"/>
             </w:tcBorders>
-            <w:shd w:val="clear" w:color="auto" w:fill="E6E6E6"/>
             <w:tcMar>
               <w:top w:w="0" w:type="dxa"/>
               <w:left w:w="115" w:type="dxa"/>
@@ -21348,25 +21196,25 @@
             <w:r>
               <w:rPr>
                 <w:rFonts w:ascii="Calibri" w:eastAsia="Times New Roman" w:hAnsi="Calibri" w:cs="Calibri"/>
-                <w:b/>
-                <w:bCs/>
-                <w:color w:val="000000"/>
-                <w:lang w:eastAsia="en-CA"/>
-              </w:rPr>
-              <w:t>Pre-Conditions:</w:t>
-            </w:r>
-          </w:p>
-        </w:tc>
+                <w:color w:val="000000"/>
+                <w:lang w:eastAsia="en-CA"/>
+              </w:rPr>
+              <w:t>Customer must be logged into the system</w:t>
+            </w:r>
+          </w:p>
+        </w:tc>
+      </w:tr>
+      <w:tr>
         <w:tc>
           <w:tcPr>
             <w:tcW w:w="0" w:type="auto"/>
-            <w:gridSpan w:val="3"/>
             <w:tcBorders>
               <w:top w:val="single" w:sz="4" w:space="0" w:color="000000"/>
               <w:left w:val="single" w:sz="4" w:space="0" w:color="000000"/>
               <w:bottom w:val="single" w:sz="4" w:space="0" w:color="000000"/>
               <w:right w:val="single" w:sz="4" w:space="0" w:color="000000"/>
             </w:tcBorders>
+            <w:shd w:val="clear" w:color="auto" w:fill="E6E6E6"/>
             <w:tcMar>
               <w:top w:w="0" w:type="dxa"/>
               <w:left w:w="115" w:type="dxa"/>
@@ -21388,52 +21236,11 @@
             <w:r>
               <w:rPr>
                 <w:rFonts w:ascii="Calibri" w:eastAsia="Times New Roman" w:hAnsi="Calibri" w:cs="Calibri"/>
-                <w:color w:val="000000"/>
-                <w:lang w:eastAsia="en-CA"/>
-              </w:rPr>
-              <w:t>Customer must be logged into the system</w:t>
-            </w:r>
-          </w:p>
-        </w:tc>
-      </w:tr>
-      <w:tr>
-        <w:tc>
-          <w:tcPr>
-            <w:tcW w:w="0" w:type="auto"/>
-            <w:tcBorders>
-              <w:top w:val="single" w:sz="4" w:space="0" w:color="000000"/>
-              <w:left w:val="single" w:sz="4" w:space="0" w:color="000000"/>
-              <w:bottom w:val="single" w:sz="4" w:space="0" w:color="000000"/>
-              <w:right w:val="single" w:sz="4" w:space="0" w:color="000000"/>
-            </w:tcBorders>
-            <w:shd w:val="clear" w:color="auto" w:fill="E6E6E6"/>
-            <w:tcMar>
-              <w:top w:w="0" w:type="dxa"/>
-              <w:left w:w="115" w:type="dxa"/>
-              <w:bottom w:w="0" w:type="dxa"/>
-              <w:right w:w="115" w:type="dxa"/>
-            </w:tcMar>
-            <w:hideMark/>
-          </w:tcPr>
-          <w:p>
-            <w:pPr>
-              <w:spacing w:line="240" w:lineRule="auto"/>
-              <w:rPr>
-                <w:rFonts w:ascii="Times New Roman" w:eastAsia="Times New Roman" w:hAnsi="Times New Roman" w:cs="Times New Roman"/>
-                <w:sz w:val="24"/>
-                <w:szCs w:val="24"/>
-                <w:lang w:eastAsia="en-CA"/>
-              </w:rPr>
-            </w:pPr>
-            <w:r>
-              <w:rPr>
-                <w:rFonts w:ascii="Calibri" w:eastAsia="Times New Roman" w:hAnsi="Calibri" w:cs="Calibri"/>
                 <w:b/>
                 <w:bCs/>
                 <w:color w:val="000000"/>
                 <w:lang w:eastAsia="en-CA"/>
               </w:rPr>
-              <w:lastRenderedPageBreak/>
               <w:t>Post-Conditions:</w:t>
             </w:r>
           </w:p>
@@ -22090,7 +21897,6 @@
       </w:pPr>
       <w:bookmarkStart w:id="10" w:name="_Toc145676370"/>
       <w:r>
-        <w:lastRenderedPageBreak/>
         <w:t>Data Model</w:t>
       </w:r>
       <w:bookmarkEnd w:id="10"/>
@@ -22118,6 +21924,7 @@
         <w:rPr>
           <w:noProof/>
         </w:rPr>
+        <w:lastRenderedPageBreak/>
         <w:t xml:space="preserve"> </w:t>
       </w:r>
       <w:r>
@@ -22306,6 +22113,7 @@
       </w:pPr>
       <w:bookmarkStart w:id="12" w:name="_Toc145676371"/>
       <w:r>
+        <w:lastRenderedPageBreak/>
         <w:t xml:space="preserve">UI Screen </w:t>
       </w:r>
       <w:proofErr w:type="spellStart"/>

</xml_diff>

<commit_message>
Updating final report (skills we learned, proposed changes, cose snipets)
</commit_message>
<xml_diff>
--- a/documentation/BRD.docx
+++ b/documentation/BRD.docx
@@ -122,7 +122,7 @@
       <w:sdtContent>
         <w:p>
           <w:pPr>
-            <w:pStyle w:val="TOCHeading"/>
+            <w:pStyle w:val="ac"/>
             <w:jc w:val="center"/>
             <w:rPr>
               <w:rFonts w:asciiTheme="minorHAnsi" w:hAnsiTheme="minorHAnsi" w:cstheme="minorHAnsi"/>
@@ -139,7 +139,7 @@
         </w:p>
         <w:p>
           <w:pPr>
-            <w:pStyle w:val="TOC2"/>
+            <w:pStyle w:val="21"/>
             <w:rPr>
               <w:rFonts w:eastAsiaTheme="minorEastAsia"/>
               <w:noProof/>
@@ -161,7 +161,7 @@
           <w:hyperlink w:anchor="_Toc145676362" w:history="1">
             <w:r>
               <w:rPr>
-                <w:rStyle w:val="Hyperlink"/>
+                <w:rStyle w:val="ad"/>
                 <w:noProof/>
               </w:rPr>
               <w:t>1.</w:t>
@@ -179,7 +179,7 @@
             </w:r>
             <w:r>
               <w:rPr>
-                <w:rStyle w:val="Hyperlink"/>
+                <w:rStyle w:val="ad"/>
                 <w:noProof/>
               </w:rPr>
               <w:t>System Overview</w:t>
@@ -236,7 +236,7 @@
         </w:p>
         <w:p>
           <w:pPr>
-            <w:pStyle w:val="TOC2"/>
+            <w:pStyle w:val="21"/>
             <w:rPr>
               <w:rFonts w:eastAsiaTheme="minorEastAsia"/>
               <w:noProof/>
@@ -249,7 +249,7 @@
           <w:hyperlink w:anchor="_Toc145676363" w:history="1">
             <w:r>
               <w:rPr>
-                <w:rStyle w:val="Hyperlink"/>
+                <w:rStyle w:val="ad"/>
                 <w:noProof/>
               </w:rPr>
               <w:t>2.</w:t>
@@ -267,7 +267,7 @@
             </w:r>
             <w:r>
               <w:rPr>
-                <w:rStyle w:val="Hyperlink"/>
+                <w:rStyle w:val="ad"/>
                 <w:noProof/>
               </w:rPr>
               <w:t>Requirements Scope</w:t>
@@ -324,7 +324,7 @@
         </w:p>
         <w:p>
           <w:pPr>
-            <w:pStyle w:val="TOC3"/>
+            <w:pStyle w:val="31"/>
             <w:tabs>
               <w:tab w:val="right" w:leader="dot" w:pos="10790"/>
             </w:tabs>
@@ -340,7 +340,7 @@
           <w:hyperlink w:anchor="_Toc145676364" w:history="1">
             <w:r>
               <w:rPr>
-                <w:rStyle w:val="Hyperlink"/>
+                <w:rStyle w:val="ad"/>
                 <w:noProof/>
               </w:rPr>
               <w:t>2.1  In Scope</w:t>
@@ -397,7 +397,7 @@
         </w:p>
         <w:p>
           <w:pPr>
-            <w:pStyle w:val="TOC3"/>
+            <w:pStyle w:val="31"/>
             <w:tabs>
               <w:tab w:val="right" w:leader="dot" w:pos="10790"/>
             </w:tabs>
@@ -413,7 +413,7 @@
           <w:hyperlink w:anchor="_Toc145676365" w:history="1">
             <w:r>
               <w:rPr>
-                <w:rStyle w:val="Hyperlink"/>
+                <w:rStyle w:val="ad"/>
                 <w:noProof/>
               </w:rPr>
               <w:t>2.2 Out of Scope</w:t>
@@ -470,7 +470,7 @@
         </w:p>
         <w:p>
           <w:pPr>
-            <w:pStyle w:val="TOC2"/>
+            <w:pStyle w:val="21"/>
             <w:rPr>
               <w:rFonts w:eastAsiaTheme="minorEastAsia"/>
               <w:noProof/>
@@ -483,7 +483,7 @@
           <w:hyperlink w:anchor="_Toc145676366" w:history="1">
             <w:r>
               <w:rPr>
-                <w:rStyle w:val="Hyperlink"/>
+                <w:rStyle w:val="ad"/>
                 <w:noProof/>
               </w:rPr>
               <w:t>3.</w:t>
@@ -501,7 +501,7 @@
             </w:r>
             <w:r>
               <w:rPr>
-                <w:rStyle w:val="Hyperlink"/>
+                <w:rStyle w:val="ad"/>
                 <w:noProof/>
               </w:rPr>
               <w:t>Functional Requirements</w:t>
@@ -558,7 +558,7 @@
         </w:p>
         <w:p>
           <w:pPr>
-            <w:pStyle w:val="TOC3"/>
+            <w:pStyle w:val="31"/>
             <w:tabs>
               <w:tab w:val="right" w:leader="dot" w:pos="10790"/>
             </w:tabs>
@@ -574,7 +574,7 @@
           <w:hyperlink w:anchor="_Toc145676367" w:history="1">
             <w:r>
               <w:rPr>
-                <w:rStyle w:val="Hyperlink"/>
+                <w:rStyle w:val="ad"/>
                 <w:noProof/>
               </w:rPr>
               <w:t>3.1 UML Use Case Diagram</w:t>
@@ -631,7 +631,7 @@
         </w:p>
         <w:p>
           <w:pPr>
-            <w:pStyle w:val="TOC3"/>
+            <w:pStyle w:val="31"/>
             <w:tabs>
               <w:tab w:val="right" w:leader="dot" w:pos="10790"/>
             </w:tabs>
@@ -647,7 +647,7 @@
           <w:hyperlink w:anchor="_Toc145676368" w:history="1">
             <w:r>
               <w:rPr>
-                <w:rStyle w:val="Hyperlink"/>
+                <w:rStyle w:val="ad"/>
                 <w:noProof/>
               </w:rPr>
               <w:t>3.1 UML Use Case Specifications</w:t>
@@ -704,7 +704,7 @@
         </w:p>
         <w:p>
           <w:pPr>
-            <w:pStyle w:val="TOC2"/>
+            <w:pStyle w:val="21"/>
             <w:rPr>
               <w:rFonts w:eastAsiaTheme="minorEastAsia"/>
               <w:noProof/>
@@ -717,7 +717,7 @@
           <w:hyperlink w:anchor="_Toc145676369" w:history="1">
             <w:r>
               <w:rPr>
-                <w:rStyle w:val="Hyperlink"/>
+                <w:rStyle w:val="ad"/>
                 <w:noProof/>
               </w:rPr>
               <w:t>4.</w:t>
@@ -735,7 +735,7 @@
             </w:r>
             <w:r>
               <w:rPr>
-                <w:rStyle w:val="Hyperlink"/>
+                <w:rStyle w:val="ad"/>
                 <w:noProof/>
               </w:rPr>
               <w:t>Non-Functional Requirements</w:t>
@@ -792,7 +792,7 @@
         </w:p>
         <w:p>
           <w:pPr>
-            <w:pStyle w:val="TOC2"/>
+            <w:pStyle w:val="21"/>
             <w:rPr>
               <w:rFonts w:eastAsiaTheme="minorEastAsia"/>
               <w:noProof/>
@@ -805,7 +805,7 @@
           <w:hyperlink w:anchor="_Toc145676370" w:history="1">
             <w:r>
               <w:rPr>
-                <w:rStyle w:val="Hyperlink"/>
+                <w:rStyle w:val="ad"/>
                 <w:noProof/>
               </w:rPr>
               <w:t>5.</w:t>
@@ -823,7 +823,7 @@
             </w:r>
             <w:r>
               <w:rPr>
-                <w:rStyle w:val="Hyperlink"/>
+                <w:rStyle w:val="ad"/>
                 <w:noProof/>
               </w:rPr>
               <w:t>Data Model</w:t>
@@ -880,7 +880,7 @@
         </w:p>
         <w:p>
           <w:pPr>
-            <w:pStyle w:val="TOC2"/>
+            <w:pStyle w:val="21"/>
             <w:rPr>
               <w:rFonts w:eastAsiaTheme="minorEastAsia"/>
               <w:noProof/>
@@ -893,7 +893,7 @@
           <w:hyperlink w:anchor="_Toc145676371" w:history="1">
             <w:r>
               <w:rPr>
-                <w:rStyle w:val="Hyperlink"/>
+                <w:rStyle w:val="ad"/>
                 <w:noProof/>
               </w:rPr>
               <w:t>6.</w:t>
@@ -911,7 +911,7 @@
             </w:r>
             <w:r>
               <w:rPr>
-                <w:rStyle w:val="Hyperlink"/>
+                <w:rStyle w:val="ad"/>
                 <w:noProof/>
               </w:rPr>
               <w:t>UI Screen Mockups</w:t>
@@ -968,7 +968,7 @@
         </w:p>
         <w:p>
           <w:pPr>
-            <w:pStyle w:val="TOC2"/>
+            <w:pStyle w:val="21"/>
             <w:rPr>
               <w:rFonts w:eastAsiaTheme="minorEastAsia"/>
               <w:noProof/>
@@ -981,7 +981,7 @@
           <w:hyperlink w:anchor="_Toc145676372" w:history="1">
             <w:r>
               <w:rPr>
-                <w:rStyle w:val="Hyperlink"/>
+                <w:rStyle w:val="ad"/>
                 <w:noProof/>
               </w:rPr>
               <w:t>7.</w:t>
@@ -999,7 +999,7 @@
             </w:r>
             <w:r>
               <w:rPr>
-                <w:rStyle w:val="Hyperlink"/>
+                <w:rStyle w:val="ad"/>
                 <w:noProof/>
               </w:rPr>
               <w:t>Change Log</w:t>
@@ -1094,7 +1094,7 @@
     </w:p>
     <w:p>
       <w:pPr>
-        <w:pStyle w:val="TableofFigures"/>
+        <w:pStyle w:val="af"/>
         <w:tabs>
           <w:tab w:val="right" w:leader="dot" w:pos="10790"/>
         </w:tabs>
@@ -1134,7 +1134,7 @@
       <w:hyperlink w:anchor="_Toc146484081" w:history="1">
         <w:r>
           <w:rPr>
-            <w:rStyle w:val="Hyperlink"/>
+            <w:rStyle w:val="ad"/>
             <w:noProof/>
           </w:rPr>
           <w:t>Figure 1 – Application Architecture</w:t>
@@ -1191,7 +1191,7 @@
     </w:p>
     <w:p>
       <w:pPr>
-        <w:pStyle w:val="TableofFigures"/>
+        <w:pStyle w:val="af"/>
         <w:tabs>
           <w:tab w:val="right" w:leader="dot" w:pos="10790"/>
         </w:tabs>
@@ -1204,7 +1204,7 @@
       <w:hyperlink w:anchor="_Toc146484082" w:history="1">
         <w:r>
           <w:rPr>
-            <w:rStyle w:val="Hyperlink"/>
+            <w:rStyle w:val="ad"/>
             <w:noProof/>
           </w:rPr>
           <w:t>Figure 2 - UML Use Case Diagram</w:t>
@@ -1261,7 +1261,7 @@
     </w:p>
     <w:p>
       <w:pPr>
-        <w:pStyle w:val="TableofFigures"/>
+        <w:pStyle w:val="af"/>
         <w:tabs>
           <w:tab w:val="right" w:leader="dot" w:pos="10790"/>
         </w:tabs>
@@ -1274,21 +1274,21 @@
       <w:hyperlink w:anchor="_Toc146484084" w:history="1">
         <w:r>
           <w:rPr>
-            <w:rStyle w:val="Hyperlink"/>
+            <w:rStyle w:val="ad"/>
             <w:noProof/>
           </w:rPr>
           <w:t xml:space="preserve">Figure </w:t>
         </w:r>
         <w:r>
           <w:rPr>
-            <w:rStyle w:val="Hyperlink"/>
+            <w:rStyle w:val="ad"/>
             <w:noProof/>
           </w:rPr>
           <w:t>3</w:t>
         </w:r>
         <w:r>
           <w:rPr>
-            <w:rStyle w:val="Hyperlink"/>
+            <w:rStyle w:val="ad"/>
             <w:noProof/>
           </w:rPr>
           <w:t xml:space="preserve"> - Data Model Diagram</w:t>
@@ -1345,7 +1345,7 @@
     </w:p>
     <w:p>
       <w:pPr>
-        <w:pStyle w:val="TableofFigures"/>
+        <w:pStyle w:val="af"/>
         <w:tabs>
           <w:tab w:val="right" w:leader="dot" w:pos="10790"/>
         </w:tabs>
@@ -1358,21 +1358,21 @@
       <w:hyperlink w:anchor="_Toc146484085" w:history="1">
         <w:r>
           <w:rPr>
-            <w:rStyle w:val="Hyperlink"/>
+            <w:rStyle w:val="ad"/>
             <w:noProof/>
           </w:rPr>
           <w:t xml:space="preserve">Figure </w:t>
         </w:r>
         <w:r>
           <w:rPr>
-            <w:rStyle w:val="Hyperlink"/>
+            <w:rStyle w:val="ad"/>
             <w:noProof/>
           </w:rPr>
           <w:t>4</w:t>
         </w:r>
         <w:r>
           <w:rPr>
-            <w:rStyle w:val="Hyperlink"/>
+            <w:rStyle w:val="ad"/>
             <w:noProof/>
           </w:rPr>
           <w:t xml:space="preserve"> - Cart</w:t>
@@ -1429,7 +1429,7 @@
     </w:p>
     <w:p>
       <w:pPr>
-        <w:pStyle w:val="TableofFigures"/>
+        <w:pStyle w:val="af"/>
         <w:tabs>
           <w:tab w:val="right" w:leader="dot" w:pos="10790"/>
         </w:tabs>
@@ -1442,21 +1442,21 @@
       <w:hyperlink w:anchor="_Toc146484086" w:history="1">
         <w:r>
           <w:rPr>
-            <w:rStyle w:val="Hyperlink"/>
+            <w:rStyle w:val="ad"/>
             <w:noProof/>
           </w:rPr>
           <w:t xml:space="preserve">Figure </w:t>
         </w:r>
         <w:r>
           <w:rPr>
-            <w:rStyle w:val="Hyperlink"/>
+            <w:rStyle w:val="ad"/>
             <w:noProof/>
           </w:rPr>
           <w:t>5</w:t>
         </w:r>
         <w:r>
           <w:rPr>
-            <w:rStyle w:val="Hyperlink"/>
+            <w:rStyle w:val="ad"/>
             <w:noProof/>
           </w:rPr>
           <w:t xml:space="preserve"> - Login Screen</w:t>
@@ -1513,7 +1513,7 @@
     </w:p>
     <w:p>
       <w:pPr>
-        <w:pStyle w:val="TableofFigures"/>
+        <w:pStyle w:val="af"/>
         <w:tabs>
           <w:tab w:val="right" w:leader="dot" w:pos="10790"/>
         </w:tabs>
@@ -1526,21 +1526,21 @@
       <w:hyperlink w:anchor="_Toc146484087" w:history="1">
         <w:r>
           <w:rPr>
-            <w:rStyle w:val="Hyperlink"/>
+            <w:rStyle w:val="ad"/>
             <w:noProof/>
           </w:rPr>
           <w:t xml:space="preserve">Figure </w:t>
         </w:r>
         <w:r>
           <w:rPr>
-            <w:rStyle w:val="Hyperlink"/>
+            <w:rStyle w:val="ad"/>
             <w:noProof/>
           </w:rPr>
           <w:t>6</w:t>
         </w:r>
         <w:r>
           <w:rPr>
-            <w:rStyle w:val="Hyperlink"/>
+            <w:rStyle w:val="ad"/>
             <w:noProof/>
           </w:rPr>
           <w:t xml:space="preserve"> - Menu Items - 1</w:t>
@@ -1597,7 +1597,7 @@
     </w:p>
     <w:p>
       <w:pPr>
-        <w:pStyle w:val="TableofFigures"/>
+        <w:pStyle w:val="af"/>
         <w:tabs>
           <w:tab w:val="right" w:leader="dot" w:pos="10790"/>
         </w:tabs>
@@ -1610,21 +1610,21 @@
       <w:hyperlink w:anchor="_Toc146484088" w:history="1">
         <w:r>
           <w:rPr>
-            <w:rStyle w:val="Hyperlink"/>
+            <w:rStyle w:val="ad"/>
             <w:noProof/>
           </w:rPr>
           <w:t xml:space="preserve">Figure </w:t>
         </w:r>
         <w:r>
           <w:rPr>
-            <w:rStyle w:val="Hyperlink"/>
+            <w:rStyle w:val="ad"/>
             <w:noProof/>
           </w:rPr>
           <w:t>7</w:t>
         </w:r>
         <w:r>
           <w:rPr>
-            <w:rStyle w:val="Hyperlink"/>
+            <w:rStyle w:val="ad"/>
             <w:noProof/>
           </w:rPr>
           <w:t xml:space="preserve"> - Menu Items - 2</w:t>
@@ -1681,7 +1681,7 @@
     </w:p>
     <w:p>
       <w:pPr>
-        <w:pStyle w:val="TableofFigures"/>
+        <w:pStyle w:val="af"/>
         <w:tabs>
           <w:tab w:val="right" w:leader="dot" w:pos="10790"/>
         </w:tabs>
@@ -1694,21 +1694,21 @@
       <w:hyperlink w:anchor="_Toc146484089" w:history="1">
         <w:r>
           <w:rPr>
-            <w:rStyle w:val="Hyperlink"/>
+            <w:rStyle w:val="ad"/>
             <w:noProof/>
           </w:rPr>
           <w:t xml:space="preserve">Figure </w:t>
         </w:r>
         <w:r>
           <w:rPr>
-            <w:rStyle w:val="Hyperlink"/>
+            <w:rStyle w:val="ad"/>
             <w:noProof/>
           </w:rPr>
           <w:t>8</w:t>
         </w:r>
         <w:r>
           <w:rPr>
-            <w:rStyle w:val="Hyperlink"/>
+            <w:rStyle w:val="ad"/>
             <w:noProof/>
           </w:rPr>
           <w:t xml:space="preserve"> - Customer Registration Form</w:t>
@@ -1765,7 +1765,7 @@
     </w:p>
     <w:p>
       <w:pPr>
-        <w:pStyle w:val="TableofFigures"/>
+        <w:pStyle w:val="af"/>
         <w:tabs>
           <w:tab w:val="right" w:leader="dot" w:pos="10790"/>
         </w:tabs>
@@ -1778,21 +1778,21 @@
       <w:hyperlink w:anchor="_Toc146484090" w:history="1">
         <w:r>
           <w:rPr>
-            <w:rStyle w:val="Hyperlink"/>
+            <w:rStyle w:val="ad"/>
             <w:noProof/>
           </w:rPr>
           <w:t xml:space="preserve">Figure </w:t>
         </w:r>
         <w:r>
           <w:rPr>
-            <w:rStyle w:val="Hyperlink"/>
+            <w:rStyle w:val="ad"/>
             <w:noProof/>
           </w:rPr>
           <w:t>9</w:t>
         </w:r>
         <w:r>
           <w:rPr>
-            <w:rStyle w:val="Hyperlink"/>
+            <w:rStyle w:val="ad"/>
             <w:noProof/>
           </w:rPr>
           <w:t xml:space="preserve"> - Checkout Process</w:t>
@@ -1849,7 +1849,7 @@
     </w:p>
     <w:p>
       <w:pPr>
-        <w:pStyle w:val="TableofFigures"/>
+        <w:pStyle w:val="af"/>
         <w:tabs>
           <w:tab w:val="right" w:leader="dot" w:pos="10790"/>
         </w:tabs>
@@ -1862,21 +1862,21 @@
       <w:hyperlink w:anchor="_Toc146484091" w:history="1">
         <w:r>
           <w:rPr>
-            <w:rStyle w:val="Hyperlink"/>
+            <w:rStyle w:val="ad"/>
             <w:noProof/>
           </w:rPr>
           <w:t>Figure 1</w:t>
         </w:r>
         <w:r>
           <w:rPr>
-            <w:rStyle w:val="Hyperlink"/>
+            <w:rStyle w:val="ad"/>
             <w:noProof/>
           </w:rPr>
           <w:t>0</w:t>
         </w:r>
         <w:r>
           <w:rPr>
-            <w:rStyle w:val="Hyperlink"/>
+            <w:rStyle w:val="ad"/>
             <w:noProof/>
           </w:rPr>
           <w:t xml:space="preserve"> - Admin Page Example</w:t>
@@ -1972,7 +1972,7 @@
     </w:p>
     <w:p>
       <w:pPr>
-        <w:pStyle w:val="Heading2"/>
+        <w:pStyle w:val="2"/>
         <w:numPr>
           <w:ilvl w:val="0"/>
           <w:numId w:val="6"/>
@@ -1987,7 +1987,7 @@
     </w:p>
     <w:p>
       <w:pPr>
-        <w:pStyle w:val="NormalWeb"/>
+        <w:pStyle w:val="af0"/>
         <w:rPr>
           <w:rFonts w:ascii="Calibri" w:hAnsi="Calibri" w:cs="Calibri"/>
         </w:rPr>
@@ -2001,7 +2001,7 @@
     </w:p>
     <w:p>
       <w:pPr>
-        <w:pStyle w:val="NormalWeb"/>
+        <w:pStyle w:val="af0"/>
         <w:spacing w:after="0" w:afterAutospacing="0"/>
         <w:jc w:val="center"/>
         <w:rPr>
@@ -2065,7 +2065,7 @@
     </w:p>
     <w:p>
       <w:pPr>
-        <w:pStyle w:val="Caption"/>
+        <w:pStyle w:val="ae"/>
         <w:jc w:val="center"/>
       </w:pPr>
       <w:bookmarkStart w:id="1" w:name="_Toc146484081"/>
@@ -2106,7 +2106,7 @@
     </w:p>
     <w:p>
       <w:pPr>
-        <w:pStyle w:val="NormalWeb"/>
+        <w:pStyle w:val="af0"/>
         <w:rPr>
           <w:rFonts w:ascii="Calibri" w:hAnsi="Calibri" w:cs="Calibri"/>
         </w:rPr>
@@ -2114,7 +2114,7 @@
     </w:p>
     <w:p>
       <w:pPr>
-        <w:pStyle w:val="Heading2"/>
+        <w:pStyle w:val="2"/>
         <w:numPr>
           <w:ilvl w:val="0"/>
           <w:numId w:val="6"/>
@@ -2128,7 +2128,7 @@
     </w:p>
     <w:p>
       <w:pPr>
-        <w:pStyle w:val="Heading3"/>
+        <w:pStyle w:val="3"/>
         <w:ind w:left="720"/>
       </w:pPr>
       <w:bookmarkStart w:id="3" w:name="_Toc145676364"/>
@@ -2875,7 +2875,7 @@
     </w:p>
     <w:p>
       <w:pPr>
-        <w:pStyle w:val="Heading3"/>
+        <w:pStyle w:val="3"/>
       </w:pPr>
       <w:r>
         <w:tab/>
@@ -2888,7 +2888,7 @@
     </w:p>
     <w:p>
       <w:pPr>
-        <w:pStyle w:val="NormalWeb"/>
+        <w:pStyle w:val="af0"/>
         <w:numPr>
           <w:ilvl w:val="0"/>
           <w:numId w:val="15"/>
@@ -2912,7 +2912,7 @@
     </w:p>
     <w:p>
       <w:pPr>
-        <w:pStyle w:val="NormalWeb"/>
+        <w:pStyle w:val="af0"/>
         <w:numPr>
           <w:ilvl w:val="0"/>
           <w:numId w:val="15"/>
@@ -2933,7 +2933,7 @@
     </w:p>
     <w:p>
       <w:pPr>
-        <w:pStyle w:val="NormalWeb"/>
+        <w:pStyle w:val="af0"/>
         <w:numPr>
           <w:ilvl w:val="0"/>
           <w:numId w:val="15"/>
@@ -2955,7 +2955,7 @@
     </w:p>
     <w:p>
       <w:pPr>
-        <w:pStyle w:val="NormalWeb"/>
+        <w:pStyle w:val="af0"/>
         <w:numPr>
           <w:ilvl w:val="0"/>
           <w:numId w:val="15"/>
@@ -2977,7 +2977,7 @@
     </w:p>
     <w:p>
       <w:pPr>
-        <w:pStyle w:val="NormalWeb"/>
+        <w:pStyle w:val="af0"/>
         <w:numPr>
           <w:ilvl w:val="0"/>
           <w:numId w:val="15"/>
@@ -2999,7 +2999,7 @@
     </w:p>
     <w:p>
       <w:pPr>
-        <w:pStyle w:val="NormalWeb"/>
+        <w:pStyle w:val="af0"/>
         <w:numPr>
           <w:ilvl w:val="0"/>
           <w:numId w:val="15"/>
@@ -3020,7 +3020,7 @@
     </w:p>
     <w:p>
       <w:pPr>
-        <w:pStyle w:val="NormalWeb"/>
+        <w:pStyle w:val="af0"/>
         <w:numPr>
           <w:ilvl w:val="0"/>
           <w:numId w:val="15"/>
@@ -3041,7 +3041,7 @@
     </w:p>
     <w:p>
       <w:pPr>
-        <w:pStyle w:val="Heading2"/>
+        <w:pStyle w:val="2"/>
         <w:numPr>
           <w:ilvl w:val="0"/>
           <w:numId w:val="6"/>
@@ -3502,7 +3502,7 @@
     </w:p>
     <w:p>
       <w:pPr>
-        <w:pStyle w:val="Heading3"/>
+        <w:pStyle w:val="3"/>
         <w:ind w:left="720"/>
         <w:rPr>
           <w:rFonts w:eastAsia="Calibri"/>
@@ -3540,7 +3540,7 @@
           <w:noProof/>
         </w:rPr>
         <w:drawing>
-          <wp:inline distT="0" distB="0" distL="0" distR="0" wp14:anchorId="580EE866" wp14:editId="55CD5970">
+          <wp:inline distT="0" distB="0" distL="0" distR="0" wp14:anchorId="580EE866" wp14:editId="6F34D216">
             <wp:extent cx="5554494" cy="6189661"/>
             <wp:effectExtent l="0" t="0" r="0" b="0"/>
             <wp:docPr id="163647623" name="Picture 1" descr="A diagram of a person with text&#10;&#10;Description automatically generated"/>
@@ -3594,7 +3594,7 @@
     </w:p>
     <w:p>
       <w:pPr>
-        <w:pStyle w:val="Caption"/>
+        <w:pStyle w:val="ae"/>
         <w:ind w:left="2880" w:firstLine="720"/>
       </w:pPr>
       <w:bookmarkStart w:id="7" w:name="_Toc146484083"/>
@@ -3615,7 +3615,7 @@
     <w:p/>
     <w:p>
       <w:pPr>
-        <w:pStyle w:val="Heading3"/>
+        <w:pStyle w:val="3"/>
         <w:ind w:left="360"/>
       </w:pPr>
       <w:bookmarkStart w:id="8" w:name="_Toc145676368"/>
@@ -4098,7 +4098,7 @@
           </w:tcPr>
           <w:p>
             <w:pPr>
-              <w:pStyle w:val="ListParagraph"/>
+              <w:pStyle w:val="a5"/>
               <w:numPr>
                 <w:ilvl w:val="0"/>
                 <w:numId w:val="44"/>
@@ -4140,7 +4140,7 @@
           </w:tcPr>
           <w:p>
             <w:pPr>
-              <w:pStyle w:val="ListParagraph"/>
+              <w:pStyle w:val="a5"/>
               <w:numPr>
                 <w:ilvl w:val="0"/>
                 <w:numId w:val="44"/>
@@ -4182,7 +4182,7 @@
           </w:tcPr>
           <w:p>
             <w:pPr>
-              <w:pStyle w:val="ListParagraph"/>
+              <w:pStyle w:val="a5"/>
               <w:numPr>
                 <w:ilvl w:val="0"/>
                 <w:numId w:val="44"/>
@@ -4224,7 +4224,7 @@
           </w:tcPr>
           <w:p>
             <w:pPr>
-              <w:pStyle w:val="ListParagraph"/>
+              <w:pStyle w:val="a5"/>
               <w:numPr>
                 <w:ilvl w:val="0"/>
                 <w:numId w:val="44"/>
@@ -4266,7 +4266,7 @@
           </w:tcPr>
           <w:p>
             <w:pPr>
-              <w:pStyle w:val="ListParagraph"/>
+              <w:pStyle w:val="a5"/>
               <w:numPr>
                 <w:ilvl w:val="0"/>
                 <w:numId w:val="44"/>
@@ -4308,7 +4308,7 @@
           </w:tcPr>
           <w:p>
             <w:pPr>
-              <w:pStyle w:val="ListParagraph"/>
+              <w:pStyle w:val="a5"/>
               <w:numPr>
                 <w:ilvl w:val="0"/>
                 <w:numId w:val="44"/>
@@ -5388,7 +5388,7 @@
           </w:tcPr>
           <w:p>
             <w:pPr>
-              <w:pStyle w:val="ListParagraph"/>
+              <w:pStyle w:val="a5"/>
               <w:numPr>
                 <w:ilvl w:val="0"/>
                 <w:numId w:val="25"/>
@@ -5430,7 +5430,7 @@
           </w:tcPr>
           <w:p>
             <w:pPr>
-              <w:pStyle w:val="ListParagraph"/>
+              <w:pStyle w:val="a5"/>
               <w:numPr>
                 <w:ilvl w:val="0"/>
                 <w:numId w:val="25"/>
@@ -5472,7 +5472,7 @@
           </w:tcPr>
           <w:p>
             <w:pPr>
-              <w:pStyle w:val="ListParagraph"/>
+              <w:pStyle w:val="a5"/>
               <w:numPr>
                 <w:ilvl w:val="0"/>
                 <w:numId w:val="25"/>
@@ -5514,7 +5514,7 @@
           </w:tcPr>
           <w:p>
             <w:pPr>
-              <w:pStyle w:val="ListParagraph"/>
+              <w:pStyle w:val="a5"/>
               <w:numPr>
                 <w:ilvl w:val="0"/>
                 <w:numId w:val="25"/>
@@ -5556,7 +5556,7 @@
           </w:tcPr>
           <w:p>
             <w:pPr>
-              <w:pStyle w:val="ListParagraph"/>
+              <w:pStyle w:val="a5"/>
               <w:numPr>
                 <w:ilvl w:val="0"/>
                 <w:numId w:val="25"/>
@@ -5614,7 +5614,7 @@
           </w:tcPr>
           <w:p>
             <w:pPr>
-              <w:pStyle w:val="ListParagraph"/>
+              <w:pStyle w:val="a5"/>
               <w:numPr>
                 <w:ilvl w:val="0"/>
                 <w:numId w:val="25"/>
@@ -6707,7 +6707,7 @@
           </w:tcPr>
           <w:p>
             <w:pPr>
-              <w:pStyle w:val="ListParagraph"/>
+              <w:pStyle w:val="a5"/>
               <w:numPr>
                 <w:ilvl w:val="0"/>
                 <w:numId w:val="38"/>
@@ -6749,7 +6749,7 @@
           </w:tcPr>
           <w:p>
             <w:pPr>
-              <w:pStyle w:val="ListParagraph"/>
+              <w:pStyle w:val="a5"/>
               <w:numPr>
                 <w:ilvl w:val="0"/>
                 <w:numId w:val="38"/>
@@ -6791,7 +6791,7 @@
           </w:tcPr>
           <w:p>
             <w:pPr>
-              <w:pStyle w:val="ListParagraph"/>
+              <w:pStyle w:val="a5"/>
               <w:numPr>
                 <w:ilvl w:val="0"/>
                 <w:numId w:val="38"/>
@@ -6833,7 +6833,7 @@
           </w:tcPr>
           <w:p>
             <w:pPr>
-              <w:pStyle w:val="ListParagraph"/>
+              <w:pStyle w:val="a5"/>
               <w:numPr>
                 <w:ilvl w:val="0"/>
                 <w:numId w:val="38"/>
@@ -6875,7 +6875,7 @@
           </w:tcPr>
           <w:p>
             <w:pPr>
-              <w:pStyle w:val="ListParagraph"/>
+              <w:pStyle w:val="a5"/>
               <w:numPr>
                 <w:ilvl w:val="0"/>
                 <w:numId w:val="38"/>
@@ -6933,7 +6933,7 @@
           </w:tcPr>
           <w:p>
             <w:pPr>
-              <w:pStyle w:val="ListParagraph"/>
+              <w:pStyle w:val="a5"/>
               <w:numPr>
                 <w:ilvl w:val="0"/>
                 <w:numId w:val="38"/>
@@ -6975,7 +6975,7 @@
           </w:tcPr>
           <w:p>
             <w:pPr>
-              <w:pStyle w:val="ListParagraph"/>
+              <w:pStyle w:val="a5"/>
               <w:numPr>
                 <w:ilvl w:val="0"/>
                 <w:numId w:val="38"/>
@@ -7017,7 +7017,7 @@
           </w:tcPr>
           <w:p>
             <w:pPr>
-              <w:pStyle w:val="ListParagraph"/>
+              <w:pStyle w:val="a5"/>
               <w:numPr>
                 <w:ilvl w:val="0"/>
                 <w:numId w:val="38"/>
@@ -8063,7 +8063,7 @@
           </w:tcPr>
           <w:p>
             <w:pPr>
-              <w:pStyle w:val="ListParagraph"/>
+              <w:pStyle w:val="a5"/>
               <w:numPr>
                 <w:ilvl w:val="0"/>
                 <w:numId w:val="30"/>
@@ -8105,7 +8105,7 @@
           </w:tcPr>
           <w:p>
             <w:pPr>
-              <w:pStyle w:val="ListParagraph"/>
+              <w:pStyle w:val="a5"/>
               <w:numPr>
                 <w:ilvl w:val="0"/>
                 <w:numId w:val="30"/>
@@ -8147,7 +8147,7 @@
           </w:tcPr>
           <w:p>
             <w:pPr>
-              <w:pStyle w:val="ListParagraph"/>
+              <w:pStyle w:val="a5"/>
               <w:numPr>
                 <w:ilvl w:val="0"/>
                 <w:numId w:val="30"/>
@@ -8189,7 +8189,7 @@
           </w:tcPr>
           <w:p>
             <w:pPr>
-              <w:pStyle w:val="ListParagraph"/>
+              <w:pStyle w:val="a5"/>
               <w:numPr>
                 <w:ilvl w:val="0"/>
                 <w:numId w:val="30"/>
@@ -8231,7 +8231,7 @@
           </w:tcPr>
           <w:p>
             <w:pPr>
-              <w:pStyle w:val="ListParagraph"/>
+              <w:pStyle w:val="a5"/>
               <w:numPr>
                 <w:ilvl w:val="0"/>
                 <w:numId w:val="30"/>
@@ -9343,7 +9343,7 @@
           </w:tcPr>
           <w:p>
             <w:pPr>
-              <w:pStyle w:val="ListParagraph"/>
+              <w:pStyle w:val="a5"/>
               <w:numPr>
                 <w:ilvl w:val="0"/>
                 <w:numId w:val="24"/>
@@ -9401,7 +9401,7 @@
           </w:tcPr>
           <w:p>
             <w:pPr>
-              <w:pStyle w:val="ListParagraph"/>
+              <w:pStyle w:val="a5"/>
               <w:numPr>
                 <w:ilvl w:val="0"/>
                 <w:numId w:val="24"/>
@@ -9459,7 +9459,7 @@
           </w:tcPr>
           <w:p>
             <w:pPr>
-              <w:pStyle w:val="ListParagraph"/>
+              <w:pStyle w:val="a5"/>
               <w:numPr>
                 <w:ilvl w:val="0"/>
                 <w:numId w:val="24"/>
@@ -9501,7 +9501,7 @@
           </w:tcPr>
           <w:p>
             <w:pPr>
-              <w:pStyle w:val="ListParagraph"/>
+              <w:pStyle w:val="a5"/>
               <w:numPr>
                 <w:ilvl w:val="0"/>
                 <w:numId w:val="24"/>
@@ -9543,7 +9543,7 @@
           </w:tcPr>
           <w:p>
             <w:pPr>
-              <w:pStyle w:val="ListParagraph"/>
+              <w:pStyle w:val="a5"/>
               <w:numPr>
                 <w:ilvl w:val="0"/>
                 <w:numId w:val="24"/>
@@ -9585,7 +9585,7 @@
           </w:tcPr>
           <w:p>
             <w:pPr>
-              <w:pStyle w:val="ListParagraph"/>
+              <w:pStyle w:val="a5"/>
               <w:numPr>
                 <w:ilvl w:val="0"/>
                 <w:numId w:val="24"/>
@@ -9627,7 +9627,7 @@
           </w:tcPr>
           <w:p>
             <w:pPr>
-              <w:pStyle w:val="ListParagraph"/>
+              <w:pStyle w:val="a5"/>
               <w:numPr>
                 <w:ilvl w:val="0"/>
                 <w:numId w:val="24"/>
@@ -9669,7 +9669,7 @@
           </w:tcPr>
           <w:p>
             <w:pPr>
-              <w:pStyle w:val="ListParagraph"/>
+              <w:pStyle w:val="a5"/>
               <w:numPr>
                 <w:ilvl w:val="0"/>
                 <w:numId w:val="24"/>
@@ -10851,7 +10851,7 @@
           </w:tcPr>
           <w:p>
             <w:pPr>
-              <w:pStyle w:val="ListParagraph"/>
+              <w:pStyle w:val="a5"/>
               <w:numPr>
                 <w:ilvl w:val="0"/>
                 <w:numId w:val="46"/>
@@ -10916,7 +10916,7 @@
           </w:tcPr>
           <w:p>
             <w:pPr>
-              <w:pStyle w:val="ListParagraph"/>
+              <w:pStyle w:val="a5"/>
               <w:numPr>
                 <w:ilvl w:val="0"/>
                 <w:numId w:val="46"/>
@@ -10963,7 +10963,7 @@
           </w:tcPr>
           <w:p>
             <w:pPr>
-              <w:pStyle w:val="ListParagraph"/>
+              <w:pStyle w:val="a5"/>
               <w:numPr>
                 <w:ilvl w:val="0"/>
                 <w:numId w:val="46"/>
@@ -11022,7 +11022,7 @@
           </w:tcPr>
           <w:p>
             <w:pPr>
-              <w:pStyle w:val="ListParagraph"/>
+              <w:pStyle w:val="a5"/>
               <w:numPr>
                 <w:ilvl w:val="0"/>
                 <w:numId w:val="46"/>
@@ -11101,7 +11101,7 @@
           </w:tcPr>
           <w:p>
             <w:pPr>
-              <w:pStyle w:val="ListParagraph"/>
+              <w:pStyle w:val="a5"/>
               <w:numPr>
                 <w:ilvl w:val="0"/>
                 <w:numId w:val="46"/>
@@ -11147,7 +11147,7 @@
           </w:tcPr>
           <w:p>
             <w:pPr>
-              <w:pStyle w:val="ListParagraph"/>
+              <w:pStyle w:val="a5"/>
               <w:numPr>
                 <w:ilvl w:val="0"/>
                 <w:numId w:val="46"/>
@@ -11226,7 +11226,7 @@
           </w:tcPr>
           <w:p>
             <w:pPr>
-              <w:pStyle w:val="ListParagraph"/>
+              <w:pStyle w:val="a5"/>
               <w:numPr>
                 <w:ilvl w:val="0"/>
                 <w:numId w:val="46"/>
@@ -11274,7 +11274,7 @@
           </w:tcPr>
           <w:p>
             <w:pPr>
-              <w:pStyle w:val="ListParagraph"/>
+              <w:pStyle w:val="a5"/>
               <w:numPr>
                 <w:ilvl w:val="0"/>
                 <w:numId w:val="46"/>
@@ -11462,7 +11462,7 @@
           </w:tcPr>
           <w:p>
             <w:pPr>
-              <w:pStyle w:val="ListParagraph"/>
+              <w:pStyle w:val="a5"/>
               <w:numPr>
                 <w:ilvl w:val="0"/>
                 <w:numId w:val="46"/>
@@ -11485,7 +11485,7 @@
           </w:p>
           <w:p>
             <w:pPr>
-              <w:pStyle w:val="ListParagraph"/>
+              <w:pStyle w:val="a5"/>
               <w:numPr>
                 <w:ilvl w:val="0"/>
                 <w:numId w:val="45"/>
@@ -11548,7 +11548,7 @@
           </w:p>
           <w:p>
             <w:pPr>
-              <w:pStyle w:val="ListParagraph"/>
+              <w:pStyle w:val="a5"/>
               <w:numPr>
                 <w:ilvl w:val="0"/>
                 <w:numId w:val="45"/>
@@ -11571,7 +11571,7 @@
           </w:p>
           <w:p>
             <w:pPr>
-              <w:pStyle w:val="ListParagraph"/>
+              <w:pStyle w:val="a5"/>
               <w:numPr>
                 <w:ilvl w:val="0"/>
                 <w:numId w:val="45"/>
@@ -11594,7 +11594,7 @@
           </w:p>
           <w:p>
             <w:pPr>
-              <w:pStyle w:val="ListParagraph"/>
+              <w:pStyle w:val="a5"/>
               <w:numPr>
                 <w:ilvl w:val="0"/>
                 <w:numId w:val="45"/>
@@ -11641,7 +11641,7 @@
           </w:p>
           <w:p>
             <w:pPr>
-              <w:pStyle w:val="ListParagraph"/>
+              <w:pStyle w:val="a5"/>
               <w:numPr>
                 <w:ilvl w:val="0"/>
                 <w:numId w:val="45"/>
@@ -11704,7 +11704,7 @@
           </w:tcPr>
           <w:p>
             <w:pPr>
-              <w:pStyle w:val="ListParagraph"/>
+              <w:pStyle w:val="a5"/>
               <w:numPr>
                 <w:ilvl w:val="0"/>
                 <w:numId w:val="46"/>
@@ -11759,7 +11759,7 @@
           </w:tcPr>
           <w:p>
             <w:pPr>
-              <w:pStyle w:val="ListParagraph"/>
+              <w:pStyle w:val="a5"/>
               <w:numPr>
                 <w:ilvl w:val="0"/>
                 <w:numId w:val="46"/>
@@ -13021,7 +13021,7 @@
           </w:tcPr>
           <w:p>
             <w:pPr>
-              <w:pStyle w:val="ListParagraph"/>
+              <w:pStyle w:val="a5"/>
               <w:numPr>
                 <w:ilvl w:val="0"/>
                 <w:numId w:val="47"/>
@@ -13068,7 +13068,7 @@
           </w:tcPr>
           <w:p>
             <w:pPr>
-              <w:pStyle w:val="ListParagraph"/>
+              <w:pStyle w:val="a5"/>
               <w:numPr>
                 <w:ilvl w:val="0"/>
                 <w:numId w:val="47"/>
@@ -13115,7 +13115,7 @@
           </w:tcPr>
           <w:p>
             <w:pPr>
-              <w:pStyle w:val="ListParagraph"/>
+              <w:pStyle w:val="a5"/>
               <w:numPr>
                 <w:ilvl w:val="0"/>
                 <w:numId w:val="47"/>
@@ -13160,7 +13160,7 @@
           </w:tcPr>
           <w:p>
             <w:pPr>
-              <w:pStyle w:val="ListParagraph"/>
+              <w:pStyle w:val="a5"/>
               <w:numPr>
                 <w:ilvl w:val="0"/>
                 <w:numId w:val="47"/>
@@ -14315,7 +14315,7 @@
           </w:tcPr>
           <w:p>
             <w:pPr>
-              <w:pStyle w:val="ListParagraph"/>
+              <w:pStyle w:val="a5"/>
               <w:numPr>
                 <w:ilvl w:val="0"/>
                 <w:numId w:val="51"/>
@@ -14351,7 +14351,7 @@
           </w:tcPr>
           <w:p>
             <w:pPr>
-              <w:pStyle w:val="ListParagraph"/>
+              <w:pStyle w:val="a5"/>
               <w:numPr>
                 <w:ilvl w:val="0"/>
                 <w:numId w:val="51"/>
@@ -14390,7 +14390,7 @@
           </w:tcPr>
           <w:p>
             <w:pPr>
-              <w:pStyle w:val="ListParagraph"/>
+              <w:pStyle w:val="a5"/>
               <w:numPr>
                 <w:ilvl w:val="0"/>
                 <w:numId w:val="51"/>
@@ -14426,7 +14426,7 @@
           </w:tcPr>
           <w:p>
             <w:pPr>
-              <w:pStyle w:val="ListParagraph"/>
+              <w:pStyle w:val="a5"/>
               <w:numPr>
                 <w:ilvl w:val="0"/>
                 <w:numId w:val="51"/>
@@ -14464,7 +14464,7 @@
           </w:tcPr>
           <w:p>
             <w:pPr>
-              <w:pStyle w:val="ListParagraph"/>
+              <w:pStyle w:val="a5"/>
               <w:numPr>
                 <w:ilvl w:val="0"/>
                 <w:numId w:val="51"/>
@@ -18812,7 +18812,7 @@
           </w:tcPr>
           <w:p>
             <w:pPr>
-              <w:pStyle w:val="ListParagraph"/>
+              <w:pStyle w:val="a5"/>
               <w:numPr>
                 <w:ilvl w:val="0"/>
                 <w:numId w:val="48"/>
@@ -18911,7 +18911,7 @@
           </w:tcPr>
           <w:p>
             <w:pPr>
-              <w:pStyle w:val="ListParagraph"/>
+              <w:pStyle w:val="a5"/>
               <w:numPr>
                 <w:ilvl w:val="0"/>
                 <w:numId w:val="48"/>
@@ -18984,7 +18984,7 @@
           </w:tcPr>
           <w:p>
             <w:pPr>
-              <w:pStyle w:val="ListParagraph"/>
+              <w:pStyle w:val="a5"/>
               <w:numPr>
                 <w:ilvl w:val="0"/>
                 <w:numId w:val="48"/>
@@ -19041,7 +19041,7 @@
           </w:tcPr>
           <w:p>
             <w:pPr>
-              <w:pStyle w:val="ListParagraph"/>
+              <w:pStyle w:val="a5"/>
               <w:numPr>
                 <w:ilvl w:val="0"/>
                 <w:numId w:val="48"/>
@@ -19098,7 +19098,7 @@
           </w:tcPr>
           <w:p>
             <w:pPr>
-              <w:pStyle w:val="ListParagraph"/>
+              <w:pStyle w:val="a5"/>
               <w:numPr>
                 <w:ilvl w:val="0"/>
                 <w:numId w:val="48"/>
@@ -19165,7 +19165,7 @@
           </w:tcPr>
           <w:p>
             <w:pPr>
-              <w:pStyle w:val="ListParagraph"/>
+              <w:pStyle w:val="a5"/>
               <w:numPr>
                 <w:ilvl w:val="0"/>
                 <w:numId w:val="48"/>
@@ -19211,7 +19211,7 @@
           </w:tcPr>
           <w:p>
             <w:pPr>
-              <w:pStyle w:val="ListParagraph"/>
+              <w:pStyle w:val="a5"/>
               <w:numPr>
                 <w:ilvl w:val="0"/>
                 <w:numId w:val="48"/>
@@ -20601,7 +20601,7 @@
           </w:tcPr>
           <w:p>
             <w:pPr>
-              <w:pStyle w:val="ListParagraph"/>
+              <w:pStyle w:val="a5"/>
               <w:numPr>
                 <w:ilvl w:val="0"/>
                 <w:numId w:val="49"/>
@@ -20666,7 +20666,7 @@
           </w:tcPr>
           <w:p>
             <w:pPr>
-              <w:pStyle w:val="ListParagraph"/>
+              <w:pStyle w:val="a5"/>
               <w:numPr>
                 <w:ilvl w:val="0"/>
                 <w:numId w:val="49"/>
@@ -20771,7 +20771,7 @@
           </w:tcPr>
           <w:p>
             <w:pPr>
-              <w:pStyle w:val="ListParagraph"/>
+              <w:pStyle w:val="a5"/>
               <w:numPr>
                 <w:ilvl w:val="0"/>
                 <w:numId w:val="49"/>
@@ -20836,7 +20836,7 @@
           </w:p>
           <w:p>
             <w:pPr>
-              <w:pStyle w:val="ListParagraph"/>
+              <w:pStyle w:val="a5"/>
               <w:spacing w:line="240" w:lineRule="auto"/>
               <w:ind w:left="309"/>
               <w:rPr>
@@ -20913,7 +20913,7 @@
           </w:tcPr>
           <w:p>
             <w:pPr>
-              <w:pStyle w:val="ListParagraph"/>
+              <w:pStyle w:val="a5"/>
               <w:numPr>
                 <w:ilvl w:val="0"/>
                 <w:numId w:val="49"/>
@@ -21628,7 +21628,7 @@
     </w:p>
     <w:p>
       <w:pPr>
-        <w:pStyle w:val="Heading2"/>
+        <w:pStyle w:val="2"/>
         <w:numPr>
           <w:ilvl w:val="0"/>
           <w:numId w:val="6"/>
@@ -21769,127 +21769,7 @@
     </w:p>
     <w:p>
       <w:pPr>
-        <w:rPr>
-          <w:i/>
-          <w:color w:val="FF0000"/>
-        </w:rPr>
-      </w:pPr>
-    </w:p>
-    <w:p>
-      <w:pPr>
-        <w:rPr>
-          <w:i/>
-          <w:color w:val="FF0000"/>
-        </w:rPr>
-      </w:pPr>
-    </w:p>
-    <w:p>
-      <w:pPr>
-        <w:rPr>
-          <w:i/>
-          <w:color w:val="FF0000"/>
-        </w:rPr>
-      </w:pPr>
-    </w:p>
-    <w:p>
-      <w:pPr>
-        <w:rPr>
-          <w:i/>
-          <w:color w:val="FF0000"/>
-        </w:rPr>
-      </w:pPr>
-    </w:p>
-    <w:p>
-      <w:pPr>
-        <w:rPr>
-          <w:i/>
-          <w:color w:val="FF0000"/>
-        </w:rPr>
-      </w:pPr>
-    </w:p>
-    <w:p>
-      <w:pPr>
-        <w:rPr>
-          <w:i/>
-          <w:color w:val="FF0000"/>
-        </w:rPr>
-      </w:pPr>
-    </w:p>
-    <w:p>
-      <w:pPr>
-        <w:rPr>
-          <w:i/>
-          <w:color w:val="FF0000"/>
-        </w:rPr>
-      </w:pPr>
-    </w:p>
-    <w:p>
-      <w:pPr>
-        <w:rPr>
-          <w:i/>
-          <w:color w:val="FF0000"/>
-        </w:rPr>
-      </w:pPr>
-    </w:p>
-    <w:p>
-      <w:pPr>
-        <w:rPr>
-          <w:i/>
-          <w:color w:val="FF0000"/>
-        </w:rPr>
-      </w:pPr>
-    </w:p>
-    <w:p>
-      <w:pPr>
-        <w:rPr>
-          <w:i/>
-          <w:color w:val="FF0000"/>
-        </w:rPr>
-      </w:pPr>
-    </w:p>
-    <w:p>
-      <w:pPr>
-        <w:rPr>
-          <w:i/>
-          <w:color w:val="FF0000"/>
-        </w:rPr>
-      </w:pPr>
-    </w:p>
-    <w:p>
-      <w:pPr>
-        <w:rPr>
-          <w:i/>
-          <w:color w:val="FF0000"/>
-        </w:rPr>
-      </w:pPr>
-    </w:p>
-    <w:p>
-      <w:pPr>
-        <w:rPr>
-          <w:i/>
-          <w:color w:val="FF0000"/>
-        </w:rPr>
-      </w:pPr>
-    </w:p>
-    <w:p>
-      <w:pPr>
-        <w:rPr>
-          <w:i/>
-          <w:color w:val="FF0000"/>
-        </w:rPr>
-      </w:pPr>
-    </w:p>
-    <w:p>
-      <w:pPr>
-        <w:rPr>
-          <w:i/>
-          <w:color w:val="FF0000"/>
-        </w:rPr>
-      </w:pPr>
-    </w:p>
-    <w:p>
-      <w:pPr>
-        <w:pStyle w:val="Heading2"/>
+        <w:pStyle w:val="2"/>
         <w:numPr>
           <w:ilvl w:val="0"/>
           <w:numId w:val="6"/>
@@ -21903,7 +21783,7 @@
     </w:p>
     <w:p>
       <w:pPr>
-        <w:pStyle w:val="ListParagraph"/>
+        <w:pStyle w:val="a5"/>
         <w:ind w:left="0"/>
         <w:rPr>
           <w:rFonts w:ascii="Calibri" w:eastAsia="Calibri" w:hAnsi="Calibri" w:cs="Times New Roman"/>
@@ -21915,7 +21795,7 @@
     </w:p>
     <w:p>
       <w:pPr>
-        <w:pStyle w:val="ListParagraph"/>
+        <w:pStyle w:val="a5"/>
         <w:keepNext/>
         <w:ind w:left="0"/>
         <w:jc w:val="center"/>
@@ -21924,7 +21804,6 @@
         <w:rPr>
           <w:noProof/>
         </w:rPr>
-        <w:lastRenderedPageBreak/>
         <w:t xml:space="preserve"> </w:t>
       </w:r>
       <w:r>
@@ -21989,7 +21868,7 @@
     </w:p>
     <w:p>
       <w:pPr>
-        <w:pStyle w:val="Caption"/>
+        <w:pStyle w:val="ae"/>
         <w:jc w:val="center"/>
         <w:rPr>
           <w:rFonts w:ascii="Calibri" w:eastAsia="Calibri" w:hAnsi="Calibri" w:cs="Times New Roman"/>
@@ -22012,7 +21891,7 @@
     </w:p>
     <w:p>
       <w:pPr>
-        <w:pStyle w:val="ListParagraph"/>
+        <w:pStyle w:val="a5"/>
         <w:ind w:left="0"/>
         <w:rPr>
           <w:rFonts w:ascii="Calibri" w:eastAsia="Calibri" w:hAnsi="Calibri" w:cs="Times New Roman"/>
@@ -22024,7 +21903,7 @@
     </w:p>
     <w:p>
       <w:pPr>
-        <w:pStyle w:val="ListParagraph"/>
+        <w:pStyle w:val="a5"/>
         <w:ind w:left="0"/>
         <w:rPr>
           <w:rFonts w:ascii="Calibri" w:eastAsia="Calibri" w:hAnsi="Calibri" w:cs="Times New Roman"/>
@@ -22036,7 +21915,7 @@
     </w:p>
     <w:p>
       <w:pPr>
-        <w:pStyle w:val="ListParagraph"/>
+        <w:pStyle w:val="a5"/>
         <w:ind w:left="0"/>
         <w:rPr>
           <w:rFonts w:ascii="Calibri" w:eastAsia="Calibri" w:hAnsi="Calibri" w:cs="Times New Roman"/>
@@ -22057,7 +21936,7 @@
     </w:p>
     <w:p>
       <w:pPr>
-        <w:pStyle w:val="ListParagraph"/>
+        <w:pStyle w:val="a5"/>
         <w:ind w:left="0"/>
         <w:rPr>
           <w:rFonts w:ascii="Calibri" w:eastAsia="Calibri" w:hAnsi="Calibri" w:cs="Times New Roman"/>
@@ -22069,7 +21948,7 @@
     </w:p>
     <w:p>
       <w:pPr>
-        <w:pStyle w:val="ListParagraph"/>
+        <w:pStyle w:val="a5"/>
         <w:ind w:left="0"/>
         <w:rPr>
           <w:rFonts w:ascii="Calibri" w:eastAsia="Calibri" w:hAnsi="Calibri" w:cs="Times New Roman"/>
@@ -22081,7 +21960,7 @@
     </w:p>
     <w:p>
       <w:pPr>
-        <w:pStyle w:val="ListParagraph"/>
+        <w:pStyle w:val="a5"/>
         <w:ind w:left="0"/>
         <w:rPr>
           <w:rFonts w:ascii="Calibri" w:eastAsia="Calibri" w:hAnsi="Calibri" w:cs="Times New Roman"/>
@@ -22093,7 +21972,7 @@
     </w:p>
     <w:p>
       <w:pPr>
-        <w:pStyle w:val="ListParagraph"/>
+        <w:pStyle w:val="a5"/>
         <w:ind w:left="0"/>
         <w:rPr>
           <w:rFonts w:ascii="Calibri" w:eastAsia="Calibri" w:hAnsi="Calibri" w:cs="Times New Roman"/>
@@ -22105,7 +21984,7 @@
     </w:p>
     <w:p>
       <w:pPr>
-        <w:pStyle w:val="Heading2"/>
+        <w:pStyle w:val="2"/>
         <w:numPr>
           <w:ilvl w:val="0"/>
           <w:numId w:val="6"/>
@@ -22113,7 +21992,6 @@
       </w:pPr>
       <w:bookmarkStart w:id="12" w:name="_Toc145676371"/>
       <w:r>
-        <w:lastRenderedPageBreak/>
         <w:t xml:space="preserve">UI Screen </w:t>
       </w:r>
       <w:proofErr w:type="spellStart"/>
@@ -22125,7 +22003,7 @@
     </w:p>
     <w:p>
       <w:pPr>
-        <w:pStyle w:val="ListParagraph"/>
+        <w:pStyle w:val="a5"/>
         <w:ind w:left="0"/>
         <w:rPr>
           <w:rFonts w:ascii="Calibri" w:eastAsia="Calibri" w:hAnsi="Calibri" w:cs="Times New Roman"/>
@@ -22137,7 +22015,7 @@
     </w:p>
     <w:p>
       <w:pPr>
-        <w:pStyle w:val="ListParagraph"/>
+        <w:pStyle w:val="a5"/>
         <w:ind w:left="0"/>
         <w:rPr>
           <w:rFonts w:ascii="Calibri" w:eastAsia="Calibri" w:hAnsi="Calibri" w:cs="Times New Roman"/>
@@ -22188,7 +22066,7 @@
     </w:p>
     <w:p>
       <w:pPr>
-        <w:pStyle w:val="ListParagraph"/>
+        <w:pStyle w:val="a5"/>
         <w:ind w:left="0"/>
         <w:rPr>
           <w:rFonts w:ascii="Calibri" w:eastAsia="Calibri" w:hAnsi="Calibri" w:cs="Times New Roman"/>
@@ -22200,7 +22078,7 @@
     </w:p>
     <w:p>
       <w:pPr>
-        <w:pStyle w:val="ListParagraph"/>
+        <w:pStyle w:val="a5"/>
         <w:keepNext/>
         <w:ind w:left="0"/>
         <w:jc w:val="center"/>
@@ -22266,7 +22144,7 @@
     </w:p>
     <w:p>
       <w:pPr>
-        <w:pStyle w:val="Caption"/>
+        <w:pStyle w:val="ae"/>
         <w:jc w:val="center"/>
         <w:rPr>
           <w:rFonts w:ascii="Calibri" w:eastAsia="Calibri" w:hAnsi="Calibri" w:cs="Times New Roman"/>
@@ -22289,7 +22167,7 @@
     </w:p>
     <w:p>
       <w:pPr>
-        <w:pStyle w:val="ListParagraph"/>
+        <w:pStyle w:val="a5"/>
         <w:ind w:left="0"/>
         <w:rPr>
           <w:rFonts w:ascii="Calibri" w:eastAsia="Calibri" w:hAnsi="Calibri" w:cs="Times New Roman"/>
@@ -22301,7 +22179,7 @@
     </w:p>
     <w:p>
       <w:pPr>
-        <w:pStyle w:val="ListParagraph"/>
+        <w:pStyle w:val="a5"/>
         <w:ind w:left="0"/>
         <w:rPr>
           <w:rFonts w:ascii="Calibri" w:eastAsia="Calibri" w:hAnsi="Calibri" w:cs="Times New Roman"/>
@@ -22313,7 +22191,7 @@
     </w:p>
     <w:p>
       <w:pPr>
-        <w:pStyle w:val="ListParagraph"/>
+        <w:pStyle w:val="a5"/>
         <w:ind w:left="0"/>
         <w:rPr>
           <w:rFonts w:ascii="Calibri" w:eastAsia="Calibri" w:hAnsi="Calibri" w:cs="Times New Roman"/>
@@ -22388,7 +22266,7 @@
     </w:p>
     <w:p>
       <w:pPr>
-        <w:pStyle w:val="ListParagraph"/>
+        <w:pStyle w:val="a5"/>
         <w:ind w:left="0"/>
         <w:rPr>
           <w:rFonts w:ascii="Calibri" w:eastAsia="Calibri" w:hAnsi="Calibri" w:cs="Times New Roman"/>
@@ -22400,7 +22278,7 @@
     </w:p>
     <w:p>
       <w:pPr>
-        <w:pStyle w:val="ListParagraph"/>
+        <w:pStyle w:val="a5"/>
         <w:keepNext/>
         <w:ind w:left="0"/>
         <w:jc w:val="center"/>
@@ -22470,7 +22348,7 @@
     </w:p>
     <w:p>
       <w:pPr>
-        <w:pStyle w:val="Caption"/>
+        <w:pStyle w:val="ae"/>
         <w:jc w:val="center"/>
         <w:rPr>
           <w:rFonts w:ascii="Calibri" w:eastAsia="Calibri" w:hAnsi="Calibri" w:cs="Times New Roman"/>
@@ -22493,7 +22371,7 @@
     </w:p>
     <w:p>
       <w:pPr>
-        <w:pStyle w:val="ListParagraph"/>
+        <w:pStyle w:val="a5"/>
         <w:ind w:left="0"/>
         <w:rPr>
           <w:rFonts w:ascii="Calibri" w:eastAsia="Calibri" w:hAnsi="Calibri" w:cs="Times New Roman"/>
@@ -22507,6 +22385,7 @@
           <w:bCs/>
           <w:iCs/>
         </w:rPr>
+        <w:lastRenderedPageBreak/>
         <w:t>6</w:t>
       </w:r>
       <w:r>
@@ -22560,7 +22439,7 @@
     </w:p>
     <w:p>
       <w:pPr>
-        <w:pStyle w:val="ListParagraph"/>
+        <w:pStyle w:val="a5"/>
         <w:keepNext/>
         <w:ind w:left="2160"/>
       </w:pPr>
@@ -22572,7 +22451,6 @@
           <w:noProof/>
           <w:color w:val="FF0000"/>
         </w:rPr>
-        <w:lastRenderedPageBreak/>
         <w:drawing>
           <wp:inline distT="0" distB="0" distL="0" distR="0" wp14:anchorId="4AD890B1" wp14:editId="4DB984F9">
             <wp:extent cx="3759000" cy="1991226"/>
@@ -22618,7 +22496,7 @@
     </w:p>
     <w:p>
       <w:pPr>
-        <w:pStyle w:val="Caption"/>
+        <w:pStyle w:val="ae"/>
         <w:ind w:left="3600" w:firstLine="720"/>
       </w:pPr>
       <w:bookmarkStart w:id="15" w:name="_Toc146484087"/>
@@ -22690,7 +22568,7 @@
     </w:p>
     <w:p>
       <w:pPr>
-        <w:pStyle w:val="Caption"/>
+        <w:pStyle w:val="ae"/>
         <w:ind w:left="3600" w:firstLine="720"/>
       </w:pPr>
       <w:bookmarkStart w:id="16" w:name="_Toc146484088"/>
@@ -22707,7 +22585,7 @@
     </w:p>
     <w:p>
       <w:pPr>
-        <w:pStyle w:val="ListParagraph"/>
+        <w:pStyle w:val="a5"/>
         <w:ind w:left="0"/>
         <w:rPr>
           <w:rFonts w:ascii="Calibri" w:eastAsia="Calibri" w:hAnsi="Calibri" w:cs="Times New Roman"/>
@@ -22770,6 +22648,7 @@
         <w:ind w:left="2880"/>
       </w:pPr>
       <w:r>
+        <w:lastRenderedPageBreak/>
         <w:t xml:space="preserve">          </w:t>
       </w:r>
       <w:r>
@@ -22821,7 +22700,7 @@
     </w:p>
     <w:p>
       <w:pPr>
-        <w:pStyle w:val="Caption"/>
+        <w:pStyle w:val="ae"/>
         <w:ind w:left="3600"/>
       </w:pPr>
       <w:bookmarkStart w:id="17" w:name="_Toc146484089"/>
@@ -22896,7 +22775,7 @@
     </w:p>
     <w:p>
       <w:pPr>
-        <w:pStyle w:val="Caption"/>
+        <w:pStyle w:val="ae"/>
         <w:ind w:left="3600"/>
       </w:pPr>
       <w:bookmarkStart w:id="18" w:name="_Toc146484090"/>
@@ -22931,6 +22810,7 @@
         <w:rPr>
           <w:noProof/>
         </w:rPr>
+        <w:lastRenderedPageBreak/>
         <w:drawing>
           <wp:inline distT="0" distB="0" distL="0" distR="0" wp14:anchorId="42848605" wp14:editId="06F81967">
             <wp:extent cx="3675647" cy="2405878"/>
@@ -22976,7 +22856,7 @@
     </w:p>
     <w:p>
       <w:pPr>
-        <w:pStyle w:val="Caption"/>
+        <w:pStyle w:val="ae"/>
         <w:ind w:left="3600" w:firstLine="720"/>
       </w:pPr>
       <w:bookmarkStart w:id="19" w:name="_Toc146484091"/>
@@ -22997,7 +22877,7 @@
     <w:p/>
     <w:p>
       <w:pPr>
-        <w:pStyle w:val="Heading2"/>
+        <w:pStyle w:val="2"/>
         <w:numPr>
           <w:ilvl w:val="0"/>
           <w:numId w:val="6"/>
@@ -23005,14 +22885,13 @@
       </w:pPr>
       <w:bookmarkStart w:id="20" w:name="_Toc145676372"/>
       <w:r>
-        <w:lastRenderedPageBreak/>
         <w:t>Change Log</w:t>
       </w:r>
       <w:bookmarkEnd w:id="20"/>
     </w:p>
     <w:p>
       <w:pPr>
-        <w:pStyle w:val="ListParagraph"/>
+        <w:pStyle w:val="a5"/>
         <w:ind w:left="0"/>
         <w:rPr>
           <w:rFonts w:ascii="Calibri" w:eastAsia="Calibri" w:hAnsi="Calibri" w:cs="Times New Roman"/>
@@ -23024,7 +22903,7 @@
     </w:p>
     <w:p>
       <w:pPr>
-        <w:pStyle w:val="ListParagraph"/>
+        <w:pStyle w:val="a5"/>
         <w:ind w:left="0"/>
         <w:rPr>
           <w:rFonts w:ascii="Calibri" w:eastAsia="Calibri" w:hAnsi="Calibri" w:cs="Times New Roman"/>
@@ -23045,7 +22924,7 @@
     </w:p>
     <w:p>
       <w:pPr>
-        <w:pStyle w:val="ListParagraph"/>
+        <w:pStyle w:val="a5"/>
         <w:ind w:left="0"/>
         <w:rPr>
           <w:rFonts w:ascii="Calibri" w:eastAsia="Calibri" w:hAnsi="Calibri" w:cs="Times New Roman"/>
@@ -23057,7 +22936,7 @@
     </w:p>
     <w:tbl>
       <w:tblPr>
-        <w:tblStyle w:val="TableGrid"/>
+        <w:tblStyle w:val="a3"/>
         <w:tblW w:w="10314" w:type="dxa"/>
         <w:tblLook w:val="04A0" w:firstRow="1" w:lastRow="0" w:firstColumn="1" w:lastColumn="0" w:noHBand="0" w:noVBand="1"/>
       </w:tblPr>
@@ -23278,7 +23157,7 @@
     </w:tbl>
     <w:p>
       <w:pPr>
-        <w:pStyle w:val="ListParagraph"/>
+        <w:pStyle w:val="a5"/>
         <w:ind w:left="0"/>
         <w:rPr>
           <w:rFonts w:ascii="Calibri" w:eastAsia="Calibri" w:hAnsi="Calibri" w:cs="Times New Roman"/>
@@ -23347,7 +23226,7 @@
         </w:tcPr>
         <w:p>
           <w:pPr>
-            <w:pStyle w:val="Footer"/>
+            <w:pStyle w:val="a8"/>
             <w:jc w:val="right"/>
             <w:rPr>
               <w:b/>
@@ -23393,7 +23272,7 @@
         </w:tcPr>
         <w:p>
           <w:pPr>
-            <w:pStyle w:val="Footer"/>
+            <w:pStyle w:val="a8"/>
           </w:pPr>
         </w:p>
       </w:tc>
@@ -23401,7 +23280,7 @@
   </w:tbl>
   <w:p>
     <w:pPr>
-      <w:pStyle w:val="Footer"/>
+      <w:pStyle w:val="a8"/>
     </w:pPr>
   </w:p>
 </w:ftr>
@@ -23441,9 +23320,9 @@
       <w:tblLook w:val="04A0" w:firstRow="1" w:lastRow="0" w:firstColumn="1" w:lastColumn="0" w:noHBand="0" w:noVBand="1"/>
     </w:tblPr>
     <w:tblGrid>
-      <w:gridCol w:w="490"/>
+      <w:gridCol w:w="500"/>
       <w:gridCol w:w="1968"/>
-      <w:gridCol w:w="7632"/>
+      <w:gridCol w:w="7622"/>
       <w:gridCol w:w="710"/>
     </w:tblGrid>
     <w:tr>
@@ -23457,7 +23336,7 @@
         </w:tcPr>
         <w:p>
           <w:pPr>
-            <w:pStyle w:val="Header"/>
+            <w:pStyle w:val="a6"/>
             <w:jc w:val="right"/>
             <w:rPr>
               <w:rFonts w:asciiTheme="majorHAnsi" w:eastAsiaTheme="majorEastAsia" w:hAnsiTheme="majorHAnsi" w:cstheme="majorBidi"/>
@@ -23475,7 +23354,7 @@
         </w:tcPr>
         <w:p>
           <w:pPr>
-            <w:pStyle w:val="Header"/>
+            <w:pStyle w:val="a6"/>
             <w:jc w:val="right"/>
             <w:rPr>
               <w:rFonts w:asciiTheme="majorHAnsi" w:eastAsiaTheme="majorEastAsia" w:hAnsiTheme="majorHAnsi" w:cstheme="majorBidi"/>
@@ -23564,7 +23443,7 @@
             </w:tcPr>
             <w:p>
               <w:pPr>
-                <w:pStyle w:val="Header"/>
+                <w:pStyle w:val="a6"/>
                 <w:jc w:val="right"/>
                 <w:rPr>
                   <w:rFonts w:asciiTheme="majorHAnsi" w:eastAsiaTheme="majorEastAsia" w:hAnsiTheme="majorHAnsi" w:cstheme="majorBidi"/>
@@ -23631,7 +23510,7 @@
         </w:tcPr>
         <w:p>
           <w:pPr>
-            <w:pStyle w:val="Header"/>
+            <w:pStyle w:val="a6"/>
             <w:jc w:val="center"/>
             <w:rPr>
               <w:b/>
@@ -23682,7 +23561,7 @@
   </w:tbl>
   <w:p>
     <w:pPr>
-      <w:pStyle w:val="Header"/>
+      <w:pStyle w:val="a6"/>
     </w:pPr>
   </w:p>
 </w:hdr>
@@ -29180,16 +29059,16 @@
     <w:lsdException w:name="Unresolved Mention" w:semiHidden="1" w:unhideWhenUsed="1"/>
     <w:lsdException w:name="Smart Link" w:semiHidden="1" w:unhideWhenUsed="1"/>
   </w:latentStyles>
-  <w:style w:type="paragraph" w:default="1" w:styleId="Normal">
+  <w:style w:type="paragraph" w:default="1" w:styleId="a">
     <w:name w:val="Normal"/>
     <w:qFormat/>
     <w:rsid w:val="0060045B"/>
   </w:style>
-  <w:style w:type="paragraph" w:styleId="Heading1">
+  <w:style w:type="paragraph" w:styleId="1">
     <w:name w:val="heading 1"/>
-    <w:basedOn w:val="Normal"/>
-    <w:next w:val="Normal"/>
-    <w:link w:val="Heading1Char"/>
+    <w:basedOn w:val="a"/>
+    <w:next w:val="a"/>
+    <w:link w:val="10"/>
     <w:uiPriority w:val="9"/>
     <w:qFormat/>
     <w:rsid w:val="00DF49AE"/>
@@ -29208,11 +29087,11 @@
       <w:szCs w:val="28"/>
     </w:rPr>
   </w:style>
-  <w:style w:type="paragraph" w:styleId="Heading2">
+  <w:style w:type="paragraph" w:styleId="2">
     <w:name w:val="heading 2"/>
-    <w:basedOn w:val="Normal"/>
-    <w:next w:val="Normal"/>
-    <w:link w:val="Heading2Char"/>
+    <w:basedOn w:val="a"/>
+    <w:next w:val="a"/>
+    <w:link w:val="20"/>
     <w:uiPriority w:val="9"/>
     <w:unhideWhenUsed/>
     <w:qFormat/>
@@ -29232,11 +29111,11 @@
       <w:szCs w:val="26"/>
     </w:rPr>
   </w:style>
-  <w:style w:type="paragraph" w:styleId="Heading3">
+  <w:style w:type="paragraph" w:styleId="3">
     <w:name w:val="heading 3"/>
-    <w:basedOn w:val="Normal"/>
-    <w:next w:val="Normal"/>
-    <w:link w:val="Heading3Char"/>
+    <w:basedOn w:val="a"/>
+    <w:next w:val="a"/>
+    <w:link w:val="30"/>
     <w:uiPriority w:val="9"/>
     <w:unhideWhenUsed/>
     <w:qFormat/>
@@ -29254,11 +29133,11 @@
       <w:color w:val="5B9BD5" w:themeColor="accent1"/>
     </w:rPr>
   </w:style>
-  <w:style w:type="paragraph" w:styleId="Heading4">
+  <w:style w:type="paragraph" w:styleId="4">
     <w:name w:val="heading 4"/>
-    <w:basedOn w:val="Normal"/>
-    <w:next w:val="Normal"/>
-    <w:link w:val="Heading4Char"/>
+    <w:basedOn w:val="a"/>
+    <w:next w:val="a"/>
+    <w:link w:val="40"/>
     <w:uiPriority w:val="9"/>
     <w:unhideWhenUsed/>
     <w:qFormat/>
@@ -29278,13 +29157,13 @@
       <w:color w:val="5B9BD5" w:themeColor="accent1"/>
     </w:rPr>
   </w:style>
-  <w:style w:type="character" w:default="1" w:styleId="DefaultParagraphFont">
+  <w:style w:type="character" w:default="1" w:styleId="a0">
     <w:name w:val="Default Paragraph Font"/>
     <w:uiPriority w:val="1"/>
     <w:semiHidden/>
     <w:unhideWhenUsed/>
   </w:style>
-  <w:style w:type="table" w:default="1" w:styleId="TableNormal">
+  <w:style w:type="table" w:default="1" w:styleId="a1">
     <w:name w:val="Normal Table"/>
     <w:uiPriority w:val="99"/>
     <w:semiHidden/>
@@ -29299,15 +29178,15 @@
       </w:tblCellMar>
     </w:tblPr>
   </w:style>
-  <w:style w:type="numbering" w:default="1" w:styleId="NoList">
+  <w:style w:type="numbering" w:default="1" w:styleId="a2">
     <w:name w:val="No List"/>
     <w:uiPriority w:val="99"/>
     <w:semiHidden/>
     <w:unhideWhenUsed/>
   </w:style>
-  <w:style w:type="table" w:styleId="TableGrid">
+  <w:style w:type="table" w:styleId="a3">
     <w:name w:val="Table Grid"/>
-    <w:basedOn w:val="TableNormal"/>
+    <w:basedOn w:val="a1"/>
     <w:uiPriority w:val="59"/>
     <w:rsid w:val="003E068E"/>
     <w:pPr>
@@ -29326,7 +29205,7 @@
   </w:style>
   <w:style w:type="table" w:customStyle="1" w:styleId="GridTable4-Accent11">
     <w:name w:val="Grid Table 4 - Accent 11"/>
-    <w:basedOn w:val="TableNormal"/>
+    <w:basedOn w:val="a1"/>
     <w:uiPriority w:val="49"/>
     <w:rsid w:val="003E068E"/>
     <w:pPr>
@@ -29400,9 +29279,9 @@
       </w:tcPr>
     </w:tblStylePr>
   </w:style>
-  <w:style w:type="table" w:styleId="ColorfulList">
+  <w:style w:type="table" w:styleId="a4">
     <w:name w:val="Colorful List"/>
-    <w:basedOn w:val="TableNormal"/>
+    <w:basedOn w:val="a1"/>
     <w:uiPriority w:val="72"/>
     <w:rsid w:val="003E068E"/>
     <w:pPr>
@@ -29483,7 +29362,7 @@
   </w:style>
   <w:style w:type="table" w:customStyle="1" w:styleId="GridTable2-Accent11">
     <w:name w:val="Grid Table 2 - Accent 11"/>
-    <w:basedOn w:val="TableNormal"/>
+    <w:basedOn w:val="a1"/>
     <w:uiPriority w:val="47"/>
     <w:rsid w:val="00323AB0"/>
     <w:pPr>
@@ -29556,9 +29435,9 @@
       </w:tcPr>
     </w:tblStylePr>
   </w:style>
-  <w:style w:type="paragraph" w:styleId="ListParagraph">
+  <w:style w:type="paragraph" w:styleId="a5">
     <w:name w:val="List Paragraph"/>
-    <w:basedOn w:val="Normal"/>
+    <w:basedOn w:val="a"/>
     <w:uiPriority w:val="34"/>
     <w:qFormat/>
     <w:rsid w:val="00323AB0"/>
@@ -29567,10 +29446,10 @@
       <w:contextualSpacing/>
     </w:pPr>
   </w:style>
-  <w:style w:type="paragraph" w:styleId="Header">
+  <w:style w:type="paragraph" w:styleId="a6">
     <w:name w:val="header"/>
-    <w:basedOn w:val="Normal"/>
-    <w:link w:val="HeaderChar"/>
+    <w:basedOn w:val="a"/>
+    <w:link w:val="a7"/>
     <w:uiPriority w:val="99"/>
     <w:unhideWhenUsed/>
     <w:rsid w:val="0004649F"/>
@@ -29582,17 +29461,17 @@
       <w:spacing w:after="0" w:line="240" w:lineRule="auto"/>
     </w:pPr>
   </w:style>
-  <w:style w:type="character" w:customStyle="1" w:styleId="HeaderChar">
-    <w:name w:val="Header Char"/>
-    <w:basedOn w:val="DefaultParagraphFont"/>
-    <w:link w:val="Header"/>
+  <w:style w:type="character" w:customStyle="1" w:styleId="a7">
+    <w:name w:val="Верхний колонтитул Знак"/>
+    <w:basedOn w:val="a0"/>
+    <w:link w:val="a6"/>
     <w:uiPriority w:val="99"/>
     <w:rsid w:val="0004649F"/>
   </w:style>
-  <w:style w:type="paragraph" w:styleId="Footer">
+  <w:style w:type="paragraph" w:styleId="a8">
     <w:name w:val="footer"/>
-    <w:basedOn w:val="Normal"/>
-    <w:link w:val="FooterChar"/>
+    <w:basedOn w:val="a"/>
+    <w:link w:val="a9"/>
     <w:uiPriority w:val="99"/>
     <w:unhideWhenUsed/>
     <w:rsid w:val="0004649F"/>
@@ -29604,17 +29483,17 @@
       <w:spacing w:after="0" w:line="240" w:lineRule="auto"/>
     </w:pPr>
   </w:style>
-  <w:style w:type="character" w:customStyle="1" w:styleId="FooterChar">
-    <w:name w:val="Footer Char"/>
-    <w:basedOn w:val="DefaultParagraphFont"/>
-    <w:link w:val="Footer"/>
+  <w:style w:type="character" w:customStyle="1" w:styleId="a9">
+    <w:name w:val="Нижний колонтитул Знак"/>
+    <w:basedOn w:val="a0"/>
+    <w:link w:val="a8"/>
     <w:uiPriority w:val="99"/>
     <w:rsid w:val="0004649F"/>
   </w:style>
-  <w:style w:type="paragraph" w:styleId="BalloonText">
+  <w:style w:type="paragraph" w:styleId="aa">
     <w:name w:val="Balloon Text"/>
-    <w:basedOn w:val="Normal"/>
-    <w:link w:val="BalloonTextChar"/>
+    <w:basedOn w:val="a"/>
+    <w:link w:val="ab"/>
     <w:uiPriority w:val="99"/>
     <w:semiHidden/>
     <w:unhideWhenUsed/>
@@ -29628,10 +29507,10 @@
       <w:szCs w:val="16"/>
     </w:rPr>
   </w:style>
-  <w:style w:type="character" w:customStyle="1" w:styleId="BalloonTextChar">
-    <w:name w:val="Balloon Text Char"/>
-    <w:basedOn w:val="DefaultParagraphFont"/>
-    <w:link w:val="BalloonText"/>
+  <w:style w:type="character" w:customStyle="1" w:styleId="ab">
+    <w:name w:val="Текст выноски Знак"/>
+    <w:basedOn w:val="a0"/>
+    <w:link w:val="aa"/>
     <w:uiPriority w:val="99"/>
     <w:semiHidden/>
     <w:rsid w:val="00D21C15"/>
@@ -29641,10 +29520,10 @@
       <w:szCs w:val="16"/>
     </w:rPr>
   </w:style>
-  <w:style w:type="character" w:customStyle="1" w:styleId="Heading2Char">
-    <w:name w:val="Heading 2 Char"/>
-    <w:basedOn w:val="DefaultParagraphFont"/>
-    <w:link w:val="Heading2"/>
+  <w:style w:type="character" w:customStyle="1" w:styleId="20">
+    <w:name w:val="Заголовок 2 Знак"/>
+    <w:basedOn w:val="a0"/>
+    <w:link w:val="2"/>
     <w:uiPriority w:val="9"/>
     <w:rsid w:val="00DF49AE"/>
     <w:rPr>
@@ -29656,10 +29535,10 @@
       <w:szCs w:val="26"/>
     </w:rPr>
   </w:style>
-  <w:style w:type="character" w:customStyle="1" w:styleId="Heading1Char">
-    <w:name w:val="Heading 1 Char"/>
-    <w:basedOn w:val="DefaultParagraphFont"/>
-    <w:link w:val="Heading1"/>
+  <w:style w:type="character" w:customStyle="1" w:styleId="10">
+    <w:name w:val="Заголовок 1 Знак"/>
+    <w:basedOn w:val="a0"/>
+    <w:link w:val="1"/>
     <w:uiPriority w:val="9"/>
     <w:rsid w:val="00DF49AE"/>
     <w:rPr>
@@ -29671,10 +29550,10 @@
       <w:szCs w:val="28"/>
     </w:rPr>
   </w:style>
-  <w:style w:type="paragraph" w:styleId="TOCHeading">
+  <w:style w:type="paragraph" w:styleId="ac">
     <w:name w:val="TOC Heading"/>
-    <w:basedOn w:val="Heading1"/>
-    <w:next w:val="Normal"/>
+    <w:basedOn w:val="1"/>
+    <w:next w:val="a"/>
     <w:uiPriority w:val="39"/>
     <w:semiHidden/>
     <w:unhideWhenUsed/>
@@ -29688,10 +29567,10 @@
       <w:lang w:val="en-US"/>
     </w:rPr>
   </w:style>
-  <w:style w:type="paragraph" w:styleId="TOC2">
+  <w:style w:type="paragraph" w:styleId="21">
     <w:name w:val="toc 2"/>
-    <w:basedOn w:val="Normal"/>
-    <w:next w:val="Normal"/>
+    <w:basedOn w:val="a"/>
+    <w:next w:val="a"/>
     <w:autoRedefine/>
     <w:uiPriority w:val="39"/>
     <w:unhideWhenUsed/>
@@ -29705,9 +29584,9 @@
       <w:ind w:left="220"/>
     </w:pPr>
   </w:style>
-  <w:style w:type="character" w:styleId="Hyperlink">
+  <w:style w:type="character" w:styleId="ad">
     <w:name w:val="Hyperlink"/>
-    <w:basedOn w:val="DefaultParagraphFont"/>
+    <w:basedOn w:val="a0"/>
     <w:uiPriority w:val="99"/>
     <w:unhideWhenUsed/>
     <w:rsid w:val="00020F1F"/>
@@ -29716,10 +29595,10 @@
       <w:u w:val="single"/>
     </w:rPr>
   </w:style>
-  <w:style w:type="character" w:customStyle="1" w:styleId="Heading3Char">
-    <w:name w:val="Heading 3 Char"/>
-    <w:basedOn w:val="DefaultParagraphFont"/>
-    <w:link w:val="Heading3"/>
+  <w:style w:type="character" w:customStyle="1" w:styleId="30">
+    <w:name w:val="Заголовок 3 Знак"/>
+    <w:basedOn w:val="a0"/>
+    <w:link w:val="3"/>
     <w:uiPriority w:val="9"/>
     <w:rsid w:val="00020F1F"/>
     <w:rPr>
@@ -29729,10 +29608,10 @@
       <w:color w:val="5B9BD5" w:themeColor="accent1"/>
     </w:rPr>
   </w:style>
-  <w:style w:type="paragraph" w:styleId="TOC3">
+  <w:style w:type="paragraph" w:styleId="31">
     <w:name w:val="toc 3"/>
-    <w:basedOn w:val="Normal"/>
-    <w:next w:val="Normal"/>
+    <w:basedOn w:val="a"/>
+    <w:next w:val="a"/>
     <w:autoRedefine/>
     <w:uiPriority w:val="39"/>
     <w:unhideWhenUsed/>
@@ -29742,10 +29621,10 @@
       <w:ind w:left="440"/>
     </w:pPr>
   </w:style>
-  <w:style w:type="paragraph" w:styleId="Caption">
+  <w:style w:type="paragraph" w:styleId="ae">
     <w:name w:val="caption"/>
-    <w:basedOn w:val="Normal"/>
-    <w:next w:val="Normal"/>
+    <w:basedOn w:val="a"/>
+    <w:next w:val="a"/>
     <w:uiPriority w:val="35"/>
     <w:unhideWhenUsed/>
     <w:qFormat/>
@@ -29761,10 +29640,10 @@
       <w:szCs w:val="18"/>
     </w:rPr>
   </w:style>
-  <w:style w:type="paragraph" w:styleId="TableofFigures">
+  <w:style w:type="paragraph" w:styleId="af">
     <w:name w:val="table of figures"/>
-    <w:basedOn w:val="Normal"/>
-    <w:next w:val="Normal"/>
+    <w:basedOn w:val="a"/>
+    <w:next w:val="a"/>
     <w:uiPriority w:val="99"/>
     <w:unhideWhenUsed/>
     <w:rsid w:val="00C21DC1"/>
@@ -29787,7 +29666,7 @@
   </w:style>
   <w:style w:type="paragraph" w:customStyle="1" w:styleId="UseCaseDescription">
     <w:name w:val="UseCaseDescription"/>
-    <w:basedOn w:val="Normal"/>
+    <w:basedOn w:val="a"/>
     <w:rsid w:val="00750F53"/>
     <w:pPr>
       <w:spacing w:after="0" w:line="240" w:lineRule="auto"/>
@@ -29799,10 +29678,10 @@
       <w:szCs w:val="20"/>
     </w:rPr>
   </w:style>
-  <w:style w:type="character" w:customStyle="1" w:styleId="Heading4Char">
-    <w:name w:val="Heading 4 Char"/>
-    <w:basedOn w:val="DefaultParagraphFont"/>
-    <w:link w:val="Heading4"/>
+  <w:style w:type="character" w:customStyle="1" w:styleId="40">
+    <w:name w:val="Заголовок 4 Знак"/>
+    <w:basedOn w:val="a0"/>
+    <w:link w:val="4"/>
     <w:uiPriority w:val="9"/>
     <w:rsid w:val="00E94EDC"/>
     <w:rPr>
@@ -29814,9 +29693,9 @@
       <w:color w:val="5B9BD5" w:themeColor="accent1"/>
     </w:rPr>
   </w:style>
-  <w:style w:type="paragraph" w:styleId="NormalWeb">
+  <w:style w:type="paragraph" w:styleId="af0">
     <w:name w:val="Normal (Web)"/>
-    <w:basedOn w:val="Normal"/>
+    <w:basedOn w:val="a"/>
     <w:uiPriority w:val="99"/>
     <w:unhideWhenUsed/>
     <w:rsid w:val="00150670"/>
@@ -29831,7 +29710,7 @@
   </w:style>
   <w:style w:type="paragraph" w:customStyle="1" w:styleId="msonormal0">
     <w:name w:val="msonormal"/>
-    <w:basedOn w:val="Normal"/>
+    <w:basedOn w:val="a"/>
     <w:rsid w:val="00912A11"/>
     <w:pPr>
       <w:spacing w:before="100" w:beforeAutospacing="1" w:after="100" w:afterAutospacing="1" w:line="240" w:lineRule="auto"/>

</xml_diff>